<commit_message>
changing format completely to make stuff more readable
</commit_message>
<xml_diff>
--- a/Write-up/Project-Valkyrie_ Transformer Extended Essay.docx
+++ b/Write-up/Project-Valkyrie_ Transformer Extended Essay.docx
@@ -210,10 +210,8 @@
               <w:jc w:val="center"/>
               <w:rPr>
                 <w:rFonts w:ascii="Calibri" w:cs="Calibri" w:eastAsia="Calibri" w:hAnsi="Calibri"/>
-                <w:b w:val="1"/>
-                <w:sz w:val="28"/>
-                <w:szCs w:val="28"/>
-                <w:u w:val="single"/>
+                <w:sz w:val="24"/>
+                <w:szCs w:val="24"/>
               </w:rPr>
             </w:pPr>
             <w:r>
@@ -224,19 +222,19 @@
               </w:rPr>
               <w:drawing>
                 <wp:inline distB="114300" distT="114300" distL="114300" distR="114300">
-                  <wp:extent cx="2902628" cy="2380462"/>
+                  <wp:extent cx="1265850" cy="3762375"/>
                   <wp:effectExtent b="0" l="0" r="0" t="0"/>
-                  <wp:docPr id="2" name="image1.png"/>
+                  <wp:docPr id="6" name="image5.png"/>
                   <a:graphic>
                     <a:graphicData uri="http://schemas.openxmlformats.org/drawingml/2006/picture">
                       <pic:pic>
                         <pic:nvPicPr>
-                          <pic:cNvPr id="0" name="image1.png"/>
+                          <pic:cNvPr id="0" name="image5.png"/>
                           <pic:cNvPicPr preferRelativeResize="0"/>
                         </pic:nvPicPr>
                         <pic:blipFill>
                           <a:blip r:embed="rId7"/>
-                          <a:srcRect b="0" l="0" r="0" t="0"/>
+                          <a:srcRect b="0" l="45281" r="13735" t="0"/>
                           <a:stretch>
                             <a:fillRect/>
                           </a:stretch>
@@ -244,7 +242,7 @@
                         <pic:spPr>
                           <a:xfrm>
                             <a:off x="0" y="0"/>
-                            <a:ext cx="2902628" cy="2380462"/>
+                            <a:ext cx="1265850" cy="3762375"/>
                           </a:xfrm>
                           <a:prstGeom prst="rect"/>
                           <a:ln/>
@@ -259,6 +257,25 @@
               <w:rPr>
                 <w:rtl w:val="0"/>
               </w:rPr>
+            </w:r>
+          </w:p>
+          <w:p>
+            <w:pPr>
+              <w:jc w:val="center"/>
+              <w:rPr>
+                <w:rFonts w:ascii="Calibri" w:cs="Calibri" w:eastAsia="Calibri" w:hAnsi="Calibri"/>
+                <w:sz w:val="24"/>
+                <w:szCs w:val="24"/>
+              </w:rPr>
+            </w:pPr>
+            <w:r>
+              <w:rPr>
+                <w:rFonts w:ascii="Calibri" w:cs="Calibri" w:eastAsia="Calibri" w:hAnsi="Calibri"/>
+                <w:sz w:val="24"/>
+                <w:szCs w:val="24"/>
+                <w:rtl w:val="0"/>
+              </w:rPr>
+              <w:t xml:space="preserve">figure 1</w:t>
             </w:r>
           </w:p>
           <w:p>
@@ -574,22 +591,14 @@
               <w:jc w:val="left"/>
               <w:rPr>
                 <w:rFonts w:ascii="Calibri" w:cs="Calibri" w:eastAsia="Calibri" w:hAnsi="Calibri"/>
-                <w:b w:val="1"/>
-                <w:sz w:val="28"/>
-                <w:szCs w:val="28"/>
-                <w:u w:val="single"/>
-              </w:rPr>
-            </w:pPr>
-            <w:r>
-              <w:rPr>
-                <w:rFonts w:ascii="Calibri" w:cs="Calibri" w:eastAsia="Calibri" w:hAnsi="Calibri"/>
-                <w:b w:val="1"/>
-                <w:sz w:val="28"/>
-                <w:szCs w:val="28"/>
-                <w:u w:val="single"/>
-                <w:rtl w:val="0"/>
-              </w:rPr>
-              <w:t xml:space="preserve">Background Information - How decoder-only transformers work</w:t>
+                <w:sz w:val="24"/>
+                <w:szCs w:val="24"/>
+              </w:rPr>
+            </w:pPr>
+            <w:r>
+              <w:rPr>
+                <w:rtl w:val="0"/>
+              </w:rPr>
             </w:r>
           </w:p>
           <w:p>
@@ -619,6 +628,107 @@
             </w:pPr>
             <w:r>
               <w:rPr>
+                <w:rFonts w:ascii="Calibri" w:cs="Calibri" w:eastAsia="Calibri" w:hAnsi="Calibri"/>
+                <w:b w:val="1"/>
+                <w:sz w:val="28"/>
+                <w:szCs w:val="28"/>
+                <w:u w:val="single"/>
+                <w:rtl w:val="0"/>
+              </w:rPr>
+              <w:t xml:space="preserve">Background Information - How decoder-only transformers work</w:t>
+            </w:r>
+          </w:p>
+          <w:p>
+            <w:pPr>
+              <w:keepNext w:val="0"/>
+              <w:keepLines w:val="0"/>
+              <w:pageBreakBefore w:val="0"/>
+              <w:widowControl w:val="0"/>
+              <w:pBdr>
+                <w:top w:space="0" w:sz="0" w:val="nil"/>
+                <w:left w:space="0" w:sz="0" w:val="nil"/>
+                <w:bottom w:space="0" w:sz="0" w:val="nil"/>
+                <w:right w:space="0" w:sz="0" w:val="nil"/>
+                <w:between w:space="0" w:sz="0" w:val="nil"/>
+              </w:pBdr>
+              <w:shd w:fill="auto" w:val="clear"/>
+              <w:spacing w:after="0" w:before="0" w:line="240" w:lineRule="auto"/>
+              <w:ind w:left="0" w:right="0" w:firstLine="0"/>
+              <w:jc w:val="left"/>
+              <w:rPr>
+                <w:rFonts w:ascii="Calibri" w:cs="Calibri" w:eastAsia="Calibri" w:hAnsi="Calibri"/>
+                <w:b w:val="1"/>
+                <w:sz w:val="28"/>
+                <w:szCs w:val="28"/>
+                <w:u w:val="single"/>
+              </w:rPr>
+            </w:pPr>
+            <w:r>
+              <w:rPr>
+                <w:rtl w:val="0"/>
+              </w:rPr>
+            </w:r>
+          </w:p>
+          <w:p>
+            <w:pPr>
+              <w:keepNext w:val="0"/>
+              <w:keepLines w:val="0"/>
+              <w:pageBreakBefore w:val="0"/>
+              <w:widowControl w:val="0"/>
+              <w:pBdr>
+                <w:top w:space="0" w:sz="0" w:val="nil"/>
+                <w:left w:space="0" w:sz="0" w:val="nil"/>
+                <w:bottom w:space="0" w:sz="0" w:val="nil"/>
+                <w:right w:space="0" w:sz="0" w:val="nil"/>
+                <w:between w:space="0" w:sz="0" w:val="nil"/>
+              </w:pBdr>
+              <w:shd w:fill="auto" w:val="clear"/>
+              <w:spacing w:after="0" w:before="0" w:line="240" w:lineRule="auto"/>
+              <w:ind w:left="0" w:right="0" w:firstLine="0"/>
+              <w:jc w:val="left"/>
+              <w:rPr>
+                <w:rFonts w:ascii="Calibri" w:cs="Calibri" w:eastAsia="Calibri" w:hAnsi="Calibri"/>
+                <w:sz w:val="24"/>
+                <w:szCs w:val="24"/>
+              </w:rPr>
+            </w:pPr>
+            <w:r>
+              <w:rPr>
+                <w:rFonts w:ascii="Calibri" w:cs="Calibri" w:eastAsia="Calibri" w:hAnsi="Calibri"/>
+                <w:sz w:val="24"/>
+                <w:szCs w:val="24"/>
+                <w:rtl w:val="0"/>
+              </w:rPr>
+              <w:t xml:space="preserve">In this section, I will explain how does the transformer architecture work.</w:t>
+            </w:r>
+          </w:p>
+          <w:p>
+            <w:pPr>
+              <w:keepNext w:val="0"/>
+              <w:keepLines w:val="0"/>
+              <w:pageBreakBefore w:val="0"/>
+              <w:widowControl w:val="0"/>
+              <w:pBdr>
+                <w:top w:space="0" w:sz="0" w:val="nil"/>
+                <w:left w:space="0" w:sz="0" w:val="nil"/>
+                <w:bottom w:space="0" w:sz="0" w:val="nil"/>
+                <w:right w:space="0" w:sz="0" w:val="nil"/>
+                <w:between w:space="0" w:sz="0" w:val="nil"/>
+              </w:pBdr>
+              <w:shd w:fill="auto" w:val="clear"/>
+              <w:spacing w:after="0" w:before="0" w:line="240" w:lineRule="auto"/>
+              <w:ind w:left="0" w:right="0" w:firstLine="0"/>
+              <w:jc w:val="left"/>
+              <w:rPr>
+                <w:rFonts w:ascii="Calibri" w:cs="Calibri" w:eastAsia="Calibri" w:hAnsi="Calibri"/>
+                <w:b w:val="1"/>
+                <w:sz w:val="28"/>
+                <w:szCs w:val="28"/>
+                <w:u w:val="single"/>
+              </w:rPr>
+            </w:pPr>
+            <w:r>
+              <w:rPr>
                 <w:rtl w:val="0"/>
               </w:rPr>
             </w:r>
@@ -675,12 +785,64 @@
             </w:pPr>
             <w:r>
               <w:rPr>
-                <w:rFonts w:ascii="Calibri" w:cs="Calibri" w:eastAsia="Calibri" w:hAnsi="Calibri"/>
-                <w:sz w:val="24"/>
-                <w:szCs w:val="24"/>
-                <w:rtl w:val="0"/>
-              </w:rPr>
-              <w:t xml:space="preserve">The diagram illustrates the tokenization process where text is converted into discrete tokens, each representing a piece of the original input. Following tokenization, positional embeddings are added, which encode the position of each token in the sequence. This allows the transformer to maintain sequence order, a vital aspect of understanding language structures.</w:t>
+                <w:rtl w:val="0"/>
+              </w:rPr>
+            </w:r>
+          </w:p>
+          <w:p>
+            <w:pPr>
+              <w:widowControl w:val="0"/>
+              <w:spacing w:line="240" w:lineRule="auto"/>
+              <w:rPr>
+                <w:rFonts w:ascii="Calibri" w:cs="Calibri" w:eastAsia="Calibri" w:hAnsi="Calibri"/>
+                <w:sz w:val="24"/>
+                <w:szCs w:val="24"/>
+              </w:rPr>
+            </w:pPr>
+            <w:r>
+              <w:rPr>
+                <w:rFonts w:ascii="Calibri" w:cs="Calibri" w:eastAsia="Calibri" w:hAnsi="Calibri"/>
+                <w:sz w:val="24"/>
+                <w:szCs w:val="24"/>
+                <w:rtl w:val="0"/>
+              </w:rPr>
+              <w:t xml:space="preserve">Since neural networks only work with numbers (high-dimensional vectors to be precise), and we need transformers to operate on natural language (English for example). This process is handled by first converting words into high-dimensional vectors.</w:t>
+            </w:r>
+          </w:p>
+          <w:p>
+            <w:pPr>
+              <w:widowControl w:val="0"/>
+              <w:spacing w:line="240" w:lineRule="auto"/>
+              <w:rPr>
+                <w:rFonts w:ascii="Calibri" w:cs="Calibri" w:eastAsia="Calibri" w:hAnsi="Calibri"/>
+                <w:sz w:val="24"/>
+                <w:szCs w:val="24"/>
+              </w:rPr>
+            </w:pPr>
+            <w:r>
+              <w:rPr>
+                <w:rtl w:val="0"/>
+              </w:rPr>
+            </w:r>
+          </w:p>
+          <w:p>
+            <w:pPr>
+              <w:widowControl w:val="0"/>
+              <w:spacing w:line="240" w:lineRule="auto"/>
+              <w:rPr>
+                <w:rFonts w:ascii="Calibri" w:cs="Calibri" w:eastAsia="Calibri" w:hAnsi="Calibri"/>
+                <w:sz w:val="24"/>
+                <w:szCs w:val="24"/>
+              </w:rPr>
+            </w:pPr>
+            <w:r>
+              <w:rPr>
+                <w:rFonts w:ascii="Calibri" w:cs="Calibri" w:eastAsia="Calibri" w:hAnsi="Calibri"/>
+                <w:sz w:val="24"/>
+                <w:szCs w:val="24"/>
+                <w:rtl w:val="0"/>
+              </w:rPr>
+              <w:t xml:space="preserve">This conversion is handled by a tokenizer, which maps each word to an embedding vector (based on its vocabulary which is learned during training). For example, supposed we have </w:t>
             </w:r>
           </w:p>
           <w:p>
@@ -720,7 +882,7 @@
                 <w:u w:val="single"/>
                 <w:rtl w:val="0"/>
               </w:rPr>
-              <w:t xml:space="preserve">Q, K, V, and Self-Attention (68 words)</w:t>
+              <w:t xml:space="preserve">Q, K, V, and Self-Attention (78 words)</w:t>
             </w:r>
           </w:p>
           <w:p>
@@ -746,14 +908,14 @@
               </w:rPr>
               <w:drawing>
                 <wp:inline distB="114300" distT="114300" distL="114300" distR="114300">
-                  <wp:extent cx="2270670" cy="2589870"/>
+                  <wp:extent cx="1675788" cy="1915186"/>
                   <wp:effectExtent b="0" l="0" r="0" t="0"/>
-                  <wp:docPr id="1" name="image2.png"/>
+                  <wp:docPr id="3" name="image4.png"/>
                   <a:graphic>
                     <a:graphicData uri="http://schemas.openxmlformats.org/drawingml/2006/picture">
                       <pic:pic>
                         <pic:nvPicPr>
-                          <pic:cNvPr id="0" name="image2.png"/>
+                          <pic:cNvPr id="0" name="image4.png"/>
                           <pic:cNvPicPr preferRelativeResize="0"/>
                         </pic:nvPicPr>
                         <pic:blipFill>
@@ -766,7 +928,7 @@
                         <pic:spPr>
                           <a:xfrm>
                             <a:off x="0" y="0"/>
-                            <a:ext cx="2270670" cy="2589870"/>
+                            <a:ext cx="1675788" cy="1915186"/>
                           </a:xfrm>
                           <a:prstGeom prst="rect"/>
                           <a:ln/>
@@ -781,6 +943,29 @@
               <w:rPr>
                 <w:rtl w:val="0"/>
               </w:rPr>
+            </w:r>
+          </w:p>
+          <w:p>
+            <w:pPr>
+              <w:widowControl w:val="0"/>
+              <w:spacing w:line="240" w:lineRule="auto"/>
+              <w:jc w:val="center"/>
+              <w:rPr>
+                <w:rFonts w:ascii="Calibri" w:cs="Calibri" w:eastAsia="Calibri" w:hAnsi="Calibri"/>
+                <w:i w:val="1"/>
+                <w:sz w:val="24"/>
+                <w:szCs w:val="24"/>
+              </w:rPr>
+            </w:pPr>
+            <w:r>
+              <w:rPr>
+                <w:rFonts w:ascii="Calibri" w:cs="Calibri" w:eastAsia="Calibri" w:hAnsi="Calibri"/>
+                <w:i w:val="1"/>
+                <w:sz w:val="24"/>
+                <w:szCs w:val="24"/>
+                <w:rtl w:val="0"/>
+              </w:rPr>
+              <w:t xml:space="preserve">figure 3</w:t>
             </w:r>
           </w:p>
           <w:p>
@@ -808,12 +993,8 @@
             </w:pPr>
             <w:r>
               <w:rPr>
-                <w:rFonts w:ascii="Calibri" w:cs="Calibri" w:eastAsia="Calibri" w:hAnsi="Calibri"/>
-                <w:sz w:val="24"/>
-                <w:szCs w:val="24"/>
-                <w:rtl w:val="0"/>
-              </w:rPr>
-              <w:t xml:space="preserve">Attention in transformers are calculated following:</w:t>
+                <w:rtl w:val="0"/>
+              </w:rPr>
             </w:r>
           </w:p>
           <w:p>
@@ -1054,93 +1235,6 @@
           </w:p>
           <w:p>
             <w:pPr>
-              <w:keepNext w:val="0"/>
-              <w:keepLines w:val="0"/>
-              <w:pageBreakBefore w:val="0"/>
-              <w:widowControl w:val="0"/>
-              <w:pBdr>
-                <w:top w:space="0" w:sz="0" w:val="nil"/>
-                <w:left w:space="0" w:sz="0" w:val="nil"/>
-                <w:bottom w:space="0" w:sz="0" w:val="nil"/>
-                <w:right w:space="0" w:sz="0" w:val="nil"/>
-                <w:between w:space="0" w:sz="0" w:val="nil"/>
-              </w:pBdr>
-              <w:shd w:fill="auto" w:val="clear"/>
-              <w:spacing w:after="0" w:before="0" w:line="240" w:lineRule="auto"/>
-              <w:ind w:left="0" w:right="0" w:firstLine="0"/>
-              <w:jc w:val="left"/>
-              <w:rPr>
-                <w:rFonts w:ascii="Calibri" w:cs="Calibri" w:eastAsia="Calibri" w:hAnsi="Calibri"/>
-                <w:sz w:val="24"/>
-                <w:szCs w:val="24"/>
-              </w:rPr>
-            </w:pPr>
-            <w:r>
-              <w:rPr>
-                <w:rtl w:val="0"/>
-              </w:rPr>
-            </w:r>
-          </w:p>
-          <w:p>
-            <w:pPr>
-              <w:keepNext w:val="0"/>
-              <w:keepLines w:val="0"/>
-              <w:pageBreakBefore w:val="0"/>
-              <w:widowControl w:val="0"/>
-              <w:pBdr>
-                <w:top w:space="0" w:sz="0" w:val="nil"/>
-                <w:left w:space="0" w:sz="0" w:val="nil"/>
-                <w:bottom w:space="0" w:sz="0" w:val="nil"/>
-                <w:right w:space="0" w:sz="0" w:val="nil"/>
-                <w:between w:space="0" w:sz="0" w:val="nil"/>
-              </w:pBdr>
-              <w:shd w:fill="auto" w:val="clear"/>
-              <w:spacing w:after="0" w:before="0" w:line="240" w:lineRule="auto"/>
-              <w:ind w:left="0" w:right="0" w:firstLine="0"/>
-              <w:jc w:val="left"/>
-              <w:rPr>
-                <w:rFonts w:ascii="Calibri" w:cs="Calibri" w:eastAsia="Calibri" w:hAnsi="Calibri"/>
-                <w:sz w:val="24"/>
-                <w:szCs w:val="24"/>
-              </w:rPr>
-            </w:pPr>
-            <w:r>
-              <w:rPr>
-                <w:rtl w:val="0"/>
-              </w:rPr>
-            </w:r>
-          </w:p>
-          <w:p>
-            <w:pPr>
-              <w:keepNext w:val="0"/>
-              <w:keepLines w:val="0"/>
-              <w:pageBreakBefore w:val="0"/>
-              <w:widowControl w:val="0"/>
-              <w:pBdr>
-                <w:top w:space="0" w:sz="0" w:val="nil"/>
-                <w:left w:space="0" w:sz="0" w:val="nil"/>
-                <w:bottom w:space="0" w:sz="0" w:val="nil"/>
-                <w:right w:space="0" w:sz="0" w:val="nil"/>
-                <w:between w:space="0" w:sz="0" w:val="nil"/>
-              </w:pBdr>
-              <w:shd w:fill="auto" w:val="clear"/>
-              <w:spacing w:after="0" w:before="0" w:line="240" w:lineRule="auto"/>
-              <w:ind w:left="0" w:right="0" w:firstLine="0"/>
-              <w:jc w:val="left"/>
-              <w:rPr>
-                <w:rFonts w:ascii="Calibri" w:cs="Calibri" w:eastAsia="Calibri" w:hAnsi="Calibri"/>
-                <w:sz w:val="24"/>
-                <w:szCs w:val="24"/>
-              </w:rPr>
-            </w:pPr>
-            <w:r>
-              <w:rPr>
-                <w:rtl w:val="0"/>
-              </w:rPr>
-            </w:r>
-          </w:p>
-          <w:p>
-            <w:pPr>
               <w:widowControl w:val="0"/>
               <w:spacing w:after="240" w:before="240" w:line="240" w:lineRule="auto"/>
               <w:rPr>
@@ -1162,6 +1256,7 @@
               <m:r>
                 <w:rPr>
                   <w:rFonts w:ascii="Calibri" w:cs="Calibri" w:eastAsia="Calibri" w:hAnsi="Calibri"/>
+                  <w:strike w:val="1"/>
                   <w:sz w:val="24"/>
                   <w:szCs w:val="24"/>
                 </w:rPr>
@@ -1172,6 +1267,7 @@
                   <m:ctrlPr>
                     <w:rPr>
                       <w:rFonts w:ascii="Calibri" w:cs="Calibri" w:eastAsia="Calibri" w:hAnsi="Calibri"/>
+                      <w:strike w:val="1"/>
                       <w:sz w:val="24"/>
                       <w:szCs w:val="24"/>
                     </w:rPr>
@@ -1181,6 +1277,7 @@
                   <m:r>
                     <w:rPr>
                       <w:rFonts w:ascii="Calibri" w:cs="Calibri" w:eastAsia="Calibri" w:hAnsi="Calibri"/>
+                      <w:strike w:val="1"/>
                       <w:sz w:val="24"/>
                       <w:szCs w:val="24"/>
                     </w:rPr>
@@ -1191,6 +1288,7 @@
                   <m:r>
                     <w:rPr>
                       <w:rFonts w:ascii="Calibri" w:cs="Calibri" w:eastAsia="Calibri" w:hAnsi="Calibri"/>
+                      <w:strike w:val="1"/>
                       <w:sz w:val="24"/>
                       <w:szCs w:val="24"/>
                     </w:rPr>
@@ -1262,39 +1360,97 @@
             <w:pPr>
               <w:widowControl w:val="0"/>
               <w:spacing w:after="240" w:before="240" w:line="240" w:lineRule="auto"/>
-              <w:rPr>
-                <w:rFonts w:ascii="Calibri" w:cs="Calibri" w:eastAsia="Calibri" w:hAnsi="Calibri"/>
-                <w:sz w:val="24"/>
-                <w:szCs w:val="24"/>
-              </w:rPr>
-            </w:pPr>
-            <w:r>
-              <w:rPr>
-                <w:rFonts w:ascii="Calibri" w:cs="Calibri" w:eastAsia="Calibri" w:hAnsi="Calibri"/>
-                <w:sz w:val="24"/>
-                <w:szCs w:val="24"/>
-                <w:rtl w:val="0"/>
-              </w:rPr>
-              <w:t xml:space="preserve">This operation basically tells the model to pay attention to more contextually significant words. For example, in </w:t>
-            </w:r>
-            <w:r>
-              <w:rPr>
-                <w:rFonts w:ascii="Calibri" w:cs="Calibri" w:eastAsia="Calibri" w:hAnsi="Calibri"/>
-                <w:i w:val="1"/>
-                <w:sz w:val="24"/>
-                <w:szCs w:val="24"/>
-                <w:rtl w:val="0"/>
-              </w:rPr>
-              <w:t xml:space="preserve">"the quick brown fox,"</w:t>
-            </w:r>
-            <w:r>
-              <w:rPr>
-                <w:rFonts w:ascii="Calibri" w:cs="Calibri" w:eastAsia="Calibri" w:hAnsi="Calibri"/>
-                <w:sz w:val="24"/>
-                <w:szCs w:val="24"/>
-                <w:rtl w:val="0"/>
-              </w:rPr>
-              <w:t xml:space="preserve"> higher weights from </w:t>
+              <w:jc w:val="center"/>
+              <w:rPr>
+                <w:rFonts w:ascii="Calibri" w:cs="Calibri" w:eastAsia="Calibri" w:hAnsi="Calibri"/>
+                <w:sz w:val="24"/>
+                <w:szCs w:val="24"/>
+              </w:rPr>
+            </w:pPr>
+            <w:r>
+              <w:rPr>
+                <w:rFonts w:ascii="Calibri" w:cs="Calibri" w:eastAsia="Calibri" w:hAnsi="Calibri"/>
+                <w:sz w:val="24"/>
+                <w:szCs w:val="24"/>
+              </w:rPr>
+              <w:drawing>
+                <wp:inline distB="114300" distT="114300" distL="114300" distR="114300">
+                  <wp:extent cx="1572600" cy="1572600"/>
+                  <wp:effectExtent b="0" l="0" r="0" t="0"/>
+                  <wp:docPr id="4" name="image2.png"/>
+                  <a:graphic>
+                    <a:graphicData uri="http://schemas.openxmlformats.org/drawingml/2006/picture">
+                      <pic:pic>
+                        <pic:nvPicPr>
+                          <pic:cNvPr id="0" name="image2.png"/>
+                          <pic:cNvPicPr preferRelativeResize="0"/>
+                        </pic:nvPicPr>
+                        <pic:blipFill>
+                          <a:blip r:embed="rId9"/>
+                          <a:srcRect b="0" l="0" r="0" t="0"/>
+                          <a:stretch>
+                            <a:fillRect/>
+                          </a:stretch>
+                        </pic:blipFill>
+                        <pic:spPr>
+                          <a:xfrm>
+                            <a:off x="0" y="0"/>
+                            <a:ext cx="1572600" cy="1572600"/>
+                          </a:xfrm>
+                          <a:prstGeom prst="rect"/>
+                          <a:ln/>
+                        </pic:spPr>
+                      </pic:pic>
+                    </a:graphicData>
+                  </a:graphic>
+                </wp:inline>
+              </w:drawing>
+            </w:r>
+            <w:r>
+              <w:rPr>
+                <w:rtl w:val="0"/>
+              </w:rPr>
+            </w:r>
+          </w:p>
+          <w:p>
+            <w:pPr>
+              <w:widowControl w:val="0"/>
+              <w:spacing w:after="240" w:before="240" w:line="240" w:lineRule="auto"/>
+              <w:jc w:val="center"/>
+              <w:rPr>
+                <w:rFonts w:ascii="Calibri" w:cs="Calibri" w:eastAsia="Calibri" w:hAnsi="Calibri"/>
+                <w:sz w:val="24"/>
+                <w:szCs w:val="24"/>
+              </w:rPr>
+            </w:pPr>
+            <w:r>
+              <w:rPr>
+                <w:rFonts w:ascii="Calibri" w:cs="Calibri" w:eastAsia="Calibri" w:hAnsi="Calibri"/>
+                <w:sz w:val="24"/>
+                <w:szCs w:val="24"/>
+                <w:rtl w:val="0"/>
+              </w:rPr>
+              <w:t xml:space="preserve">figure-3</w:t>
+            </w:r>
+          </w:p>
+          <w:p>
+            <w:pPr>
+              <w:widowControl w:val="0"/>
+              <w:spacing w:after="240" w:before="240" w:line="240" w:lineRule="auto"/>
+              <w:rPr>
+                <w:rFonts w:ascii="Calibri" w:cs="Calibri" w:eastAsia="Calibri" w:hAnsi="Calibri"/>
+                <w:sz w:val="24"/>
+                <w:szCs w:val="24"/>
+              </w:rPr>
+            </w:pPr>
+            <w:r>
+              <w:rPr>
+                <w:rFonts w:ascii="Calibri" w:cs="Calibri" w:eastAsia="Calibri" w:hAnsi="Calibri"/>
+                <w:sz w:val="24"/>
+                <w:szCs w:val="24"/>
+                <w:rtl w:val="0"/>
+              </w:rPr>
+              <w:t xml:space="preserve">This operation basically tells the model to pay attention to more contextually significant words. As seen in Figure-4 higher weights from </w:t>
             </w:r>
             <m:oMath>
               <m:r>
@@ -1406,7 +1562,26 @@
                 <w:szCs w:val="24"/>
                 <w:rtl w:val="0"/>
               </w:rPr>
-              <w:t xml:space="preserve"> on 'fox' help the model emphasise fox’s </w:t>
+              <w:t xml:space="preserve"> on the word “the” help the model emphasise </w:t>
+            </w:r>
+            <w:r>
+              <w:rPr>
+                <w:rFonts w:ascii="Calibri" w:cs="Calibri" w:eastAsia="Calibri" w:hAnsi="Calibri"/>
+                <w:i w:val="1"/>
+                <w:sz w:val="24"/>
+                <w:szCs w:val="24"/>
+                <w:rtl w:val="0"/>
+              </w:rPr>
+              <w:t xml:space="preserve">the</w:t>
+            </w:r>
+            <w:r>
+              <w:rPr>
+                <w:rFonts w:ascii="Calibri" w:cs="Calibri" w:eastAsia="Calibri" w:hAnsi="Calibri"/>
+                <w:sz w:val="24"/>
+                <w:szCs w:val="24"/>
+                <w:rtl w:val="0"/>
+              </w:rPr>
+              <w:t xml:space="preserve">’s </w:t>
             </w:r>
             <m:oMath>
               <m:r>
@@ -1426,6 +1601,11 @@
                 <w:rtl w:val="0"/>
               </w:rPr>
               <w:t xml:space="preserve"> when processing.</w:t>
+            </w:r>
+            <w:r>
+              <w:rPr>
+                <w:rtl w:val="0"/>
+              </w:rPr>
             </w:r>
           </w:p>
           <w:p>
@@ -1447,8 +1627,10 @@
               <w:jc w:val="left"/>
               <w:rPr>
                 <w:rFonts w:ascii="Calibri" w:cs="Calibri" w:eastAsia="Calibri" w:hAnsi="Calibri"/>
-                <w:sz w:val="24"/>
-                <w:szCs w:val="24"/>
+                <w:i w:val="1"/>
+                <w:sz w:val="24"/>
+                <w:szCs w:val="24"/>
+                <w:u w:val="single"/>
               </w:rPr>
             </w:pPr>
             <w:r>
@@ -1476,24 +1658,10 @@
               <w:jc w:val="left"/>
               <w:rPr>
                 <w:rFonts w:ascii="Calibri" w:cs="Calibri" w:eastAsia="Calibri" w:hAnsi="Calibri"/>
-                <w:sz w:val="24"/>
-                <w:szCs w:val="24"/>
-              </w:rPr>
-            </w:pPr>
-            <w:r>
-              <w:rPr>
-                <w:rtl w:val="0"/>
-              </w:rPr>
-            </w:r>
-          </w:p>
-          <w:p>
-            <w:pPr>
-              <w:widowControl w:val="0"/>
-              <w:spacing w:line="240" w:lineRule="auto"/>
-              <w:rPr>
-                <w:rFonts w:ascii="Calibri" w:cs="Calibri" w:eastAsia="Calibri" w:hAnsi="Calibri"/>
-                <w:sz w:val="24"/>
-                <w:szCs w:val="24"/>
+                <w:i w:val="1"/>
+                <w:sz w:val="24"/>
+                <w:szCs w:val="24"/>
+                <w:u w:val="single"/>
               </w:rPr>
             </w:pPr>
             <w:r>
@@ -1521,20 +1689,155 @@
               <w:jc w:val="left"/>
               <w:rPr>
                 <w:rFonts w:ascii="Calibri" w:cs="Calibri" w:eastAsia="Calibri" w:hAnsi="Calibri"/>
-                <w:sz w:val="24"/>
-                <w:szCs w:val="24"/>
-              </w:rPr>
-            </w:pPr>
-            <w:r>
-              <w:rPr>
-                <w:rtl w:val="0"/>
-              </w:rPr>
-            </w:r>
-          </w:p>
-          <w:p>
-            <w:pPr>
-              <w:spacing w:line="240" w:lineRule="auto"/>
-              <w:rPr/>
+                <w:i w:val="1"/>
+                <w:sz w:val="24"/>
+                <w:szCs w:val="24"/>
+                <w:u w:val="single"/>
+              </w:rPr>
+            </w:pPr>
+            <w:r>
+              <w:rPr>
+                <w:rtl w:val="0"/>
+              </w:rPr>
+            </w:r>
+          </w:p>
+          <w:p>
+            <w:pPr>
+              <w:widowControl w:val="0"/>
+              <w:spacing w:line="240" w:lineRule="auto"/>
+              <w:rPr>
+                <w:rFonts w:ascii="Calibri" w:cs="Calibri" w:eastAsia="Calibri" w:hAnsi="Calibri"/>
+                <w:sz w:val="24"/>
+                <w:szCs w:val="24"/>
+              </w:rPr>
+            </w:pPr>
+            <w:r>
+              <w:rPr>
+                <w:rtl w:val="0"/>
+              </w:rPr>
+            </w:r>
+          </w:p>
+          <w:p>
+            <w:pPr>
+              <w:widowControl w:val="0"/>
+              <w:spacing w:line="240" w:lineRule="auto"/>
+              <w:rPr>
+                <w:rFonts w:ascii="Calibri" w:cs="Calibri" w:eastAsia="Calibri" w:hAnsi="Calibri"/>
+                <w:sz w:val="24"/>
+                <w:szCs w:val="24"/>
+              </w:rPr>
+            </w:pPr>
+            <w:r>
+              <w:rPr>
+                <w:rtl w:val="0"/>
+              </w:rPr>
+            </w:r>
+          </w:p>
+          <w:p>
+            <w:pPr>
+              <w:widowControl w:val="0"/>
+              <w:spacing w:line="240" w:lineRule="auto"/>
+              <w:rPr>
+                <w:rFonts w:ascii="Calibri" w:cs="Calibri" w:eastAsia="Calibri" w:hAnsi="Calibri"/>
+                <w:i w:val="1"/>
+                <w:sz w:val="24"/>
+                <w:szCs w:val="24"/>
+                <w:u w:val="single"/>
+              </w:rPr>
+            </w:pPr>
+            <w:r>
+              <w:rPr>
+                <w:rtl w:val="0"/>
+              </w:rPr>
+            </w:r>
+          </w:p>
+          <w:p>
+            <w:pPr>
+              <w:widowControl w:val="0"/>
+              <w:spacing w:line="240" w:lineRule="auto"/>
+              <w:rPr>
+                <w:rFonts w:ascii="Calibri" w:cs="Calibri" w:eastAsia="Calibri" w:hAnsi="Calibri"/>
+                <w:i w:val="1"/>
+                <w:sz w:val="24"/>
+                <w:szCs w:val="24"/>
+                <w:u w:val="single"/>
+              </w:rPr>
+            </w:pPr>
+            <w:r>
+              <w:rPr>
+                <w:rFonts w:ascii="Calibri" w:cs="Calibri" w:eastAsia="Calibri" w:hAnsi="Calibri"/>
+                <w:i w:val="1"/>
+                <w:sz w:val="24"/>
+                <w:szCs w:val="24"/>
+                <w:u w:val="single"/>
+                <w:rtl w:val="0"/>
+              </w:rPr>
+              <w:t xml:space="preserve">Feedforward Networks (54 words)</w:t>
+            </w:r>
+          </w:p>
+          <w:p>
+            <w:pPr>
+              <w:widowControl w:val="0"/>
+              <w:spacing w:line="240" w:lineRule="auto"/>
+              <w:rPr>
+                <w:rFonts w:ascii="Calibri" w:cs="Calibri" w:eastAsia="Calibri" w:hAnsi="Calibri"/>
+                <w:i w:val="1"/>
+                <w:sz w:val="24"/>
+                <w:szCs w:val="24"/>
+                <w:u w:val="single"/>
+              </w:rPr>
+            </w:pPr>
+            <w:r>
+              <w:rPr>
+                <w:rtl w:val="0"/>
+              </w:rPr>
+            </w:r>
+          </w:p>
+          <w:p>
+            <w:pPr>
+              <w:widowControl w:val="0"/>
+              <w:spacing w:line="240" w:lineRule="auto"/>
+              <w:rPr>
+                <w:rFonts w:ascii="Calibri" w:cs="Calibri" w:eastAsia="Calibri" w:hAnsi="Calibri"/>
+                <w:sz w:val="24"/>
+                <w:szCs w:val="24"/>
+              </w:rPr>
+            </w:pPr>
+            <w:r>
+              <w:rPr>
+                <w:rFonts w:ascii="Calibri" w:cs="Calibri" w:eastAsia="Calibri" w:hAnsi="Calibri"/>
+                <w:sz w:val="24"/>
+                <w:szCs w:val="24"/>
+                <w:rtl w:val="0"/>
+              </w:rPr>
+              <w:t xml:space="preserve">The block diagram outlines the structure of the feedforward layers in a transformer. Post-attention, the processed data passes through these layers, which apply further transformations to refine the model’s output. Each layer is fully connected and operates on the principle of transforming input features into higher-level representations before passing them to the next layer.</w:t>
+            </w:r>
+          </w:p>
+          <w:p>
+            <w:pPr>
+              <w:widowControl w:val="0"/>
+              <w:spacing w:line="240" w:lineRule="auto"/>
+              <w:rPr>
+                <w:rFonts w:ascii="Calibri" w:cs="Calibri" w:eastAsia="Calibri" w:hAnsi="Calibri"/>
+                <w:sz w:val="24"/>
+                <w:szCs w:val="24"/>
+              </w:rPr>
+            </w:pPr>
+            <w:r>
+              <w:rPr>
+                <w:rtl w:val="0"/>
+              </w:rPr>
+            </w:r>
+          </w:p>
+          <w:p>
+            <w:pPr>
+              <w:widowControl w:val="0"/>
+              <w:spacing w:line="240" w:lineRule="auto"/>
+              <w:rPr>
+                <w:rFonts w:ascii="Calibri" w:cs="Calibri" w:eastAsia="Calibri" w:hAnsi="Calibri"/>
+                <w:sz w:val="24"/>
+                <w:szCs w:val="24"/>
+              </w:rPr>
             </w:pPr>
             <w:r>
               <w:rPr>
@@ -1569,8 +1872,14 @@
             </w:pPr>
             <w:r>
               <w:rPr>
-                <w:rtl w:val="0"/>
-              </w:rPr>
+                <w:rFonts w:ascii="Calibri" w:cs="Calibri" w:eastAsia="Calibri" w:hAnsi="Calibri"/>
+                <w:i w:val="1"/>
+                <w:sz w:val="24"/>
+                <w:szCs w:val="24"/>
+                <w:u w:val="single"/>
+                <w:rtl w:val="0"/>
+              </w:rPr>
+              <w:t xml:space="preserve">Layer Normalisation (56 words)</w:t>
             </w:r>
           </w:p>
           <w:p>
@@ -1606,6 +1915,26 @@
           </w:p>
           <w:p>
             <w:pPr>
+              <w:widowControl w:val="0"/>
+              <w:spacing w:line="240" w:lineRule="auto"/>
+              <w:rPr>
+                <w:rFonts w:ascii="Calibri" w:cs="Calibri" w:eastAsia="Calibri" w:hAnsi="Calibri"/>
+                <w:sz w:val="24"/>
+                <w:szCs w:val="24"/>
+              </w:rPr>
+            </w:pPr>
+            <w:r>
+              <w:rPr>
+                <w:rFonts w:ascii="Calibri" w:cs="Calibri" w:eastAsia="Calibri" w:hAnsi="Calibri"/>
+                <w:sz w:val="24"/>
+                <w:szCs w:val="24"/>
+                <w:rtl w:val="0"/>
+              </w:rPr>
+              <w:t xml:space="preserve">The diagram illustrates layer normalization which standardizes the inputs across the features within a layer. By adjusting and scaling the inputs, layer normalization helps in stabilizing the neural network’s training. It is crucial for combating the internal covariate shift, ensuring that each layer receives data within a scale that prevents the vanishing or exploding gradient problem.</w:t>
+            </w:r>
+          </w:p>
+          <w:p>
+            <w:pPr>
               <w:keepNext w:val="0"/>
               <w:keepLines w:val="0"/>
               <w:pageBreakBefore w:val="0"/>
@@ -1623,10 +1952,8 @@
               <w:jc w:val="left"/>
               <w:rPr>
                 <w:rFonts w:ascii="Calibri" w:cs="Calibri" w:eastAsia="Calibri" w:hAnsi="Calibri"/>
-                <w:i w:val="1"/>
-                <w:sz w:val="24"/>
-                <w:szCs w:val="24"/>
-                <w:u w:val="single"/>
+                <w:sz w:val="24"/>
+                <w:szCs w:val="24"/>
               </w:rPr>
             </w:pPr>
             <w:r>
@@ -1668,442 +1995,14 @@
           </w:p>
           <w:p>
             <w:pPr>
-              <w:keepNext w:val="0"/>
-              <w:keepLines w:val="0"/>
-              <w:pageBreakBefore w:val="0"/>
-              <w:widowControl w:val="0"/>
-              <w:pBdr>
-                <w:top w:space="0" w:sz="0" w:val="nil"/>
-                <w:left w:space="0" w:sz="0" w:val="nil"/>
-                <w:bottom w:space="0" w:sz="0" w:val="nil"/>
-                <w:right w:space="0" w:sz="0" w:val="nil"/>
-                <w:between w:space="0" w:sz="0" w:val="nil"/>
-              </w:pBdr>
-              <w:shd w:fill="auto" w:val="clear"/>
-              <w:spacing w:after="0" w:before="0" w:line="240" w:lineRule="auto"/>
-              <w:ind w:left="0" w:right="0" w:firstLine="0"/>
-              <w:jc w:val="left"/>
-              <w:rPr>
-                <w:rFonts w:ascii="Calibri" w:cs="Calibri" w:eastAsia="Calibri" w:hAnsi="Calibri"/>
-                <w:i w:val="1"/>
-                <w:sz w:val="24"/>
-                <w:szCs w:val="24"/>
-                <w:u w:val="single"/>
-              </w:rPr>
-            </w:pPr>
-            <w:r>
-              <w:rPr>
-                <w:rFonts w:ascii="Calibri" w:cs="Calibri" w:eastAsia="Calibri" w:hAnsi="Calibri"/>
-                <w:i w:val="1"/>
-                <w:sz w:val="24"/>
-                <w:szCs w:val="24"/>
-                <w:u w:val="single"/>
-                <w:rtl w:val="0"/>
-              </w:rPr>
-              <w:t xml:space="preserve">Non-linear Activation Functions (50 words)</w:t>
-            </w:r>
-          </w:p>
-          <w:p>
-            <w:pPr>
-              <w:widowControl w:val="0"/>
-              <w:spacing w:line="240" w:lineRule="auto"/>
-              <w:rPr>
-                <w:rFonts w:ascii="Calibri" w:cs="Calibri" w:eastAsia="Calibri" w:hAnsi="Calibri"/>
-                <w:i w:val="1"/>
-                <w:sz w:val="24"/>
-                <w:szCs w:val="24"/>
-                <w:u w:val="single"/>
-              </w:rPr>
-            </w:pPr>
-            <w:r>
-              <w:rPr>
-                <w:rtl w:val="0"/>
-              </w:rPr>
-            </w:r>
-          </w:p>
-          <w:p>
-            <w:pPr>
-              <w:widowControl w:val="0"/>
-              <w:spacing w:line="240" w:lineRule="auto"/>
-              <w:rPr>
-                <w:rFonts w:ascii="Calibri" w:cs="Calibri" w:eastAsia="Calibri" w:hAnsi="Calibri"/>
-                <w:sz w:val="24"/>
-                <w:szCs w:val="24"/>
-              </w:rPr>
-            </w:pPr>
-            <w:r>
-              <w:rPr>
-                <w:rFonts w:ascii="Calibri" w:cs="Calibri" w:eastAsia="Calibri" w:hAnsi="Calibri"/>
-                <w:sz w:val="24"/>
-                <w:szCs w:val="24"/>
-                <w:rtl w:val="0"/>
-              </w:rPr>
-              <w:t xml:space="preserve">The graph shows various non-linear activation functions such as ReLU and Sigmoid. These functions introduce non-linearity to the model’s decision function, allowing it to learn complex patterns in the data. Each activation function has a unique curve and activation threshold, providing different ways to activate neurons during the training process.</w:t>
-            </w:r>
-          </w:p>
-          <w:p>
-            <w:pPr>
-              <w:widowControl w:val="0"/>
-              <w:spacing w:line="240" w:lineRule="auto"/>
-              <w:rPr>
-                <w:rFonts w:ascii="Calibri" w:cs="Calibri" w:eastAsia="Calibri" w:hAnsi="Calibri"/>
-                <w:sz w:val="24"/>
-                <w:szCs w:val="24"/>
-              </w:rPr>
-            </w:pPr>
-            <w:r>
-              <w:rPr>
-                <w:rtl w:val="0"/>
-              </w:rPr>
-            </w:r>
-          </w:p>
-          <w:p>
-            <w:pPr>
-              <w:widowControl w:val="0"/>
-              <w:spacing w:line="240" w:lineRule="auto"/>
-              <w:rPr>
-                <w:rFonts w:ascii="Calibri" w:cs="Calibri" w:eastAsia="Calibri" w:hAnsi="Calibri"/>
-                <w:i w:val="1"/>
-                <w:sz w:val="24"/>
-                <w:szCs w:val="24"/>
-                <w:u w:val="single"/>
-              </w:rPr>
-            </w:pPr>
-            <w:r>
-              <w:rPr>
-                <w:rtl w:val="0"/>
-              </w:rPr>
-            </w:r>
-          </w:p>
-          <w:p>
-            <w:pPr>
-              <w:widowControl w:val="0"/>
-              <w:spacing w:line="240" w:lineRule="auto"/>
-              <w:rPr>
-                <w:rFonts w:ascii="Calibri" w:cs="Calibri" w:eastAsia="Calibri" w:hAnsi="Calibri"/>
-                <w:i w:val="1"/>
-                <w:sz w:val="24"/>
-                <w:szCs w:val="24"/>
-                <w:u w:val="single"/>
-              </w:rPr>
-            </w:pPr>
-            <w:r>
-              <w:rPr>
-                <w:rFonts w:ascii="Calibri" w:cs="Calibri" w:eastAsia="Calibri" w:hAnsi="Calibri"/>
-                <w:i w:val="1"/>
-                <w:sz w:val="24"/>
-                <w:szCs w:val="24"/>
-                <w:u w:val="single"/>
-                <w:rtl w:val="0"/>
-              </w:rPr>
-              <w:t xml:space="preserve">Feedforward Networks (54 words)</w:t>
-            </w:r>
-          </w:p>
-          <w:p>
-            <w:pPr>
-              <w:widowControl w:val="0"/>
-              <w:spacing w:line="240" w:lineRule="auto"/>
-              <w:rPr>
-                <w:rFonts w:ascii="Calibri" w:cs="Calibri" w:eastAsia="Calibri" w:hAnsi="Calibri"/>
-                <w:i w:val="1"/>
-                <w:sz w:val="24"/>
-                <w:szCs w:val="24"/>
-                <w:u w:val="single"/>
-              </w:rPr>
-            </w:pPr>
-            <w:r>
-              <w:rPr>
-                <w:rtl w:val="0"/>
-              </w:rPr>
-            </w:r>
-          </w:p>
-          <w:p>
-            <w:pPr>
-              <w:widowControl w:val="0"/>
-              <w:spacing w:line="240" w:lineRule="auto"/>
-              <w:rPr>
-                <w:rFonts w:ascii="Calibri" w:cs="Calibri" w:eastAsia="Calibri" w:hAnsi="Calibri"/>
-                <w:sz w:val="24"/>
-                <w:szCs w:val="24"/>
-              </w:rPr>
-            </w:pPr>
-            <w:r>
-              <w:rPr>
-                <w:rFonts w:ascii="Calibri" w:cs="Calibri" w:eastAsia="Calibri" w:hAnsi="Calibri"/>
-                <w:sz w:val="24"/>
-                <w:szCs w:val="24"/>
-                <w:rtl w:val="0"/>
-              </w:rPr>
-              <w:t xml:space="preserve">The block diagram outlines the structure of the feedforward layers in a transformer. Post-attention, the processed data passes through these layers, which apply further transformations to refine the model’s output. Each layer is fully connected and operates on the principle of transforming input features into higher-level representations before passing them to the next layer.</w:t>
-            </w:r>
-          </w:p>
-          <w:p>
-            <w:pPr>
-              <w:widowControl w:val="0"/>
-              <w:spacing w:line="240" w:lineRule="auto"/>
-              <w:rPr>
-                <w:rFonts w:ascii="Calibri" w:cs="Calibri" w:eastAsia="Calibri" w:hAnsi="Calibri"/>
-                <w:sz w:val="24"/>
-                <w:szCs w:val="24"/>
-              </w:rPr>
-            </w:pPr>
-            <w:r>
-              <w:rPr>
-                <w:rtl w:val="0"/>
-              </w:rPr>
-            </w:r>
-          </w:p>
-          <w:p>
-            <w:pPr>
-              <w:widowControl w:val="0"/>
-              <w:spacing w:line="240" w:lineRule="auto"/>
-              <w:rPr>
-                <w:rFonts w:ascii="Calibri" w:cs="Calibri" w:eastAsia="Calibri" w:hAnsi="Calibri"/>
-                <w:sz w:val="24"/>
-                <w:szCs w:val="24"/>
-              </w:rPr>
-            </w:pPr>
-            <w:r>
-              <w:rPr>
-                <w:rtl w:val="0"/>
-              </w:rPr>
-            </w:r>
-          </w:p>
-          <w:p>
-            <w:pPr>
-              <w:keepNext w:val="0"/>
-              <w:keepLines w:val="0"/>
-              <w:pageBreakBefore w:val="0"/>
-              <w:widowControl w:val="0"/>
-              <w:pBdr>
-                <w:top w:space="0" w:sz="0" w:val="nil"/>
-                <w:left w:space="0" w:sz="0" w:val="nil"/>
-                <w:bottom w:space="0" w:sz="0" w:val="nil"/>
-                <w:right w:space="0" w:sz="0" w:val="nil"/>
-                <w:between w:space="0" w:sz="0" w:val="nil"/>
-              </w:pBdr>
-              <w:shd w:fill="auto" w:val="clear"/>
-              <w:spacing w:after="0" w:before="0" w:line="240" w:lineRule="auto"/>
-              <w:ind w:left="0" w:right="0" w:firstLine="0"/>
-              <w:jc w:val="left"/>
-              <w:rPr>
-                <w:rFonts w:ascii="Calibri" w:cs="Calibri" w:eastAsia="Calibri" w:hAnsi="Calibri"/>
-                <w:i w:val="1"/>
-                <w:sz w:val="24"/>
-                <w:szCs w:val="24"/>
-                <w:u w:val="single"/>
-              </w:rPr>
-            </w:pPr>
-            <w:r>
-              <w:rPr>
-                <w:rFonts w:ascii="Calibri" w:cs="Calibri" w:eastAsia="Calibri" w:hAnsi="Calibri"/>
-                <w:i w:val="1"/>
-                <w:sz w:val="24"/>
-                <w:szCs w:val="24"/>
-                <w:u w:val="single"/>
-                <w:rtl w:val="0"/>
-              </w:rPr>
-              <w:t xml:space="preserve">Layer Normalisation (56 words)</w:t>
-            </w:r>
-          </w:p>
-          <w:p>
-            <w:pPr>
-              <w:keepNext w:val="0"/>
-              <w:keepLines w:val="0"/>
-              <w:pageBreakBefore w:val="0"/>
-              <w:widowControl w:val="0"/>
-              <w:pBdr>
-                <w:top w:space="0" w:sz="0" w:val="nil"/>
-                <w:left w:space="0" w:sz="0" w:val="nil"/>
-                <w:bottom w:space="0" w:sz="0" w:val="nil"/>
-                <w:right w:space="0" w:sz="0" w:val="nil"/>
-                <w:between w:space="0" w:sz="0" w:val="nil"/>
-              </w:pBdr>
-              <w:shd w:fill="auto" w:val="clear"/>
-              <w:spacing w:after="0" w:before="0" w:line="240" w:lineRule="auto"/>
-              <w:ind w:left="0" w:right="0" w:firstLine="0"/>
-              <w:jc w:val="left"/>
-              <w:rPr>
-                <w:rFonts w:ascii="Calibri" w:cs="Calibri" w:eastAsia="Calibri" w:hAnsi="Calibri"/>
-                <w:i w:val="1"/>
-                <w:sz w:val="24"/>
-                <w:szCs w:val="24"/>
-                <w:u w:val="single"/>
-              </w:rPr>
-            </w:pPr>
-            <w:r>
-              <w:rPr>
-                <w:rtl w:val="0"/>
-              </w:rPr>
-            </w:r>
-          </w:p>
-          <w:p>
-            <w:pPr>
-              <w:widowControl w:val="0"/>
-              <w:spacing w:line="240" w:lineRule="auto"/>
-              <w:rPr>
-                <w:rFonts w:ascii="Calibri" w:cs="Calibri" w:eastAsia="Calibri" w:hAnsi="Calibri"/>
-                <w:sz w:val="24"/>
-                <w:szCs w:val="24"/>
-              </w:rPr>
-            </w:pPr>
-            <w:r>
-              <w:rPr>
-                <w:rFonts w:ascii="Calibri" w:cs="Calibri" w:eastAsia="Calibri" w:hAnsi="Calibri"/>
-                <w:sz w:val="24"/>
-                <w:szCs w:val="24"/>
-                <w:rtl w:val="0"/>
-              </w:rPr>
-              <w:t xml:space="preserve">The diagram illustrates layer normalization which standardizes the inputs across the features within a layer. By adjusting and scaling the inputs, layer normalization helps in stabilizing the neural network’s training. It is crucial for combating the internal covariate shift, ensuring that each layer receives data within a scale that prevents the vanishing or exploding gradient problem.</w:t>
-            </w:r>
-          </w:p>
-          <w:p>
-            <w:pPr>
-              <w:keepNext w:val="0"/>
-              <w:keepLines w:val="0"/>
-              <w:pageBreakBefore w:val="0"/>
-              <w:widowControl w:val="0"/>
-              <w:pBdr>
-                <w:top w:space="0" w:sz="0" w:val="nil"/>
-                <w:left w:space="0" w:sz="0" w:val="nil"/>
-                <w:bottom w:space="0" w:sz="0" w:val="nil"/>
-                <w:right w:space="0" w:sz="0" w:val="nil"/>
-                <w:between w:space="0" w:sz="0" w:val="nil"/>
-              </w:pBdr>
-              <w:shd w:fill="auto" w:val="clear"/>
-              <w:spacing w:after="0" w:before="0" w:line="240" w:lineRule="auto"/>
-              <w:ind w:left="0" w:right="0" w:firstLine="0"/>
-              <w:jc w:val="left"/>
-              <w:rPr>
-                <w:rFonts w:ascii="Calibri" w:cs="Calibri" w:eastAsia="Calibri" w:hAnsi="Calibri"/>
-                <w:sz w:val="24"/>
-                <w:szCs w:val="24"/>
-              </w:rPr>
-            </w:pPr>
-            <w:r>
-              <w:rPr>
-                <w:rtl w:val="0"/>
-              </w:rPr>
-            </w:r>
-          </w:p>
-          <w:p>
-            <w:pPr>
-              <w:keepNext w:val="0"/>
-              <w:keepLines w:val="0"/>
-              <w:pageBreakBefore w:val="0"/>
-              <w:widowControl w:val="0"/>
-              <w:pBdr>
-                <w:top w:space="0" w:sz="0" w:val="nil"/>
-                <w:left w:space="0" w:sz="0" w:val="nil"/>
-                <w:bottom w:space="0" w:sz="0" w:val="nil"/>
-                <w:right w:space="0" w:sz="0" w:val="nil"/>
-                <w:between w:space="0" w:sz="0" w:val="nil"/>
-              </w:pBdr>
-              <w:shd w:fill="auto" w:val="clear"/>
-              <w:spacing w:after="0" w:before="0" w:line="240" w:lineRule="auto"/>
-              <w:ind w:left="0" w:right="0" w:firstLine="0"/>
-              <w:jc w:val="left"/>
-              <w:rPr>
-                <w:rFonts w:ascii="Calibri" w:cs="Calibri" w:eastAsia="Calibri" w:hAnsi="Calibri"/>
-                <w:i w:val="1"/>
-                <w:sz w:val="24"/>
-                <w:szCs w:val="24"/>
-                <w:u w:val="single"/>
-              </w:rPr>
-            </w:pPr>
-            <w:r>
-              <w:rPr>
-                <w:rtl w:val="0"/>
-              </w:rPr>
-            </w:r>
-          </w:p>
-          <w:p>
-            <w:pPr>
-              <w:keepNext w:val="0"/>
-              <w:keepLines w:val="0"/>
-              <w:pageBreakBefore w:val="0"/>
-              <w:widowControl w:val="0"/>
-              <w:pBdr>
-                <w:top w:space="0" w:sz="0" w:val="nil"/>
-                <w:left w:space="0" w:sz="0" w:val="nil"/>
-                <w:bottom w:space="0" w:sz="0" w:val="nil"/>
-                <w:right w:space="0" w:sz="0" w:val="nil"/>
-                <w:between w:space="0" w:sz="0" w:val="nil"/>
-              </w:pBdr>
-              <w:shd w:fill="auto" w:val="clear"/>
-              <w:spacing w:after="0" w:before="0" w:line="240" w:lineRule="auto"/>
-              <w:ind w:left="0" w:right="0" w:firstLine="0"/>
-              <w:jc w:val="left"/>
-              <w:rPr>
-                <w:rFonts w:ascii="Calibri" w:cs="Calibri" w:eastAsia="Calibri" w:hAnsi="Calibri"/>
-                <w:i w:val="1"/>
-                <w:sz w:val="24"/>
-                <w:szCs w:val="24"/>
-                <w:u w:val="single"/>
-              </w:rPr>
-            </w:pPr>
-            <w:r>
-              <w:rPr>
-                <w:rFonts w:ascii="Calibri" w:cs="Calibri" w:eastAsia="Calibri" w:hAnsi="Calibri"/>
-                <w:i w:val="1"/>
-                <w:sz w:val="24"/>
-                <w:szCs w:val="24"/>
-                <w:u w:val="single"/>
-                <w:rtl w:val="0"/>
-              </w:rPr>
-              <w:t xml:space="preserve">Backpropagation and Optimizers (63 words)</w:t>
-            </w:r>
-          </w:p>
-          <w:p>
-            <w:pPr>
-              <w:keepNext w:val="0"/>
-              <w:keepLines w:val="0"/>
-              <w:pageBreakBefore w:val="0"/>
-              <w:widowControl w:val="0"/>
-              <w:pBdr>
-                <w:top w:space="0" w:sz="0" w:val="nil"/>
-                <w:left w:space="0" w:sz="0" w:val="nil"/>
-                <w:bottom w:space="0" w:sz="0" w:val="nil"/>
-                <w:right w:space="0" w:sz="0" w:val="nil"/>
-                <w:between w:space="0" w:sz="0" w:val="nil"/>
-              </w:pBdr>
-              <w:shd w:fill="auto" w:val="clear"/>
-              <w:spacing w:after="0" w:before="0" w:line="240" w:lineRule="auto"/>
-              <w:ind w:left="0" w:right="0" w:firstLine="0"/>
-              <w:jc w:val="left"/>
-              <w:rPr>
-                <w:rFonts w:ascii="Calibri" w:cs="Calibri" w:eastAsia="Calibri" w:hAnsi="Calibri"/>
-                <w:i w:val="1"/>
-                <w:sz w:val="24"/>
-                <w:szCs w:val="24"/>
-                <w:u w:val="single"/>
-              </w:rPr>
-            </w:pPr>
-            <w:r>
-              <w:rPr>
-                <w:rtl w:val="0"/>
-              </w:rPr>
-            </w:r>
-          </w:p>
-          <w:p>
-            <w:pPr>
-              <w:widowControl w:val="0"/>
-              <w:spacing w:line="240" w:lineRule="auto"/>
-              <w:rPr>
-                <w:rFonts w:ascii="Calibri" w:cs="Calibri" w:eastAsia="Calibri" w:hAnsi="Calibri"/>
-                <w:sz w:val="24"/>
-                <w:szCs w:val="24"/>
-              </w:rPr>
-            </w:pPr>
-            <w:r>
-              <w:rPr>
-                <w:rFonts w:ascii="Calibri" w:cs="Calibri" w:eastAsia="Calibri" w:hAnsi="Calibri"/>
-                <w:sz w:val="24"/>
-                <w:szCs w:val="24"/>
-                <w:rtl w:val="0"/>
-              </w:rPr>
-              <w:t xml:space="preserve">The flowchart shows the backpropagation process where the model adjusts its weights based on the error gradient of the output. Accompanying this, a table of different optimizers like SGD and Adam highlights how these algorithms help minimize the loss function. Optimizers vary in how they adjust learning rates and handle gradient descent, directly impacting the convergence speed and stability of the model’s training.</w:t>
-            </w:r>
+              <w:widowControl w:val="0"/>
+              <w:spacing w:line="240" w:lineRule="auto"/>
+              <w:rPr>
+                <w:rFonts w:ascii="Calibri" w:cs="Calibri" w:eastAsia="Calibri" w:hAnsi="Calibri"/>
+                <w:sz w:val="24"/>
+                <w:szCs w:val="24"/>
+              </w:rPr>
+            </w:pPr>
             <w:r>
               <w:rPr>
                 <w:rtl w:val="0"/>
@@ -4060,8 +3959,1725 @@
         </w:rPr>
       </w:r>
     </w:p>
+    <w:p>
+      <w:pPr>
+        <w:rPr>
+          <w:rFonts w:ascii="Calibri" w:cs="Calibri" w:eastAsia="Calibri" w:hAnsi="Calibri"/>
+          <w:sz w:val="24"/>
+          <w:szCs w:val="24"/>
+        </w:rPr>
+      </w:pPr>
+      <w:r>
+        <w:rPr>
+          <w:rtl w:val="0"/>
+        </w:rPr>
+      </w:r>
+    </w:p>
+    <w:p>
+      <w:pPr>
+        <w:rPr>
+          <w:rFonts w:ascii="Calibri" w:cs="Calibri" w:eastAsia="Calibri" w:hAnsi="Calibri"/>
+          <w:sz w:val="24"/>
+          <w:szCs w:val="24"/>
+        </w:rPr>
+      </w:pPr>
+      <w:r>
+        <w:rPr>
+          <w:rtl w:val="0"/>
+        </w:rPr>
+      </w:r>
+    </w:p>
+    <w:p>
+      <w:pPr>
+        <w:rPr>
+          <w:rFonts w:ascii="Calibri" w:cs="Calibri" w:eastAsia="Calibri" w:hAnsi="Calibri"/>
+          <w:sz w:val="24"/>
+          <w:szCs w:val="24"/>
+        </w:rPr>
+      </w:pPr>
+      <w:r>
+        <w:rPr>
+          <w:rtl w:val="0"/>
+        </w:rPr>
+      </w:r>
+    </w:p>
+    <w:p>
+      <w:pPr>
+        <w:rPr>
+          <w:rFonts w:ascii="Calibri" w:cs="Calibri" w:eastAsia="Calibri" w:hAnsi="Calibri"/>
+          <w:sz w:val="24"/>
+          <w:szCs w:val="24"/>
+        </w:rPr>
+      </w:pPr>
+      <w:r>
+        <w:rPr>
+          <w:rtl w:val="0"/>
+        </w:rPr>
+      </w:r>
+    </w:p>
+    <w:p>
+      <w:pPr>
+        <w:rPr>
+          <w:rFonts w:ascii="Calibri" w:cs="Calibri" w:eastAsia="Calibri" w:hAnsi="Calibri"/>
+          <w:sz w:val="24"/>
+          <w:szCs w:val="24"/>
+        </w:rPr>
+      </w:pPr>
+      <w:r>
+        <w:rPr>
+          <w:rtl w:val="0"/>
+        </w:rPr>
+      </w:r>
+    </w:p>
+    <w:p>
+      <w:pPr>
+        <w:rPr>
+          <w:rFonts w:ascii="Calibri" w:cs="Calibri" w:eastAsia="Calibri" w:hAnsi="Calibri"/>
+          <w:sz w:val="24"/>
+          <w:szCs w:val="24"/>
+        </w:rPr>
+      </w:pPr>
+      <w:r>
+        <w:rPr>
+          <w:rtl w:val="0"/>
+        </w:rPr>
+      </w:r>
+    </w:p>
+    <w:tbl>
+      <w:tblPr>
+        <w:tblStyle w:val="Table2"/>
+        <w:tblW w:w="11340.0" w:type="dxa"/>
+        <w:jc w:val="left"/>
+        <w:tblBorders>
+          <w:top w:color="000000" w:space="0" w:sz="8" w:val="single"/>
+          <w:left w:color="000000" w:space="0" w:sz="8" w:val="single"/>
+          <w:bottom w:color="000000" w:space="0" w:sz="8" w:val="single"/>
+          <w:right w:color="000000" w:space="0" w:sz="8" w:val="single"/>
+          <w:insideH w:color="000000" w:space="0" w:sz="8" w:val="single"/>
+          <w:insideV w:color="000000" w:space="0" w:sz="8" w:val="single"/>
+        </w:tblBorders>
+        <w:tblLayout w:type="fixed"/>
+        <w:tblLook w:val="0600"/>
+      </w:tblPr>
+      <w:tblGrid>
+        <w:gridCol w:w="11340"/>
+        <w:tblGridChange w:id="0">
+          <w:tblGrid>
+            <w:gridCol w:w="11340"/>
+          </w:tblGrid>
+        </w:tblGridChange>
+      </w:tblGrid>
+      <w:tr>
+        <w:trPr>
+          <w:cantSplit w:val="0"/>
+          <w:tblHeader w:val="0"/>
+        </w:trPr>
+        <w:tc>
+          <w:tcPr>
+            <w:shd w:fill="auto" w:val="clear"/>
+            <w:tcMar>
+              <w:top w:w="100.0" w:type="dxa"/>
+              <w:left w:w="100.0" w:type="dxa"/>
+              <w:bottom w:w="100.0" w:type="dxa"/>
+              <w:right w:w="100.0" w:type="dxa"/>
+            </w:tcMar>
+            <w:vAlign w:val="top"/>
+          </w:tcPr>
+          <w:p>
+            <w:pPr>
+              <w:keepNext w:val="0"/>
+              <w:keepLines w:val="0"/>
+              <w:pageBreakBefore w:val="0"/>
+              <w:widowControl w:val="0"/>
+              <w:pBdr>
+                <w:top w:space="0" w:sz="0" w:val="nil"/>
+                <w:left w:space="0" w:sz="0" w:val="nil"/>
+                <w:bottom w:space="0" w:sz="0" w:val="nil"/>
+                <w:right w:space="0" w:sz="0" w:val="nil"/>
+                <w:between w:space="0" w:sz="0" w:val="nil"/>
+              </w:pBdr>
+              <w:shd w:fill="auto" w:val="clear"/>
+              <w:spacing w:after="0" w:before="0" w:line="240" w:lineRule="auto"/>
+              <w:ind w:left="0" w:right="0" w:firstLine="0"/>
+              <w:jc w:val="left"/>
+              <w:rPr>
+                <w:rFonts w:ascii="Calibri" w:cs="Calibri" w:eastAsia="Calibri" w:hAnsi="Calibri"/>
+                <w:sz w:val="24"/>
+                <w:szCs w:val="24"/>
+              </w:rPr>
+            </w:pPr>
+            <w:r>
+              <w:rPr>
+                <w:rFonts w:ascii="Calibri" w:cs="Calibri" w:eastAsia="Calibri" w:hAnsi="Calibri"/>
+                <w:sz w:val="24"/>
+                <w:szCs w:val="24"/>
+                <w:rtl w:val="0"/>
+              </w:rPr>
+              <w:t xml:space="preserve">Appendix</w:t>
+            </w:r>
+          </w:p>
+        </w:tc>
+      </w:tr>
+      <w:tr>
+        <w:trPr>
+          <w:cantSplit w:val="0"/>
+          <w:tblHeader w:val="0"/>
+        </w:trPr>
+        <w:tc>
+          <w:tcPr>
+            <w:shd w:fill="auto" w:val="clear"/>
+            <w:tcMar>
+              <w:top w:w="100.0" w:type="dxa"/>
+              <w:left w:w="100.0" w:type="dxa"/>
+              <w:bottom w:w="100.0" w:type="dxa"/>
+              <w:right w:w="100.0" w:type="dxa"/>
+            </w:tcMar>
+            <w:vAlign w:val="top"/>
+          </w:tcPr>
+          <w:p>
+            <w:pPr>
+              <w:widowControl w:val="0"/>
+              <w:spacing w:line="240" w:lineRule="auto"/>
+              <w:rPr>
+                <w:rFonts w:ascii="Calibri" w:cs="Calibri" w:eastAsia="Calibri" w:hAnsi="Calibri"/>
+                <w:b w:val="1"/>
+                <w:sz w:val="28"/>
+                <w:szCs w:val="28"/>
+                <w:u w:val="single"/>
+              </w:rPr>
+            </w:pPr>
+            <w:r>
+              <w:rPr>
+                <w:rFonts w:ascii="Calibri" w:cs="Calibri" w:eastAsia="Calibri" w:hAnsi="Calibri"/>
+                <w:b w:val="1"/>
+                <w:sz w:val="28"/>
+                <w:szCs w:val="28"/>
+                <w:u w:val="single"/>
+                <w:rtl w:val="0"/>
+              </w:rPr>
+              <w:t xml:space="preserve">Background Information - Quirks of Deep Learning</w:t>
+            </w:r>
+          </w:p>
+          <w:p>
+            <w:pPr>
+              <w:widowControl w:val="0"/>
+              <w:spacing w:line="240" w:lineRule="auto"/>
+              <w:rPr>
+                <w:rFonts w:ascii="Calibri" w:cs="Calibri" w:eastAsia="Calibri" w:hAnsi="Calibri"/>
+                <w:i w:val="1"/>
+                <w:sz w:val="24"/>
+                <w:szCs w:val="24"/>
+                <w:u w:val="single"/>
+              </w:rPr>
+            </w:pPr>
+            <w:r>
+              <w:rPr>
+                <w:rFonts w:ascii="Calibri" w:cs="Calibri" w:eastAsia="Calibri" w:hAnsi="Calibri"/>
+                <w:sz w:val="24"/>
+                <w:szCs w:val="24"/>
+                <w:rtl w:val="0"/>
+              </w:rPr>
+              <w:t xml:space="preserve">In this section, I will explain key concepts utilised by the transformer architecture:</w:t>
+            </w:r>
+            <w:r>
+              <w:rPr>
+                <w:rtl w:val="0"/>
+              </w:rPr>
+            </w:r>
+          </w:p>
+          <w:p>
+            <w:pPr>
+              <w:widowControl w:val="0"/>
+              <w:spacing w:line="240" w:lineRule="auto"/>
+              <w:rPr>
+                <w:rFonts w:ascii="Calibri" w:cs="Calibri" w:eastAsia="Calibri" w:hAnsi="Calibri"/>
+                <w:i w:val="1"/>
+                <w:sz w:val="24"/>
+                <w:szCs w:val="24"/>
+                <w:u w:val="single"/>
+              </w:rPr>
+            </w:pPr>
+            <w:r>
+              <w:rPr>
+                <w:rtl w:val="0"/>
+              </w:rPr>
+            </w:r>
+          </w:p>
+          <w:p>
+            <w:pPr>
+              <w:widowControl w:val="0"/>
+              <w:spacing w:line="240" w:lineRule="auto"/>
+              <w:rPr>
+                <w:rFonts w:ascii="Calibri" w:cs="Calibri" w:eastAsia="Calibri" w:hAnsi="Calibri"/>
+                <w:i w:val="1"/>
+                <w:sz w:val="24"/>
+                <w:szCs w:val="24"/>
+                <w:u w:val="single"/>
+              </w:rPr>
+            </w:pPr>
+            <w:r>
+              <w:rPr>
+                <w:rFonts w:ascii="Calibri" w:cs="Calibri" w:eastAsia="Calibri" w:hAnsi="Calibri"/>
+                <w:i w:val="1"/>
+                <w:sz w:val="24"/>
+                <w:szCs w:val="24"/>
+                <w:u w:val="single"/>
+                <w:rtl w:val="0"/>
+              </w:rPr>
+              <w:t xml:space="preserve">Non-linear Activation Functions (72 words)</w:t>
+            </w:r>
+          </w:p>
+          <w:p>
+            <w:pPr>
+              <w:widowControl w:val="0"/>
+              <w:spacing w:line="240" w:lineRule="auto"/>
+              <w:rPr>
+                <w:rFonts w:ascii="Calibri" w:cs="Calibri" w:eastAsia="Calibri" w:hAnsi="Calibri"/>
+                <w:i w:val="1"/>
+                <w:sz w:val="24"/>
+                <w:szCs w:val="24"/>
+                <w:u w:val="single"/>
+              </w:rPr>
+            </w:pPr>
+            <w:r>
+              <w:rPr>
+                <w:rtl w:val="0"/>
+              </w:rPr>
+            </w:r>
+          </w:p>
+          <w:p>
+            <w:pPr>
+              <w:widowControl w:val="0"/>
+              <w:spacing w:line="240" w:lineRule="auto"/>
+              <w:jc w:val="center"/>
+              <w:rPr>
+                <w:rFonts w:ascii="Calibri" w:cs="Calibri" w:eastAsia="Calibri" w:hAnsi="Calibri"/>
+                <w:i w:val="1"/>
+                <w:sz w:val="24"/>
+                <w:szCs w:val="24"/>
+                <w:u w:val="single"/>
+              </w:rPr>
+            </w:pPr>
+            <w:r>
+              <w:rPr>
+                <w:rFonts w:ascii="Calibri" w:cs="Calibri" w:eastAsia="Calibri" w:hAnsi="Calibri"/>
+                <w:i w:val="1"/>
+                <w:sz w:val="24"/>
+                <w:szCs w:val="24"/>
+                <w:u w:val="single"/>
+              </w:rPr>
+              <w:drawing>
+                <wp:inline distB="114300" distT="114300" distL="114300" distR="114300">
+                  <wp:extent cx="2387624" cy="1573096"/>
+                  <wp:effectExtent b="0" l="0" r="0" t="0"/>
+                  <wp:docPr id="2" name="image1.png"/>
+                  <a:graphic>
+                    <a:graphicData uri="http://schemas.openxmlformats.org/drawingml/2006/picture">
+                      <pic:pic>
+                        <pic:nvPicPr>
+                          <pic:cNvPr id="0" name="image1.png"/>
+                          <pic:cNvPicPr preferRelativeResize="0"/>
+                        </pic:nvPicPr>
+                        <pic:blipFill>
+                          <a:blip r:embed="rId10"/>
+                          <a:srcRect b="0" l="0" r="0" t="0"/>
+                          <a:stretch>
+                            <a:fillRect/>
+                          </a:stretch>
+                        </pic:blipFill>
+                        <pic:spPr>
+                          <a:xfrm>
+                            <a:off x="0" y="0"/>
+                            <a:ext cx="2387624" cy="1573096"/>
+                          </a:xfrm>
+                          <a:prstGeom prst="rect"/>
+                          <a:ln/>
+                        </pic:spPr>
+                      </pic:pic>
+                    </a:graphicData>
+                  </a:graphic>
+                </wp:inline>
+              </w:drawing>
+            </w:r>
+            <w:r>
+              <w:rPr>
+                <w:rFonts w:ascii="Calibri" w:cs="Calibri" w:eastAsia="Calibri" w:hAnsi="Calibri"/>
+                <w:i w:val="1"/>
+                <w:sz w:val="24"/>
+                <w:szCs w:val="24"/>
+                <w:u w:val="single"/>
+              </w:rPr>
+              <w:drawing>
+                <wp:inline distB="114300" distT="114300" distL="114300" distR="114300">
+                  <wp:extent cx="2175056" cy="1631292"/>
+                  <wp:effectExtent b="0" l="0" r="0" t="0"/>
+                  <wp:docPr id="5" name="image3.png"/>
+                  <a:graphic>
+                    <a:graphicData uri="http://schemas.openxmlformats.org/drawingml/2006/picture">
+                      <pic:pic>
+                        <pic:nvPicPr>
+                          <pic:cNvPr id="0" name="image3.png"/>
+                          <pic:cNvPicPr preferRelativeResize="0"/>
+                        </pic:nvPicPr>
+                        <pic:blipFill>
+                          <a:blip r:embed="rId11"/>
+                          <a:srcRect b="0" l="0" r="0" t="0"/>
+                          <a:stretch>
+                            <a:fillRect/>
+                          </a:stretch>
+                        </pic:blipFill>
+                        <pic:spPr>
+                          <a:xfrm>
+                            <a:off x="0" y="0"/>
+                            <a:ext cx="2175056" cy="1631292"/>
+                          </a:xfrm>
+                          <a:prstGeom prst="rect"/>
+                          <a:ln/>
+                        </pic:spPr>
+                      </pic:pic>
+                    </a:graphicData>
+                  </a:graphic>
+                </wp:inline>
+              </w:drawing>
+            </w:r>
+            <w:r>
+              <w:rPr>
+                <w:rtl w:val="0"/>
+              </w:rPr>
+            </w:r>
+          </w:p>
+          <w:p>
+            <w:pPr>
+              <w:widowControl w:val="0"/>
+              <w:spacing w:line="240" w:lineRule="auto"/>
+              <w:jc w:val="center"/>
+              <w:rPr>
+                <w:rFonts w:ascii="Calibri" w:cs="Calibri" w:eastAsia="Calibri" w:hAnsi="Calibri"/>
+                <w:i w:val="1"/>
+                <w:sz w:val="24"/>
+                <w:szCs w:val="24"/>
+              </w:rPr>
+            </w:pPr>
+            <w:r>
+              <w:rPr>
+                <w:rFonts w:ascii="Calibri" w:cs="Calibri" w:eastAsia="Calibri" w:hAnsi="Calibri"/>
+                <w:i w:val="1"/>
+                <w:sz w:val="24"/>
+                <w:szCs w:val="24"/>
+                <w:rtl w:val="0"/>
+              </w:rPr>
+              <w:t xml:space="preserve">figure 2.1, 2.2</w:t>
+            </w:r>
+          </w:p>
+          <w:p>
+            <w:pPr>
+              <w:widowControl w:val="0"/>
+              <w:spacing w:line="240" w:lineRule="auto"/>
+              <w:jc w:val="center"/>
+              <w:rPr>
+                <w:rFonts w:ascii="Calibri" w:cs="Calibri" w:eastAsia="Calibri" w:hAnsi="Calibri"/>
+                <w:i w:val="1"/>
+                <w:sz w:val="24"/>
+                <w:szCs w:val="24"/>
+                <w:u w:val="single"/>
+              </w:rPr>
+            </w:pPr>
+            <w:r>
+              <w:rPr>
+                <w:rtl w:val="0"/>
+              </w:rPr>
+            </w:r>
+          </w:p>
+          <w:p>
+            <w:pPr>
+              <w:widowControl w:val="0"/>
+              <w:spacing w:line="240" w:lineRule="auto"/>
+              <w:rPr>
+                <w:rFonts w:ascii="Calibri" w:cs="Calibri" w:eastAsia="Calibri" w:hAnsi="Calibri"/>
+                <w:i w:val="1"/>
+                <w:sz w:val="24"/>
+                <w:szCs w:val="24"/>
+                <w:u w:val="single"/>
+              </w:rPr>
+            </w:pPr>
+            <w:r>
+              <w:rPr>
+                <w:rtl w:val="0"/>
+              </w:rPr>
+            </w:r>
+          </w:p>
+          <w:p>
+            <w:pPr>
+              <w:widowControl w:val="0"/>
+              <w:spacing w:line="240" w:lineRule="auto"/>
+              <w:rPr>
+                <w:rFonts w:ascii="Calibri" w:cs="Calibri" w:eastAsia="Calibri" w:hAnsi="Calibri"/>
+                <w:sz w:val="24"/>
+                <w:szCs w:val="24"/>
+              </w:rPr>
+            </w:pPr>
+            <w:r>
+              <w:rPr>
+                <w:rFonts w:ascii="Calibri" w:cs="Calibri" w:eastAsia="Calibri" w:hAnsi="Calibri"/>
+                <w:sz w:val="24"/>
+                <w:szCs w:val="24"/>
+                <w:rtl w:val="0"/>
+              </w:rPr>
+              <w:t xml:space="preserve">Figure-2.1 displays GELU, an activation function. It determines if specific output values should be activated, thus controlling information flow to subsequent layers (figure-2.2). Non-linear functions like GELU are essential in neural networks. Because if a transformer solely contains linear functions, no matter how many linear functions one has, it can always be represented by a single linear function only. Hence non-linear functions like GELU enable the transformer to capture complex relationships.</w:t>
+            </w:r>
+          </w:p>
+          <w:p>
+            <w:pPr>
+              <w:widowControl w:val="0"/>
+              <w:spacing w:line="240" w:lineRule="auto"/>
+              <w:rPr>
+                <w:rFonts w:ascii="Calibri" w:cs="Calibri" w:eastAsia="Calibri" w:hAnsi="Calibri"/>
+                <w:sz w:val="24"/>
+                <w:szCs w:val="24"/>
+              </w:rPr>
+            </w:pPr>
+            <w:r>
+              <w:rPr>
+                <w:rtl w:val="0"/>
+              </w:rPr>
+            </w:r>
+          </w:p>
+          <w:p>
+            <w:pPr>
+              <w:widowControl w:val="0"/>
+              <w:spacing w:line="240" w:lineRule="auto"/>
+              <w:rPr>
+                <w:rFonts w:ascii="Calibri" w:cs="Calibri" w:eastAsia="Calibri" w:hAnsi="Calibri"/>
+                <w:sz w:val="24"/>
+                <w:szCs w:val="24"/>
+              </w:rPr>
+            </w:pPr>
+            <w:r>
+              <w:rPr>
+                <w:rtl w:val="0"/>
+              </w:rPr>
+            </w:r>
+          </w:p>
+          <w:p>
+            <w:pPr>
+              <w:widowControl w:val="0"/>
+              <w:spacing w:line="240" w:lineRule="auto"/>
+              <w:rPr>
+                <w:rFonts w:ascii="Calibri" w:cs="Calibri" w:eastAsia="Calibri" w:hAnsi="Calibri"/>
+                <w:i w:val="1"/>
+                <w:sz w:val="24"/>
+                <w:szCs w:val="24"/>
+                <w:u w:val="single"/>
+              </w:rPr>
+            </w:pPr>
+            <w:r>
+              <w:rPr>
+                <w:rFonts w:ascii="Calibri" w:cs="Calibri" w:eastAsia="Calibri" w:hAnsi="Calibri"/>
+                <w:i w:val="1"/>
+                <w:sz w:val="24"/>
+                <w:szCs w:val="24"/>
+                <w:u w:val="single"/>
+                <w:rtl w:val="0"/>
+              </w:rPr>
+              <w:t xml:space="preserve">Backpropagation and Optimizers (63 words)</w:t>
+            </w:r>
+          </w:p>
+          <w:p>
+            <w:pPr>
+              <w:widowControl w:val="0"/>
+              <w:spacing w:line="240" w:lineRule="auto"/>
+              <w:rPr>
+                <w:rFonts w:ascii="Calibri" w:cs="Calibri" w:eastAsia="Calibri" w:hAnsi="Calibri"/>
+                <w:i w:val="1"/>
+                <w:sz w:val="24"/>
+                <w:szCs w:val="24"/>
+                <w:u w:val="single"/>
+              </w:rPr>
+            </w:pPr>
+            <w:r>
+              <w:rPr>
+                <w:rtl w:val="0"/>
+              </w:rPr>
+            </w:r>
+          </w:p>
+          <w:p>
+            <w:pPr>
+              <w:widowControl w:val="0"/>
+              <w:spacing w:line="240" w:lineRule="auto"/>
+              <w:rPr>
+                <w:rFonts w:ascii="Calibri" w:cs="Calibri" w:eastAsia="Calibri" w:hAnsi="Calibri"/>
+                <w:sz w:val="24"/>
+                <w:szCs w:val="24"/>
+              </w:rPr>
+            </w:pPr>
+            <w:r>
+              <w:rPr>
+                <w:rFonts w:ascii="Calibri" w:cs="Calibri" w:eastAsia="Calibri" w:hAnsi="Calibri"/>
+                <w:sz w:val="24"/>
+                <w:szCs w:val="24"/>
+                <w:rtl w:val="0"/>
+              </w:rPr>
+              <w:t xml:space="preserve">The flowchart shows the backpropagation process where the model adjusts its weights based on the error gradient of the output. Accompanying this, a table of different optimizers like SGD and Adam highlights how these algorithms help minimize the loss function. Optimizers vary in how they adjust learning rates and handle gradient descent, directly impacting the convergence speed and stability of the model’s training.</w:t>
+            </w:r>
+          </w:p>
+        </w:tc>
+      </w:tr>
+      <w:tr>
+        <w:trPr>
+          <w:cantSplit w:val="0"/>
+          <w:tblHeader w:val="0"/>
+        </w:trPr>
+        <w:tc>
+          <w:tcPr>
+            <w:shd w:fill="auto" w:val="clear"/>
+            <w:tcMar>
+              <w:top w:w="100.0" w:type="dxa"/>
+              <w:left w:w="100.0" w:type="dxa"/>
+              <w:bottom w:w="100.0" w:type="dxa"/>
+              <w:right w:w="100.0" w:type="dxa"/>
+            </w:tcMar>
+            <w:vAlign w:val="top"/>
+          </w:tcPr>
+          <w:p>
+            <w:pPr>
+              <w:widowControl w:val="0"/>
+              <w:spacing w:line="240" w:lineRule="auto"/>
+              <w:rPr>
+                <w:rFonts w:ascii="Calibri" w:cs="Calibri" w:eastAsia="Calibri" w:hAnsi="Calibri"/>
+                <w:i w:val="1"/>
+                <w:sz w:val="24"/>
+                <w:szCs w:val="24"/>
+                <w:u w:val="single"/>
+              </w:rPr>
+            </w:pPr>
+            <w:r>
+              <w:rPr>
+                <w:rFonts w:ascii="Calibri" w:cs="Calibri" w:eastAsia="Calibri" w:hAnsi="Calibri"/>
+                <w:i w:val="1"/>
+                <w:sz w:val="24"/>
+                <w:szCs w:val="24"/>
+                <w:u w:val="single"/>
+                <w:rtl w:val="0"/>
+              </w:rPr>
+              <w:t xml:space="preserve">Tokenizer and Positional Embedding (52 words)</w:t>
+            </w:r>
+          </w:p>
+          <w:p>
+            <w:pPr>
+              <w:widowControl w:val="0"/>
+              <w:spacing w:line="240" w:lineRule="auto"/>
+              <w:rPr>
+                <w:rFonts w:ascii="Calibri" w:cs="Calibri" w:eastAsia="Calibri" w:hAnsi="Calibri"/>
+                <w:sz w:val="24"/>
+                <w:szCs w:val="24"/>
+              </w:rPr>
+            </w:pPr>
+            <w:r>
+              <w:rPr>
+                <w:rtl w:val="0"/>
+              </w:rPr>
+            </w:r>
+          </w:p>
+          <w:p>
+            <w:pPr>
+              <w:widowControl w:val="0"/>
+              <w:spacing w:line="240" w:lineRule="auto"/>
+              <w:rPr>
+                <w:rFonts w:ascii="Calibri" w:cs="Calibri" w:eastAsia="Calibri" w:hAnsi="Calibri"/>
+                <w:sz w:val="24"/>
+                <w:szCs w:val="24"/>
+              </w:rPr>
+            </w:pPr>
+            <w:r>
+              <w:rPr>
+                <w:rFonts w:ascii="Calibri" w:cs="Calibri" w:eastAsia="Calibri" w:hAnsi="Calibri"/>
+                <w:sz w:val="24"/>
+                <w:szCs w:val="24"/>
+                <w:rtl w:val="0"/>
+              </w:rPr>
+              <w:t xml:space="preserve">A</w:t>
+            </w:r>
+          </w:p>
+          <w:p>
+            <w:pPr>
+              <w:widowControl w:val="0"/>
+              <w:spacing w:line="240" w:lineRule="auto"/>
+              <w:rPr>
+                <w:rFonts w:ascii="Calibri" w:cs="Calibri" w:eastAsia="Calibri" w:hAnsi="Calibri"/>
+                <w:sz w:val="24"/>
+                <w:szCs w:val="24"/>
+              </w:rPr>
+            </w:pPr>
+            <w:r>
+              <w:rPr>
+                <w:rtl w:val="0"/>
+              </w:rPr>
+            </w:r>
+          </w:p>
+          <w:p>
+            <w:pPr>
+              <w:widowControl w:val="0"/>
+              <w:spacing w:line="240" w:lineRule="auto"/>
+              <w:rPr>
+                <w:rFonts w:ascii="Calibri" w:cs="Calibri" w:eastAsia="Calibri" w:hAnsi="Calibri"/>
+                <w:i w:val="1"/>
+                <w:sz w:val="24"/>
+                <w:szCs w:val="24"/>
+                <w:u w:val="single"/>
+              </w:rPr>
+            </w:pPr>
+            <w:r>
+              <w:rPr>
+                <w:rFonts w:ascii="Calibri" w:cs="Calibri" w:eastAsia="Calibri" w:hAnsi="Calibri"/>
+                <w:i w:val="1"/>
+                <w:sz w:val="24"/>
+                <w:szCs w:val="24"/>
+                <w:u w:val="single"/>
+                <w:rtl w:val="0"/>
+              </w:rPr>
+              <w:t xml:space="preserve">Q, K, V, and Self-Attention (78 words)</w:t>
+            </w:r>
+          </w:p>
+          <w:p>
+            <w:pPr>
+              <w:widowControl w:val="0"/>
+              <w:spacing w:line="240" w:lineRule="auto"/>
+              <w:jc w:val="center"/>
+              <w:rPr>
+                <w:rFonts w:ascii="Calibri" w:cs="Calibri" w:eastAsia="Calibri" w:hAnsi="Calibri"/>
+                <w:i w:val="1"/>
+                <w:sz w:val="24"/>
+                <w:szCs w:val="24"/>
+                <w:u w:val="single"/>
+              </w:rPr>
+            </w:pPr>
+            <w:r>
+              <w:rPr>
+                <w:rFonts w:ascii="Calibri" w:cs="Calibri" w:eastAsia="Calibri" w:hAnsi="Calibri"/>
+                <w:i w:val="1"/>
+                <w:sz w:val="24"/>
+                <w:szCs w:val="24"/>
+                <w:u w:val="single"/>
+              </w:rPr>
+              <w:drawing>
+                <wp:inline distB="114300" distT="114300" distL="114300" distR="114300">
+                  <wp:extent cx="1675788" cy="1915186"/>
+                  <wp:effectExtent b="0" l="0" r="0" t="0"/>
+                  <wp:docPr id="1" name="image4.png"/>
+                  <a:graphic>
+                    <a:graphicData uri="http://schemas.openxmlformats.org/drawingml/2006/picture">
+                      <pic:pic>
+                        <pic:nvPicPr>
+                          <pic:cNvPr id="0" name="image4.png"/>
+                          <pic:cNvPicPr preferRelativeResize="0"/>
+                        </pic:nvPicPr>
+                        <pic:blipFill>
+                          <a:blip r:embed="rId8"/>
+                          <a:srcRect b="0" l="0" r="0" t="0"/>
+                          <a:stretch>
+                            <a:fillRect/>
+                          </a:stretch>
+                        </pic:blipFill>
+                        <pic:spPr>
+                          <a:xfrm>
+                            <a:off x="0" y="0"/>
+                            <a:ext cx="1675788" cy="1915186"/>
+                          </a:xfrm>
+                          <a:prstGeom prst="rect"/>
+                          <a:ln/>
+                        </pic:spPr>
+                      </pic:pic>
+                    </a:graphicData>
+                  </a:graphic>
+                </wp:inline>
+              </w:drawing>
+            </w:r>
+            <w:r>
+              <w:rPr>
+                <w:rtl w:val="0"/>
+              </w:rPr>
+            </w:r>
+          </w:p>
+          <w:p>
+            <w:pPr>
+              <w:widowControl w:val="0"/>
+              <w:spacing w:line="240" w:lineRule="auto"/>
+              <w:jc w:val="center"/>
+              <w:rPr>
+                <w:rFonts w:ascii="Calibri" w:cs="Calibri" w:eastAsia="Calibri" w:hAnsi="Calibri"/>
+                <w:i w:val="1"/>
+                <w:sz w:val="24"/>
+                <w:szCs w:val="24"/>
+              </w:rPr>
+            </w:pPr>
+            <w:r>
+              <w:rPr>
+                <w:rFonts w:ascii="Calibri" w:cs="Calibri" w:eastAsia="Calibri" w:hAnsi="Calibri"/>
+                <w:i w:val="1"/>
+                <w:sz w:val="24"/>
+                <w:szCs w:val="24"/>
+                <w:rtl w:val="0"/>
+              </w:rPr>
+              <w:t xml:space="preserve">figure 3</w:t>
+            </w:r>
+          </w:p>
+          <w:p>
+            <w:pPr>
+              <w:widowControl w:val="0"/>
+              <w:spacing w:line="240" w:lineRule="auto"/>
+              <w:rPr>
+                <w:rFonts w:ascii="Calibri" w:cs="Calibri" w:eastAsia="Calibri" w:hAnsi="Calibri"/>
+                <w:sz w:val="24"/>
+                <w:szCs w:val="24"/>
+              </w:rPr>
+            </w:pPr>
+            <w:r>
+              <w:rPr>
+                <w:rtl w:val="0"/>
+              </w:rPr>
+            </w:r>
+          </w:p>
+          <w:p>
+            <w:pPr>
+              <w:widowControl w:val="0"/>
+              <w:spacing w:line="240" w:lineRule="auto"/>
+              <w:rPr>
+                <w:rFonts w:ascii="Calibri" w:cs="Calibri" w:eastAsia="Calibri" w:hAnsi="Calibri"/>
+                <w:sz w:val="24"/>
+                <w:szCs w:val="24"/>
+              </w:rPr>
+            </w:pPr>
+            <w:r>
+              <w:rPr>
+                <w:rtl w:val="0"/>
+              </w:rPr>
+            </w:r>
+          </w:p>
+          <w:p>
+            <w:pPr>
+              <w:widowControl w:val="0"/>
+              <w:spacing w:line="240" w:lineRule="auto"/>
+              <w:jc w:val="center"/>
+              <w:rPr>
+                <w:rFonts w:ascii="Calibri" w:cs="Calibri" w:eastAsia="Calibri" w:hAnsi="Calibri"/>
+                <w:sz w:val="28"/>
+                <w:szCs w:val="28"/>
+              </w:rPr>
+            </w:pPr>
+            <m:oMath>
+              <m:r>
+                <w:rPr>
+                  <w:rFonts w:ascii="Calibri" w:cs="Calibri" w:eastAsia="Calibri" w:hAnsi="Calibri"/>
+                  <w:sz w:val="28"/>
+                  <w:szCs w:val="28"/>
+                </w:rPr>
+                <m:t xml:space="preserve">Attention(Query, Key, Value) = softmax(</m:t>
+              </m:r>
+              <m:f>
+                <m:fPr>
+                  <m:ctrlPr>
+                    <w:rPr>
+                      <w:rFonts w:ascii="Calibri" w:cs="Calibri" w:eastAsia="Calibri" w:hAnsi="Calibri"/>
+                      <w:sz w:val="28"/>
+                      <w:szCs w:val="28"/>
+                    </w:rPr>
+                  </m:ctrlPr>
+                </m:fPr>
+                <m:num>
+                  <m:r>
+                    <w:rPr>
+                      <w:rFonts w:ascii="Calibri" w:cs="Calibri" w:eastAsia="Calibri" w:hAnsi="Calibri"/>
+                      <w:sz w:val="28"/>
+                      <w:szCs w:val="28"/>
+                    </w:rPr>
+                    <m:t xml:space="preserve">Q</m:t>
+                  </m:r>
+                  <m:sSup>
+                    <m:sSupPr>
+                      <m:ctrlPr>
+                        <w:rPr>
+                          <w:rFonts w:ascii="Calibri" w:cs="Calibri" w:eastAsia="Calibri" w:hAnsi="Calibri"/>
+                          <w:sz w:val="28"/>
+                          <w:szCs w:val="28"/>
+                        </w:rPr>
+                      </m:ctrlPr>
+                    </m:sSupPr>
+                    <m:e>
+                      <m:r>
+                        <w:rPr>
+                          <w:rFonts w:ascii="Calibri" w:cs="Calibri" w:eastAsia="Calibri" w:hAnsi="Calibri"/>
+                          <w:sz w:val="28"/>
+                          <w:szCs w:val="28"/>
+                        </w:rPr>
+                        <m:t xml:space="preserve">uery </m:t>
+                      </m:r>
+                      <m:r>
+                        <w:rPr>
+                          <w:rFonts w:ascii="Calibri" w:cs="Calibri" w:eastAsia="Calibri" w:hAnsi="Calibri"/>
+                          <w:sz w:val="28"/>
+                          <w:szCs w:val="28"/>
+                        </w:rPr>
+                        <m:t>∙</m:t>
+                      </m:r>
+                      <m:r>
+                        <w:rPr>
+                          <w:rFonts w:ascii="Calibri" w:cs="Calibri" w:eastAsia="Calibri" w:hAnsi="Calibri"/>
+                          <w:sz w:val="28"/>
+                          <w:szCs w:val="28"/>
+                        </w:rPr>
+                        <m:t xml:space="preserve"> Key</m:t>
+                      </m:r>
+                    </m:e>
+                    <m:sup>
+                      <m:r>
+                        <w:rPr>
+                          <w:rFonts w:ascii="Calibri" w:cs="Calibri" w:eastAsia="Calibri" w:hAnsi="Calibri"/>
+                          <w:sz w:val="28"/>
+                          <w:szCs w:val="28"/>
+                        </w:rPr>
+                        <m:t xml:space="preserve">T</m:t>
+                      </m:r>
+                    </m:sup>
+                  </m:sSup>
+                </m:num>
+                <m:den>
+                  <m:rad>
+                    <m:radPr>
+                      <m:degHide m:val="1"/>
+                      <m:ctrlPr>
+                        <w:rPr>
+                          <w:rFonts w:ascii="Calibri" w:cs="Calibri" w:eastAsia="Calibri" w:hAnsi="Calibri"/>
+                          <w:sz w:val="28"/>
+                          <w:szCs w:val="28"/>
+                        </w:rPr>
+                      </m:ctrlPr>
+                    </m:radPr>
+                    <m:e>
+                      <m:sSub>
+                        <m:sSubPr>
+                          <m:ctrlPr>
+                            <w:rPr>
+                              <w:rFonts w:ascii="Calibri" w:cs="Calibri" w:eastAsia="Calibri" w:hAnsi="Calibri"/>
+                              <w:sz w:val="28"/>
+                              <w:szCs w:val="28"/>
+                            </w:rPr>
+                          </m:ctrlPr>
+                        </m:sSubPr>
+                        <m:e>
+                          <m:r>
+                            <w:rPr>
+                              <w:rFonts w:ascii="Calibri" w:cs="Calibri" w:eastAsia="Calibri" w:hAnsi="Calibri"/>
+                              <w:sz w:val="28"/>
+                              <w:szCs w:val="28"/>
+                            </w:rPr>
+                            <m:t xml:space="preserve">d</m:t>
+                          </m:r>
+                        </m:e>
+                        <m:sub>
+                          <m:r>
+                            <w:rPr>
+                              <w:rFonts w:ascii="Calibri" w:cs="Calibri" w:eastAsia="Calibri" w:hAnsi="Calibri"/>
+                              <w:sz w:val="28"/>
+                              <w:szCs w:val="28"/>
+                            </w:rPr>
+                            <m:t xml:space="preserve">k</m:t>
+                          </m:r>
+                        </m:sub>
+                      </m:sSub>
+                    </m:e>
+                  </m:rad>
+                </m:den>
+              </m:f>
+              <m:r>
+                <w:rPr>
+                  <w:rFonts w:ascii="Calibri" w:cs="Calibri" w:eastAsia="Calibri" w:hAnsi="Calibri"/>
+                  <w:sz w:val="28"/>
+                  <w:szCs w:val="28"/>
+                </w:rPr>
+                <m:t xml:space="preserve">)</m:t>
+              </m:r>
+              <m:r>
+                <w:rPr>
+                  <w:rFonts w:ascii="Calibri" w:cs="Calibri" w:eastAsia="Calibri" w:hAnsi="Calibri"/>
+                  <w:sz w:val="28"/>
+                  <w:szCs w:val="28"/>
+                </w:rPr>
+                <m:t>⋅</m:t>
+              </m:r>
+              <m:r>
+                <w:rPr>
+                  <w:rFonts w:ascii="Calibri" w:cs="Calibri" w:eastAsia="Calibri" w:hAnsi="Calibri"/>
+                  <w:sz w:val="28"/>
+                  <w:szCs w:val="28"/>
+                </w:rPr>
+                <m:t xml:space="preserve">Value</m:t>
+              </m:r>
+            </m:oMath>
+            <w:r>
+              <w:rPr>
+                <w:rtl w:val="0"/>
+              </w:rPr>
+            </w:r>
+          </w:p>
+          <w:p>
+            <w:pPr>
+              <w:widowControl w:val="0"/>
+              <w:spacing w:line="240" w:lineRule="auto"/>
+              <w:rPr>
+                <w:rFonts w:ascii="Calibri" w:cs="Calibri" w:eastAsia="Calibri" w:hAnsi="Calibri"/>
+                <w:sz w:val="24"/>
+                <w:szCs w:val="24"/>
+              </w:rPr>
+            </w:pPr>
+            <w:r>
+              <w:rPr>
+                <w:rtl w:val="0"/>
+              </w:rPr>
+            </w:r>
+          </w:p>
+          <w:p>
+            <w:pPr>
+              <w:widowControl w:val="0"/>
+              <w:spacing w:after="240" w:before="240" w:line="240" w:lineRule="auto"/>
+              <w:rPr>
+                <w:rFonts w:ascii="Calibri" w:cs="Calibri" w:eastAsia="Calibri" w:hAnsi="Calibri"/>
+                <w:sz w:val="24"/>
+                <w:szCs w:val="24"/>
+              </w:rPr>
+            </w:pPr>
+            <w:r>
+              <w:rPr>
+                <w:rFonts w:ascii="Calibri" w:cs="Calibri" w:eastAsia="Calibri" w:hAnsi="Calibri"/>
+                <w:sz w:val="24"/>
+                <w:szCs w:val="24"/>
+                <w:rtl w:val="0"/>
+              </w:rPr>
+              <w:t xml:space="preserve">Query, Key, Value matrices are derived from multiplying input embeddings by learned matrices.  The dot products </w:t>
+            </w:r>
+            <m:oMath>
+              <m:r>
+                <w:rPr>
+                  <w:rFonts w:ascii="Calibri" w:cs="Calibri" w:eastAsia="Calibri" w:hAnsi="Calibri"/>
+                  <w:strike w:val="1"/>
+                  <w:sz w:val="24"/>
+                  <w:szCs w:val="24"/>
+                </w:rPr>
+                <m:t xml:space="preserve">Q</m:t>
+              </m:r>
+              <m:sSup>
+                <m:sSupPr>
+                  <m:ctrlPr>
+                    <w:rPr>
+                      <w:rFonts w:ascii="Calibri" w:cs="Calibri" w:eastAsia="Calibri" w:hAnsi="Calibri"/>
+                      <w:strike w:val="1"/>
+                      <w:sz w:val="24"/>
+                      <w:szCs w:val="24"/>
+                    </w:rPr>
+                  </m:ctrlPr>
+                </m:sSupPr>
+                <m:e>
+                  <m:r>
+                    <w:rPr>
+                      <w:rFonts w:ascii="Calibri" w:cs="Calibri" w:eastAsia="Calibri" w:hAnsi="Calibri"/>
+                      <w:strike w:val="1"/>
+                      <w:sz w:val="24"/>
+                      <w:szCs w:val="24"/>
+                    </w:rPr>
+                    <m:t xml:space="preserve">K</m:t>
+                  </m:r>
+                </m:e>
+                <m:sup>
+                  <m:r>
+                    <w:rPr>
+                      <w:rFonts w:ascii="Calibri" w:cs="Calibri" w:eastAsia="Calibri" w:hAnsi="Calibri"/>
+                      <w:strike w:val="1"/>
+                      <w:sz w:val="24"/>
+                      <w:szCs w:val="24"/>
+                    </w:rPr>
+                    <m:t xml:space="preserve">T</m:t>
+                  </m:r>
+                </m:sup>
+              </m:sSup>
+            </m:oMath>
+            <w:r>
+              <w:rPr>
+                <w:rFonts w:ascii="Calibri" w:cs="Calibri" w:eastAsia="Calibri" w:hAnsi="Calibri"/>
+                <w:sz w:val="24"/>
+                <w:szCs w:val="24"/>
+                <w:rtl w:val="0"/>
+              </w:rPr>
+              <w:t xml:space="preserve"> are scaled by </w:t>
+            </w:r>
+            <m:oMath>
+              <m:rad>
+                <m:radPr>
+                  <m:degHide m:val="1"/>
+                </m:radPr>
+                <m:e>
+                  <m:sSub>
+                    <m:sSubPr>
+                      <m:ctrlPr>
+                        <w:rPr>
+                          <w:rFonts w:ascii="Calibri" w:cs="Calibri" w:eastAsia="Calibri" w:hAnsi="Calibri"/>
+                          <w:sz w:val="24"/>
+                          <w:szCs w:val="24"/>
+                        </w:rPr>
+                      </m:ctrlPr>
+                    </m:sSubPr>
+                    <m:e>
+                      <m:r>
+                        <w:rPr>
+                          <w:rFonts w:ascii="Calibri" w:cs="Calibri" w:eastAsia="Calibri" w:hAnsi="Calibri"/>
+                          <w:sz w:val="24"/>
+                          <w:szCs w:val="24"/>
+                        </w:rPr>
+                        <m:t xml:space="preserve">d</m:t>
+                      </m:r>
+                    </m:e>
+                    <m:sub>
+                      <m:r>
+                        <w:rPr>
+                          <w:rFonts w:ascii="Calibri" w:cs="Calibri" w:eastAsia="Calibri" w:hAnsi="Calibri"/>
+                          <w:sz w:val="24"/>
+                          <w:szCs w:val="24"/>
+                        </w:rPr>
+                        <m:t xml:space="preserve">k</m:t>
+                      </m:r>
+                    </m:sub>
+                  </m:sSub>
+                </m:e>
+              </m:rad>
+            </m:oMath>
+            <w:r>
+              <w:rPr>
+                <w:rFonts w:ascii="Calibri" w:cs="Calibri" w:eastAsia="Calibri" w:hAnsi="Calibri"/>
+                <w:sz w:val="24"/>
+                <w:szCs w:val="24"/>
+                <w:rtl w:val="0"/>
+              </w:rPr>
+              <w:t xml:space="preserve">​​ to ensure numerical stability during learning. Softmax converts these values into a probability distribution, effectively selecting the input parts to focus on. </w:t>
+            </w:r>
+          </w:p>
+          <w:p>
+            <w:pPr>
+              <w:widowControl w:val="0"/>
+              <w:spacing w:after="240" w:before="240" w:line="240" w:lineRule="auto"/>
+              <w:jc w:val="center"/>
+              <w:rPr>
+                <w:rFonts w:ascii="Calibri" w:cs="Calibri" w:eastAsia="Calibri" w:hAnsi="Calibri"/>
+                <w:sz w:val="24"/>
+                <w:szCs w:val="24"/>
+              </w:rPr>
+            </w:pPr>
+            <w:r>
+              <w:rPr>
+                <w:rFonts w:ascii="Calibri" w:cs="Calibri" w:eastAsia="Calibri" w:hAnsi="Calibri"/>
+                <w:sz w:val="24"/>
+                <w:szCs w:val="24"/>
+              </w:rPr>
+              <w:drawing>
+                <wp:inline distB="114300" distT="114300" distL="114300" distR="114300">
+                  <wp:extent cx="1572600" cy="1572600"/>
+                  <wp:effectExtent b="0" l="0" r="0" t="0"/>
+                  <wp:docPr id="7" name="image2.png"/>
+                  <a:graphic>
+                    <a:graphicData uri="http://schemas.openxmlformats.org/drawingml/2006/picture">
+                      <pic:pic>
+                        <pic:nvPicPr>
+                          <pic:cNvPr id="0" name="image2.png"/>
+                          <pic:cNvPicPr preferRelativeResize="0"/>
+                        </pic:nvPicPr>
+                        <pic:blipFill>
+                          <a:blip r:embed="rId9"/>
+                          <a:srcRect b="0" l="0" r="0" t="0"/>
+                          <a:stretch>
+                            <a:fillRect/>
+                          </a:stretch>
+                        </pic:blipFill>
+                        <pic:spPr>
+                          <a:xfrm>
+                            <a:off x="0" y="0"/>
+                            <a:ext cx="1572600" cy="1572600"/>
+                          </a:xfrm>
+                          <a:prstGeom prst="rect"/>
+                          <a:ln/>
+                        </pic:spPr>
+                      </pic:pic>
+                    </a:graphicData>
+                  </a:graphic>
+                </wp:inline>
+              </w:drawing>
+            </w:r>
+            <w:r>
+              <w:rPr>
+                <w:rtl w:val="0"/>
+              </w:rPr>
+            </w:r>
+          </w:p>
+          <w:p>
+            <w:pPr>
+              <w:widowControl w:val="0"/>
+              <w:spacing w:after="240" w:before="240" w:line="240" w:lineRule="auto"/>
+              <w:jc w:val="center"/>
+              <w:rPr>
+                <w:rFonts w:ascii="Calibri" w:cs="Calibri" w:eastAsia="Calibri" w:hAnsi="Calibri"/>
+                <w:sz w:val="24"/>
+                <w:szCs w:val="24"/>
+              </w:rPr>
+            </w:pPr>
+            <w:r>
+              <w:rPr>
+                <w:rFonts w:ascii="Calibri" w:cs="Calibri" w:eastAsia="Calibri" w:hAnsi="Calibri"/>
+                <w:sz w:val="24"/>
+                <w:szCs w:val="24"/>
+                <w:rtl w:val="0"/>
+              </w:rPr>
+              <w:t xml:space="preserve">figure-3</w:t>
+            </w:r>
+          </w:p>
+          <w:p>
+            <w:pPr>
+              <w:widowControl w:val="0"/>
+              <w:spacing w:after="240" w:before="240" w:line="240" w:lineRule="auto"/>
+              <w:rPr>
+                <w:rFonts w:ascii="Calibri" w:cs="Calibri" w:eastAsia="Calibri" w:hAnsi="Calibri"/>
+                <w:sz w:val="24"/>
+                <w:szCs w:val="24"/>
+              </w:rPr>
+            </w:pPr>
+            <w:r>
+              <w:rPr>
+                <w:rFonts w:ascii="Calibri" w:cs="Calibri" w:eastAsia="Calibri" w:hAnsi="Calibri"/>
+                <w:sz w:val="24"/>
+                <w:szCs w:val="24"/>
+                <w:rtl w:val="0"/>
+              </w:rPr>
+              <w:t xml:space="preserve">This operation basically tells the model to pay attention to more contextually significant words. As seen in Figure-4 higher weights from </w:t>
+            </w:r>
+            <m:oMath>
+              <m:r>
+                <w:rPr>
+                  <w:rFonts w:ascii="Calibri" w:cs="Calibri" w:eastAsia="Calibri" w:hAnsi="Calibri"/>
+                  <w:sz w:val="24"/>
+                  <w:szCs w:val="24"/>
+                </w:rPr>
+                <m:t xml:space="preserve">softmax(</m:t>
+              </m:r>
+              <m:f>
+                <m:fPr>
+                  <m:ctrlPr>
+                    <w:rPr>
+                      <w:rFonts w:ascii="Calibri" w:cs="Calibri" w:eastAsia="Calibri" w:hAnsi="Calibri"/>
+                      <w:sz w:val="24"/>
+                      <w:szCs w:val="24"/>
+                    </w:rPr>
+                  </m:ctrlPr>
+                </m:fPr>
+                <m:num>
+                  <m:r>
+                    <w:rPr>
+                      <w:rFonts w:ascii="Calibri" w:cs="Calibri" w:eastAsia="Calibri" w:hAnsi="Calibri"/>
+                      <w:sz w:val="24"/>
+                      <w:szCs w:val="24"/>
+                    </w:rPr>
+                    <m:t xml:space="preserve">Q</m:t>
+                  </m:r>
+                  <m:sSup>
+                    <m:sSupPr>
+                      <m:ctrlPr>
+                        <w:rPr>
+                          <w:rFonts w:ascii="Calibri" w:cs="Calibri" w:eastAsia="Calibri" w:hAnsi="Calibri"/>
+                          <w:sz w:val="24"/>
+                          <w:szCs w:val="24"/>
+                        </w:rPr>
+                      </m:ctrlPr>
+                    </m:sSupPr>
+                    <m:e>
+                      <m:r>
+                        <w:rPr>
+                          <w:rFonts w:ascii="Calibri" w:cs="Calibri" w:eastAsia="Calibri" w:hAnsi="Calibri"/>
+                          <w:sz w:val="24"/>
+                          <w:szCs w:val="24"/>
+                        </w:rPr>
+                        <m:t xml:space="preserve">K</m:t>
+                      </m:r>
+                    </m:e>
+                    <m:sup>
+                      <m:r>
+                        <w:rPr>
+                          <w:rFonts w:ascii="Calibri" w:cs="Calibri" w:eastAsia="Calibri" w:hAnsi="Calibri"/>
+                          <w:sz w:val="24"/>
+                          <w:szCs w:val="24"/>
+                        </w:rPr>
+                        <m:t xml:space="preserve">T</m:t>
+                      </m:r>
+                    </m:sup>
+                  </m:sSup>
+                </m:num>
+                <m:den>
+                  <m:sSub>
+                    <m:sSubPr>
+                      <m:ctrlPr>
+                        <w:rPr>
+                          <w:rFonts w:ascii="Calibri" w:cs="Calibri" w:eastAsia="Calibri" w:hAnsi="Calibri"/>
+                          <w:sz w:val="24"/>
+                          <w:szCs w:val="24"/>
+                        </w:rPr>
+                      </m:ctrlPr>
+                    </m:sSubPr>
+                    <m:e>
+                      <m:r>
+                        <w:rPr>
+                          <w:rFonts w:ascii="Calibri" w:cs="Calibri" w:eastAsia="Calibri" w:hAnsi="Calibri"/>
+                          <w:sz w:val="24"/>
+                          <w:szCs w:val="24"/>
+                        </w:rPr>
+                        <m:t xml:space="preserve">d</m:t>
+                      </m:r>
+                    </m:e>
+                    <m:sub>
+                      <m:r>
+                        <w:rPr>
+                          <w:rFonts w:ascii="Calibri" w:cs="Calibri" w:eastAsia="Calibri" w:hAnsi="Calibri"/>
+                          <w:sz w:val="24"/>
+                          <w:szCs w:val="24"/>
+                        </w:rPr>
+                        <m:t xml:space="preserve">k</m:t>
+                      </m:r>
+                    </m:sub>
+                  </m:sSub>
+                </m:den>
+              </m:f>
+              <m:r>
+                <w:rPr>
+                  <w:rFonts w:ascii="Calibri" w:cs="Calibri" w:eastAsia="Calibri" w:hAnsi="Calibri"/>
+                  <w:sz w:val="24"/>
+                  <w:szCs w:val="24"/>
+                </w:rPr>
+                <m:t xml:space="preserve">)</m:t>
+              </m:r>
+            </m:oMath>
+            <w:r>
+              <w:rPr>
+                <w:rFonts w:ascii="Calibri" w:cs="Calibri" w:eastAsia="Calibri" w:hAnsi="Calibri"/>
+                <w:sz w:val="24"/>
+                <w:szCs w:val="24"/>
+                <w:rtl w:val="0"/>
+              </w:rPr>
+              <w:t xml:space="preserve"> on the word “the” help the model emphasise </w:t>
+            </w:r>
+            <w:r>
+              <w:rPr>
+                <w:rFonts w:ascii="Calibri" w:cs="Calibri" w:eastAsia="Calibri" w:hAnsi="Calibri"/>
+                <w:i w:val="1"/>
+                <w:sz w:val="24"/>
+                <w:szCs w:val="24"/>
+                <w:rtl w:val="0"/>
+              </w:rPr>
+              <w:t xml:space="preserve">the</w:t>
+            </w:r>
+            <w:r>
+              <w:rPr>
+                <w:rFonts w:ascii="Calibri" w:cs="Calibri" w:eastAsia="Calibri" w:hAnsi="Calibri"/>
+                <w:sz w:val="24"/>
+                <w:szCs w:val="24"/>
+                <w:rtl w:val="0"/>
+              </w:rPr>
+              <w:t xml:space="preserve">’s </w:t>
+            </w:r>
+            <m:oMath>
+              <m:r>
+                <w:rPr>
+                  <w:rFonts w:ascii="Calibri" w:cs="Calibri" w:eastAsia="Calibri" w:hAnsi="Calibri"/>
+                  <w:sz w:val="24"/>
+                  <w:szCs w:val="24"/>
+                </w:rPr>
+                <m:t xml:space="preserve">Value</m:t>
+              </m:r>
+            </m:oMath>
+            <w:r>
+              <w:rPr>
+                <w:rFonts w:ascii="Calibri" w:cs="Calibri" w:eastAsia="Calibri" w:hAnsi="Calibri"/>
+                <w:sz w:val="24"/>
+                <w:szCs w:val="24"/>
+                <w:rtl w:val="0"/>
+              </w:rPr>
+              <w:t xml:space="preserve"> when processing.</w:t>
+            </w:r>
+          </w:p>
+          <w:p>
+            <w:pPr>
+              <w:widowControl w:val="0"/>
+              <w:spacing w:line="240" w:lineRule="auto"/>
+              <w:rPr>
+                <w:rFonts w:ascii="Calibri" w:cs="Calibri" w:eastAsia="Calibri" w:hAnsi="Calibri"/>
+                <w:i w:val="1"/>
+                <w:sz w:val="24"/>
+                <w:szCs w:val="24"/>
+                <w:u w:val="single"/>
+              </w:rPr>
+            </w:pPr>
+            <w:r>
+              <w:rPr>
+                <w:rtl w:val="0"/>
+              </w:rPr>
+            </w:r>
+          </w:p>
+          <w:p>
+            <w:pPr>
+              <w:widowControl w:val="0"/>
+              <w:spacing w:line="240" w:lineRule="auto"/>
+              <w:rPr>
+                <w:rFonts w:ascii="Calibri" w:cs="Calibri" w:eastAsia="Calibri" w:hAnsi="Calibri"/>
+                <w:i w:val="1"/>
+                <w:sz w:val="24"/>
+                <w:szCs w:val="24"/>
+                <w:u w:val="single"/>
+              </w:rPr>
+            </w:pPr>
+            <w:r>
+              <w:rPr>
+                <w:rtl w:val="0"/>
+              </w:rPr>
+            </w:r>
+          </w:p>
+          <w:p>
+            <w:pPr>
+              <w:widowControl w:val="0"/>
+              <w:spacing w:line="240" w:lineRule="auto"/>
+              <w:rPr>
+                <w:rFonts w:ascii="Calibri" w:cs="Calibri" w:eastAsia="Calibri" w:hAnsi="Calibri"/>
+                <w:i w:val="1"/>
+                <w:sz w:val="24"/>
+                <w:szCs w:val="24"/>
+                <w:u w:val="single"/>
+              </w:rPr>
+            </w:pPr>
+            <w:r>
+              <w:rPr>
+                <w:rtl w:val="0"/>
+              </w:rPr>
+            </w:r>
+          </w:p>
+          <w:p>
+            <w:pPr>
+              <w:widowControl w:val="0"/>
+              <w:spacing w:line="240" w:lineRule="auto"/>
+              <w:rPr>
+                <w:rFonts w:ascii="Calibri" w:cs="Calibri" w:eastAsia="Calibri" w:hAnsi="Calibri"/>
+                <w:sz w:val="24"/>
+                <w:szCs w:val="24"/>
+              </w:rPr>
+            </w:pPr>
+            <w:r>
+              <w:rPr>
+                <w:rtl w:val="0"/>
+              </w:rPr>
+            </w:r>
+          </w:p>
+          <w:p>
+            <w:pPr>
+              <w:widowControl w:val="0"/>
+              <w:spacing w:line="240" w:lineRule="auto"/>
+              <w:rPr>
+                <w:rFonts w:ascii="Calibri" w:cs="Calibri" w:eastAsia="Calibri" w:hAnsi="Calibri"/>
+                <w:sz w:val="24"/>
+                <w:szCs w:val="24"/>
+              </w:rPr>
+            </w:pPr>
+            <w:r>
+              <w:rPr>
+                <w:rtl w:val="0"/>
+              </w:rPr>
+            </w:r>
+          </w:p>
+          <w:p>
+            <w:pPr>
+              <w:widowControl w:val="0"/>
+              <w:spacing w:line="240" w:lineRule="auto"/>
+              <w:rPr>
+                <w:rFonts w:ascii="Calibri" w:cs="Calibri" w:eastAsia="Calibri" w:hAnsi="Calibri"/>
+                <w:i w:val="1"/>
+                <w:sz w:val="24"/>
+                <w:szCs w:val="24"/>
+                <w:u w:val="single"/>
+              </w:rPr>
+            </w:pPr>
+            <w:r>
+              <w:rPr>
+                <w:rtl w:val="0"/>
+              </w:rPr>
+            </w:r>
+          </w:p>
+          <w:p>
+            <w:pPr>
+              <w:widowControl w:val="0"/>
+              <w:spacing w:line="240" w:lineRule="auto"/>
+              <w:rPr>
+                <w:rFonts w:ascii="Calibri" w:cs="Calibri" w:eastAsia="Calibri" w:hAnsi="Calibri"/>
+                <w:i w:val="1"/>
+                <w:sz w:val="24"/>
+                <w:szCs w:val="24"/>
+                <w:u w:val="single"/>
+              </w:rPr>
+            </w:pPr>
+            <w:r>
+              <w:rPr>
+                <w:rFonts w:ascii="Calibri" w:cs="Calibri" w:eastAsia="Calibri" w:hAnsi="Calibri"/>
+                <w:i w:val="1"/>
+                <w:sz w:val="24"/>
+                <w:szCs w:val="24"/>
+                <w:u w:val="single"/>
+                <w:rtl w:val="0"/>
+              </w:rPr>
+              <w:t xml:space="preserve">Feedforward Networks (54 words)</w:t>
+            </w:r>
+          </w:p>
+          <w:p>
+            <w:pPr>
+              <w:widowControl w:val="0"/>
+              <w:spacing w:line="240" w:lineRule="auto"/>
+              <w:rPr>
+                <w:rFonts w:ascii="Calibri" w:cs="Calibri" w:eastAsia="Calibri" w:hAnsi="Calibri"/>
+                <w:i w:val="1"/>
+                <w:sz w:val="24"/>
+                <w:szCs w:val="24"/>
+                <w:u w:val="single"/>
+              </w:rPr>
+            </w:pPr>
+            <w:r>
+              <w:rPr>
+                <w:rtl w:val="0"/>
+              </w:rPr>
+            </w:r>
+          </w:p>
+          <w:p>
+            <w:pPr>
+              <w:widowControl w:val="0"/>
+              <w:spacing w:line="240" w:lineRule="auto"/>
+              <w:rPr>
+                <w:rFonts w:ascii="Calibri" w:cs="Calibri" w:eastAsia="Calibri" w:hAnsi="Calibri"/>
+                <w:sz w:val="24"/>
+                <w:szCs w:val="24"/>
+              </w:rPr>
+            </w:pPr>
+            <w:r>
+              <w:rPr>
+                <w:rFonts w:ascii="Calibri" w:cs="Calibri" w:eastAsia="Calibri" w:hAnsi="Calibri"/>
+                <w:sz w:val="24"/>
+                <w:szCs w:val="24"/>
+                <w:rtl w:val="0"/>
+              </w:rPr>
+              <w:t xml:space="preserve">The block diagram outlines the structure of the feedforward layers in a transformer. Post-attention, the processed data passes through these layers, which apply further transformations to refine the model’s output. Each layer is fully connected and operates on the principle of transforming input features into higher-level representations before passing them to the next layer.</w:t>
+            </w:r>
+          </w:p>
+          <w:p>
+            <w:pPr>
+              <w:widowControl w:val="0"/>
+              <w:spacing w:line="240" w:lineRule="auto"/>
+              <w:rPr>
+                <w:rFonts w:ascii="Calibri" w:cs="Calibri" w:eastAsia="Calibri" w:hAnsi="Calibri"/>
+                <w:sz w:val="24"/>
+                <w:szCs w:val="24"/>
+              </w:rPr>
+            </w:pPr>
+            <w:r>
+              <w:rPr>
+                <w:rtl w:val="0"/>
+              </w:rPr>
+            </w:r>
+          </w:p>
+          <w:p>
+            <w:pPr>
+              <w:widowControl w:val="0"/>
+              <w:spacing w:line="240" w:lineRule="auto"/>
+              <w:rPr>
+                <w:rFonts w:ascii="Calibri" w:cs="Calibri" w:eastAsia="Calibri" w:hAnsi="Calibri"/>
+                <w:sz w:val="24"/>
+                <w:szCs w:val="24"/>
+              </w:rPr>
+            </w:pPr>
+            <w:r>
+              <w:rPr>
+                <w:rtl w:val="0"/>
+              </w:rPr>
+            </w:r>
+          </w:p>
+          <w:p>
+            <w:pPr>
+              <w:widowControl w:val="0"/>
+              <w:spacing w:line="240" w:lineRule="auto"/>
+              <w:rPr>
+                <w:rFonts w:ascii="Calibri" w:cs="Calibri" w:eastAsia="Calibri" w:hAnsi="Calibri"/>
+                <w:i w:val="1"/>
+                <w:sz w:val="24"/>
+                <w:szCs w:val="24"/>
+                <w:u w:val="single"/>
+              </w:rPr>
+            </w:pPr>
+            <w:r>
+              <w:rPr>
+                <w:rFonts w:ascii="Calibri" w:cs="Calibri" w:eastAsia="Calibri" w:hAnsi="Calibri"/>
+                <w:i w:val="1"/>
+                <w:sz w:val="24"/>
+                <w:szCs w:val="24"/>
+                <w:u w:val="single"/>
+                <w:rtl w:val="0"/>
+              </w:rPr>
+              <w:t xml:space="preserve">Layer Normalisation (56 words)</w:t>
+            </w:r>
+          </w:p>
+          <w:p>
+            <w:pPr>
+              <w:widowControl w:val="0"/>
+              <w:spacing w:line="240" w:lineRule="auto"/>
+              <w:rPr>
+                <w:rFonts w:ascii="Calibri" w:cs="Calibri" w:eastAsia="Calibri" w:hAnsi="Calibri"/>
+                <w:i w:val="1"/>
+                <w:sz w:val="24"/>
+                <w:szCs w:val="24"/>
+                <w:u w:val="single"/>
+              </w:rPr>
+            </w:pPr>
+            <w:r>
+              <w:rPr>
+                <w:rtl w:val="0"/>
+              </w:rPr>
+            </w:r>
+          </w:p>
+          <w:p>
+            <w:pPr>
+              <w:widowControl w:val="0"/>
+              <w:spacing w:line="240" w:lineRule="auto"/>
+              <w:rPr>
+                <w:rFonts w:ascii="Calibri" w:cs="Calibri" w:eastAsia="Calibri" w:hAnsi="Calibri"/>
+                <w:sz w:val="24"/>
+                <w:szCs w:val="24"/>
+              </w:rPr>
+            </w:pPr>
+            <w:r>
+              <w:rPr>
+                <w:rFonts w:ascii="Calibri" w:cs="Calibri" w:eastAsia="Calibri" w:hAnsi="Calibri"/>
+                <w:sz w:val="24"/>
+                <w:szCs w:val="24"/>
+                <w:rtl w:val="0"/>
+              </w:rPr>
+              <w:t xml:space="preserve">The diagram illustrates layer normalization which standardizes the inputs across the features within a layer. By adjusting and scaling the inputs, layer normalization helps in stabilizing the neural network’s training. It is crucial for combating the internal covariate shift, ensuring that each layer receives data within a scale that prevents the vanishing or exploding gradient problem.</w:t>
+            </w:r>
+          </w:p>
+        </w:tc>
+      </w:tr>
+      <w:tr>
+        <w:trPr>
+          <w:cantSplit w:val="0"/>
+          <w:tblHeader w:val="0"/>
+        </w:trPr>
+        <w:tc>
+          <w:tcPr>
+            <w:shd w:fill="auto" w:val="clear"/>
+            <w:tcMar>
+              <w:top w:w="100.0" w:type="dxa"/>
+              <w:left w:w="100.0" w:type="dxa"/>
+              <w:bottom w:w="100.0" w:type="dxa"/>
+              <w:right w:w="100.0" w:type="dxa"/>
+            </w:tcMar>
+            <w:vAlign w:val="top"/>
+          </w:tcPr>
+          <w:p>
+            <w:pPr>
+              <w:keepNext w:val="0"/>
+              <w:keepLines w:val="0"/>
+              <w:pageBreakBefore w:val="0"/>
+              <w:widowControl w:val="0"/>
+              <w:pBdr>
+                <w:top w:space="0" w:sz="0" w:val="nil"/>
+                <w:left w:space="0" w:sz="0" w:val="nil"/>
+                <w:bottom w:space="0" w:sz="0" w:val="nil"/>
+                <w:right w:space="0" w:sz="0" w:val="nil"/>
+                <w:between w:space="0" w:sz="0" w:val="nil"/>
+              </w:pBdr>
+              <w:shd w:fill="auto" w:val="clear"/>
+              <w:spacing w:after="0" w:before="0" w:line="240" w:lineRule="auto"/>
+              <w:ind w:left="0" w:right="0" w:firstLine="0"/>
+              <w:jc w:val="left"/>
+              <w:rPr>
+                <w:rFonts w:ascii="Calibri" w:cs="Calibri" w:eastAsia="Calibri" w:hAnsi="Calibri"/>
+                <w:sz w:val="24"/>
+                <w:szCs w:val="24"/>
+              </w:rPr>
+            </w:pPr>
+            <w:r>
+              <w:rPr>
+                <w:rtl w:val="0"/>
+              </w:rPr>
+            </w:r>
+          </w:p>
+        </w:tc>
+      </w:tr>
+      <w:tr>
+        <w:trPr>
+          <w:cantSplit w:val="0"/>
+          <w:tblHeader w:val="0"/>
+        </w:trPr>
+        <w:tc>
+          <w:tcPr>
+            <w:shd w:fill="auto" w:val="clear"/>
+            <w:tcMar>
+              <w:top w:w="100.0" w:type="dxa"/>
+              <w:left w:w="100.0" w:type="dxa"/>
+              <w:bottom w:w="100.0" w:type="dxa"/>
+              <w:right w:w="100.0" w:type="dxa"/>
+            </w:tcMar>
+            <w:vAlign w:val="top"/>
+          </w:tcPr>
+          <w:p>
+            <w:pPr>
+              <w:keepNext w:val="0"/>
+              <w:keepLines w:val="0"/>
+              <w:pageBreakBefore w:val="0"/>
+              <w:widowControl w:val="0"/>
+              <w:pBdr>
+                <w:top w:space="0" w:sz="0" w:val="nil"/>
+                <w:left w:space="0" w:sz="0" w:val="nil"/>
+                <w:bottom w:space="0" w:sz="0" w:val="nil"/>
+                <w:right w:space="0" w:sz="0" w:val="nil"/>
+                <w:between w:space="0" w:sz="0" w:val="nil"/>
+              </w:pBdr>
+              <w:shd w:fill="auto" w:val="clear"/>
+              <w:spacing w:after="0" w:before="0" w:line="240" w:lineRule="auto"/>
+              <w:ind w:left="0" w:right="0" w:firstLine="0"/>
+              <w:jc w:val="left"/>
+              <w:rPr>
+                <w:rFonts w:ascii="Calibri" w:cs="Calibri" w:eastAsia="Calibri" w:hAnsi="Calibri"/>
+                <w:sz w:val="24"/>
+                <w:szCs w:val="24"/>
+              </w:rPr>
+            </w:pPr>
+            <w:r>
+              <w:rPr>
+                <w:rtl w:val="0"/>
+              </w:rPr>
+            </w:r>
+          </w:p>
+        </w:tc>
+      </w:tr>
+    </w:tbl>
+    <w:p>
+      <w:pPr>
+        <w:rPr>
+          <w:rFonts w:ascii="Calibri" w:cs="Calibri" w:eastAsia="Calibri" w:hAnsi="Calibri"/>
+          <w:sz w:val="24"/>
+          <w:szCs w:val="24"/>
+        </w:rPr>
+      </w:pPr>
+      <w:r>
+        <w:rPr>
+          <w:rtl w:val="0"/>
+        </w:rPr>
+      </w:r>
+    </w:p>
     <w:sectPr>
-      <w:footerReference r:id="rId9" w:type="default"/>
+      <w:footerReference r:id="rId12" w:type="default"/>
       <w:pgSz w:h="16838" w:w="11906" w:orient="portrait"/>
       <w:pgMar w:bottom="850.3937007874016" w:top="283.46456692913387" w:left="283.46456692913387" w:right="283.46456692913387" w:header="720" w:footer="720"/>
       <w:pgNumType w:start="1"/>
@@ -4716,6 +6332,19 @@
       </w:tblCellMar>
     </w:tblPr>
   </w:style>
+  <w:style w:type="table" w:styleId="Table2">
+    <w:basedOn w:val="TableNormal"/>
+    <w:tblPr>
+      <w:tblStyleRowBandSize w:val="1"/>
+      <w:tblStyleColBandSize w:val="1"/>
+      <w:tblCellMar>
+        <w:top w:w="100.0" w:type="dxa"/>
+        <w:left w:w="100.0" w:type="dxa"/>
+        <w:bottom w:w="100.0" w:type="dxa"/>
+        <w:right w:w="100.0" w:type="dxa"/>
+      </w:tblCellMar>
+    </w:tblPr>
+  </w:style>
 </w:styles>
 </file>
 

</xml_diff>

<commit_message>
1 more hr of work
</commit_message>
<xml_diff>
--- a/Write-up/Project-Valkyrie_ Transformer Extended Essay.docx
+++ b/Write-up/Project-Valkyrie_ Transformer Extended Essay.docx
@@ -224,7 +224,7 @@
                 <wp:inline distB="114300" distT="114300" distL="114300" distR="114300">
                   <wp:extent cx="1265850" cy="3762375"/>
                   <wp:effectExtent b="0" l="0" r="0" t="0"/>
-                  <wp:docPr id="6" name="image5.png"/>
+                  <wp:docPr id="9" name="image5.png"/>
                   <a:graphic>
                     <a:graphicData uri="http://schemas.openxmlformats.org/drawingml/2006/picture">
                       <pic:pic>
@@ -441,86 +441,6 @@
               </w:rPr>
             </w:r>
           </w:p>
-          <w:p>
-            <w:pPr>
-              <w:widowControl w:val="0"/>
-              <w:spacing w:after="240" w:before="240" w:line="240" w:lineRule="auto"/>
-              <w:rPr>
-                <w:rFonts w:ascii="Calibri" w:cs="Calibri" w:eastAsia="Calibri" w:hAnsi="Calibri"/>
-                <w:sz w:val="24"/>
-                <w:szCs w:val="24"/>
-              </w:rPr>
-            </w:pPr>
-            <w:r>
-              <w:rPr>
-                <w:rtl w:val="0"/>
-              </w:rPr>
-            </w:r>
-          </w:p>
-          <w:p>
-            <w:pPr>
-              <w:widowControl w:val="0"/>
-              <w:spacing w:after="240" w:before="240" w:line="240" w:lineRule="auto"/>
-              <w:rPr>
-                <w:rFonts w:ascii="Calibri" w:cs="Calibri" w:eastAsia="Calibri" w:hAnsi="Calibri"/>
-                <w:sz w:val="24"/>
-                <w:szCs w:val="24"/>
-              </w:rPr>
-            </w:pPr>
-            <w:r>
-              <w:rPr>
-                <w:rtl w:val="0"/>
-              </w:rPr>
-            </w:r>
-          </w:p>
-          <w:p>
-            <w:pPr>
-              <w:widowControl w:val="0"/>
-              <w:spacing w:after="240" w:before="240" w:line="240" w:lineRule="auto"/>
-              <w:rPr>
-                <w:rFonts w:ascii="Calibri" w:cs="Calibri" w:eastAsia="Calibri" w:hAnsi="Calibri"/>
-                <w:sz w:val="24"/>
-                <w:szCs w:val="24"/>
-              </w:rPr>
-            </w:pPr>
-            <w:r>
-              <w:rPr>
-                <w:rtl w:val="0"/>
-              </w:rPr>
-            </w:r>
-          </w:p>
-          <w:p>
-            <w:pPr>
-              <w:widowControl w:val="0"/>
-              <w:spacing w:after="240" w:before="240" w:line="240" w:lineRule="auto"/>
-              <w:rPr>
-                <w:rFonts w:ascii="Calibri" w:cs="Calibri" w:eastAsia="Calibri" w:hAnsi="Calibri"/>
-                <w:sz w:val="24"/>
-                <w:szCs w:val="24"/>
-              </w:rPr>
-            </w:pPr>
-            <w:r>
-              <w:rPr>
-                <w:rtl w:val="0"/>
-              </w:rPr>
-            </w:r>
-          </w:p>
-          <w:p>
-            <w:pPr>
-              <w:widowControl w:val="0"/>
-              <w:spacing w:after="240" w:before="240" w:line="240" w:lineRule="auto"/>
-              <w:rPr>
-                <w:rFonts w:ascii="Calibri" w:cs="Calibri" w:eastAsia="Calibri" w:hAnsi="Calibri"/>
-                <w:sz w:val="24"/>
-                <w:szCs w:val="24"/>
-              </w:rPr>
-            </w:pPr>
-            <w:r>
-              <w:rPr>
-                <w:rtl w:val="0"/>
-              </w:rPr>
-            </w:r>
-          </w:p>
         </w:tc>
       </w:tr>
       <w:tr>
@@ -591,14 +511,22 @@
               <w:jc w:val="left"/>
               <w:rPr>
                 <w:rFonts w:ascii="Calibri" w:cs="Calibri" w:eastAsia="Calibri" w:hAnsi="Calibri"/>
-                <w:sz w:val="24"/>
-                <w:szCs w:val="24"/>
-              </w:rPr>
-            </w:pPr>
-            <w:r>
-              <w:rPr>
-                <w:rtl w:val="0"/>
-              </w:rPr>
+                <w:b w:val="1"/>
+                <w:sz w:val="28"/>
+                <w:szCs w:val="28"/>
+                <w:u w:val="single"/>
+              </w:rPr>
+            </w:pPr>
+            <w:r>
+              <w:rPr>
+                <w:rFonts w:ascii="Calibri" w:cs="Calibri" w:eastAsia="Calibri" w:hAnsi="Calibri"/>
+                <w:b w:val="1"/>
+                <w:sz w:val="28"/>
+                <w:szCs w:val="28"/>
+                <w:u w:val="single"/>
+                <w:rtl w:val="0"/>
+              </w:rPr>
+              <w:t xml:space="preserve">Background Information - How decoder-only transformers work</w:t>
             </w:r>
           </w:p>
           <w:p>
@@ -628,14 +556,8 @@
             </w:pPr>
             <w:r>
               <w:rPr>
-                <w:rFonts w:ascii="Calibri" w:cs="Calibri" w:eastAsia="Calibri" w:hAnsi="Calibri"/>
-                <w:b w:val="1"/>
-                <w:sz w:val="28"/>
-                <w:szCs w:val="28"/>
-                <w:u w:val="single"/>
-                <w:rtl w:val="0"/>
-              </w:rPr>
-              <w:t xml:space="preserve">Background Information - How decoder-only transformers work</w:t>
+                <w:rtl w:val="0"/>
+              </w:rPr>
             </w:r>
           </w:p>
           <w:p>
@@ -657,16 +579,18 @@
               <w:jc w:val="left"/>
               <w:rPr>
                 <w:rFonts w:ascii="Calibri" w:cs="Calibri" w:eastAsia="Calibri" w:hAnsi="Calibri"/>
-                <w:b w:val="1"/>
-                <w:sz w:val="28"/>
-                <w:szCs w:val="28"/>
-                <w:u w:val="single"/>
-              </w:rPr>
-            </w:pPr>
-            <w:r>
-              <w:rPr>
-                <w:rtl w:val="0"/>
-              </w:rPr>
+                <w:sz w:val="24"/>
+                <w:szCs w:val="24"/>
+              </w:rPr>
+            </w:pPr>
+            <w:r>
+              <w:rPr>
+                <w:rFonts w:ascii="Calibri" w:cs="Calibri" w:eastAsia="Calibri" w:hAnsi="Calibri"/>
+                <w:sz w:val="24"/>
+                <w:szCs w:val="24"/>
+                <w:rtl w:val="0"/>
+              </w:rPr>
+              <w:t xml:space="preserve">In this section, I will illustrate how the transformer type which I’m working with (a decoder-only transformer) works: with the example of trying to complete a sentence. Let’s take the example:</w:t>
             </w:r>
           </w:p>
           <w:p>
@@ -694,12 +618,185 @@
             </w:pPr>
             <w:r>
               <w:rPr>
-                <w:rFonts w:ascii="Calibri" w:cs="Calibri" w:eastAsia="Calibri" w:hAnsi="Calibri"/>
-                <w:sz w:val="24"/>
-                <w:szCs w:val="24"/>
-                <w:rtl w:val="0"/>
-              </w:rPr>
-              <w:t xml:space="preserve">In this section, I will explain how does the transformer architecture work.</w:t>
+                <w:rtl w:val="0"/>
+              </w:rPr>
+            </w:r>
+            <w:r>
+              <mc:AlternateContent>
+                <mc:Choice Requires="wpg">
+                  <w:drawing>
+                    <wp:anchor allowOverlap="1" behindDoc="0" distB="114300" distT="114300" distL="114300" distR="114300" hidden="0" layoutInCell="1" locked="0" relativeHeight="0" simplePos="0">
+                      <wp:simplePos x="0" y="0"/>
+                      <wp:positionH relativeFrom="column">
+                        <wp:posOffset>6604000</wp:posOffset>
+                      </wp:positionH>
+                      <wp:positionV relativeFrom="paragraph">
+                        <wp:posOffset>174625</wp:posOffset>
+                      </wp:positionV>
+                      <wp:extent cx="352515" cy="279581"/>
+                      <wp:effectExtent b="0" l="0" r="0" t="0"/>
+                      <wp:wrapNone/>
+                      <wp:docPr id="1" name=""/>
+                      <a:graphic>
+                        <a:graphicData uri="http://schemas.microsoft.com/office/word/2010/wordprocessingShape">
+                          <wps:wsp>
+                            <wps:cNvSpPr txBox="1"/>
+                            <wps:cNvPr id="2" name="Shape 2"/>
+                            <wps:spPr>
+                              <a:xfrm>
+                                <a:off x="988450" y="793400"/>
+                                <a:ext cx="594900" cy="486000"/>
+                              </a:xfrm>
+                              <a:prstGeom prst="rect">
+                                <a:avLst/>
+                              </a:prstGeom>
+                              <a:noFill/>
+                              <a:ln>
+                                <a:noFill/>
+                              </a:ln>
+                            </wps:spPr>
+                            <wps:txbx>
+                              <w:txbxContent>
+                                <w:p>
+                                  <w:pPr>
+                                    <w:spacing w:after="0" w:before="0" w:line="240"/>
+                                    <w:ind w:left="0" w:right="0" w:firstLine="0"/>
+                                    <w:jc w:val="left"/>
+                                    <w:textDirection w:val="btLr"/>
+                                  </w:pPr>
+                                  <w:r>
+                                    <w:rPr>
+                                      <w:rFonts w:ascii="Arial" w:cs="Arial" w:eastAsia="Arial" w:hAnsi="Arial"/>
+                                      <w:b w:val="0"/>
+                                      <w:i w:val="0"/>
+                                      <w:smallCaps w:val="0"/>
+                                      <w:strike w:val="0"/>
+                                      <w:color w:val="000000"/>
+                                      <w:sz w:val="40"/>
+                                      <w:vertAlign w:val="baseline"/>
+                                    </w:rPr>
+                                    <w:t xml:space="preserve">(1)</w:t>
+                                  </w:r>
+                                </w:p>
+                              </w:txbxContent>
+                            </wps:txbx>
+                            <wps:bodyPr anchorCtr="0" anchor="t" bIns="91425" lIns="91425" spcFirstLastPara="1" rIns="91425" wrap="square" tIns="91425">
+                              <a:noAutofit/>
+                            </wps:bodyPr>
+                          </wps:wsp>
+                        </a:graphicData>
+                      </a:graphic>
+                    </wp:anchor>
+                  </w:drawing>
+                </mc:Choice>
+                <mc:Fallback>
+                  <w:drawing>
+                    <wp:anchor allowOverlap="1" behindDoc="0" distB="114300" distT="114300" distL="114300" distR="114300" hidden="0" layoutInCell="1" locked="0" relativeHeight="0" simplePos="0">
+                      <wp:simplePos x="0" y="0"/>
+                      <wp:positionH relativeFrom="column">
+                        <wp:posOffset>6604000</wp:posOffset>
+                      </wp:positionH>
+                      <wp:positionV relativeFrom="paragraph">
+                        <wp:posOffset>174625</wp:posOffset>
+                      </wp:positionV>
+                      <wp:extent cx="352515" cy="279581"/>
+                      <wp:effectExtent b="0" l="0" r="0" t="0"/>
+                      <wp:wrapNone/>
+                      <wp:docPr id="1" name="image7.png"/>
+                      <a:graphic>
+                        <a:graphicData uri="http://schemas.openxmlformats.org/drawingml/2006/picture">
+                          <pic:pic>
+                            <pic:nvPicPr>
+                              <pic:cNvPr id="0" name="image7.png"/>
+                              <pic:cNvPicPr preferRelativeResize="0"/>
+                            </pic:nvPicPr>
+                            <pic:blipFill>
+                              <a:blip r:embed="rId8"/>
+                              <a:srcRect/>
+                              <a:stretch>
+                                <a:fillRect/>
+                              </a:stretch>
+                            </pic:blipFill>
+                            <pic:spPr>
+                              <a:xfrm>
+                                <a:off x="0" y="0"/>
+                                <a:ext cx="352515" cy="279581"/>
+                              </a:xfrm>
+                              <a:prstGeom prst="rect"/>
+                              <a:ln/>
+                            </pic:spPr>
+                          </pic:pic>
+                        </a:graphicData>
+                      </a:graphic>
+                    </wp:anchor>
+                  </w:drawing>
+                </mc:Fallback>
+              </mc:AlternateContent>
+            </w:r>
+          </w:p>
+          <w:p>
+            <w:pPr>
+              <w:keepNext w:val="0"/>
+              <w:keepLines w:val="0"/>
+              <w:pageBreakBefore w:val="0"/>
+              <w:widowControl w:val="0"/>
+              <w:pBdr>
+                <w:top w:space="0" w:sz="0" w:val="nil"/>
+                <w:left w:space="0" w:sz="0" w:val="nil"/>
+                <w:bottom w:space="0" w:sz="0" w:val="nil"/>
+                <w:right w:space="0" w:sz="0" w:val="nil"/>
+                <w:between w:space="0" w:sz="0" w:val="nil"/>
+              </w:pBdr>
+              <w:shd w:fill="auto" w:val="clear"/>
+              <w:spacing w:after="0" w:before="0" w:line="240" w:lineRule="auto"/>
+              <w:ind w:left="0" w:right="0" w:firstLine="0"/>
+              <w:jc w:val="center"/>
+              <w:rPr>
+                <w:rFonts w:ascii="Calibri" w:cs="Calibri" w:eastAsia="Calibri" w:hAnsi="Calibri"/>
+                <w:i w:val="1"/>
+                <w:sz w:val="24"/>
+                <w:szCs w:val="24"/>
+              </w:rPr>
+            </w:pPr>
+            <w:r>
+              <w:rPr>
+                <w:rFonts w:ascii="Calibri" w:cs="Calibri" w:eastAsia="Calibri" w:hAnsi="Calibri"/>
+                <w:i w:val="1"/>
+                <w:sz w:val="24"/>
+                <w:szCs w:val="24"/>
+                <w:rtl w:val="0"/>
+              </w:rPr>
+              <w:t xml:space="preserve">“The brown fox jumps over the lazy dog”</w:t>
+            </w:r>
+          </w:p>
+          <w:p>
+            <w:pPr>
+              <w:keepNext w:val="0"/>
+              <w:keepLines w:val="0"/>
+              <w:pageBreakBefore w:val="0"/>
+              <w:widowControl w:val="0"/>
+              <w:pBdr>
+                <w:top w:space="0" w:sz="0" w:val="nil"/>
+                <w:left w:space="0" w:sz="0" w:val="nil"/>
+                <w:bottom w:space="0" w:sz="0" w:val="nil"/>
+                <w:right w:space="0" w:sz="0" w:val="nil"/>
+                <w:between w:space="0" w:sz="0" w:val="nil"/>
+              </w:pBdr>
+              <w:shd w:fill="auto" w:val="clear"/>
+              <w:spacing w:after="0" w:before="0" w:line="240" w:lineRule="auto"/>
+              <w:ind w:left="0" w:right="0" w:firstLine="0"/>
+              <w:jc w:val="center"/>
+              <w:rPr>
+                <w:rFonts w:ascii="Calibri" w:cs="Calibri" w:eastAsia="Calibri" w:hAnsi="Calibri"/>
+                <w:i w:val="1"/>
+                <w:sz w:val="24"/>
+                <w:szCs w:val="24"/>
+              </w:rPr>
+            </w:pPr>
+            <w:r>
+              <w:rPr>
+                <w:rtl w:val="0"/>
+              </w:rPr>
             </w:r>
           </w:p>
           <w:p>
@@ -721,25 +818,616 @@
               <w:jc w:val="left"/>
               <w:rPr>
                 <w:rFonts w:ascii="Calibri" w:cs="Calibri" w:eastAsia="Calibri" w:hAnsi="Calibri"/>
-                <w:b w:val="1"/>
-                <w:sz w:val="28"/>
-                <w:szCs w:val="28"/>
+                <w:sz w:val="24"/>
+                <w:szCs w:val="24"/>
+              </w:rPr>
+            </w:pPr>
+            <w:r>
+              <w:rPr>
+                <w:rFonts w:ascii="Calibri" w:cs="Calibri" w:eastAsia="Calibri" w:hAnsi="Calibri"/>
+                <w:sz w:val="24"/>
+                <w:szCs w:val="24"/>
+                <w:rtl w:val="0"/>
+              </w:rPr>
+              <w:t xml:space="preserve">Currently, we have only prompted our transformer with:</w:t>
+            </w:r>
+          </w:p>
+          <w:p>
+            <w:pPr>
+              <w:keepNext w:val="0"/>
+              <w:keepLines w:val="0"/>
+              <w:pageBreakBefore w:val="0"/>
+              <w:widowControl w:val="0"/>
+              <w:pBdr>
+                <w:top w:space="0" w:sz="0" w:val="nil"/>
+                <w:left w:space="0" w:sz="0" w:val="nil"/>
+                <w:bottom w:space="0" w:sz="0" w:val="nil"/>
+                <w:right w:space="0" w:sz="0" w:val="nil"/>
+                <w:between w:space="0" w:sz="0" w:val="nil"/>
+              </w:pBdr>
+              <w:shd w:fill="auto" w:val="clear"/>
+              <w:spacing w:after="0" w:before="0" w:line="240" w:lineRule="auto"/>
+              <w:ind w:left="0" w:right="0" w:firstLine="0"/>
+              <w:jc w:val="left"/>
+              <w:rPr>
+                <w:rFonts w:ascii="Calibri" w:cs="Calibri" w:eastAsia="Calibri" w:hAnsi="Calibri"/>
+                <w:sz w:val="24"/>
+                <w:szCs w:val="24"/>
+              </w:rPr>
+            </w:pPr>
+            <w:r>
+              <w:rPr>
+                <w:rtl w:val="0"/>
+              </w:rPr>
+            </w:r>
+            <w:r>
+              <mc:AlternateContent>
+                <mc:Choice Requires="wpg">
+                  <w:drawing>
+                    <wp:anchor allowOverlap="1" behindDoc="0" distB="114300" distT="114300" distL="114300" distR="114300" hidden="0" layoutInCell="1" locked="0" relativeHeight="0" simplePos="0">
+                      <wp:simplePos x="0" y="0"/>
+                      <wp:positionH relativeFrom="column">
+                        <wp:posOffset>6613525</wp:posOffset>
+                      </wp:positionH>
+                      <wp:positionV relativeFrom="paragraph">
+                        <wp:posOffset>139700</wp:posOffset>
+                      </wp:positionV>
+                      <wp:extent cx="352515" cy="291927"/>
+                      <wp:effectExtent b="0" l="0" r="0" t="0"/>
+                      <wp:wrapNone/>
+                      <wp:docPr id="2" name=""/>
+                      <a:graphic>
+                        <a:graphicData uri="http://schemas.microsoft.com/office/word/2010/wordprocessingShape">
+                          <wps:wsp>
+                            <wps:cNvSpPr txBox="1"/>
+                            <wps:cNvPr id="2" name="Shape 2"/>
+                            <wps:spPr>
+                              <a:xfrm>
+                                <a:off x="988450" y="793400"/>
+                                <a:ext cx="594900" cy="486000"/>
+                              </a:xfrm>
+                              <a:prstGeom prst="rect">
+                                <a:avLst/>
+                              </a:prstGeom>
+                              <a:noFill/>
+                              <a:ln>
+                                <a:noFill/>
+                              </a:ln>
+                            </wps:spPr>
+                            <wps:txbx>
+                              <w:txbxContent>
+                                <w:p>
+                                  <w:pPr>
+                                    <w:spacing w:after="0" w:before="0" w:line="240"/>
+                                    <w:ind w:left="0" w:right="0" w:firstLine="0"/>
+                                    <w:jc w:val="left"/>
+                                    <w:textDirection w:val="btLr"/>
+                                  </w:pPr>
+                                  <w:r>
+                                    <w:rPr>
+                                      <w:rFonts w:ascii="Arial" w:cs="Arial" w:eastAsia="Arial" w:hAnsi="Arial"/>
+                                      <w:b w:val="0"/>
+                                      <w:i w:val="0"/>
+                                      <w:smallCaps w:val="0"/>
+                                      <w:strike w:val="0"/>
+                                      <w:color w:val="000000"/>
+                                      <w:sz w:val="40"/>
+                                      <w:vertAlign w:val="baseline"/>
+                                    </w:rPr>
+                                    <w:t xml:space="preserve">(2)</w:t>
+                                  </w:r>
+                                </w:p>
+                              </w:txbxContent>
+                            </wps:txbx>
+                            <wps:bodyPr anchorCtr="0" anchor="t" bIns="91425" lIns="91425" spcFirstLastPara="1" rIns="91425" wrap="square" tIns="91425">
+                              <a:noAutofit/>
+                            </wps:bodyPr>
+                          </wps:wsp>
+                        </a:graphicData>
+                      </a:graphic>
+                    </wp:anchor>
+                  </w:drawing>
+                </mc:Choice>
+                <mc:Fallback>
+                  <w:drawing>
+                    <wp:anchor allowOverlap="1" behindDoc="0" distB="114300" distT="114300" distL="114300" distR="114300" hidden="0" layoutInCell="1" locked="0" relativeHeight="0" simplePos="0">
+                      <wp:simplePos x="0" y="0"/>
+                      <wp:positionH relativeFrom="column">
+                        <wp:posOffset>6613525</wp:posOffset>
+                      </wp:positionH>
+                      <wp:positionV relativeFrom="paragraph">
+                        <wp:posOffset>139700</wp:posOffset>
+                      </wp:positionV>
+                      <wp:extent cx="352515" cy="291927"/>
+                      <wp:effectExtent b="0" l="0" r="0" t="0"/>
+                      <wp:wrapNone/>
+                      <wp:docPr id="2" name="image8.png"/>
+                      <a:graphic>
+                        <a:graphicData uri="http://schemas.openxmlformats.org/drawingml/2006/picture">
+                          <pic:pic>
+                            <pic:nvPicPr>
+                              <pic:cNvPr id="0" name="image8.png"/>
+                              <pic:cNvPicPr preferRelativeResize="0"/>
+                            </pic:nvPicPr>
+                            <pic:blipFill>
+                              <a:blip r:embed="rId9"/>
+                              <a:srcRect/>
+                              <a:stretch>
+                                <a:fillRect/>
+                              </a:stretch>
+                            </pic:blipFill>
+                            <pic:spPr>
+                              <a:xfrm>
+                                <a:off x="0" y="0"/>
+                                <a:ext cx="352515" cy="291927"/>
+                              </a:xfrm>
+                              <a:prstGeom prst="rect"/>
+                              <a:ln/>
+                            </pic:spPr>
+                          </pic:pic>
+                        </a:graphicData>
+                      </a:graphic>
+                    </wp:anchor>
+                  </w:drawing>
+                </mc:Fallback>
+              </mc:AlternateContent>
+            </w:r>
+          </w:p>
+          <w:p>
+            <w:pPr>
+              <w:keepNext w:val="0"/>
+              <w:keepLines w:val="0"/>
+              <w:pageBreakBefore w:val="0"/>
+              <w:widowControl w:val="0"/>
+              <w:pBdr>
+                <w:top w:space="0" w:sz="0" w:val="nil"/>
+                <w:left w:space="0" w:sz="0" w:val="nil"/>
+                <w:bottom w:space="0" w:sz="0" w:val="nil"/>
+                <w:right w:space="0" w:sz="0" w:val="nil"/>
+                <w:between w:space="0" w:sz="0" w:val="nil"/>
+              </w:pBdr>
+              <w:shd w:fill="auto" w:val="clear"/>
+              <w:spacing w:after="0" w:before="0" w:line="240" w:lineRule="auto"/>
+              <w:ind w:left="0" w:right="0" w:firstLine="0"/>
+              <w:jc w:val="center"/>
+              <w:rPr>
+                <w:rFonts w:ascii="Calibri" w:cs="Calibri" w:eastAsia="Calibri" w:hAnsi="Calibri"/>
+                <w:i w:val="1"/>
+                <w:sz w:val="24"/>
+                <w:szCs w:val="24"/>
+              </w:rPr>
+            </w:pPr>
+            <w:r>
+              <w:rPr>
+                <w:rFonts w:ascii="Calibri" w:cs="Calibri" w:eastAsia="Calibri" w:hAnsi="Calibri"/>
+                <w:sz w:val="24"/>
+                <w:szCs w:val="24"/>
+                <w:rtl w:val="0"/>
+              </w:rPr>
+              <w:t xml:space="preserve">“</w:t>
+            </w:r>
+            <w:r>
+              <w:rPr>
+                <w:rFonts w:ascii="Calibri" w:cs="Calibri" w:eastAsia="Calibri" w:hAnsi="Calibri"/>
+                <w:i w:val="1"/>
+                <w:sz w:val="24"/>
+                <w:szCs w:val="24"/>
+                <w:rtl w:val="0"/>
+              </w:rPr>
+              <w:t xml:space="preserve">The brown fox jumps”</w:t>
+            </w:r>
+          </w:p>
+          <w:p>
+            <w:pPr>
+              <w:keepNext w:val="0"/>
+              <w:keepLines w:val="0"/>
+              <w:pageBreakBefore w:val="0"/>
+              <w:widowControl w:val="0"/>
+              <w:pBdr>
+                <w:top w:space="0" w:sz="0" w:val="nil"/>
+                <w:left w:space="0" w:sz="0" w:val="nil"/>
+                <w:bottom w:space="0" w:sz="0" w:val="nil"/>
+                <w:right w:space="0" w:sz="0" w:val="nil"/>
+                <w:between w:space="0" w:sz="0" w:val="nil"/>
+              </w:pBdr>
+              <w:shd w:fill="auto" w:val="clear"/>
+              <w:spacing w:after="0" w:before="0" w:line="240" w:lineRule="auto"/>
+              <w:ind w:left="0" w:right="0" w:firstLine="0"/>
+              <w:jc w:val="center"/>
+              <w:rPr>
+                <w:rFonts w:ascii="Calibri" w:cs="Calibri" w:eastAsia="Calibri" w:hAnsi="Calibri"/>
+                <w:i w:val="1"/>
+                <w:sz w:val="24"/>
+                <w:szCs w:val="24"/>
+              </w:rPr>
+            </w:pPr>
+            <w:r>
+              <w:rPr>
+                <w:rtl w:val="0"/>
+              </w:rPr>
+            </w:r>
+          </w:p>
+          <w:p>
+            <w:pPr>
+              <w:keepNext w:val="0"/>
+              <w:keepLines w:val="0"/>
+              <w:pageBreakBefore w:val="0"/>
+              <w:widowControl w:val="0"/>
+              <w:pBdr>
+                <w:top w:space="0" w:sz="0" w:val="nil"/>
+                <w:left w:space="0" w:sz="0" w:val="nil"/>
+                <w:bottom w:space="0" w:sz="0" w:val="nil"/>
+                <w:right w:space="0" w:sz="0" w:val="nil"/>
+                <w:between w:space="0" w:sz="0" w:val="nil"/>
+              </w:pBdr>
+              <w:shd w:fill="auto" w:val="clear"/>
+              <w:spacing w:after="0" w:before="0" w:line="240" w:lineRule="auto"/>
+              <w:ind w:left="0" w:right="0" w:firstLine="0"/>
+              <w:jc w:val="left"/>
+              <w:rPr>
+                <w:rFonts w:ascii="Calibri" w:cs="Calibri" w:eastAsia="Calibri" w:hAnsi="Calibri"/>
+                <w:sz w:val="24"/>
+                <w:szCs w:val="24"/>
+              </w:rPr>
+            </w:pPr>
+            <w:r>
+              <w:rPr>
+                <w:rFonts w:ascii="Calibri" w:cs="Calibri" w:eastAsia="Calibri" w:hAnsi="Calibri"/>
+                <w:sz w:val="24"/>
+                <w:szCs w:val="24"/>
+                <w:rtl w:val="0"/>
+              </w:rPr>
+              <w:t xml:space="preserve">And given prompt </w:t>
+            </w:r>
+            <m:oMath>
+              <m:r>
+                <w:rPr>
+                  <w:rFonts w:ascii="Calibri" w:cs="Calibri" w:eastAsia="Calibri" w:hAnsi="Calibri"/>
+                  <w:sz w:val="24"/>
+                  <w:szCs w:val="24"/>
+                </w:rPr>
+                <m:t xml:space="preserve">(1)</m:t>
+              </m:r>
+            </m:oMath>
+            <w:r>
+              <w:rPr>
+                <w:rFonts w:ascii="Calibri" w:cs="Calibri" w:eastAsia="Calibri" w:hAnsi="Calibri"/>
+                <w:sz w:val="24"/>
+                <w:szCs w:val="24"/>
+                <w:rtl w:val="0"/>
+              </w:rPr>
+              <w:t xml:space="preserve">, I will show you how does the transformer generate text and completes the sentence to achieve </w:t>
+            </w:r>
+            <m:oMath>
+              <m:r>
+                <w:rPr>
+                  <w:rFonts w:ascii="Calibri" w:cs="Calibri" w:eastAsia="Calibri" w:hAnsi="Calibri"/>
+                  <w:sz w:val="24"/>
+                  <w:szCs w:val="24"/>
+                </w:rPr>
+                <m:t xml:space="preserve">(2)</m:t>
+              </m:r>
+            </m:oMath>
+            <w:r>
+              <w:rPr>
+                <w:rFonts w:ascii="Calibri" w:cs="Calibri" w:eastAsia="Calibri" w:hAnsi="Calibri"/>
+                <w:sz w:val="24"/>
+                <w:szCs w:val="24"/>
+                <w:rtl w:val="0"/>
+              </w:rPr>
+              <w:t xml:space="preserve">!</w:t>
+            </w:r>
+            <w:r>
+              <w:rPr>
+                <w:rtl w:val="0"/>
+              </w:rPr>
+            </w:r>
+          </w:p>
+        </w:tc>
+      </w:tr>
+      <w:tr>
+        <w:trPr>
+          <w:cantSplit w:val="0"/>
+          <w:tblHeader w:val="0"/>
+        </w:trPr>
+        <w:tc>
+          <w:tcPr>
+            <w:shd w:fill="auto" w:val="clear"/>
+            <w:tcMar>
+              <w:top w:w="100.0" w:type="dxa"/>
+              <w:left w:w="100.0" w:type="dxa"/>
+              <w:bottom w:w="100.0" w:type="dxa"/>
+              <w:right w:w="100.0" w:type="dxa"/>
+            </w:tcMar>
+            <w:vAlign w:val="top"/>
+          </w:tcPr>
+          <w:p>
+            <w:pPr>
+              <w:widowControl w:val="0"/>
+              <w:spacing w:line="240" w:lineRule="auto"/>
+              <w:rPr>
+                <w:rFonts w:ascii="Calibri" w:cs="Calibri" w:eastAsia="Calibri" w:hAnsi="Calibri"/>
+                <w:sz w:val="24"/>
+                <w:szCs w:val="24"/>
+              </w:rPr>
+            </w:pPr>
+            <w:r>
+              <w:rPr>
+                <w:rFonts w:ascii="Calibri" w:cs="Calibri" w:eastAsia="Calibri" w:hAnsi="Calibri"/>
+                <w:i w:val="1"/>
+                <w:sz w:val="24"/>
+                <w:szCs w:val="24"/>
                 <w:u w:val="single"/>
-              </w:rPr>
-            </w:pPr>
-            <w:r>
-              <w:rPr>
-                <w:rtl w:val="0"/>
-              </w:rPr>
-            </w:r>
-          </w:p>
-          <w:p>
-            <w:pPr>
-              <w:widowControl w:val="0"/>
-              <w:spacing w:line="240" w:lineRule="auto"/>
-              <w:rPr>
-                <w:rFonts w:ascii="Calibri" w:cs="Calibri" w:eastAsia="Calibri" w:hAnsi="Calibri"/>
+                <w:rtl w:val="0"/>
+              </w:rPr>
+              <w:t xml:space="preserve">Tokenizer Embedding </w:t>
+            </w:r>
+            <w:r>
+              <w:rPr>
+                <w:rtl w:val="0"/>
+              </w:rPr>
+            </w:r>
+          </w:p>
+          <w:p>
+            <w:pPr>
+              <w:widowControl w:val="0"/>
+              <w:spacing w:line="240" w:lineRule="auto"/>
+              <w:rPr>
+                <w:rFonts w:ascii="Calibri" w:cs="Calibri" w:eastAsia="Calibri" w:hAnsi="Calibri"/>
+                <w:sz w:val="24"/>
+                <w:szCs w:val="24"/>
+              </w:rPr>
+            </w:pPr>
+            <w:r>
+              <w:rPr>
+                <w:rFonts w:ascii="Calibri" w:cs="Calibri" w:eastAsia="Calibri" w:hAnsi="Calibri"/>
+                <w:sz w:val="24"/>
+                <w:szCs w:val="24"/>
+                <w:rtl w:val="0"/>
+              </w:rPr>
+              <w:t xml:space="preserve">Since neural networks only work with numbers (high-dimensional vectors to be precise), and we need transformers to operate on natural language (English for example). This process is handled by first converting words into high-dimensional vectors.</w:t>
+            </w:r>
+          </w:p>
+          <w:p>
+            <w:pPr>
+              <w:widowControl w:val="0"/>
+              <w:spacing w:line="240" w:lineRule="auto"/>
+              <w:rPr>
+                <w:rFonts w:ascii="Calibri" w:cs="Calibri" w:eastAsia="Calibri" w:hAnsi="Calibri"/>
+                <w:sz w:val="24"/>
+                <w:szCs w:val="24"/>
+              </w:rPr>
+            </w:pPr>
+            <m:oMath/>
+            <w:r>
+              <w:rPr>
+                <w:rtl w:val="0"/>
+              </w:rPr>
+            </w:r>
+          </w:p>
+          <w:p>
+            <w:pPr>
+              <w:widowControl w:val="0"/>
+              <w:spacing w:line="240" w:lineRule="auto"/>
+              <w:rPr>
+                <w:rFonts w:ascii="Calibri" w:cs="Calibri" w:eastAsia="Calibri" w:hAnsi="Calibri"/>
+                <w:sz w:val="24"/>
+                <w:szCs w:val="24"/>
+              </w:rPr>
+            </w:pPr>
+            <w:r>
+              <w:rPr>
+                <w:rFonts w:ascii="Calibri" w:cs="Calibri" w:eastAsia="Calibri" w:hAnsi="Calibri"/>
+                <w:sz w:val="24"/>
+                <w:szCs w:val="24"/>
+                <w:rtl w:val="0"/>
+              </w:rPr>
+              <w:t xml:space="preserve">The tokenizer first converts the prompt </w:t>
+            </w:r>
+            <m:oMath>
+              <m:r>
+                <w:rPr>
+                  <w:rFonts w:ascii="Calibri" w:cs="Calibri" w:eastAsia="Calibri" w:hAnsi="Calibri"/>
+                  <w:sz w:val="24"/>
+                  <w:szCs w:val="24"/>
+                </w:rPr>
+                <m:t xml:space="preserve">(2)</m:t>
+              </m:r>
+            </m:oMath>
+            <w:r>
+              <w:rPr>
+                <w:rFonts w:ascii="Calibri" w:cs="Calibri" w:eastAsia="Calibri" w:hAnsi="Calibri"/>
+                <w:sz w:val="24"/>
+                <w:szCs w:val="24"/>
+                <w:rtl w:val="0"/>
+              </w:rPr>
+              <w:t xml:space="preserve"> into a list of IDs, which the tokenizer encoder as seen in Figure-1 converts the IDs to embedding vector, which contains the semantic meaning (learnt during training) of the word in high-dimensional space. This process can be seen below:</w:t>
+            </w:r>
+          </w:p>
+          <w:p>
+            <w:pPr>
+              <w:widowControl w:val="0"/>
+              <w:spacing w:line="240" w:lineRule="auto"/>
+              <w:rPr>
+                <w:rFonts w:ascii="Calibri" w:cs="Calibri" w:eastAsia="Calibri" w:hAnsi="Calibri"/>
+                <w:sz w:val="24"/>
+                <w:szCs w:val="24"/>
+              </w:rPr>
+            </w:pPr>
+            <w:r>
+              <w:rPr>
+                <w:rtl w:val="0"/>
+              </w:rPr>
+            </w:r>
+          </w:p>
+          <w:p>
+            <w:pPr>
+              <w:widowControl w:val="0"/>
+              <w:spacing w:line="240" w:lineRule="auto"/>
+              <w:jc w:val="center"/>
+              <w:rPr>
+                <w:rFonts w:ascii="Roboto" w:cs="Roboto" w:eastAsia="Roboto" w:hAnsi="Roboto"/>
+                <w:sz w:val="24"/>
+                <w:szCs w:val="24"/>
+              </w:rPr>
+            </w:pPr>
+            <w:hyperlink r:id="rId10">
+              <w:r>
+                <w:rPr>
+                  <w:rFonts w:ascii="Calibri" w:cs="Calibri" w:eastAsia="Calibri" w:hAnsi="Calibri"/>
+                  <w:sz w:val="24"/>
+                  <w:szCs w:val="24"/>
+                </w:rPr>
+                <w:drawing>
+                  <wp:inline distB="19050" distT="19050" distL="19050" distR="19050">
+                    <wp:extent cx="5207000" cy="736600"/>
+                    <wp:effectExtent b="0" l="0" r="0" t="0"/>
+                    <wp:docPr id="8" name="image6.png"/>
+                    <a:graphic>
+                      <a:graphicData uri="http://schemas.openxmlformats.org/drawingml/2006/picture">
+                        <pic:pic>
+                          <pic:nvPicPr>
+                            <pic:cNvPr id="0" name="image6.png"/>
+                            <pic:cNvPicPr preferRelativeResize="0"/>
+                          </pic:nvPicPr>
+                          <pic:blipFill>
+                            <a:blip r:embed="rId11"/>
+                            <a:srcRect b="0" l="0" r="0" t="0"/>
+                            <a:stretch>
+                              <a:fillRect/>
+                            </a:stretch>
+                          </pic:blipFill>
+                          <pic:spPr>
+                            <a:xfrm>
+                              <a:off x="0" y="0"/>
+                              <a:ext cx="5207000" cy="736600"/>
+                            </a:xfrm>
+                            <a:prstGeom prst="rect"/>
+                            <a:ln/>
+                          </pic:spPr>
+                        </pic:pic>
+                      </a:graphicData>
+                    </a:graphic>
+                  </wp:inline>
+                </w:drawing>
+              </w:r>
+            </w:hyperlink>
+            <w:r>
+              <w:rPr>
+                <w:rFonts w:ascii="Roboto" w:cs="Roboto" w:eastAsia="Roboto" w:hAnsi="Roboto"/>
+                <w:sz w:val="24"/>
+                <w:szCs w:val="24"/>
+                <w:rtl w:val="0"/>
+              </w:rPr>
+              <w:t xml:space="preserve"> </w:t>
+            </w:r>
+          </w:p>
+          <w:p>
+            <w:pPr>
+              <w:widowControl w:val="0"/>
+              <w:spacing w:line="240" w:lineRule="auto"/>
+              <w:jc w:val="left"/>
+              <w:rPr>
+                <w:rFonts w:ascii="Roboto" w:cs="Roboto" w:eastAsia="Roboto" w:hAnsi="Roboto"/>
+                <w:sz w:val="24"/>
+                <w:szCs w:val="24"/>
+              </w:rPr>
+            </w:pPr>
+            <w:r>
+              <w:rPr>
+                <w:rtl w:val="0"/>
+              </w:rPr>
+            </w:r>
+          </w:p>
+          <w:p>
+            <w:pPr>
+              <w:widowControl w:val="0"/>
+              <w:spacing w:line="240" w:lineRule="auto"/>
+              <w:jc w:val="left"/>
+              <w:rPr>
+                <w:rFonts w:ascii="Roboto" w:cs="Roboto" w:eastAsia="Roboto" w:hAnsi="Roboto"/>
                 <w:i w:val="1"/>
+              </w:rPr>
+            </w:pPr>
+            <w:r>
+              <w:rPr>
+                <w:rFonts w:ascii="Roboto" w:cs="Roboto" w:eastAsia="Roboto" w:hAnsi="Roboto"/>
+                <w:i w:val="1"/>
+                <w:rtl w:val="0"/>
+              </w:rPr>
+              <w:t xml:space="preserve"> Note: This is an oversimplification, as we are only showing a </w:t>
+            </w:r>
+            <m:oMath>
+              <m:sSub>
+                <m:sSubPr>
+                  <m:ctrlPr>
+                    <w:rPr>
+                      <w:rFonts w:ascii="Roboto" w:cs="Roboto" w:eastAsia="Roboto" w:hAnsi="Roboto"/>
+                      <w:i w:val="1"/>
+                    </w:rPr>
+                  </m:ctrlPr>
+                </m:sSubPr>
+                <m:e>
+                  <m:r>
+                    <w:rPr>
+                      <w:rFonts w:ascii="Roboto" w:cs="Roboto" w:eastAsia="Roboto" w:hAnsi="Roboto"/>
+                      <w:i w:val="1"/>
+                    </w:rPr>
+                    <m:t xml:space="preserve">d</m:t>
+                  </m:r>
+                </m:e>
+                <m:sub>
+                  <m:r>
+                    <w:rPr>
+                      <w:rFonts w:ascii="Roboto" w:cs="Roboto" w:eastAsia="Roboto" w:hAnsi="Roboto"/>
+                      <w:i w:val="1"/>
+                    </w:rPr>
+                    <m:t xml:space="preserve">embd</m:t>
+                  </m:r>
+                </m:sub>
+              </m:sSub>
+              <m:r>
+                <w:rPr>
+                  <w:rFonts w:ascii="Roboto" w:cs="Roboto" w:eastAsia="Roboto" w:hAnsi="Roboto"/>
+                  <w:i w:val="1"/>
+                </w:rPr>
+                <m:t xml:space="preserve">=5</m:t>
+              </m:r>
+            </m:oMath>
+            <w:r>
+              <w:rPr>
+                <w:rFonts w:ascii="Roboto" w:cs="Roboto" w:eastAsia="Roboto" w:hAnsi="Roboto"/>
+                <w:i w:val="1"/>
+                <w:rtl w:val="0"/>
+              </w:rPr>
+              <w:t xml:space="preserve">.</w:t>
+            </w:r>
+          </w:p>
+        </w:tc>
+      </w:tr>
+      <w:tr>
+        <w:trPr>
+          <w:cantSplit w:val="0"/>
+          <w:tblHeader w:val="0"/>
+        </w:trPr>
+        <w:tc>
+          <w:tcPr>
+            <w:shd w:fill="auto" w:val="clear"/>
+            <w:tcMar>
+              <w:top w:w="100.0" w:type="dxa"/>
+              <w:left w:w="100.0" w:type="dxa"/>
+              <w:bottom w:w="100.0" w:type="dxa"/>
+              <w:right w:w="100.0" w:type="dxa"/>
+            </w:tcMar>
+            <w:vAlign w:val="top"/>
+          </w:tcPr>
+          <w:p>
+            <w:pPr>
+              <w:widowControl w:val="0"/>
+              <w:spacing w:line="240" w:lineRule="auto"/>
+              <w:rPr>
+                <w:rFonts w:ascii="Calibri" w:cs="Calibri" w:eastAsia="Calibri" w:hAnsi="Calibri"/>
+                <w:i w:val="1"/>
                 <w:sz w:val="24"/>
                 <w:szCs w:val="24"/>
                 <w:u w:val="single"/>
@@ -754,95 +1442,58 @@
                 <w:u w:val="single"/>
                 <w:rtl w:val="0"/>
               </w:rPr>
-              <w:t xml:space="preserve">Tokenizer and Positional Embedding (52 words)</w:t>
-            </w:r>
-          </w:p>
-          <w:p>
-            <w:pPr>
-              <w:widowControl w:val="0"/>
-              <w:spacing w:line="240" w:lineRule="auto"/>
-              <w:rPr>
-                <w:rFonts w:ascii="Calibri" w:cs="Calibri" w:eastAsia="Calibri" w:hAnsi="Calibri"/>
-                <w:sz w:val="24"/>
-                <w:szCs w:val="24"/>
-              </w:rPr>
-            </w:pPr>
-            <w:r>
-              <w:rPr>
-                <w:rtl w:val="0"/>
-              </w:rPr>
-            </w:r>
-          </w:p>
-          <w:p>
-            <w:pPr>
-              <w:widowControl w:val="0"/>
-              <w:spacing w:line="240" w:lineRule="auto"/>
-              <w:rPr>
-                <w:rFonts w:ascii="Calibri" w:cs="Calibri" w:eastAsia="Calibri" w:hAnsi="Calibri"/>
-                <w:sz w:val="24"/>
-                <w:szCs w:val="24"/>
-              </w:rPr>
-            </w:pPr>
-            <w:r>
-              <w:rPr>
-                <w:rtl w:val="0"/>
-              </w:rPr>
-            </w:r>
-          </w:p>
-          <w:p>
-            <w:pPr>
-              <w:widowControl w:val="0"/>
-              <w:spacing w:line="240" w:lineRule="auto"/>
-              <w:rPr>
-                <w:rFonts w:ascii="Calibri" w:cs="Calibri" w:eastAsia="Calibri" w:hAnsi="Calibri"/>
-                <w:sz w:val="24"/>
-                <w:szCs w:val="24"/>
-              </w:rPr>
-            </w:pPr>
-            <w:r>
-              <w:rPr>
-                <w:rFonts w:ascii="Calibri" w:cs="Calibri" w:eastAsia="Calibri" w:hAnsi="Calibri"/>
-                <w:sz w:val="24"/>
-                <w:szCs w:val="24"/>
-                <w:rtl w:val="0"/>
-              </w:rPr>
-              <w:t xml:space="preserve">Since neural networks only work with numbers (high-dimensional vectors to be precise), and we need transformers to operate on natural language (English for example). This process is handled by first converting words into high-dimensional vectors.</w:t>
-            </w:r>
-          </w:p>
-          <w:p>
-            <w:pPr>
-              <w:widowControl w:val="0"/>
-              <w:spacing w:line="240" w:lineRule="auto"/>
-              <w:rPr>
-                <w:rFonts w:ascii="Calibri" w:cs="Calibri" w:eastAsia="Calibri" w:hAnsi="Calibri"/>
-                <w:sz w:val="24"/>
-                <w:szCs w:val="24"/>
-              </w:rPr>
-            </w:pPr>
-            <w:r>
-              <w:rPr>
-                <w:rtl w:val="0"/>
-              </w:rPr>
-            </w:r>
-          </w:p>
-          <w:p>
-            <w:pPr>
-              <w:widowControl w:val="0"/>
-              <w:spacing w:line="240" w:lineRule="auto"/>
-              <w:rPr>
-                <w:rFonts w:ascii="Calibri" w:cs="Calibri" w:eastAsia="Calibri" w:hAnsi="Calibri"/>
-                <w:sz w:val="24"/>
-                <w:szCs w:val="24"/>
-              </w:rPr>
-            </w:pPr>
-            <w:r>
-              <w:rPr>
-                <w:rFonts w:ascii="Calibri" w:cs="Calibri" w:eastAsia="Calibri" w:hAnsi="Calibri"/>
-                <w:sz w:val="24"/>
-                <w:szCs w:val="24"/>
-                <w:rtl w:val="0"/>
-              </w:rPr>
-              <w:t xml:space="preserve">This conversion is handled by a tokenizer, which maps each word to an embedding vector (based on its vocabulary which is learned during training). For example, supposed we have </w:t>
+              <w:t xml:space="preserve">Positional Embedding</w:t>
+            </w:r>
+          </w:p>
+          <w:p>
+            <w:pPr>
+              <w:widowControl w:val="0"/>
+              <w:spacing w:line="240" w:lineRule="auto"/>
+              <w:rPr>
+                <w:rFonts w:ascii="Calibri" w:cs="Calibri" w:eastAsia="Calibri" w:hAnsi="Calibri"/>
+                <w:sz w:val="24"/>
+                <w:szCs w:val="24"/>
+                <w:u w:val="single"/>
+              </w:rPr>
+            </w:pPr>
+            <w:r>
+              <w:rPr>
+                <w:rtl w:val="0"/>
+              </w:rPr>
+            </w:r>
+          </w:p>
+        </w:tc>
+      </w:tr>
+      <w:tr>
+        <w:trPr>
+          <w:cantSplit w:val="0"/>
+          <w:tblHeader w:val="0"/>
+        </w:trPr>
+        <w:tc>
+          <w:tcPr>
+            <w:shd w:fill="auto" w:val="clear"/>
+            <w:tcMar>
+              <w:top w:w="100.0" w:type="dxa"/>
+              <w:left w:w="100.0" w:type="dxa"/>
+              <w:bottom w:w="100.0" w:type="dxa"/>
+              <w:right w:w="100.0" w:type="dxa"/>
+            </w:tcMar>
+            <w:vAlign w:val="top"/>
+          </w:tcPr>
+          <w:p>
+            <w:pPr>
+              <w:widowControl w:val="0"/>
+              <w:spacing w:line="240" w:lineRule="auto"/>
+              <w:rPr>
+                <w:rFonts w:ascii="Calibri" w:cs="Calibri" w:eastAsia="Calibri" w:hAnsi="Calibri"/>
+                <w:sz w:val="24"/>
+                <w:szCs w:val="24"/>
+              </w:rPr>
+            </w:pPr>
+            <w:r>
+              <w:rPr>
+                <w:rtl w:val="0"/>
+              </w:rPr>
             </w:r>
           </w:p>
           <w:p>
@@ -919,7 +1570,7 @@
                           <pic:cNvPicPr preferRelativeResize="0"/>
                         </pic:nvPicPr>
                         <pic:blipFill>
-                          <a:blip r:embed="rId8"/>
+                          <a:blip r:embed="rId12"/>
                           <a:srcRect b="0" l="0" r="0" t="0"/>
                           <a:stretch>
                             <a:fillRect/>
@@ -970,78 +1621,40 @@
           </w:p>
           <w:p>
             <w:pPr>
-              <w:keepNext w:val="0"/>
-              <w:keepLines w:val="0"/>
-              <w:pageBreakBefore w:val="0"/>
-              <w:widowControl w:val="0"/>
-              <w:pBdr>
-                <w:top w:space="0" w:sz="0" w:val="nil"/>
-                <w:left w:space="0" w:sz="0" w:val="nil"/>
-                <w:bottom w:space="0" w:sz="0" w:val="nil"/>
-                <w:right w:space="0" w:sz="0" w:val="nil"/>
-                <w:between w:space="0" w:sz="0" w:val="nil"/>
-              </w:pBdr>
-              <w:shd w:fill="auto" w:val="clear"/>
-              <w:spacing w:after="0" w:before="0" w:line="240" w:lineRule="auto"/>
-              <w:ind w:left="0" w:right="0" w:firstLine="0"/>
-              <w:jc w:val="left"/>
-              <w:rPr>
-                <w:rFonts w:ascii="Calibri" w:cs="Calibri" w:eastAsia="Calibri" w:hAnsi="Calibri"/>
-                <w:sz w:val="24"/>
-                <w:szCs w:val="24"/>
-              </w:rPr>
-            </w:pPr>
-            <w:r>
-              <w:rPr>
-                <w:rtl w:val="0"/>
-              </w:rPr>
-            </w:r>
-          </w:p>
-          <w:p>
-            <w:pPr>
-              <w:keepNext w:val="0"/>
-              <w:keepLines w:val="0"/>
-              <w:pageBreakBefore w:val="0"/>
-              <w:widowControl w:val="0"/>
-              <w:pBdr>
-                <w:top w:space="0" w:sz="0" w:val="nil"/>
-                <w:left w:space="0" w:sz="0" w:val="nil"/>
-                <w:bottom w:space="0" w:sz="0" w:val="nil"/>
-                <w:right w:space="0" w:sz="0" w:val="nil"/>
-                <w:between w:space="0" w:sz="0" w:val="nil"/>
-              </w:pBdr>
-              <w:shd w:fill="auto" w:val="clear"/>
-              <w:spacing w:after="0" w:before="0" w:line="240" w:lineRule="auto"/>
-              <w:ind w:left="0" w:right="0" w:firstLine="0"/>
-              <w:jc w:val="left"/>
-              <w:rPr>
-                <w:rFonts w:ascii="Calibri" w:cs="Calibri" w:eastAsia="Calibri" w:hAnsi="Calibri"/>
-                <w:sz w:val="24"/>
-                <w:szCs w:val="24"/>
-              </w:rPr>
-            </w:pPr>
-            <w:r>
-              <w:rPr>
-                <w:rtl w:val="0"/>
-              </w:rPr>
-            </w:r>
-          </w:p>
-          <w:p>
-            <w:pPr>
-              <w:keepNext w:val="0"/>
-              <w:keepLines w:val="0"/>
-              <w:pageBreakBefore w:val="0"/>
-              <w:widowControl w:val="0"/>
-              <w:pBdr>
-                <w:top w:space="0" w:sz="0" w:val="nil"/>
-                <w:left w:space="0" w:sz="0" w:val="nil"/>
-                <w:bottom w:space="0" w:sz="0" w:val="nil"/>
-                <w:right w:space="0" w:sz="0" w:val="nil"/>
-                <w:between w:space="0" w:sz="0" w:val="nil"/>
-              </w:pBdr>
-              <w:shd w:fill="auto" w:val="clear"/>
-              <w:spacing w:after="0" w:before="0" w:line="240" w:lineRule="auto"/>
-              <w:ind w:left="0" w:right="0" w:firstLine="0"/>
+              <w:widowControl w:val="0"/>
+              <w:spacing w:line="240" w:lineRule="auto"/>
+              <w:rPr>
+                <w:rFonts w:ascii="Calibri" w:cs="Calibri" w:eastAsia="Calibri" w:hAnsi="Calibri"/>
+                <w:sz w:val="24"/>
+                <w:szCs w:val="24"/>
+              </w:rPr>
+            </w:pPr>
+            <w:r>
+              <w:rPr>
+                <w:rtl w:val="0"/>
+              </w:rPr>
+            </w:r>
+          </w:p>
+          <w:p>
+            <w:pPr>
+              <w:widowControl w:val="0"/>
+              <w:spacing w:line="240" w:lineRule="auto"/>
+              <w:rPr>
+                <w:rFonts w:ascii="Calibri" w:cs="Calibri" w:eastAsia="Calibri" w:hAnsi="Calibri"/>
+                <w:sz w:val="24"/>
+                <w:szCs w:val="24"/>
+              </w:rPr>
+            </w:pPr>
+            <w:r>
+              <w:rPr>
+                <w:rtl w:val="0"/>
+              </w:rPr>
+            </w:r>
+          </w:p>
+          <w:p>
+            <w:pPr>
+              <w:widowControl w:val="0"/>
+              <w:spacing w:line="240" w:lineRule="auto"/>
               <w:jc w:val="center"/>
               <w:rPr>
                 <w:rFonts w:ascii="Calibri" w:cs="Calibri" w:eastAsia="Calibri" w:hAnsi="Calibri"/>
@@ -1206,21 +1819,8 @@
           </w:p>
           <w:p>
             <w:pPr>
-              <w:keepNext w:val="0"/>
-              <w:keepLines w:val="0"/>
-              <w:pageBreakBefore w:val="0"/>
-              <w:widowControl w:val="0"/>
-              <w:pBdr>
-                <w:top w:space="0" w:sz="0" w:val="nil"/>
-                <w:left w:space="0" w:sz="0" w:val="nil"/>
-                <w:bottom w:space="0" w:sz="0" w:val="nil"/>
-                <w:right w:space="0" w:sz="0" w:val="nil"/>
-                <w:between w:space="0" w:sz="0" w:val="nil"/>
-              </w:pBdr>
-              <w:shd w:fill="auto" w:val="clear"/>
-              <w:spacing w:after="0" w:before="0" w:line="240" w:lineRule="auto"/>
-              <w:ind w:left="0" w:right="0" w:firstLine="0"/>
-              <w:jc w:val="left"/>
+              <w:widowControl w:val="0"/>
+              <w:spacing w:line="240" w:lineRule="auto"/>
               <w:rPr>
                 <w:rFonts w:ascii="Calibri" w:cs="Calibri" w:eastAsia="Calibri" w:hAnsi="Calibri"/>
                 <w:sz w:val="24"/>
@@ -1377,16 +1977,16 @@
                 <wp:inline distB="114300" distT="114300" distL="114300" distR="114300">
                   <wp:extent cx="1572600" cy="1572600"/>
                   <wp:effectExtent b="0" l="0" r="0" t="0"/>
-                  <wp:docPr id="4" name="image2.png"/>
+                  <wp:docPr id="6" name="image1.png"/>
                   <a:graphic>
                     <a:graphicData uri="http://schemas.openxmlformats.org/drawingml/2006/picture">
                       <pic:pic>
                         <pic:nvPicPr>
-                          <pic:cNvPr id="0" name="image2.png"/>
+                          <pic:cNvPr id="0" name="image1.png"/>
                           <pic:cNvPicPr preferRelativeResize="0"/>
                         </pic:nvPicPr>
                         <pic:blipFill>
-                          <a:blip r:embed="rId9"/>
+                          <a:blip r:embed="rId13"/>
                           <a:srcRect b="0" l="0" r="0" t="0"/>
                           <a:stretch>
                             <a:fillRect/>
@@ -1602,10 +2202,265 @@
               </w:rPr>
               <w:t xml:space="preserve"> when processing.</w:t>
             </w:r>
-            <w:r>
-              <w:rPr>
-                <w:rtl w:val="0"/>
-              </w:rPr>
+          </w:p>
+          <w:p>
+            <w:pPr>
+              <w:widowControl w:val="0"/>
+              <w:spacing w:line="240" w:lineRule="auto"/>
+              <w:rPr>
+                <w:rFonts w:ascii="Calibri" w:cs="Calibri" w:eastAsia="Calibri" w:hAnsi="Calibri"/>
+                <w:i w:val="1"/>
+                <w:sz w:val="24"/>
+                <w:szCs w:val="24"/>
+                <w:u w:val="single"/>
+              </w:rPr>
+            </w:pPr>
+            <w:r>
+              <w:rPr>
+                <w:rtl w:val="0"/>
+              </w:rPr>
+            </w:r>
+          </w:p>
+          <w:p>
+            <w:pPr>
+              <w:widowControl w:val="0"/>
+              <w:spacing w:line="240" w:lineRule="auto"/>
+              <w:rPr>
+                <w:rFonts w:ascii="Calibri" w:cs="Calibri" w:eastAsia="Calibri" w:hAnsi="Calibri"/>
+                <w:i w:val="1"/>
+                <w:sz w:val="24"/>
+                <w:szCs w:val="24"/>
+                <w:u w:val="single"/>
+              </w:rPr>
+            </w:pPr>
+            <w:r>
+              <w:rPr>
+                <w:rtl w:val="0"/>
+              </w:rPr>
+            </w:r>
+          </w:p>
+          <w:p>
+            <w:pPr>
+              <w:widowControl w:val="0"/>
+              <w:spacing w:line="240" w:lineRule="auto"/>
+              <w:rPr>
+                <w:rFonts w:ascii="Calibri" w:cs="Calibri" w:eastAsia="Calibri" w:hAnsi="Calibri"/>
+                <w:i w:val="1"/>
+                <w:sz w:val="24"/>
+                <w:szCs w:val="24"/>
+                <w:u w:val="single"/>
+              </w:rPr>
+            </w:pPr>
+            <w:r>
+              <w:rPr>
+                <w:rtl w:val="0"/>
+              </w:rPr>
+            </w:r>
+          </w:p>
+          <w:p>
+            <w:pPr>
+              <w:widowControl w:val="0"/>
+              <w:spacing w:line="240" w:lineRule="auto"/>
+              <w:rPr>
+                <w:rFonts w:ascii="Calibri" w:cs="Calibri" w:eastAsia="Calibri" w:hAnsi="Calibri"/>
+                <w:sz w:val="24"/>
+                <w:szCs w:val="24"/>
+              </w:rPr>
+            </w:pPr>
+            <w:r>
+              <w:rPr>
+                <w:rtl w:val="0"/>
+              </w:rPr>
+            </w:r>
+          </w:p>
+          <w:p>
+            <w:pPr>
+              <w:widowControl w:val="0"/>
+              <w:spacing w:line="240" w:lineRule="auto"/>
+              <w:rPr>
+                <w:rFonts w:ascii="Calibri" w:cs="Calibri" w:eastAsia="Calibri" w:hAnsi="Calibri"/>
+                <w:sz w:val="24"/>
+                <w:szCs w:val="24"/>
+              </w:rPr>
+            </w:pPr>
+            <w:r>
+              <w:rPr>
+                <w:rtl w:val="0"/>
+              </w:rPr>
+            </w:r>
+          </w:p>
+          <w:p>
+            <w:pPr>
+              <w:widowControl w:val="0"/>
+              <w:spacing w:line="240" w:lineRule="auto"/>
+              <w:rPr>
+                <w:rFonts w:ascii="Calibri" w:cs="Calibri" w:eastAsia="Calibri" w:hAnsi="Calibri"/>
+                <w:i w:val="1"/>
+                <w:sz w:val="24"/>
+                <w:szCs w:val="24"/>
+                <w:u w:val="single"/>
+              </w:rPr>
+            </w:pPr>
+            <w:r>
+              <w:rPr>
+                <w:rtl w:val="0"/>
+              </w:rPr>
+            </w:r>
+          </w:p>
+          <w:p>
+            <w:pPr>
+              <w:widowControl w:val="0"/>
+              <w:spacing w:line="240" w:lineRule="auto"/>
+              <w:rPr>
+                <w:rFonts w:ascii="Calibri" w:cs="Calibri" w:eastAsia="Calibri" w:hAnsi="Calibri"/>
+                <w:i w:val="1"/>
+                <w:sz w:val="24"/>
+                <w:szCs w:val="24"/>
+                <w:u w:val="single"/>
+              </w:rPr>
+            </w:pPr>
+            <w:r>
+              <w:rPr>
+                <w:rFonts w:ascii="Calibri" w:cs="Calibri" w:eastAsia="Calibri" w:hAnsi="Calibri"/>
+                <w:i w:val="1"/>
+                <w:sz w:val="24"/>
+                <w:szCs w:val="24"/>
+                <w:u w:val="single"/>
+                <w:rtl w:val="0"/>
+              </w:rPr>
+              <w:t xml:space="preserve">Feedforward Networks (54 words)</w:t>
+            </w:r>
+          </w:p>
+          <w:p>
+            <w:pPr>
+              <w:widowControl w:val="0"/>
+              <w:spacing w:line="240" w:lineRule="auto"/>
+              <w:rPr>
+                <w:rFonts w:ascii="Calibri" w:cs="Calibri" w:eastAsia="Calibri" w:hAnsi="Calibri"/>
+                <w:i w:val="1"/>
+                <w:sz w:val="24"/>
+                <w:szCs w:val="24"/>
+                <w:u w:val="single"/>
+              </w:rPr>
+            </w:pPr>
+            <w:r>
+              <w:rPr>
+                <w:rtl w:val="0"/>
+              </w:rPr>
+            </w:r>
+          </w:p>
+          <w:p>
+            <w:pPr>
+              <w:widowControl w:val="0"/>
+              <w:spacing w:line="240" w:lineRule="auto"/>
+              <w:rPr>
+                <w:rFonts w:ascii="Calibri" w:cs="Calibri" w:eastAsia="Calibri" w:hAnsi="Calibri"/>
+                <w:sz w:val="24"/>
+                <w:szCs w:val="24"/>
+              </w:rPr>
+            </w:pPr>
+            <w:r>
+              <w:rPr>
+                <w:rFonts w:ascii="Calibri" w:cs="Calibri" w:eastAsia="Calibri" w:hAnsi="Calibri"/>
+                <w:sz w:val="24"/>
+                <w:szCs w:val="24"/>
+                <w:rtl w:val="0"/>
+              </w:rPr>
+              <w:t xml:space="preserve">The block diagram outlines the structure of the feedforward layers in a transformer. Post-attention, the processed data passes through these layers, which apply further transformations to refine the model’s output. Each layer is fully connected and operates on the principle of transforming input features into higher-level representations before passing them to the next layer.</w:t>
+            </w:r>
+          </w:p>
+          <w:p>
+            <w:pPr>
+              <w:widowControl w:val="0"/>
+              <w:spacing w:line="240" w:lineRule="auto"/>
+              <w:rPr>
+                <w:rFonts w:ascii="Calibri" w:cs="Calibri" w:eastAsia="Calibri" w:hAnsi="Calibri"/>
+                <w:sz w:val="24"/>
+                <w:szCs w:val="24"/>
+              </w:rPr>
+            </w:pPr>
+            <w:r>
+              <w:rPr>
+                <w:rtl w:val="0"/>
+              </w:rPr>
+            </w:r>
+          </w:p>
+          <w:p>
+            <w:pPr>
+              <w:widowControl w:val="0"/>
+              <w:spacing w:line="240" w:lineRule="auto"/>
+              <w:rPr>
+                <w:rFonts w:ascii="Calibri" w:cs="Calibri" w:eastAsia="Calibri" w:hAnsi="Calibri"/>
+                <w:sz w:val="24"/>
+                <w:szCs w:val="24"/>
+              </w:rPr>
+            </w:pPr>
+            <w:r>
+              <w:rPr>
+                <w:rtl w:val="0"/>
+              </w:rPr>
+            </w:r>
+          </w:p>
+          <w:p>
+            <w:pPr>
+              <w:widowControl w:val="0"/>
+              <w:spacing w:line="240" w:lineRule="auto"/>
+              <w:rPr>
+                <w:rFonts w:ascii="Calibri" w:cs="Calibri" w:eastAsia="Calibri" w:hAnsi="Calibri"/>
+                <w:i w:val="1"/>
+                <w:sz w:val="24"/>
+                <w:szCs w:val="24"/>
+                <w:u w:val="single"/>
+              </w:rPr>
+            </w:pPr>
+            <w:r>
+              <w:rPr>
+                <w:rFonts w:ascii="Calibri" w:cs="Calibri" w:eastAsia="Calibri" w:hAnsi="Calibri"/>
+                <w:i w:val="1"/>
+                <w:sz w:val="24"/>
+                <w:szCs w:val="24"/>
+                <w:u w:val="single"/>
+                <w:rtl w:val="0"/>
+              </w:rPr>
+              <w:t xml:space="preserve">Layer Normalisation (56 words)</w:t>
+            </w:r>
+          </w:p>
+          <w:p>
+            <w:pPr>
+              <w:widowControl w:val="0"/>
+              <w:spacing w:line="240" w:lineRule="auto"/>
+              <w:rPr>
+                <w:rFonts w:ascii="Calibri" w:cs="Calibri" w:eastAsia="Calibri" w:hAnsi="Calibri"/>
+                <w:i w:val="1"/>
+                <w:sz w:val="24"/>
+                <w:szCs w:val="24"/>
+                <w:u w:val="single"/>
+              </w:rPr>
+            </w:pPr>
+            <w:r>
+              <w:rPr>
+                <w:rtl w:val="0"/>
+              </w:rPr>
+            </w:r>
+          </w:p>
+          <w:p>
+            <w:pPr>
+              <w:widowControl w:val="0"/>
+              <w:spacing w:line="240" w:lineRule="auto"/>
+              <w:rPr>
+                <w:rFonts w:ascii="Calibri" w:cs="Calibri" w:eastAsia="Calibri" w:hAnsi="Calibri"/>
+                <w:sz w:val="24"/>
+                <w:szCs w:val="24"/>
+              </w:rPr>
+            </w:pPr>
+            <w:r>
+              <w:rPr>
+                <w:rFonts w:ascii="Calibri" w:cs="Calibri" w:eastAsia="Calibri" w:hAnsi="Calibri"/>
+                <w:sz w:val="24"/>
+                <w:szCs w:val="24"/>
+                <w:rtl w:val="0"/>
+              </w:rPr>
+              <w:t xml:space="preserve">The diagram illustrates layer normalization which standardizes the inputs across the features within a layer. By adjusting and scaling the inputs, layer normalization helps in stabilizing the neural network’s training. It is crucial for combating the internal covariate shift, ensuring that each layer receives data within a scale that prevents the vanishing or exploding gradient problem.</w:t>
             </w:r>
           </w:p>
           <w:p>
@@ -1625,378 +2480,6 @@
               <w:spacing w:after="0" w:before="0" w:line="240" w:lineRule="auto"/>
               <w:ind w:left="0" w:right="0" w:firstLine="0"/>
               <w:jc w:val="left"/>
-              <w:rPr>
-                <w:rFonts w:ascii="Calibri" w:cs="Calibri" w:eastAsia="Calibri" w:hAnsi="Calibri"/>
-                <w:i w:val="1"/>
-                <w:sz w:val="24"/>
-                <w:szCs w:val="24"/>
-                <w:u w:val="single"/>
-              </w:rPr>
-            </w:pPr>
-            <w:r>
-              <w:rPr>
-                <w:rtl w:val="0"/>
-              </w:rPr>
-            </w:r>
-          </w:p>
-          <w:p>
-            <w:pPr>
-              <w:keepNext w:val="0"/>
-              <w:keepLines w:val="0"/>
-              <w:pageBreakBefore w:val="0"/>
-              <w:widowControl w:val="0"/>
-              <w:pBdr>
-                <w:top w:space="0" w:sz="0" w:val="nil"/>
-                <w:left w:space="0" w:sz="0" w:val="nil"/>
-                <w:bottom w:space="0" w:sz="0" w:val="nil"/>
-                <w:right w:space="0" w:sz="0" w:val="nil"/>
-                <w:between w:space="0" w:sz="0" w:val="nil"/>
-              </w:pBdr>
-              <w:shd w:fill="auto" w:val="clear"/>
-              <w:spacing w:after="0" w:before="0" w:line="240" w:lineRule="auto"/>
-              <w:ind w:left="0" w:right="0" w:firstLine="0"/>
-              <w:jc w:val="left"/>
-              <w:rPr>
-                <w:rFonts w:ascii="Calibri" w:cs="Calibri" w:eastAsia="Calibri" w:hAnsi="Calibri"/>
-                <w:i w:val="1"/>
-                <w:sz w:val="24"/>
-                <w:szCs w:val="24"/>
-                <w:u w:val="single"/>
-              </w:rPr>
-            </w:pPr>
-            <w:r>
-              <w:rPr>
-                <w:rtl w:val="0"/>
-              </w:rPr>
-            </w:r>
-          </w:p>
-          <w:p>
-            <w:pPr>
-              <w:keepNext w:val="0"/>
-              <w:keepLines w:val="0"/>
-              <w:pageBreakBefore w:val="0"/>
-              <w:widowControl w:val="0"/>
-              <w:pBdr>
-                <w:top w:space="0" w:sz="0" w:val="nil"/>
-                <w:left w:space="0" w:sz="0" w:val="nil"/>
-                <w:bottom w:space="0" w:sz="0" w:val="nil"/>
-                <w:right w:space="0" w:sz="0" w:val="nil"/>
-                <w:between w:space="0" w:sz="0" w:val="nil"/>
-              </w:pBdr>
-              <w:shd w:fill="auto" w:val="clear"/>
-              <w:spacing w:after="0" w:before="0" w:line="240" w:lineRule="auto"/>
-              <w:ind w:left="0" w:right="0" w:firstLine="0"/>
-              <w:jc w:val="left"/>
-              <w:rPr>
-                <w:rFonts w:ascii="Calibri" w:cs="Calibri" w:eastAsia="Calibri" w:hAnsi="Calibri"/>
-                <w:i w:val="1"/>
-                <w:sz w:val="24"/>
-                <w:szCs w:val="24"/>
-                <w:u w:val="single"/>
-              </w:rPr>
-            </w:pPr>
-            <w:r>
-              <w:rPr>
-                <w:rtl w:val="0"/>
-              </w:rPr>
-            </w:r>
-          </w:p>
-          <w:p>
-            <w:pPr>
-              <w:widowControl w:val="0"/>
-              <w:spacing w:line="240" w:lineRule="auto"/>
-              <w:rPr>
-                <w:rFonts w:ascii="Calibri" w:cs="Calibri" w:eastAsia="Calibri" w:hAnsi="Calibri"/>
-                <w:sz w:val="24"/>
-                <w:szCs w:val="24"/>
-              </w:rPr>
-            </w:pPr>
-            <w:r>
-              <w:rPr>
-                <w:rtl w:val="0"/>
-              </w:rPr>
-            </w:r>
-          </w:p>
-          <w:p>
-            <w:pPr>
-              <w:widowControl w:val="0"/>
-              <w:spacing w:line="240" w:lineRule="auto"/>
-              <w:rPr>
-                <w:rFonts w:ascii="Calibri" w:cs="Calibri" w:eastAsia="Calibri" w:hAnsi="Calibri"/>
-                <w:sz w:val="24"/>
-                <w:szCs w:val="24"/>
-              </w:rPr>
-            </w:pPr>
-            <w:r>
-              <w:rPr>
-                <w:rtl w:val="0"/>
-              </w:rPr>
-            </w:r>
-          </w:p>
-          <w:p>
-            <w:pPr>
-              <w:widowControl w:val="0"/>
-              <w:spacing w:line="240" w:lineRule="auto"/>
-              <w:rPr>
-                <w:rFonts w:ascii="Calibri" w:cs="Calibri" w:eastAsia="Calibri" w:hAnsi="Calibri"/>
-                <w:i w:val="1"/>
-                <w:sz w:val="24"/>
-                <w:szCs w:val="24"/>
-                <w:u w:val="single"/>
-              </w:rPr>
-            </w:pPr>
-            <w:r>
-              <w:rPr>
-                <w:rtl w:val="0"/>
-              </w:rPr>
-            </w:r>
-          </w:p>
-          <w:p>
-            <w:pPr>
-              <w:widowControl w:val="0"/>
-              <w:spacing w:line="240" w:lineRule="auto"/>
-              <w:rPr>
-                <w:rFonts w:ascii="Calibri" w:cs="Calibri" w:eastAsia="Calibri" w:hAnsi="Calibri"/>
-                <w:i w:val="1"/>
-                <w:sz w:val="24"/>
-                <w:szCs w:val="24"/>
-                <w:u w:val="single"/>
-              </w:rPr>
-            </w:pPr>
-            <w:r>
-              <w:rPr>
-                <w:rFonts w:ascii="Calibri" w:cs="Calibri" w:eastAsia="Calibri" w:hAnsi="Calibri"/>
-                <w:i w:val="1"/>
-                <w:sz w:val="24"/>
-                <w:szCs w:val="24"/>
-                <w:u w:val="single"/>
-                <w:rtl w:val="0"/>
-              </w:rPr>
-              <w:t xml:space="preserve">Feedforward Networks (54 words)</w:t>
-            </w:r>
-          </w:p>
-          <w:p>
-            <w:pPr>
-              <w:widowControl w:val="0"/>
-              <w:spacing w:line="240" w:lineRule="auto"/>
-              <w:rPr>
-                <w:rFonts w:ascii="Calibri" w:cs="Calibri" w:eastAsia="Calibri" w:hAnsi="Calibri"/>
-                <w:i w:val="1"/>
-                <w:sz w:val="24"/>
-                <w:szCs w:val="24"/>
-                <w:u w:val="single"/>
-              </w:rPr>
-            </w:pPr>
-            <w:r>
-              <w:rPr>
-                <w:rtl w:val="0"/>
-              </w:rPr>
-            </w:r>
-          </w:p>
-          <w:p>
-            <w:pPr>
-              <w:widowControl w:val="0"/>
-              <w:spacing w:line="240" w:lineRule="auto"/>
-              <w:rPr>
-                <w:rFonts w:ascii="Calibri" w:cs="Calibri" w:eastAsia="Calibri" w:hAnsi="Calibri"/>
-                <w:sz w:val="24"/>
-                <w:szCs w:val="24"/>
-              </w:rPr>
-            </w:pPr>
-            <w:r>
-              <w:rPr>
-                <w:rFonts w:ascii="Calibri" w:cs="Calibri" w:eastAsia="Calibri" w:hAnsi="Calibri"/>
-                <w:sz w:val="24"/>
-                <w:szCs w:val="24"/>
-                <w:rtl w:val="0"/>
-              </w:rPr>
-              <w:t xml:space="preserve">The block diagram outlines the structure of the feedforward layers in a transformer. Post-attention, the processed data passes through these layers, which apply further transformations to refine the model’s output. Each layer is fully connected and operates on the principle of transforming input features into higher-level representations before passing them to the next layer.</w:t>
-            </w:r>
-          </w:p>
-          <w:p>
-            <w:pPr>
-              <w:widowControl w:val="0"/>
-              <w:spacing w:line="240" w:lineRule="auto"/>
-              <w:rPr>
-                <w:rFonts w:ascii="Calibri" w:cs="Calibri" w:eastAsia="Calibri" w:hAnsi="Calibri"/>
-                <w:sz w:val="24"/>
-                <w:szCs w:val="24"/>
-              </w:rPr>
-            </w:pPr>
-            <w:r>
-              <w:rPr>
-                <w:rtl w:val="0"/>
-              </w:rPr>
-            </w:r>
-          </w:p>
-          <w:p>
-            <w:pPr>
-              <w:widowControl w:val="0"/>
-              <w:spacing w:line="240" w:lineRule="auto"/>
-              <w:rPr>
-                <w:rFonts w:ascii="Calibri" w:cs="Calibri" w:eastAsia="Calibri" w:hAnsi="Calibri"/>
-                <w:sz w:val="24"/>
-                <w:szCs w:val="24"/>
-              </w:rPr>
-            </w:pPr>
-            <w:r>
-              <w:rPr>
-                <w:rtl w:val="0"/>
-              </w:rPr>
-            </w:r>
-          </w:p>
-          <w:p>
-            <w:pPr>
-              <w:keepNext w:val="0"/>
-              <w:keepLines w:val="0"/>
-              <w:pageBreakBefore w:val="0"/>
-              <w:widowControl w:val="0"/>
-              <w:pBdr>
-                <w:top w:space="0" w:sz="0" w:val="nil"/>
-                <w:left w:space="0" w:sz="0" w:val="nil"/>
-                <w:bottom w:space="0" w:sz="0" w:val="nil"/>
-                <w:right w:space="0" w:sz="0" w:val="nil"/>
-                <w:between w:space="0" w:sz="0" w:val="nil"/>
-              </w:pBdr>
-              <w:shd w:fill="auto" w:val="clear"/>
-              <w:spacing w:after="0" w:before="0" w:line="240" w:lineRule="auto"/>
-              <w:ind w:left="0" w:right="0" w:firstLine="0"/>
-              <w:jc w:val="left"/>
-              <w:rPr>
-                <w:rFonts w:ascii="Calibri" w:cs="Calibri" w:eastAsia="Calibri" w:hAnsi="Calibri"/>
-                <w:i w:val="1"/>
-                <w:sz w:val="24"/>
-                <w:szCs w:val="24"/>
-                <w:u w:val="single"/>
-              </w:rPr>
-            </w:pPr>
-            <w:r>
-              <w:rPr>
-                <w:rFonts w:ascii="Calibri" w:cs="Calibri" w:eastAsia="Calibri" w:hAnsi="Calibri"/>
-                <w:i w:val="1"/>
-                <w:sz w:val="24"/>
-                <w:szCs w:val="24"/>
-                <w:u w:val="single"/>
-                <w:rtl w:val="0"/>
-              </w:rPr>
-              <w:t xml:space="preserve">Layer Normalisation (56 words)</w:t>
-            </w:r>
-          </w:p>
-          <w:p>
-            <w:pPr>
-              <w:keepNext w:val="0"/>
-              <w:keepLines w:val="0"/>
-              <w:pageBreakBefore w:val="0"/>
-              <w:widowControl w:val="0"/>
-              <w:pBdr>
-                <w:top w:space="0" w:sz="0" w:val="nil"/>
-                <w:left w:space="0" w:sz="0" w:val="nil"/>
-                <w:bottom w:space="0" w:sz="0" w:val="nil"/>
-                <w:right w:space="0" w:sz="0" w:val="nil"/>
-                <w:between w:space="0" w:sz="0" w:val="nil"/>
-              </w:pBdr>
-              <w:shd w:fill="auto" w:val="clear"/>
-              <w:spacing w:after="0" w:before="0" w:line="240" w:lineRule="auto"/>
-              <w:ind w:left="0" w:right="0" w:firstLine="0"/>
-              <w:jc w:val="left"/>
-              <w:rPr>
-                <w:rFonts w:ascii="Calibri" w:cs="Calibri" w:eastAsia="Calibri" w:hAnsi="Calibri"/>
-                <w:i w:val="1"/>
-                <w:sz w:val="24"/>
-                <w:szCs w:val="24"/>
-                <w:u w:val="single"/>
-              </w:rPr>
-            </w:pPr>
-            <w:r>
-              <w:rPr>
-                <w:rtl w:val="0"/>
-              </w:rPr>
-            </w:r>
-          </w:p>
-          <w:p>
-            <w:pPr>
-              <w:widowControl w:val="0"/>
-              <w:spacing w:line="240" w:lineRule="auto"/>
-              <w:rPr>
-                <w:rFonts w:ascii="Calibri" w:cs="Calibri" w:eastAsia="Calibri" w:hAnsi="Calibri"/>
-                <w:sz w:val="24"/>
-                <w:szCs w:val="24"/>
-              </w:rPr>
-            </w:pPr>
-            <w:r>
-              <w:rPr>
-                <w:rFonts w:ascii="Calibri" w:cs="Calibri" w:eastAsia="Calibri" w:hAnsi="Calibri"/>
-                <w:sz w:val="24"/>
-                <w:szCs w:val="24"/>
-                <w:rtl w:val="0"/>
-              </w:rPr>
-              <w:t xml:space="preserve">The diagram illustrates layer normalization which standardizes the inputs across the features within a layer. By adjusting and scaling the inputs, layer normalization helps in stabilizing the neural network’s training. It is crucial for combating the internal covariate shift, ensuring that each layer receives data within a scale that prevents the vanishing or exploding gradient problem.</w:t>
-            </w:r>
-          </w:p>
-          <w:p>
-            <w:pPr>
-              <w:keepNext w:val="0"/>
-              <w:keepLines w:val="0"/>
-              <w:pageBreakBefore w:val="0"/>
-              <w:widowControl w:val="0"/>
-              <w:pBdr>
-                <w:top w:space="0" w:sz="0" w:val="nil"/>
-                <w:left w:space="0" w:sz="0" w:val="nil"/>
-                <w:bottom w:space="0" w:sz="0" w:val="nil"/>
-                <w:right w:space="0" w:sz="0" w:val="nil"/>
-                <w:between w:space="0" w:sz="0" w:val="nil"/>
-              </w:pBdr>
-              <w:shd w:fill="auto" w:val="clear"/>
-              <w:spacing w:after="0" w:before="0" w:line="240" w:lineRule="auto"/>
-              <w:ind w:left="0" w:right="0" w:firstLine="0"/>
-              <w:jc w:val="left"/>
-              <w:rPr>
-                <w:rFonts w:ascii="Calibri" w:cs="Calibri" w:eastAsia="Calibri" w:hAnsi="Calibri"/>
-                <w:sz w:val="24"/>
-                <w:szCs w:val="24"/>
-              </w:rPr>
-            </w:pPr>
-            <w:r>
-              <w:rPr>
-                <w:rtl w:val="0"/>
-              </w:rPr>
-            </w:r>
-          </w:p>
-          <w:p>
-            <w:pPr>
-              <w:keepNext w:val="0"/>
-              <w:keepLines w:val="0"/>
-              <w:pageBreakBefore w:val="0"/>
-              <w:widowControl w:val="0"/>
-              <w:pBdr>
-                <w:top w:space="0" w:sz="0" w:val="nil"/>
-                <w:left w:space="0" w:sz="0" w:val="nil"/>
-                <w:bottom w:space="0" w:sz="0" w:val="nil"/>
-                <w:right w:space="0" w:sz="0" w:val="nil"/>
-                <w:between w:space="0" w:sz="0" w:val="nil"/>
-              </w:pBdr>
-              <w:shd w:fill="auto" w:val="clear"/>
-              <w:spacing w:after="0" w:before="0" w:line="240" w:lineRule="auto"/>
-              <w:ind w:left="0" w:right="0" w:firstLine="0"/>
-              <w:jc w:val="left"/>
-              <w:rPr>
-                <w:rFonts w:ascii="Calibri" w:cs="Calibri" w:eastAsia="Calibri" w:hAnsi="Calibri"/>
-                <w:i w:val="1"/>
-                <w:sz w:val="24"/>
-                <w:szCs w:val="24"/>
-                <w:u w:val="single"/>
-              </w:rPr>
-            </w:pPr>
-            <w:r>
-              <w:rPr>
-                <w:rtl w:val="0"/>
-              </w:rPr>
-            </w:r>
-          </w:p>
-          <w:p>
-            <w:pPr>
-              <w:widowControl w:val="0"/>
-              <w:spacing w:line="240" w:lineRule="auto"/>
               <w:rPr>
                 <w:rFonts w:ascii="Calibri" w:cs="Calibri" w:eastAsia="Calibri" w:hAnsi="Calibri"/>
                 <w:sz w:val="24"/>
@@ -4270,16 +4753,16 @@
                 <wp:inline distB="114300" distT="114300" distL="114300" distR="114300">
                   <wp:extent cx="2387624" cy="1573096"/>
                   <wp:effectExtent b="0" l="0" r="0" t="0"/>
-                  <wp:docPr id="2" name="image1.png"/>
+                  <wp:docPr id="5" name="image2.png"/>
                   <a:graphic>
                     <a:graphicData uri="http://schemas.openxmlformats.org/drawingml/2006/picture">
                       <pic:pic>
                         <pic:nvPicPr>
-                          <pic:cNvPr id="0" name="image1.png"/>
+                          <pic:cNvPr id="0" name="image2.png"/>
                           <pic:cNvPicPr preferRelativeResize="0"/>
                         </pic:nvPicPr>
                         <pic:blipFill>
-                          <a:blip r:embed="rId10"/>
+                          <a:blip r:embed="rId14"/>
                           <a:srcRect b="0" l="0" r="0" t="0"/>
                           <a:stretch>
                             <a:fillRect/>
@@ -4311,7 +4794,7 @@
                 <wp:inline distB="114300" distT="114300" distL="114300" distR="114300">
                   <wp:extent cx="2175056" cy="1631292"/>
                   <wp:effectExtent b="0" l="0" r="0" t="0"/>
-                  <wp:docPr id="5" name="image3.png"/>
+                  <wp:docPr id="7" name="image3.png"/>
                   <a:graphic>
                     <a:graphicData uri="http://schemas.openxmlformats.org/drawingml/2006/picture">
                       <pic:pic>
@@ -4320,7 +4803,7 @@
                           <pic:cNvPicPr preferRelativeResize="0"/>
                         </pic:nvPicPr>
                         <pic:blipFill>
-                          <a:blip r:embed="rId11"/>
+                          <a:blip r:embed="rId15"/>
                           <a:srcRect b="0" l="0" r="0" t="0"/>
                           <a:stretch>
                             <a:fillRect/>
@@ -4663,7 +5146,7 @@
                 <wp:inline distB="114300" distT="114300" distL="114300" distR="114300">
                   <wp:extent cx="1675788" cy="1915186"/>
                   <wp:effectExtent b="0" l="0" r="0" t="0"/>
-                  <wp:docPr id="1" name="image4.png"/>
+                  <wp:docPr id="4" name="image4.png"/>
                   <a:graphic>
                     <a:graphicData uri="http://schemas.openxmlformats.org/drawingml/2006/picture">
                       <pic:pic>
@@ -4672,7 +5155,7 @@
                           <pic:cNvPicPr preferRelativeResize="0"/>
                         </pic:nvPicPr>
                         <pic:blipFill>
-                          <a:blip r:embed="rId8"/>
+                          <a:blip r:embed="rId12"/>
                           <a:srcRect b="0" l="0" r="0" t="0"/>
                           <a:stretch>
                             <a:fillRect/>
@@ -5079,16 +5562,16 @@
                 <wp:inline distB="114300" distT="114300" distL="114300" distR="114300">
                   <wp:extent cx="1572600" cy="1572600"/>
                   <wp:effectExtent b="0" l="0" r="0" t="0"/>
-                  <wp:docPr id="7" name="image2.png"/>
+                  <wp:docPr id="10" name="image1.png"/>
                   <a:graphic>
                     <a:graphicData uri="http://schemas.openxmlformats.org/drawingml/2006/picture">
                       <pic:pic>
                         <pic:nvPicPr>
-                          <pic:cNvPr id="0" name="image2.png"/>
+                          <pic:cNvPr id="0" name="image1.png"/>
                           <pic:cNvPicPr preferRelativeResize="0"/>
                         </pic:nvPicPr>
                         <pic:blipFill>
-                          <a:blip r:embed="rId9"/>
+                          <a:blip r:embed="rId13"/>
                           <a:srcRect b="0" l="0" r="0" t="0"/>
                           <a:stretch>
                             <a:fillRect/>
@@ -5677,7 +6160,7 @@
       </w:r>
     </w:p>
     <w:sectPr>
-      <w:footerReference r:id="rId12" w:type="default"/>
+      <w:footerReference r:id="rId16" w:type="default"/>
       <w:pgSz w:h="16838" w:w="11906" w:orient="portrait"/>
       <w:pgMar w:bottom="850.3937007874016" w:top="283.46456692913387" w:left="283.46456692913387" w:right="283.46456692913387" w:header="720" w:footer="720"/>
       <w:pgNumType w:start="1"/>

</xml_diff>

<commit_message>
logging work done from ystday
</commit_message>
<xml_diff>
--- a/Write-up/Project-Valkyrie_ Transformer Extended Essay.docx
+++ b/Write-up/Project-Valkyrie_ Transformer Extended Essay.docx
@@ -224,12 +224,12 @@
                 <wp:inline distB="114300" distT="114300" distL="114300" distR="114300">
                   <wp:extent cx="1265850" cy="3762375"/>
                   <wp:effectExtent b="0" l="0" r="0" t="0"/>
-                  <wp:docPr id="9" name="image5.png"/>
+                  <wp:docPr id="21" name="image7.png"/>
                   <a:graphic>
                     <a:graphicData uri="http://schemas.openxmlformats.org/drawingml/2006/picture">
                       <pic:pic>
                         <pic:nvPicPr>
-                          <pic:cNvPr id="0" name="image5.png"/>
+                          <pic:cNvPr id="0" name="image7.png"/>
                           <pic:cNvPicPr preferRelativeResize="0"/>
                         </pic:nvPicPr>
                         <pic:blipFill>
@@ -636,7 +636,7 @@
                       <wp:extent cx="352515" cy="279581"/>
                       <wp:effectExtent b="0" l="0" r="0" t="0"/>
                       <wp:wrapNone/>
-                      <wp:docPr id="1" name=""/>
+                      <wp:docPr id="3" name=""/>
                       <a:graphic>
                         <a:graphicData uri="http://schemas.microsoft.com/office/word/2010/wordprocessingShape">
                           <wps:wsp>
@@ -702,12 +702,12 @@
                       <wp:extent cx="352515" cy="279581"/>
                       <wp:effectExtent b="0" l="0" r="0" t="0"/>
                       <wp:wrapNone/>
-                      <wp:docPr id="1" name="image7.png"/>
+                      <wp:docPr id="3" name="image10.png"/>
                       <a:graphic>
                         <a:graphicData uri="http://schemas.openxmlformats.org/drawingml/2006/picture">
                           <pic:pic>
                             <pic:nvPicPr>
-                              <pic:cNvPr id="0" name="image7.png"/>
+                              <pic:cNvPr id="0" name="image10.png"/>
                               <pic:cNvPicPr preferRelativeResize="0"/>
                             </pic:nvPicPr>
                             <pic:blipFill>
@@ -875,7 +875,7 @@
                       <wp:extent cx="352515" cy="291927"/>
                       <wp:effectExtent b="0" l="0" r="0" t="0"/>
                       <wp:wrapNone/>
-                      <wp:docPr id="2" name=""/>
+                      <wp:docPr id="6" name=""/>
                       <a:graphic>
                         <a:graphicData uri="http://schemas.microsoft.com/office/word/2010/wordprocessingShape">
                           <wps:wsp>
@@ -941,12 +941,12 @@
                       <wp:extent cx="352515" cy="291927"/>
                       <wp:effectExtent b="0" l="0" r="0" t="0"/>
                       <wp:wrapNone/>
-                      <wp:docPr id="2" name="image8.png"/>
+                      <wp:docPr id="6" name="image14.png"/>
                       <a:graphic>
                         <a:graphicData uri="http://schemas.openxmlformats.org/drawingml/2006/picture">
                           <pic:pic>
                             <pic:nvPicPr>
-                              <pic:cNvPr id="0" name="image8.png"/>
+                              <pic:cNvPr id="0" name="image14.png"/>
                               <pic:cNvPicPr preferRelativeResize="0"/>
                             </pic:nvPicPr>
                             <pic:blipFill>
@@ -1282,12 +1282,12 @@
                   <wp:inline distB="19050" distT="19050" distL="19050" distR="19050">
                     <wp:extent cx="5207000" cy="736600"/>
                     <wp:effectExtent b="0" l="0" r="0" t="0"/>
-                    <wp:docPr id="8" name="image6.png"/>
+                    <wp:docPr id="20" name="image20.png"/>
                     <a:graphic>
                       <a:graphicData uri="http://schemas.openxmlformats.org/drawingml/2006/picture">
                         <pic:pic>
                           <pic:nvPicPr>
-                            <pic:cNvPr id="0" name="image6.png"/>
+                            <pic:cNvPr id="0" name="image20.png"/>
                             <pic:cNvPicPr preferRelativeResize="0"/>
                           </pic:nvPicPr>
                           <pic:blipFill>
@@ -1320,6 +1320,118 @@
                 <w:rtl w:val="0"/>
               </w:rPr>
               <w:t xml:space="preserve"> </w:t>
+            </w:r>
+            <w:r>
+              <mc:AlternateContent>
+                <mc:Choice Requires="wpg">
+                  <w:drawing>
+                    <wp:anchor allowOverlap="1" behindDoc="0" distB="114300" distT="114300" distL="114300" distR="114300" hidden="0" layoutInCell="1" locked="0" relativeHeight="0" simplePos="0">
+                      <wp:simplePos x="0" y="0"/>
+                      <wp:positionH relativeFrom="column">
+                        <wp:posOffset>6543675</wp:posOffset>
+                      </wp:positionH>
+                      <wp:positionV relativeFrom="paragraph">
+                        <wp:posOffset>225425</wp:posOffset>
+                      </wp:positionV>
+                      <wp:extent cx="352515" cy="291927"/>
+                      <wp:effectExtent b="0" l="0" r="0" t="0"/>
+                      <wp:wrapNone/>
+                      <wp:docPr id="4" name=""/>
+                      <a:graphic>
+                        <a:graphicData uri="http://schemas.microsoft.com/office/word/2010/wordprocessingShape">
+                          <wps:wsp>
+                            <wps:cNvSpPr txBox="1"/>
+                            <wps:cNvPr id="2" name="Shape 2"/>
+                            <wps:spPr>
+                              <a:xfrm>
+                                <a:off x="988450" y="793400"/>
+                                <a:ext cx="594900" cy="486000"/>
+                              </a:xfrm>
+                              <a:prstGeom prst="rect">
+                                <a:avLst/>
+                              </a:prstGeom>
+                              <a:noFill/>
+                              <a:ln>
+                                <a:noFill/>
+                              </a:ln>
+                            </wps:spPr>
+                            <wps:txbx>
+                              <w:txbxContent>
+                                <w:p>
+                                  <w:pPr>
+                                    <w:spacing w:after="0" w:before="0" w:line="240"/>
+                                    <w:ind w:left="0" w:right="0" w:firstLine="0"/>
+                                    <w:jc w:val="left"/>
+                                    <w:textDirection w:val="btLr"/>
+                                  </w:pPr>
+                                  <w:r>
+                                    <w:rPr>
+                                      <w:rFonts w:ascii="Arial" w:cs="Arial" w:eastAsia="Arial" w:hAnsi="Arial"/>
+                                      <w:b w:val="0"/>
+                                      <w:i w:val="0"/>
+                                      <w:smallCaps w:val="0"/>
+                                      <w:strike w:val="0"/>
+                                      <w:color w:val="000000"/>
+                                      <w:sz w:val="40"/>
+                                      <w:vertAlign w:val="baseline"/>
+                                    </w:rPr>
+                                    <w:t xml:space="preserve">(3)</w:t>
+                                  </w:r>
+                                </w:p>
+                              </w:txbxContent>
+                            </wps:txbx>
+                            <wps:bodyPr anchorCtr="0" anchor="t" bIns="91425" lIns="91425" spcFirstLastPara="1" rIns="91425" wrap="square" tIns="91425">
+                              <a:noAutofit/>
+                            </wps:bodyPr>
+                          </wps:wsp>
+                        </a:graphicData>
+                      </a:graphic>
+                    </wp:anchor>
+                  </w:drawing>
+                </mc:Choice>
+                <mc:Fallback>
+                  <w:drawing>
+                    <wp:anchor allowOverlap="1" behindDoc="0" distB="114300" distT="114300" distL="114300" distR="114300" hidden="0" layoutInCell="1" locked="0" relativeHeight="0" simplePos="0">
+                      <wp:simplePos x="0" y="0"/>
+                      <wp:positionH relativeFrom="column">
+                        <wp:posOffset>6543675</wp:posOffset>
+                      </wp:positionH>
+                      <wp:positionV relativeFrom="paragraph">
+                        <wp:posOffset>225425</wp:posOffset>
+                      </wp:positionV>
+                      <wp:extent cx="352515" cy="291927"/>
+                      <wp:effectExtent b="0" l="0" r="0" t="0"/>
+                      <wp:wrapNone/>
+                      <wp:docPr id="4" name="image11.png"/>
+                      <a:graphic>
+                        <a:graphicData uri="http://schemas.openxmlformats.org/drawingml/2006/picture">
+                          <pic:pic>
+                            <pic:nvPicPr>
+                              <pic:cNvPr id="0" name="image11.png"/>
+                              <pic:cNvPicPr preferRelativeResize="0"/>
+                            </pic:nvPicPr>
+                            <pic:blipFill>
+                              <a:blip r:embed="rId12"/>
+                              <a:srcRect/>
+                              <a:stretch>
+                                <a:fillRect/>
+                              </a:stretch>
+                            </pic:blipFill>
+                            <pic:spPr>
+                              <a:xfrm>
+                                <a:off x="0" y="0"/>
+                                <a:ext cx="352515" cy="291927"/>
+                              </a:xfrm>
+                              <a:prstGeom prst="rect"/>
+                              <a:ln/>
+                            </pic:spPr>
+                          </pic:pic>
+                        </a:graphicData>
+                      </a:graphic>
+                    </wp:anchor>
+                  </w:drawing>
+                </mc:Fallback>
+              </mc:AlternateContent>
             </w:r>
           </w:p>
           <w:p>
@@ -1451,11 +1563,2017 @@
               <w:spacing w:line="240" w:lineRule="auto"/>
               <w:rPr>
                 <w:rFonts w:ascii="Calibri" w:cs="Calibri" w:eastAsia="Calibri" w:hAnsi="Calibri"/>
+                <w:i w:val="1"/>
                 <w:sz w:val="24"/>
                 <w:szCs w:val="24"/>
                 <w:u w:val="single"/>
               </w:rPr>
             </w:pPr>
+            <w:r>
+              <w:rPr>
+                <w:rtl w:val="0"/>
+              </w:rPr>
+            </w:r>
+          </w:p>
+          <w:p>
+            <w:pPr>
+              <w:widowControl w:val="0"/>
+              <w:spacing w:line="240" w:lineRule="auto"/>
+              <w:rPr>
+                <w:rFonts w:ascii="Calibri" w:cs="Calibri" w:eastAsia="Calibri" w:hAnsi="Calibri"/>
+                <w:sz w:val="24"/>
+                <w:szCs w:val="24"/>
+              </w:rPr>
+            </w:pPr>
+            <w:r>
+              <w:rPr>
+                <w:rFonts w:ascii="Calibri" w:cs="Calibri" w:eastAsia="Calibri" w:hAnsi="Calibri"/>
+                <w:sz w:val="24"/>
+                <w:szCs w:val="24"/>
+                <w:rtl w:val="0"/>
+              </w:rPr>
+              <w:t xml:space="preserve">Since in English, the order of words matter in a sentence. We need a way for the transformer to learn about the positional </w:t>
+            </w:r>
+            <w:r>
+              <w:rPr>
+                <w:rFonts w:ascii="Calibri" w:cs="Calibri" w:eastAsia="Calibri" w:hAnsi="Calibri"/>
+                <w:sz w:val="24"/>
+                <w:szCs w:val="24"/>
+                <w:rtl w:val="0"/>
+              </w:rPr>
+              <w:t xml:space="preserve">relationship</w:t>
+            </w:r>
+            <w:r>
+              <w:rPr>
+                <w:rFonts w:ascii="Calibri" w:cs="Calibri" w:eastAsia="Calibri" w:hAnsi="Calibri"/>
+                <w:sz w:val="24"/>
+                <w:szCs w:val="24"/>
+                <w:rtl w:val="0"/>
+              </w:rPr>
+              <w:t xml:space="preserve"> of the different tokens. To do this, (Google Inc #) proposes the positional embedding, following:</w:t>
+            </w:r>
+          </w:p>
+          <w:p>
+            <w:pPr>
+              <w:widowControl w:val="0"/>
+              <w:spacing w:line="240" w:lineRule="auto"/>
+              <w:rPr>
+                <w:rFonts w:ascii="Calibri" w:cs="Calibri" w:eastAsia="Calibri" w:hAnsi="Calibri"/>
+                <w:sz w:val="24"/>
+                <w:szCs w:val="24"/>
+              </w:rPr>
+            </w:pPr>
+            <w:r>
+              <w:rPr>
+                <w:rtl w:val="0"/>
+              </w:rPr>
+            </w:r>
+            <w:r>
+              <mc:AlternateContent>
+                <mc:Choice Requires="wpg">
+                  <w:drawing>
+                    <wp:anchor allowOverlap="1" behindDoc="0" distB="114300" distT="114300" distL="114300" distR="114300" hidden="0" layoutInCell="1" locked="0" relativeHeight="0" simplePos="0">
+                      <wp:simplePos x="0" y="0"/>
+                      <wp:positionH relativeFrom="column">
+                        <wp:posOffset>6565900</wp:posOffset>
+                      </wp:positionH>
+                      <wp:positionV relativeFrom="paragraph">
+                        <wp:posOffset>215900</wp:posOffset>
+                      </wp:positionV>
+                      <wp:extent cx="352515" cy="291927"/>
+                      <wp:effectExtent b="0" l="0" r="0" t="0"/>
+                      <wp:wrapNone/>
+                      <wp:docPr id="7" name=""/>
+                      <a:graphic>
+                        <a:graphicData uri="http://schemas.microsoft.com/office/word/2010/wordprocessingShape">
+                          <wps:wsp>
+                            <wps:cNvSpPr txBox="1"/>
+                            <wps:cNvPr id="2" name="Shape 2"/>
+                            <wps:spPr>
+                              <a:xfrm>
+                                <a:off x="988450" y="793400"/>
+                                <a:ext cx="594900" cy="486000"/>
+                              </a:xfrm>
+                              <a:prstGeom prst="rect">
+                                <a:avLst/>
+                              </a:prstGeom>
+                              <a:noFill/>
+                              <a:ln>
+                                <a:noFill/>
+                              </a:ln>
+                            </wps:spPr>
+                            <wps:txbx>
+                              <w:txbxContent>
+                                <w:p>
+                                  <w:pPr>
+                                    <w:spacing w:after="0" w:before="0" w:line="240"/>
+                                    <w:ind w:left="0" w:right="0" w:firstLine="0"/>
+                                    <w:jc w:val="left"/>
+                                    <w:textDirection w:val="btLr"/>
+                                  </w:pPr>
+                                  <w:r>
+                                    <w:rPr>
+                                      <w:rFonts w:ascii="Arial" w:cs="Arial" w:eastAsia="Arial" w:hAnsi="Arial"/>
+                                      <w:b w:val="0"/>
+                                      <w:i w:val="0"/>
+                                      <w:smallCaps w:val="0"/>
+                                      <w:strike w:val="0"/>
+                                      <w:color w:val="000000"/>
+                                      <w:sz w:val="40"/>
+                                      <w:vertAlign w:val="baseline"/>
+                                    </w:rPr>
+                                    <w:t xml:space="preserve">(4)</w:t>
+                                  </w:r>
+                                </w:p>
+                              </w:txbxContent>
+                            </wps:txbx>
+                            <wps:bodyPr anchorCtr="0" anchor="t" bIns="91425" lIns="91425" spcFirstLastPara="1" rIns="91425" wrap="square" tIns="91425">
+                              <a:noAutofit/>
+                            </wps:bodyPr>
+                          </wps:wsp>
+                        </a:graphicData>
+                      </a:graphic>
+                    </wp:anchor>
+                  </w:drawing>
+                </mc:Choice>
+                <mc:Fallback>
+                  <w:drawing>
+                    <wp:anchor allowOverlap="1" behindDoc="0" distB="114300" distT="114300" distL="114300" distR="114300" hidden="0" layoutInCell="1" locked="0" relativeHeight="0" simplePos="0">
+                      <wp:simplePos x="0" y="0"/>
+                      <wp:positionH relativeFrom="column">
+                        <wp:posOffset>6565900</wp:posOffset>
+                      </wp:positionH>
+                      <wp:positionV relativeFrom="paragraph">
+                        <wp:posOffset>215900</wp:posOffset>
+                      </wp:positionV>
+                      <wp:extent cx="352515" cy="291927"/>
+                      <wp:effectExtent b="0" l="0" r="0" t="0"/>
+                      <wp:wrapNone/>
+                      <wp:docPr id="7" name="image18.png"/>
+                      <a:graphic>
+                        <a:graphicData uri="http://schemas.openxmlformats.org/drawingml/2006/picture">
+                          <pic:pic>
+                            <pic:nvPicPr>
+                              <pic:cNvPr id="0" name="image18.png"/>
+                              <pic:cNvPicPr preferRelativeResize="0"/>
+                            </pic:nvPicPr>
+                            <pic:blipFill>
+                              <a:blip r:embed="rId13"/>
+                              <a:srcRect/>
+                              <a:stretch>
+                                <a:fillRect/>
+                              </a:stretch>
+                            </pic:blipFill>
+                            <pic:spPr>
+                              <a:xfrm>
+                                <a:off x="0" y="0"/>
+                                <a:ext cx="352515" cy="291927"/>
+                              </a:xfrm>
+                              <a:prstGeom prst="rect"/>
+                              <a:ln/>
+                            </pic:spPr>
+                          </pic:pic>
+                        </a:graphicData>
+                      </a:graphic>
+                    </wp:anchor>
+                  </w:drawing>
+                </mc:Fallback>
+              </mc:AlternateContent>
+            </w:r>
+          </w:p>
+          <w:p>
+            <w:pPr>
+              <w:widowControl w:val="0"/>
+              <w:spacing w:line="240" w:lineRule="auto"/>
+              <w:rPr>
+                <w:rFonts w:ascii="Calibri" w:cs="Calibri" w:eastAsia="Calibri" w:hAnsi="Calibri"/>
+                <w:sz w:val="24"/>
+                <w:szCs w:val="24"/>
+              </w:rPr>
+            </w:pPr>
+            <w:r>
+              <w:rPr>
+                <w:rtl w:val="0"/>
+              </w:rPr>
+            </w:r>
+          </w:p>
+          <w:p>
+            <w:pPr>
+              <w:widowControl w:val="0"/>
+              <w:spacing w:line="240" w:lineRule="auto"/>
+              <w:rPr>
+                <w:rFonts w:ascii="Calibri" w:cs="Calibri" w:eastAsia="Calibri" w:hAnsi="Calibri"/>
+                <w:sz w:val="24"/>
+                <w:szCs w:val="24"/>
+              </w:rPr>
+            </w:pPr>
+            <w:r>
+              <w:rPr>
+                <w:rtl w:val="0"/>
+              </w:rPr>
+            </w:r>
+          </w:p>
+          <w:p>
+            <w:pPr>
+              <w:widowControl w:val="0"/>
+              <w:spacing w:line="240" w:lineRule="auto"/>
+              <w:jc w:val="center"/>
+              <w:rPr>
+                <w:rFonts w:ascii="Calibri" w:cs="Calibri" w:eastAsia="Calibri" w:hAnsi="Calibri"/>
+                <w:sz w:val="28"/>
+                <w:szCs w:val="28"/>
+              </w:rPr>
+            </w:pPr>
+            <m:oMath>
+              <m:r>
+                <w:rPr>
+                  <w:rFonts w:ascii="Calibri" w:cs="Calibri" w:eastAsia="Calibri" w:hAnsi="Calibri"/>
+                  <w:sz w:val="28"/>
+                  <w:szCs w:val="28"/>
+                </w:rPr>
+                <m:t xml:space="preserve">P</m:t>
+              </m:r>
+              <m:sSub>
+                <m:sSubPr>
+                  <m:ctrlPr>
+                    <w:rPr>
+                      <w:rFonts w:ascii="Calibri" w:cs="Calibri" w:eastAsia="Calibri" w:hAnsi="Calibri"/>
+                      <w:sz w:val="28"/>
+                      <w:szCs w:val="28"/>
+                    </w:rPr>
+                  </m:ctrlPr>
+                </m:sSubPr>
+                <m:e>
+                  <m:r>
+                    <w:rPr>
+                      <w:rFonts w:ascii="Calibri" w:cs="Calibri" w:eastAsia="Calibri" w:hAnsi="Calibri"/>
+                      <w:sz w:val="28"/>
+                      <w:szCs w:val="28"/>
+                    </w:rPr>
+                    <m:t xml:space="preserve">E</m:t>
+                  </m:r>
+                </m:e>
+                <m:sub>
+                  <m:r>
+                    <w:rPr>
+                      <w:rFonts w:ascii="Calibri" w:cs="Calibri" w:eastAsia="Calibri" w:hAnsi="Calibri"/>
+                      <w:sz w:val="28"/>
+                      <w:szCs w:val="28"/>
+                    </w:rPr>
+                    <m:t xml:space="preserve">(pos,2i)</m:t>
+                  </m:r>
+                </m:sub>
+              </m:sSub>
+              <m:r>
+                <w:rPr>
+                  <w:rFonts w:ascii="Calibri" w:cs="Calibri" w:eastAsia="Calibri" w:hAnsi="Calibri"/>
+                  <w:sz w:val="28"/>
+                  <w:szCs w:val="28"/>
+                </w:rPr>
+                <m:t xml:space="preserve">=sin(pos/1000</m:t>
+              </m:r>
+              <m:sSup>
+                <m:sSupPr>
+                  <m:ctrlPr>
+                    <w:rPr>
+                      <w:rFonts w:ascii="Calibri" w:cs="Calibri" w:eastAsia="Calibri" w:hAnsi="Calibri"/>
+                      <w:sz w:val="28"/>
+                      <w:szCs w:val="28"/>
+                    </w:rPr>
+                  </m:ctrlPr>
+                </m:sSupPr>
+                <m:e>
+                  <m:r>
+                    <w:rPr>
+                      <w:rFonts w:ascii="Calibri" w:cs="Calibri" w:eastAsia="Calibri" w:hAnsi="Calibri"/>
+                      <w:sz w:val="28"/>
+                      <w:szCs w:val="28"/>
+                    </w:rPr>
+                    <m:t xml:space="preserve">0</m:t>
+                  </m:r>
+                </m:e>
+                <m:sup>
+                  <m:r>
+                    <w:rPr>
+                      <w:rFonts w:ascii="Calibri" w:cs="Calibri" w:eastAsia="Calibri" w:hAnsi="Calibri"/>
+                      <w:sz w:val="28"/>
+                      <w:szCs w:val="28"/>
+                    </w:rPr>
+                    <m:t xml:space="preserve">2i/</m:t>
+                  </m:r>
+                  <m:sSub>
+                    <m:sSubPr>
+                      <m:ctrlPr>
+                        <w:rPr>
+                          <w:rFonts w:ascii="Calibri" w:cs="Calibri" w:eastAsia="Calibri" w:hAnsi="Calibri"/>
+                          <w:sz w:val="28"/>
+                          <w:szCs w:val="28"/>
+                        </w:rPr>
+                      </m:ctrlPr>
+                    </m:sSubPr>
+                    <m:e>
+                      <m:r>
+                        <w:rPr>
+                          <w:rFonts w:ascii="Calibri" w:cs="Calibri" w:eastAsia="Calibri" w:hAnsi="Calibri"/>
+                          <w:sz w:val="28"/>
+                          <w:szCs w:val="28"/>
+                        </w:rPr>
+                        <m:t xml:space="preserve">d</m:t>
+                      </m:r>
+                    </m:e>
+                    <m:sub>
+                      <m:r>
+                        <w:rPr>
+                          <w:rFonts w:ascii="Calibri" w:cs="Calibri" w:eastAsia="Calibri" w:hAnsi="Calibri"/>
+                          <w:sz w:val="28"/>
+                          <w:szCs w:val="28"/>
+                        </w:rPr>
+                        <m:t xml:space="preserve">model</m:t>
+                      </m:r>
+                    </m:sub>
+                  </m:sSub>
+                </m:sup>
+              </m:sSup>
+              <m:r>
+                <w:rPr>
+                  <w:rFonts w:ascii="Calibri" w:cs="Calibri" w:eastAsia="Calibri" w:hAnsi="Calibri"/>
+                  <w:sz w:val="28"/>
+                  <w:szCs w:val="28"/>
+                </w:rPr>
+                <m:t xml:space="preserve">)</m:t>
+              </m:r>
+            </m:oMath>
+            <w:r>
+              <w:rPr>
+                <w:rtl w:val="0"/>
+              </w:rPr>
+            </w:r>
+            <w:r>
+              <mc:AlternateContent>
+                <mc:Choice Requires="wpg">
+                  <w:drawing>
+                    <wp:anchor allowOverlap="1" behindDoc="0" distB="114300" distT="114300" distL="114300" distR="114300" hidden="0" layoutInCell="1" locked="0" relativeHeight="0" simplePos="0">
+                      <wp:simplePos x="0" y="0"/>
+                      <wp:positionH relativeFrom="column">
+                        <wp:posOffset>6562725</wp:posOffset>
+                      </wp:positionH>
+                      <wp:positionV relativeFrom="paragraph">
+                        <wp:posOffset>349250</wp:posOffset>
+                      </wp:positionV>
+                      <wp:extent cx="352515" cy="291927"/>
+                      <wp:effectExtent b="0" l="0" r="0" t="0"/>
+                      <wp:wrapNone/>
+                      <wp:docPr id="5" name=""/>
+                      <a:graphic>
+                        <a:graphicData uri="http://schemas.microsoft.com/office/word/2010/wordprocessingShape">
+                          <wps:wsp>
+                            <wps:cNvSpPr txBox="1"/>
+                            <wps:cNvPr id="2" name="Shape 2"/>
+                            <wps:spPr>
+                              <a:xfrm>
+                                <a:off x="988450" y="793400"/>
+                                <a:ext cx="594900" cy="486000"/>
+                              </a:xfrm>
+                              <a:prstGeom prst="rect">
+                                <a:avLst/>
+                              </a:prstGeom>
+                              <a:noFill/>
+                              <a:ln>
+                                <a:noFill/>
+                              </a:ln>
+                            </wps:spPr>
+                            <wps:txbx>
+                              <w:txbxContent>
+                                <w:p>
+                                  <w:pPr>
+                                    <w:spacing w:after="0" w:before="0" w:line="240"/>
+                                    <w:ind w:left="0" w:right="0" w:firstLine="0"/>
+                                    <w:jc w:val="left"/>
+                                    <w:textDirection w:val="btLr"/>
+                                  </w:pPr>
+                                  <w:r>
+                                    <w:rPr>
+                                      <w:rFonts w:ascii="Arial" w:cs="Arial" w:eastAsia="Arial" w:hAnsi="Arial"/>
+                                      <w:b w:val="0"/>
+                                      <w:i w:val="0"/>
+                                      <w:smallCaps w:val="0"/>
+                                      <w:strike w:val="0"/>
+                                      <w:color w:val="000000"/>
+                                      <w:sz w:val="40"/>
+                                      <w:vertAlign w:val="baseline"/>
+                                    </w:rPr>
+                                    <w:t xml:space="preserve">(5)</w:t>
+                                  </w:r>
+                                </w:p>
+                              </w:txbxContent>
+                            </wps:txbx>
+                            <wps:bodyPr anchorCtr="0" anchor="t" bIns="91425" lIns="91425" spcFirstLastPara="1" rIns="91425" wrap="square" tIns="91425">
+                              <a:noAutofit/>
+                            </wps:bodyPr>
+                          </wps:wsp>
+                        </a:graphicData>
+                      </a:graphic>
+                    </wp:anchor>
+                  </w:drawing>
+                </mc:Choice>
+                <mc:Fallback>
+                  <w:drawing>
+                    <wp:anchor allowOverlap="1" behindDoc="0" distB="114300" distT="114300" distL="114300" distR="114300" hidden="0" layoutInCell="1" locked="0" relativeHeight="0" simplePos="0">
+                      <wp:simplePos x="0" y="0"/>
+                      <wp:positionH relativeFrom="column">
+                        <wp:posOffset>6562725</wp:posOffset>
+                      </wp:positionH>
+                      <wp:positionV relativeFrom="paragraph">
+                        <wp:posOffset>349250</wp:posOffset>
+                      </wp:positionV>
+                      <wp:extent cx="352515" cy="291927"/>
+                      <wp:effectExtent b="0" l="0" r="0" t="0"/>
+                      <wp:wrapNone/>
+                      <wp:docPr id="5" name="image12.png"/>
+                      <a:graphic>
+                        <a:graphicData uri="http://schemas.openxmlformats.org/drawingml/2006/picture">
+                          <pic:pic>
+                            <pic:nvPicPr>
+                              <pic:cNvPr id="0" name="image12.png"/>
+                              <pic:cNvPicPr preferRelativeResize="0"/>
+                            </pic:nvPicPr>
+                            <pic:blipFill>
+                              <a:blip r:embed="rId14"/>
+                              <a:srcRect/>
+                              <a:stretch>
+                                <a:fillRect/>
+                              </a:stretch>
+                            </pic:blipFill>
+                            <pic:spPr>
+                              <a:xfrm>
+                                <a:off x="0" y="0"/>
+                                <a:ext cx="352515" cy="291927"/>
+                              </a:xfrm>
+                              <a:prstGeom prst="rect"/>
+                              <a:ln/>
+                            </pic:spPr>
+                          </pic:pic>
+                        </a:graphicData>
+                      </a:graphic>
+                    </wp:anchor>
+                  </w:drawing>
+                </mc:Fallback>
+              </mc:AlternateContent>
+            </w:r>
+          </w:p>
+          <w:p>
+            <w:pPr>
+              <w:widowControl w:val="0"/>
+              <w:spacing w:line="240" w:lineRule="auto"/>
+              <w:jc w:val="center"/>
+              <w:rPr>
+                <w:rFonts w:ascii="Calibri" w:cs="Calibri" w:eastAsia="Calibri" w:hAnsi="Calibri"/>
+                <w:sz w:val="24"/>
+                <w:szCs w:val="24"/>
+                <w:u w:val="single"/>
+              </w:rPr>
+            </w:pPr>
+            <m:oMath>
+              <m:r>
+                <w:rPr>
+                  <w:rFonts w:ascii="Calibri" w:cs="Calibri" w:eastAsia="Calibri" w:hAnsi="Calibri"/>
+                  <w:sz w:val="28"/>
+                  <w:szCs w:val="28"/>
+                </w:rPr>
+                <m:t xml:space="preserve">P</m:t>
+              </m:r>
+              <m:sSub>
+                <m:sSubPr>
+                  <m:ctrlPr>
+                    <w:rPr>
+                      <w:rFonts w:ascii="Calibri" w:cs="Calibri" w:eastAsia="Calibri" w:hAnsi="Calibri"/>
+                      <w:sz w:val="28"/>
+                      <w:szCs w:val="28"/>
+                    </w:rPr>
+                  </m:ctrlPr>
+                </m:sSubPr>
+                <m:e>
+                  <m:r>
+                    <w:rPr>
+                      <w:rFonts w:ascii="Calibri" w:cs="Calibri" w:eastAsia="Calibri" w:hAnsi="Calibri"/>
+                      <w:sz w:val="28"/>
+                      <w:szCs w:val="28"/>
+                    </w:rPr>
+                    <m:t xml:space="preserve">E</m:t>
+                  </m:r>
+                </m:e>
+                <m:sub>
+                  <m:r>
+                    <w:rPr>
+                      <w:rFonts w:ascii="Calibri" w:cs="Calibri" w:eastAsia="Calibri" w:hAnsi="Calibri"/>
+                      <w:sz w:val="28"/>
+                      <w:szCs w:val="28"/>
+                    </w:rPr>
+                    <m:t xml:space="preserve">(pos,2i+1)</m:t>
+                  </m:r>
+                </m:sub>
+              </m:sSub>
+              <m:r>
+                <w:rPr>
+                  <w:rFonts w:ascii="Calibri" w:cs="Calibri" w:eastAsia="Calibri" w:hAnsi="Calibri"/>
+                  <w:sz w:val="28"/>
+                  <w:szCs w:val="28"/>
+                </w:rPr>
+                <m:t xml:space="preserve">=cos(pos/1000</m:t>
+              </m:r>
+              <m:sSup>
+                <m:sSupPr>
+                  <m:ctrlPr>
+                    <w:rPr>
+                      <w:rFonts w:ascii="Calibri" w:cs="Calibri" w:eastAsia="Calibri" w:hAnsi="Calibri"/>
+                      <w:sz w:val="28"/>
+                      <w:szCs w:val="28"/>
+                    </w:rPr>
+                  </m:ctrlPr>
+                </m:sSupPr>
+                <m:e>
+                  <m:r>
+                    <w:rPr>
+                      <w:rFonts w:ascii="Calibri" w:cs="Calibri" w:eastAsia="Calibri" w:hAnsi="Calibri"/>
+                      <w:sz w:val="28"/>
+                      <w:szCs w:val="28"/>
+                    </w:rPr>
+                    <m:t xml:space="preserve">0</m:t>
+                  </m:r>
+                </m:e>
+                <m:sup>
+                  <m:r>
+                    <w:rPr>
+                      <w:rFonts w:ascii="Calibri" w:cs="Calibri" w:eastAsia="Calibri" w:hAnsi="Calibri"/>
+                      <w:sz w:val="28"/>
+                      <w:szCs w:val="28"/>
+                    </w:rPr>
+                    <m:t xml:space="preserve">2i/</m:t>
+                  </m:r>
+                  <m:sSub>
+                    <m:sSubPr>
+                      <m:ctrlPr>
+                        <w:rPr>
+                          <w:rFonts w:ascii="Calibri" w:cs="Calibri" w:eastAsia="Calibri" w:hAnsi="Calibri"/>
+                          <w:sz w:val="28"/>
+                          <w:szCs w:val="28"/>
+                        </w:rPr>
+                      </m:ctrlPr>
+                    </m:sSubPr>
+                    <m:e>
+                      <m:r>
+                        <w:rPr>
+                          <w:rFonts w:ascii="Calibri" w:cs="Calibri" w:eastAsia="Calibri" w:hAnsi="Calibri"/>
+                          <w:sz w:val="28"/>
+                          <w:szCs w:val="28"/>
+                        </w:rPr>
+                        <m:t xml:space="preserve">d</m:t>
+                      </m:r>
+                    </m:e>
+                    <m:sub>
+                      <m:r>
+                        <w:rPr>
+                          <w:rFonts w:ascii="Calibri" w:cs="Calibri" w:eastAsia="Calibri" w:hAnsi="Calibri"/>
+                          <w:sz w:val="28"/>
+                          <w:szCs w:val="28"/>
+                        </w:rPr>
+                        <m:t xml:space="preserve">model</m:t>
+                      </m:r>
+                    </m:sub>
+                  </m:sSub>
+                </m:sup>
+              </m:sSup>
+              <m:r>
+                <w:rPr>
+                  <w:rFonts w:ascii="Calibri" w:cs="Calibri" w:eastAsia="Calibri" w:hAnsi="Calibri"/>
+                  <w:sz w:val="28"/>
+                  <w:szCs w:val="28"/>
+                </w:rPr>
+                <m:t xml:space="preserve">)</m:t>
+              </m:r>
+            </m:oMath>
+            <w:r>
+              <w:rPr>
+                <w:rtl w:val="0"/>
+              </w:rPr>
+            </w:r>
+          </w:p>
+          <w:p>
+            <w:pPr>
+              <w:spacing w:line="240" w:lineRule="auto"/>
+              <w:rPr/>
+            </w:pPr>
+            <w:r>
+              <w:rPr>
+                <w:rtl w:val="0"/>
+              </w:rPr>
+            </w:r>
+          </w:p>
+          <w:p>
+            <w:pPr>
+              <w:spacing w:line="240" w:lineRule="auto"/>
+              <w:rPr/>
+            </w:pPr>
+            <w:r>
+              <w:rPr>
+                <w:rtl w:val="0"/>
+              </w:rPr>
+            </w:r>
+          </w:p>
+          <w:p>
+            <w:pPr>
+              <w:spacing w:line="240" w:lineRule="auto"/>
+              <w:rPr/>
+            </w:pPr>
+            <w:r>
+              <w:rPr>
+                <w:rtl w:val="0"/>
+              </w:rPr>
+            </w:r>
+          </w:p>
+          <w:p>
+            <w:pPr>
+              <w:spacing w:line="240" w:lineRule="auto"/>
+              <w:rPr/>
+            </w:pPr>
+            <w:r>
+              <w:rPr>
+                <w:rtl w:val="0"/>
+              </w:rPr>
+            </w:r>
+          </w:p>
+          <w:p>
+            <w:pPr>
+              <w:spacing w:line="240" w:lineRule="auto"/>
+              <w:rPr/>
+            </w:pPr>
+            <w:r>
+              <w:rPr>
+                <w:rtl w:val="0"/>
+              </w:rPr>
+            </w:r>
+          </w:p>
+          <w:p>
+            <w:pPr>
+              <w:spacing w:line="240" w:lineRule="auto"/>
+              <w:rPr/>
+            </w:pPr>
+            <w:r>
+              <w:rPr>
+                <w:rtl w:val="0"/>
+              </w:rPr>
+            </w:r>
+          </w:p>
+          <w:p>
+            <w:pPr>
+              <w:spacing w:line="240" w:lineRule="auto"/>
+              <w:rPr/>
+            </w:pPr>
+            <w:r>
+              <w:rPr>
+                <w:rtl w:val="0"/>
+              </w:rPr>
+            </w:r>
+          </w:p>
+          <w:p>
+            <w:pPr>
+              <w:spacing w:line="240" w:lineRule="auto"/>
+              <w:rPr/>
+            </w:pPr>
+            <w:r>
+              <w:rPr>
+                <w:rtl w:val="0"/>
+              </w:rPr>
+            </w:r>
+          </w:p>
+          <w:p>
+            <w:pPr>
+              <w:spacing w:line="240" w:lineRule="auto"/>
+              <w:rPr/>
+            </w:pPr>
+            <w:r>
+              <w:rPr>
+                <w:rtl w:val="0"/>
+              </w:rPr>
+            </w:r>
+          </w:p>
+          <w:p>
+            <w:pPr>
+              <w:spacing w:line="240" w:lineRule="auto"/>
+              <w:rPr/>
+            </w:pPr>
+            <w:r>
+              <w:rPr>
+                <w:rtl w:val="0"/>
+              </w:rPr>
+            </w:r>
+          </w:p>
+          <w:p>
+            <w:pPr>
+              <w:spacing w:line="240" w:lineRule="auto"/>
+              <w:rPr/>
+            </w:pPr>
+            <w:r>
+              <w:rPr>
+                <w:rtl w:val="0"/>
+              </w:rPr>
+            </w:r>
+          </w:p>
+          <w:p>
+            <w:pPr>
+              <w:spacing w:line="240" w:lineRule="auto"/>
+              <w:jc w:val="center"/>
+              <w:rPr/>
+            </w:pPr>
+            <w:r>
+              <w:rPr/>
+              <w:drawing>
+                <wp:inline distB="114300" distT="114300" distL="114300" distR="114300">
+                  <wp:extent cx="6766172" cy="3245217"/>
+                  <wp:effectExtent b="0" l="0" r="0" t="0"/>
+                  <wp:docPr id="13" name="image4.png"/>
+                  <a:graphic>
+                    <a:graphicData uri="http://schemas.openxmlformats.org/drawingml/2006/picture">
+                      <pic:pic>
+                        <pic:nvPicPr>
+                          <pic:cNvPr id="0" name="image4.png"/>
+                          <pic:cNvPicPr preferRelativeResize="0"/>
+                        </pic:nvPicPr>
+                        <pic:blipFill>
+                          <a:blip r:embed="rId15"/>
+                          <a:srcRect b="0" l="0" r="0" t="0"/>
+                          <a:stretch>
+                            <a:fillRect/>
+                          </a:stretch>
+                        </pic:blipFill>
+                        <pic:spPr>
+                          <a:xfrm>
+                            <a:off x="0" y="0"/>
+                            <a:ext cx="6766172" cy="3245217"/>
+                          </a:xfrm>
+                          <a:prstGeom prst="rect"/>
+                          <a:ln/>
+                        </pic:spPr>
+                      </pic:pic>
+                    </a:graphicData>
+                  </a:graphic>
+                </wp:inline>
+              </w:drawing>
+            </w:r>
+            <w:r>
+              <w:rPr>
+                <w:rtl w:val="0"/>
+              </w:rPr>
+            </w:r>
+          </w:p>
+          <w:p>
+            <w:pPr>
+              <w:widowControl w:val="0"/>
+              <w:spacing w:line="240" w:lineRule="auto"/>
+              <w:jc w:val="center"/>
+              <w:rPr>
+                <w:rFonts w:ascii="Calibri" w:cs="Calibri" w:eastAsia="Calibri" w:hAnsi="Calibri"/>
+                <w:sz w:val="24"/>
+                <w:szCs w:val="24"/>
+              </w:rPr>
+            </w:pPr>
+            <w:r>
+              <w:rPr>
+                <w:rFonts w:ascii="Calibri" w:cs="Calibri" w:eastAsia="Calibri" w:hAnsi="Calibri"/>
+                <w:sz w:val="24"/>
+                <w:szCs w:val="24"/>
+                <w:rtl w:val="0"/>
+              </w:rPr>
+              <w:t xml:space="preserve">Figure-2: Graphing out Positional Embedding </w:t>
+            </w:r>
+            <m:oMath>
+              <m:r>
+                <w:rPr>
+                  <w:rFonts w:ascii="Calibri" w:cs="Calibri" w:eastAsia="Calibri" w:hAnsi="Calibri"/>
+                  <w:sz w:val="24"/>
+                  <w:szCs w:val="24"/>
+                </w:rPr>
+                <m:t xml:space="preserve">(4), (5)</m:t>
+              </m:r>
+            </m:oMath>
+            <w:r>
+              <w:rPr>
+                <w:rtl w:val="0"/>
+              </w:rPr>
+            </w:r>
+          </w:p>
+          <w:p>
+            <w:pPr>
+              <w:widowControl w:val="0"/>
+              <w:spacing w:line="240" w:lineRule="auto"/>
+              <w:rPr>
+                <w:rFonts w:ascii="Calibri" w:cs="Calibri" w:eastAsia="Calibri" w:hAnsi="Calibri"/>
+                <w:sz w:val="24"/>
+                <w:szCs w:val="24"/>
+              </w:rPr>
+            </w:pPr>
+            <w:r>
+              <w:rPr>
+                <w:rtl w:val="0"/>
+              </w:rPr>
+            </w:r>
+          </w:p>
+          <w:p>
+            <w:pPr>
+              <w:widowControl w:val="0"/>
+              <w:spacing w:line="240" w:lineRule="auto"/>
+              <w:rPr>
+                <w:rFonts w:ascii="Calibri" w:cs="Calibri" w:eastAsia="Calibri" w:hAnsi="Calibri"/>
+                <w:sz w:val="24"/>
+                <w:szCs w:val="24"/>
+              </w:rPr>
+            </w:pPr>
+            <w:r>
+              <w:rPr>
+                <w:rtl w:val="0"/>
+              </w:rPr>
+            </w:r>
+          </w:p>
+          <w:p>
+            <w:pPr>
+              <w:widowControl w:val="0"/>
+              <w:spacing w:line="240" w:lineRule="auto"/>
+              <w:rPr>
+                <w:rFonts w:ascii="Calibri" w:cs="Calibri" w:eastAsia="Calibri" w:hAnsi="Calibri"/>
+                <w:i w:val="1"/>
+                <w:sz w:val="24"/>
+                <w:szCs w:val="24"/>
+                <w:u w:val="single"/>
+              </w:rPr>
+            </w:pPr>
+            <w:r>
+              <w:rPr>
+                <w:rFonts w:ascii="Calibri" w:cs="Calibri" w:eastAsia="Calibri" w:hAnsi="Calibri"/>
+                <w:sz w:val="24"/>
+                <w:szCs w:val="24"/>
+                <w:rtl w:val="0"/>
+              </w:rPr>
+              <w:t xml:space="preserve">Which, we can visualise more clearly how the positional embedding </w:t>
+            </w:r>
+            <m:oMath>
+              <m:r>
+                <w:rPr/>
+                <m:t xml:space="preserve">(4), (5)</m:t>
+              </m:r>
+            </m:oMath>
+            <w:r>
+              <w:rPr>
+                <w:rtl w:val="0"/>
+              </w:rPr>
+              <w:t xml:space="preserve"> </w:t>
+            </w:r>
+            <w:r>
+              <w:rPr>
+                <w:rFonts w:ascii="Calibri" w:cs="Calibri" w:eastAsia="Calibri" w:hAnsi="Calibri"/>
+                <w:sz w:val="24"/>
+                <w:szCs w:val="24"/>
+                <w:rtl w:val="0"/>
+              </w:rPr>
+              <w:t xml:space="preserve">applies for our prompt </w:t>
+            </w:r>
+            <m:oMath>
+              <m:r>
+                <w:rPr>
+                  <w:rFonts w:ascii="Calibri" w:cs="Calibri" w:eastAsia="Calibri" w:hAnsi="Calibri"/>
+                  <w:sz w:val="24"/>
+                  <w:szCs w:val="24"/>
+                </w:rPr>
+                <m:t xml:space="preserve">(2)</m:t>
+              </m:r>
+            </m:oMath>
+            <w:r>
+              <w:rPr>
+                <w:rFonts w:ascii="Calibri" w:cs="Calibri" w:eastAsia="Calibri" w:hAnsi="Calibri"/>
+                <w:sz w:val="24"/>
+                <w:szCs w:val="24"/>
+                <w:rtl w:val="0"/>
+              </w:rPr>
+              <w:t xml:space="preserve">:</w:t>
+            </w:r>
+            <w:r>
+              <w:rPr>
+                <w:rtl w:val="0"/>
+              </w:rPr>
+            </w:r>
+          </w:p>
+          <w:p>
+            <w:pPr>
+              <w:widowControl w:val="0"/>
+              <w:spacing w:line="240" w:lineRule="auto"/>
+              <w:rPr>
+                <w:rFonts w:ascii="Calibri" w:cs="Calibri" w:eastAsia="Calibri" w:hAnsi="Calibri"/>
+                <w:i w:val="1"/>
+                <w:sz w:val="24"/>
+                <w:szCs w:val="24"/>
+                <w:u w:val="single"/>
+              </w:rPr>
+            </w:pPr>
+            <w:r>
+              <w:rPr>
+                <w:rtl w:val="0"/>
+              </w:rPr>
+            </w:r>
+          </w:p>
+          <w:p>
+            <w:pPr>
+              <w:widowControl w:val="0"/>
+              <w:spacing w:line="240" w:lineRule="auto"/>
+              <w:jc w:val="center"/>
+              <w:rPr>
+                <w:rFonts w:ascii="Calibri" w:cs="Calibri" w:eastAsia="Calibri" w:hAnsi="Calibri"/>
+                <w:i w:val="1"/>
+                <w:sz w:val="24"/>
+                <w:szCs w:val="24"/>
+                <w:u w:val="single"/>
+              </w:rPr>
+            </w:pPr>
+            <w:r>
+              <w:rPr>
+                <w:rtl w:val="0"/>
+              </w:rPr>
+            </w:r>
+            <w:r>
+              <w:drawing>
+                <wp:anchor allowOverlap="1" behindDoc="0" distB="19050" distT="19050" distL="19050" distR="19050" hidden="0" layoutInCell="1" locked="0" relativeHeight="0" simplePos="0">
+                  <wp:simplePos x="0" y="0"/>
+                  <wp:positionH relativeFrom="column">
+                    <wp:posOffset>409575</wp:posOffset>
+                  </wp:positionH>
+                  <wp:positionV relativeFrom="paragraph">
+                    <wp:posOffset>25400</wp:posOffset>
+                  </wp:positionV>
+                  <wp:extent cx="5067300" cy="736600"/>
+                  <wp:effectExtent b="0" l="0" r="0" t="0"/>
+                  <wp:wrapSquare wrapText="bothSides" distB="19050" distT="19050" distL="19050" distR="19050"/>
+                  <wp:docPr id="16" name="image16.png"/>
+                  <a:graphic>
+                    <a:graphicData uri="http://schemas.openxmlformats.org/drawingml/2006/picture">
+                      <pic:pic>
+                        <pic:nvPicPr>
+                          <pic:cNvPr id="0" name="image16.png"/>
+                          <pic:cNvPicPr preferRelativeResize="0"/>
+                        </pic:nvPicPr>
+                        <pic:blipFill>
+                          <a:blip r:embed="rId16"/>
+                          <a:srcRect b="0" l="0" r="0" t="0"/>
+                          <a:stretch>
+                            <a:fillRect/>
+                          </a:stretch>
+                        </pic:blipFill>
+                        <pic:spPr>
+                          <a:xfrm>
+                            <a:off x="0" y="0"/>
+                            <a:ext cx="5067300" cy="736600"/>
+                          </a:xfrm>
+                          <a:prstGeom prst="rect"/>
+                          <a:ln/>
+                        </pic:spPr>
+                      </pic:pic>
+                    </a:graphicData>
+                  </a:graphic>
+                </wp:anchor>
+              </w:drawing>
+            </w:r>
+          </w:p>
+          <w:p>
+            <w:pPr>
+              <w:spacing w:line="240" w:lineRule="auto"/>
+              <w:jc w:val="left"/>
+              <w:rPr>
+                <w:rFonts w:ascii="Calibri" w:cs="Calibri" w:eastAsia="Calibri" w:hAnsi="Calibri"/>
+                <w:sz w:val="24"/>
+                <w:szCs w:val="24"/>
+                <w:u w:val="single"/>
+              </w:rPr>
+            </w:pPr>
+            <w:r>
+              <w:rPr>
+                <w:rtl w:val="0"/>
+              </w:rPr>
+            </w:r>
+          </w:p>
+          <w:p>
+            <w:pPr>
+              <w:spacing w:line="240" w:lineRule="auto"/>
+              <w:jc w:val="left"/>
+              <w:rPr/>
+            </w:pPr>
+            <w:r>
+              <w:rPr>
+                <w:rtl w:val="0"/>
+              </w:rPr>
+            </w:r>
+          </w:p>
+          <w:p>
+            <w:pPr>
+              <w:pBdr>
+                <w:top w:color="auto" w:space="0" w:sz="0" w:val="none"/>
+                <w:bottom w:color="auto" w:space="0" w:sz="0" w:val="none"/>
+                <w:right w:color="auto" w:space="0" w:sz="0" w:val="none"/>
+                <w:between w:color="auto" w:space="0" w:sz="0" w:val="none"/>
+              </w:pBdr>
+              <w:spacing w:line="240" w:lineRule="auto"/>
+              <w:ind w:left="0" w:firstLine="0"/>
+              <w:rPr>
+                <w:sz w:val="24"/>
+                <w:szCs w:val="24"/>
+              </w:rPr>
+            </w:pPr>
+            <w:r>
+              <w:rPr>
+                <w:rtl w:val="0"/>
+              </w:rPr>
+            </w:r>
+          </w:p>
+          <w:p>
+            <w:pPr>
+              <w:spacing w:line="240" w:lineRule="auto"/>
+              <w:jc w:val="left"/>
+              <w:rPr/>
+            </w:pPr>
+            <w:r>
+              <w:rPr>
+                <w:rtl w:val="0"/>
+              </w:rPr>
+              <w:t xml:space="preserve">                         </w:t>
+            </w:r>
+            <w:r>
+              <w:drawing>
+                <wp:anchor allowOverlap="1" behindDoc="0" distB="19050" distT="19050" distL="19050" distR="19050" hidden="0" layoutInCell="1" locked="0" relativeHeight="0" simplePos="0">
+                  <wp:simplePos x="0" y="0"/>
+                  <wp:positionH relativeFrom="column">
+                    <wp:posOffset>1654175</wp:posOffset>
+                  </wp:positionH>
+                  <wp:positionV relativeFrom="paragraph">
+                    <wp:posOffset>173341</wp:posOffset>
+                  </wp:positionV>
+                  <wp:extent cx="4991100" cy="1028700"/>
+                  <wp:effectExtent b="0" l="0" r="0" t="0"/>
+                  <wp:wrapSquare wrapText="bothSides" distB="19050" distT="19050" distL="19050" distR="19050"/>
+                  <wp:docPr id="9" name="image17.png"/>
+                  <a:graphic>
+                    <a:graphicData uri="http://schemas.openxmlformats.org/drawingml/2006/picture">
+                      <pic:pic>
+                        <pic:nvPicPr>
+                          <pic:cNvPr id="0" name="image17.png"/>
+                          <pic:cNvPicPr preferRelativeResize="0"/>
+                        </pic:nvPicPr>
+                        <pic:blipFill>
+                          <a:blip r:embed="rId17"/>
+                          <a:srcRect b="0" l="0" r="0" t="0"/>
+                          <a:stretch>
+                            <a:fillRect/>
+                          </a:stretch>
+                        </pic:blipFill>
+                        <pic:spPr>
+                          <a:xfrm>
+                            <a:off x="0" y="0"/>
+                            <a:ext cx="4991100" cy="1028700"/>
+                          </a:xfrm>
+                          <a:prstGeom prst="rect"/>
+                          <a:ln/>
+                        </pic:spPr>
+                      </pic:pic>
+                    </a:graphicData>
+                  </a:graphic>
+                </wp:anchor>
+              </w:drawing>
+            </w:r>
+          </w:p>
+          <w:p>
+            <w:pPr>
+              <w:spacing w:line="240" w:lineRule="auto"/>
+              <w:jc w:val="center"/>
+              <w:rPr/>
+            </w:pPr>
+            <w:r>
+              <w:rPr>
+                <w:rtl w:val="0"/>
+              </w:rPr>
+            </w:r>
+          </w:p>
+          <w:p>
+            <w:pPr>
+              <w:spacing w:line="240" w:lineRule="auto"/>
+              <w:rPr/>
+            </w:pPr>
+            <w:r>
+              <w:rPr>
+                <w:rtl w:val="0"/>
+              </w:rPr>
+            </w:r>
+          </w:p>
+          <w:p>
+            <w:pPr>
+              <w:spacing w:line="240" w:lineRule="auto"/>
+              <w:rPr/>
+            </w:pPr>
+            <w:r>
+              <w:rPr>
+                <w:rtl w:val="0"/>
+              </w:rPr>
+            </w:r>
+          </w:p>
+          <w:p>
+            <w:pPr>
+              <w:spacing w:line="240" w:lineRule="auto"/>
+              <w:rPr/>
+            </w:pPr>
+            <w:r>
+              <w:rPr>
+                <w:rtl w:val="0"/>
+              </w:rPr>
+            </w:r>
+          </w:p>
+          <w:p>
+            <w:pPr>
+              <w:spacing w:line="240" w:lineRule="auto"/>
+              <w:rPr/>
+            </w:pPr>
+            <w:r>
+              <w:rPr>
+                <w:rtl w:val="0"/>
+              </w:rPr>
+            </w:r>
+          </w:p>
+          <w:p>
+            <w:pPr>
+              <w:spacing w:line="240" w:lineRule="auto"/>
+              <w:rPr/>
+            </w:pPr>
+            <w:r>
+              <w:rPr>
+                <w:rtl w:val="0"/>
+              </w:rPr>
+            </w:r>
+          </w:p>
+          <w:p>
+            <w:pPr>
+              <w:spacing w:line="240" w:lineRule="auto"/>
+              <w:rPr/>
+            </w:pPr>
+            <w:r>
+              <w:rPr>
+                <w:rtl w:val="0"/>
+              </w:rPr>
+            </w:r>
+            <w:r>
+              <w:drawing>
+                <wp:anchor allowOverlap="1" behindDoc="0" distB="19050" distT="19050" distL="19050" distR="19050" hidden="0" layoutInCell="1" locked="0" relativeHeight="0" simplePos="0">
+                  <wp:simplePos x="0" y="0"/>
+                  <wp:positionH relativeFrom="column">
+                    <wp:posOffset>1631950</wp:posOffset>
+                  </wp:positionH>
+                  <wp:positionV relativeFrom="paragraph">
+                    <wp:posOffset>168275</wp:posOffset>
+                  </wp:positionV>
+                  <wp:extent cx="3200400" cy="736600"/>
+                  <wp:effectExtent b="0" l="0" r="0" t="0"/>
+                  <wp:wrapSquare wrapText="bothSides" distB="19050" distT="19050" distL="19050" distR="19050"/>
+                  <wp:docPr id="11" name="image13.png"/>
+                  <a:graphic>
+                    <a:graphicData uri="http://schemas.openxmlformats.org/drawingml/2006/picture">
+                      <pic:pic>
+                        <pic:nvPicPr>
+                          <pic:cNvPr id="0" name="image13.png"/>
+                          <pic:cNvPicPr preferRelativeResize="0"/>
+                        </pic:nvPicPr>
+                        <pic:blipFill>
+                          <a:blip r:embed="rId18"/>
+                          <a:srcRect b="0" l="0" r="0" t="0"/>
+                          <a:stretch>
+                            <a:fillRect/>
+                          </a:stretch>
+                        </pic:blipFill>
+                        <pic:spPr>
+                          <a:xfrm>
+                            <a:off x="0" y="0"/>
+                            <a:ext cx="3200400" cy="736600"/>
+                          </a:xfrm>
+                          <a:prstGeom prst="rect"/>
+                          <a:ln/>
+                        </pic:spPr>
+                      </pic:pic>
+                    </a:graphicData>
+                  </a:graphic>
+                </wp:anchor>
+              </w:drawing>
+            </w:r>
+          </w:p>
+          <w:p>
+            <w:pPr>
+              <w:spacing w:line="240" w:lineRule="auto"/>
+              <w:rPr/>
+            </w:pPr>
+            <w:r>
+              <w:rPr>
+                <w:rtl w:val="0"/>
+              </w:rPr>
+            </w:r>
+            <w:r>
+              <mc:AlternateContent>
+                <mc:Choice Requires="wpg">
+                  <w:drawing>
+                    <wp:anchor allowOverlap="1" behindDoc="0" distB="114300" distT="114300" distL="114300" distR="114300" hidden="0" layoutInCell="1" locked="0" relativeHeight="0" simplePos="0">
+                      <wp:simplePos x="0" y="0"/>
+                      <wp:positionH relativeFrom="column">
+                        <wp:posOffset>6588125</wp:posOffset>
+                      </wp:positionH>
+                      <wp:positionV relativeFrom="paragraph">
+                        <wp:posOffset>225425</wp:posOffset>
+                      </wp:positionV>
+                      <wp:extent cx="352515" cy="291927"/>
+                      <wp:effectExtent b="0" l="0" r="0" t="0"/>
+                      <wp:wrapNone/>
+                      <wp:docPr id="8" name=""/>
+                      <a:graphic>
+                        <a:graphicData uri="http://schemas.microsoft.com/office/word/2010/wordprocessingShape">
+                          <wps:wsp>
+                            <wps:cNvSpPr txBox="1"/>
+                            <wps:cNvPr id="2" name="Shape 2"/>
+                            <wps:spPr>
+                              <a:xfrm>
+                                <a:off x="988450" y="793400"/>
+                                <a:ext cx="594900" cy="486000"/>
+                              </a:xfrm>
+                              <a:prstGeom prst="rect">
+                                <a:avLst/>
+                              </a:prstGeom>
+                              <a:noFill/>
+                              <a:ln>
+                                <a:noFill/>
+                              </a:ln>
+                            </wps:spPr>
+                            <wps:txbx>
+                              <w:txbxContent>
+                                <w:p>
+                                  <w:pPr>
+                                    <w:spacing w:after="0" w:before="0" w:line="240"/>
+                                    <w:ind w:left="0" w:right="0" w:firstLine="0"/>
+                                    <w:jc w:val="left"/>
+                                    <w:textDirection w:val="btLr"/>
+                                  </w:pPr>
+                                  <w:r>
+                                    <w:rPr>
+                                      <w:rFonts w:ascii="Arial" w:cs="Arial" w:eastAsia="Arial" w:hAnsi="Arial"/>
+                                      <w:b w:val="0"/>
+                                      <w:i w:val="0"/>
+                                      <w:smallCaps w:val="0"/>
+                                      <w:strike w:val="0"/>
+                                      <w:color w:val="000000"/>
+                                      <w:sz w:val="40"/>
+                                      <w:vertAlign w:val="baseline"/>
+                                    </w:rPr>
+                                    <w:t xml:space="preserve">(6)</w:t>
+                                  </w:r>
+                                </w:p>
+                              </w:txbxContent>
+                            </wps:txbx>
+                            <wps:bodyPr anchorCtr="0" anchor="t" bIns="91425" lIns="91425" spcFirstLastPara="1" rIns="91425" wrap="square" tIns="91425">
+                              <a:noAutofit/>
+                            </wps:bodyPr>
+                          </wps:wsp>
+                        </a:graphicData>
+                      </a:graphic>
+                    </wp:anchor>
+                  </w:drawing>
+                </mc:Choice>
+                <mc:Fallback>
+                  <w:drawing>
+                    <wp:anchor allowOverlap="1" behindDoc="0" distB="114300" distT="114300" distL="114300" distR="114300" hidden="0" layoutInCell="1" locked="0" relativeHeight="0" simplePos="0">
+                      <wp:simplePos x="0" y="0"/>
+                      <wp:positionH relativeFrom="column">
+                        <wp:posOffset>6588125</wp:posOffset>
+                      </wp:positionH>
+                      <wp:positionV relativeFrom="paragraph">
+                        <wp:posOffset>225425</wp:posOffset>
+                      </wp:positionV>
+                      <wp:extent cx="352515" cy="291927"/>
+                      <wp:effectExtent b="0" l="0" r="0" t="0"/>
+                      <wp:wrapNone/>
+                      <wp:docPr id="8" name="image19.png"/>
+                      <a:graphic>
+                        <a:graphicData uri="http://schemas.openxmlformats.org/drawingml/2006/picture">
+                          <pic:pic>
+                            <pic:nvPicPr>
+                              <pic:cNvPr id="0" name="image19.png"/>
+                              <pic:cNvPicPr preferRelativeResize="0"/>
+                            </pic:nvPicPr>
+                            <pic:blipFill>
+                              <a:blip r:embed="rId19"/>
+                              <a:srcRect/>
+                              <a:stretch>
+                                <a:fillRect/>
+                              </a:stretch>
+                            </pic:blipFill>
+                            <pic:spPr>
+                              <a:xfrm>
+                                <a:off x="0" y="0"/>
+                                <a:ext cx="352515" cy="291927"/>
+                              </a:xfrm>
+                              <a:prstGeom prst="rect"/>
+                              <a:ln/>
+                            </pic:spPr>
+                          </pic:pic>
+                        </a:graphicData>
+                      </a:graphic>
+                    </wp:anchor>
+                  </w:drawing>
+                </mc:Fallback>
+              </mc:AlternateContent>
+            </w:r>
+          </w:p>
+          <w:p>
+            <w:pPr>
+              <w:spacing w:line="240" w:lineRule="auto"/>
+              <w:rPr/>
+            </w:pPr>
+            <w:r>
+              <w:rPr>
+                <w:rtl w:val="0"/>
+              </w:rPr>
+            </w:r>
+          </w:p>
+          <w:p>
+            <w:pPr>
+              <w:spacing w:line="240" w:lineRule="auto"/>
+              <w:rPr/>
+            </w:pPr>
+            <w:r>
+              <w:rPr>
+                <w:rtl w:val="0"/>
+              </w:rPr>
+            </w:r>
+          </w:p>
+          <w:p>
+            <w:pPr>
+              <w:spacing w:line="240" w:lineRule="auto"/>
+              <w:rPr/>
+            </w:pPr>
+            <w:r>
+              <w:rPr>
+                <w:rtl w:val="0"/>
+              </w:rPr>
+            </w:r>
+          </w:p>
+          <w:p>
+            <w:pPr>
+              <w:spacing w:line="240" w:lineRule="auto"/>
+              <w:rPr/>
+            </w:pPr>
+            <w:r>
+              <w:rPr>
+                <w:rtl w:val="0"/>
+              </w:rPr>
+            </w:r>
+          </w:p>
+          <w:p>
+            <w:pPr>
+              <w:spacing w:line="240" w:lineRule="auto"/>
+              <w:rPr/>
+            </w:pPr>
+            <w:r>
+              <w:rPr>
+                <w:rtl w:val="0"/>
+              </w:rPr>
+            </w:r>
+          </w:p>
+          <w:p>
+            <w:pPr>
+              <w:spacing w:line="240" w:lineRule="auto"/>
+              <w:rPr/>
+            </w:pPr>
+            <w:r>
+              <w:rPr>
+                <w:rtl w:val="0"/>
+              </w:rPr>
+              <w:t xml:space="preserve">Hence, from </w:t>
+            </w:r>
+            <m:oMath>
+              <m:r>
+                <w:rPr/>
+                <m:t xml:space="preserve">(6)</m:t>
+              </m:r>
+            </m:oMath>
+            <w:r>
+              <w:rPr>
+                <w:rtl w:val="0"/>
+              </w:rPr>
+              <w:t xml:space="preserve">, we can see an example of how </w:t>
+            </w:r>
+            <w:r>
+              <w:rPr>
+                <w:rFonts w:ascii="Calibri" w:cs="Calibri" w:eastAsia="Calibri" w:hAnsi="Calibri"/>
+                <w:sz w:val="24"/>
+                <w:szCs w:val="24"/>
+                <w:rtl w:val="0"/>
+              </w:rPr>
+              <w:t xml:space="preserve">positional embedding </w:t>
+            </w:r>
+            <m:oMath>
+              <m:r>
+                <w:rPr/>
+                <m:t xml:space="preserve">(4), (5)</m:t>
+              </m:r>
+            </m:oMath>
+            <w:r>
+              <w:rPr>
+                <w:rtl w:val="0"/>
+              </w:rPr>
+              <w:t xml:space="preserve"> generates unique positional embeddings for each text in a given position! As seen in Figure-2, </w:t>
+            </w:r>
+            <m:oMath>
+              <m:r>
+                <w:rPr/>
+                <m:t xml:space="preserve">(4), (5)</m:t>
+              </m:r>
+            </m:oMath>
+            <w:r>
+              <w:rPr>
+                <w:rtl w:val="0"/>
+              </w:rPr>
+              <w:t xml:space="preserve"> actually ensures that no matter how long, each token/word in a sequence actually has its own unique embedding!</w:t>
+            </w:r>
+          </w:p>
+          <w:p>
+            <w:pPr>
+              <w:spacing w:line="240" w:lineRule="auto"/>
+              <w:rPr/>
+            </w:pPr>
+            <w:r>
+              <w:rPr>
+                <w:rtl w:val="0"/>
+              </w:rPr>
+            </w:r>
+          </w:p>
+          <w:p>
+            <w:pPr>
+              <w:spacing w:line="240" w:lineRule="auto"/>
+              <w:rPr/>
+            </w:pPr>
+            <w:r>
+              <w:rPr>
+                <w:rtl w:val="0"/>
+              </w:rPr>
+              <w:t xml:space="preserve">Before passing into the decoder block, Positional Embedding and Token Embedding of </w:t>
+            </w:r>
+            <m:oMath>
+              <m:r>
+                <w:rPr/>
+                <m:t xml:space="preserve">(2)</m:t>
+              </m:r>
+            </m:oMath>
+            <w:r>
+              <w:rPr>
+                <w:rtl w:val="0"/>
+              </w:rPr>
+              <w:t xml:space="preserve"> is then added, so that our token contains both the semantic meaning and positional information of words in </w:t>
+            </w:r>
+            <m:oMath>
+              <m:r>
+                <w:rPr/>
+                <m:t xml:space="preserve">(2)</m:t>
+              </m:r>
+            </m:oMath>
+            <w:r>
+              <w:rPr>
+                <w:rtl w:val="0"/>
+              </w:rPr>
+              <w:t xml:space="preserve">:</w:t>
+            </w:r>
+          </w:p>
+          <w:p>
+            <w:pPr>
+              <w:spacing w:line="240" w:lineRule="auto"/>
+              <w:rPr/>
+            </w:pPr>
+            <w:r>
+              <w:rPr>
+                <w:rtl w:val="0"/>
+              </w:rPr>
+            </w:r>
+          </w:p>
+          <w:p>
+            <w:pPr>
+              <w:spacing w:line="240" w:lineRule="auto"/>
+              <w:rPr/>
+            </w:pPr>
+            <w:r>
+              <w:rPr>
+                <w:rtl w:val="0"/>
+              </w:rPr>
+            </w:r>
+            <w:r>
+              <mc:AlternateContent>
+                <mc:Choice Requires="wpg">
+                  <w:drawing>
+                    <wp:anchor allowOverlap="1" behindDoc="0" distB="114300" distT="114300" distL="114300" distR="114300" hidden="0" layoutInCell="1" locked="0" relativeHeight="0" simplePos="0">
+                      <wp:simplePos x="0" y="0"/>
+                      <wp:positionH relativeFrom="column">
+                        <wp:posOffset>6607175</wp:posOffset>
+                      </wp:positionH>
+                      <wp:positionV relativeFrom="paragraph">
+                        <wp:posOffset>121934</wp:posOffset>
+                      </wp:positionV>
+                      <wp:extent cx="352515" cy="291927"/>
+                      <wp:effectExtent b="0" l="0" r="0" t="0"/>
+                      <wp:wrapNone/>
+                      <wp:docPr id="1" name=""/>
+                      <a:graphic>
+                        <a:graphicData uri="http://schemas.microsoft.com/office/word/2010/wordprocessingShape">
+                          <wps:wsp>
+                            <wps:cNvSpPr txBox="1"/>
+                            <wps:cNvPr id="2" name="Shape 2"/>
+                            <wps:spPr>
+                              <a:xfrm>
+                                <a:off x="988450" y="793400"/>
+                                <a:ext cx="594900" cy="486000"/>
+                              </a:xfrm>
+                              <a:prstGeom prst="rect">
+                                <a:avLst/>
+                              </a:prstGeom>
+                              <a:noFill/>
+                              <a:ln>
+                                <a:noFill/>
+                              </a:ln>
+                            </wps:spPr>
+                            <wps:txbx>
+                              <w:txbxContent>
+                                <w:p>
+                                  <w:pPr>
+                                    <w:spacing w:after="0" w:before="0" w:line="240"/>
+                                    <w:ind w:left="0" w:right="0" w:firstLine="0"/>
+                                    <w:jc w:val="left"/>
+                                    <w:textDirection w:val="btLr"/>
+                                  </w:pPr>
+                                  <w:r>
+                                    <w:rPr>
+                                      <w:rFonts w:ascii="Arial" w:cs="Arial" w:eastAsia="Arial" w:hAnsi="Arial"/>
+                                      <w:b w:val="0"/>
+                                      <w:i w:val="0"/>
+                                      <w:smallCaps w:val="0"/>
+                                      <w:strike w:val="0"/>
+                                      <w:color w:val="000000"/>
+                                      <w:sz w:val="40"/>
+                                      <w:vertAlign w:val="baseline"/>
+                                    </w:rPr>
+                                    <w:t xml:space="preserve">(7)</w:t>
+                                  </w:r>
+                                </w:p>
+                              </w:txbxContent>
+                            </wps:txbx>
+                            <wps:bodyPr anchorCtr="0" anchor="t" bIns="91425" lIns="91425" spcFirstLastPara="1" rIns="91425" wrap="square" tIns="91425">
+                              <a:noAutofit/>
+                            </wps:bodyPr>
+                          </wps:wsp>
+                        </a:graphicData>
+                      </a:graphic>
+                    </wp:anchor>
+                  </w:drawing>
+                </mc:Choice>
+                <mc:Fallback>
+                  <w:drawing>
+                    <wp:anchor allowOverlap="1" behindDoc="0" distB="114300" distT="114300" distL="114300" distR="114300" hidden="0" layoutInCell="1" locked="0" relativeHeight="0" simplePos="0">
+                      <wp:simplePos x="0" y="0"/>
+                      <wp:positionH relativeFrom="column">
+                        <wp:posOffset>6607175</wp:posOffset>
+                      </wp:positionH>
+                      <wp:positionV relativeFrom="paragraph">
+                        <wp:posOffset>121934</wp:posOffset>
+                      </wp:positionV>
+                      <wp:extent cx="352515" cy="291927"/>
+                      <wp:effectExtent b="0" l="0" r="0" t="0"/>
+                      <wp:wrapNone/>
+                      <wp:docPr id="1" name="image8.png"/>
+                      <a:graphic>
+                        <a:graphicData uri="http://schemas.openxmlformats.org/drawingml/2006/picture">
+                          <pic:pic>
+                            <pic:nvPicPr>
+                              <pic:cNvPr id="0" name="image8.png"/>
+                              <pic:cNvPicPr preferRelativeResize="0"/>
+                            </pic:nvPicPr>
+                            <pic:blipFill>
+                              <a:blip r:embed="rId20"/>
+                              <a:srcRect/>
+                              <a:stretch>
+                                <a:fillRect/>
+                              </a:stretch>
+                            </pic:blipFill>
+                            <pic:spPr>
+                              <a:xfrm>
+                                <a:off x="0" y="0"/>
+                                <a:ext cx="352515" cy="291927"/>
+                              </a:xfrm>
+                              <a:prstGeom prst="rect"/>
+                              <a:ln/>
+                            </pic:spPr>
+                          </pic:pic>
+                        </a:graphicData>
+                      </a:graphic>
+                    </wp:anchor>
+                  </w:drawing>
+                </mc:Fallback>
+              </mc:AlternateContent>
+            </w:r>
+          </w:p>
+          <w:p>
+            <w:pPr>
+              <w:spacing w:line="240" w:lineRule="auto"/>
+              <w:jc w:val="center"/>
+              <w:rPr/>
+            </w:pPr>
+            <m:oMath>
+              <m:r>
+                <w:rPr/>
+                <m:t xml:space="preserve">Embedding Summation = Token Embedding+Positional Embedding</m:t>
+              </m:r>
+            </m:oMath>
+            <w:r>
+              <w:rPr>
+                <w:rtl w:val="0"/>
+              </w:rPr>
+            </w:r>
+          </w:p>
+          <w:p>
+            <w:pPr>
+              <w:spacing w:line="240" w:lineRule="auto"/>
+              <w:rPr/>
+            </w:pPr>
+            <w:r>
+              <w:rPr>
+                <w:rtl w:val="0"/>
+              </w:rPr>
+            </w:r>
+          </w:p>
+          <w:p>
+            <w:pPr>
+              <w:spacing w:line="240" w:lineRule="auto"/>
+              <w:rPr/>
+            </w:pPr>
+            <w:r>
+              <w:rPr>
+                <w:rtl w:val="0"/>
+              </w:rPr>
+            </w:r>
+          </w:p>
+          <w:p>
+            <w:pPr>
+              <w:spacing w:line="240" w:lineRule="auto"/>
+              <w:rPr/>
+            </w:pPr>
+            <w:r>
+              <w:rPr>
+                <w:rtl w:val="0"/>
+              </w:rPr>
+            </w:r>
+          </w:p>
+          <w:p>
+            <w:pPr>
+              <w:spacing w:line="240" w:lineRule="auto"/>
+              <w:rPr/>
+            </w:pPr>
+            <w:r>
+              <w:rPr>
+                <w:rtl w:val="0"/>
+              </w:rPr>
+            </w:r>
+          </w:p>
+          <w:p>
+            <w:pPr>
+              <w:spacing w:line="240" w:lineRule="auto"/>
+              <w:rPr/>
+            </w:pPr>
+            <w:r>
+              <w:rPr>
+                <w:rtl w:val="0"/>
+              </w:rPr>
+            </w:r>
+          </w:p>
+          <w:p>
+            <w:pPr>
+              <w:spacing w:line="240" w:lineRule="auto"/>
+              <w:rPr/>
+            </w:pPr>
+            <w:r>
+              <w:rPr>
+                <w:rtl w:val="0"/>
+              </w:rPr>
+              <w:t xml:space="preserve">Our prompt:</w:t>
+            </w:r>
+          </w:p>
+          <w:p>
+            <w:pPr>
+              <w:spacing w:line="240" w:lineRule="auto"/>
+              <w:rPr/>
+            </w:pPr>
+            <w:r>
+              <w:rPr>
+                <w:rtl w:val="0"/>
+              </w:rPr>
+            </w:r>
+          </w:p>
+          <w:p>
+            <w:pPr>
+              <w:spacing w:line="240" w:lineRule="auto"/>
+              <w:jc w:val="center"/>
+              <w:rPr>
+                <w:rFonts w:ascii="Roboto" w:cs="Roboto" w:eastAsia="Roboto" w:hAnsi="Roboto"/>
+                <w:sz w:val="24"/>
+                <w:szCs w:val="24"/>
+              </w:rPr>
+            </w:pPr>
+            <w:r>
+              <w:rPr>
+                <w:rFonts w:ascii="Roboto" w:cs="Roboto" w:eastAsia="Roboto" w:hAnsi="Roboto"/>
+                <w:sz w:val="24"/>
+                <w:szCs w:val="24"/>
+              </w:rPr>
+              <w:drawing>
+                <wp:inline distB="19050" distT="19050" distL="19050" distR="19050">
+                  <wp:extent cx="5334000" cy="736600"/>
+                  <wp:effectExtent b="0" l="0" r="0" t="0"/>
+                  <wp:docPr id="12" name="image15.png"/>
+                  <a:graphic>
+                    <a:graphicData uri="http://schemas.openxmlformats.org/drawingml/2006/picture">
+                      <pic:pic>
+                        <pic:nvPicPr>
+                          <pic:cNvPr id="0" name="image15.png"/>
+                          <pic:cNvPicPr preferRelativeResize="0"/>
+                        </pic:nvPicPr>
+                        <pic:blipFill>
+                          <a:blip r:embed="rId21"/>
+                          <a:srcRect b="0" l="0" r="0" t="0"/>
+                          <a:stretch>
+                            <a:fillRect/>
+                          </a:stretch>
+                        </pic:blipFill>
+                        <pic:spPr>
+                          <a:xfrm>
+                            <a:off x="0" y="0"/>
+                            <a:ext cx="5334000" cy="736600"/>
+                          </a:xfrm>
+                          <a:prstGeom prst="rect"/>
+                          <a:ln/>
+                        </pic:spPr>
+                      </pic:pic>
+                    </a:graphicData>
+                  </a:graphic>
+                </wp:inline>
+              </w:drawing>
+            </w:r>
+            <w:r>
+              <w:rPr>
+                <w:rtl w:val="0"/>
+              </w:rPr>
+            </w:r>
+          </w:p>
+          <w:p>
+            <w:pPr>
+              <w:spacing w:line="240" w:lineRule="auto"/>
+              <w:rPr/>
+            </w:pPr>
+            <w:r>
+              <w:rPr>
+                <w:rtl w:val="0"/>
+              </w:rPr>
+            </w:r>
+            <w:r>
+              <mc:AlternateContent>
+                <mc:Choice Requires="wpg">
+                  <w:drawing>
+                    <wp:anchor allowOverlap="1" behindDoc="0" distB="114300" distT="114300" distL="114300" distR="114300" hidden="0" layoutInCell="1" locked="0" relativeHeight="0" simplePos="0">
+                      <wp:simplePos x="0" y="0"/>
+                      <wp:positionH relativeFrom="column">
+                        <wp:posOffset>6616700</wp:posOffset>
+                      </wp:positionH>
+                      <wp:positionV relativeFrom="paragraph">
+                        <wp:posOffset>206375</wp:posOffset>
+                      </wp:positionV>
+                      <wp:extent cx="352515" cy="291927"/>
+                      <wp:effectExtent b="0" l="0" r="0" t="0"/>
+                      <wp:wrapNone/>
+                      <wp:docPr id="2" name=""/>
+                      <a:graphic>
+                        <a:graphicData uri="http://schemas.microsoft.com/office/word/2010/wordprocessingShape">
+                          <wps:wsp>
+                            <wps:cNvSpPr txBox="1"/>
+                            <wps:cNvPr id="2" name="Shape 2"/>
+                            <wps:spPr>
+                              <a:xfrm>
+                                <a:off x="988450" y="793400"/>
+                                <a:ext cx="594900" cy="486000"/>
+                              </a:xfrm>
+                              <a:prstGeom prst="rect">
+                                <a:avLst/>
+                              </a:prstGeom>
+                              <a:noFill/>
+                              <a:ln>
+                                <a:noFill/>
+                              </a:ln>
+                            </wps:spPr>
+                            <wps:txbx>
+                              <w:txbxContent>
+                                <w:p>
+                                  <w:pPr>
+                                    <w:spacing w:after="0" w:before="0" w:line="240"/>
+                                    <w:ind w:left="0" w:right="0" w:firstLine="0"/>
+                                    <w:jc w:val="left"/>
+                                    <w:textDirection w:val="btLr"/>
+                                  </w:pPr>
+                                  <w:r>
+                                    <w:rPr>
+                                      <w:rFonts w:ascii="Arial" w:cs="Arial" w:eastAsia="Arial" w:hAnsi="Arial"/>
+                                      <w:b w:val="0"/>
+                                      <w:i w:val="0"/>
+                                      <w:smallCaps w:val="0"/>
+                                      <w:strike w:val="0"/>
+                                      <w:color w:val="000000"/>
+                                      <w:sz w:val="40"/>
+                                      <w:vertAlign w:val="baseline"/>
+                                    </w:rPr>
+                                    <w:t xml:space="preserve">(8)</w:t>
+                                  </w:r>
+                                </w:p>
+                              </w:txbxContent>
+                            </wps:txbx>
+                            <wps:bodyPr anchorCtr="0" anchor="t" bIns="91425" lIns="91425" spcFirstLastPara="1" rIns="91425" wrap="square" tIns="91425">
+                              <a:noAutofit/>
+                            </wps:bodyPr>
+                          </wps:wsp>
+                        </a:graphicData>
+                      </a:graphic>
+                    </wp:anchor>
+                  </w:drawing>
+                </mc:Choice>
+                <mc:Fallback>
+                  <w:drawing>
+                    <wp:anchor allowOverlap="1" behindDoc="0" distB="114300" distT="114300" distL="114300" distR="114300" hidden="0" layoutInCell="1" locked="0" relativeHeight="0" simplePos="0">
+                      <wp:simplePos x="0" y="0"/>
+                      <wp:positionH relativeFrom="column">
+                        <wp:posOffset>6616700</wp:posOffset>
+                      </wp:positionH>
+                      <wp:positionV relativeFrom="paragraph">
+                        <wp:posOffset>206375</wp:posOffset>
+                      </wp:positionV>
+                      <wp:extent cx="352515" cy="291927"/>
+                      <wp:effectExtent b="0" l="0" r="0" t="0"/>
+                      <wp:wrapNone/>
+                      <wp:docPr id="2" name="image9.png"/>
+                      <a:graphic>
+                        <a:graphicData uri="http://schemas.openxmlformats.org/drawingml/2006/picture">
+                          <pic:pic>
+                            <pic:nvPicPr>
+                              <pic:cNvPr id="0" name="image9.png"/>
+                              <pic:cNvPicPr preferRelativeResize="0"/>
+                            </pic:nvPicPr>
+                            <pic:blipFill>
+                              <a:blip r:embed="rId22"/>
+                              <a:srcRect/>
+                              <a:stretch>
+                                <a:fillRect/>
+                              </a:stretch>
+                            </pic:blipFill>
+                            <pic:spPr>
+                              <a:xfrm>
+                                <a:off x="0" y="0"/>
+                                <a:ext cx="352515" cy="291927"/>
+                              </a:xfrm>
+                              <a:prstGeom prst="rect"/>
+                              <a:ln/>
+                            </pic:spPr>
+                          </pic:pic>
+                        </a:graphicData>
+                      </a:graphic>
+                    </wp:anchor>
+                  </w:drawing>
+                </mc:Fallback>
+              </mc:AlternateContent>
+            </w:r>
+            <w:r>
+              <w:drawing>
+                <wp:anchor allowOverlap="1" behindDoc="0" distB="19050" distT="19050" distL="19050" distR="19050" hidden="0" layoutInCell="1" locked="0" relativeHeight="0" simplePos="0">
+                  <wp:simplePos x="0" y="0"/>
+                  <wp:positionH relativeFrom="column">
+                    <wp:posOffset>654050</wp:posOffset>
+                  </wp:positionH>
+                  <wp:positionV relativeFrom="paragraph">
+                    <wp:posOffset>66675</wp:posOffset>
+                  </wp:positionV>
+                  <wp:extent cx="2743200" cy="736600"/>
+                  <wp:effectExtent b="0" l="0" r="0" t="0"/>
+                  <wp:wrapSquare wrapText="bothSides" distB="19050" distT="19050" distL="19050" distR="19050"/>
+                  <wp:docPr id="15" name="image5.png"/>
+                  <a:graphic>
+                    <a:graphicData uri="http://schemas.openxmlformats.org/drawingml/2006/picture">
+                      <pic:pic>
+                        <pic:nvPicPr>
+                          <pic:cNvPr id="0" name="image5.png"/>
+                          <pic:cNvPicPr preferRelativeResize="0"/>
+                        </pic:nvPicPr>
+                        <pic:blipFill>
+                          <a:blip r:embed="rId23"/>
+                          <a:srcRect b="0" l="0" r="0" t="0"/>
+                          <a:stretch>
+                            <a:fillRect/>
+                          </a:stretch>
+                        </pic:blipFill>
+                        <pic:spPr>
+                          <a:xfrm>
+                            <a:off x="0" y="0"/>
+                            <a:ext cx="2743200" cy="736600"/>
+                          </a:xfrm>
+                          <a:prstGeom prst="rect"/>
+                          <a:ln/>
+                        </pic:spPr>
+                      </pic:pic>
+                    </a:graphicData>
+                  </a:graphic>
+                </wp:anchor>
+              </w:drawing>
+            </w:r>
+          </w:p>
+          <w:p>
+            <w:pPr>
+              <w:spacing w:line="240" w:lineRule="auto"/>
+              <w:rPr/>
+            </w:pPr>
+            <w:r>
+              <w:rPr>
+                <w:rtl w:val="0"/>
+              </w:rPr>
+            </w:r>
+          </w:p>
+          <w:p>
+            <w:pPr>
+              <w:spacing w:line="240" w:lineRule="auto"/>
+              <w:rPr/>
+            </w:pPr>
+            <w:r>
+              <w:rPr>
+                <w:rtl w:val="0"/>
+              </w:rPr>
+            </w:r>
+          </w:p>
+          <w:p>
+            <w:pPr>
+              <w:spacing w:line="240" w:lineRule="auto"/>
+              <w:rPr/>
+            </w:pPr>
+            <w:r>
+              <w:rPr>
+                <w:rtl w:val="0"/>
+              </w:rPr>
+            </w:r>
+          </w:p>
+          <w:p>
+            <w:pPr>
+              <w:spacing w:line="240" w:lineRule="auto"/>
+              <w:rPr/>
+            </w:pPr>
+            <w:r>
+              <w:rPr>
+                <w:rtl w:val="0"/>
+              </w:rPr>
+            </w:r>
+          </w:p>
+          <w:p>
+            <w:pPr>
+              <w:spacing w:line="240" w:lineRule="auto"/>
+              <w:rPr/>
+            </w:pPr>
+            <w:r>
+              <w:rPr>
+                <w:rtl w:val="0"/>
+              </w:rPr>
+            </w:r>
+          </w:p>
+          <w:p>
+            <w:pPr>
+              <w:spacing w:line="240" w:lineRule="auto"/>
+              <w:rPr/>
+            </w:pPr>
+            <w:r>
+              <w:rPr>
+                <w:rtl w:val="0"/>
+              </w:rPr>
+            </w:r>
+          </w:p>
+          <w:p>
+            <w:pPr>
+              <w:spacing w:line="240" w:lineRule="auto"/>
+              <w:rPr/>
+            </w:pPr>
+            <w:r>
+              <w:rPr>
+                <w:rtl w:val="0"/>
+              </w:rPr>
+              <w:t xml:space="preserve">Great! Now that our input contains both semantic meaning and positional information, we can start processing it to predict the next word!</w:t>
+            </w:r>
             <w:r>
               <w:rPr>
                 <w:rtl w:val="0"/>
@@ -1486,38 +3604,6 @@
               <w:spacing w:line="240" w:lineRule="auto"/>
               <w:rPr>
                 <w:rFonts w:ascii="Calibri" w:cs="Calibri" w:eastAsia="Calibri" w:hAnsi="Calibri"/>
-                <w:sz w:val="24"/>
-                <w:szCs w:val="24"/>
-              </w:rPr>
-            </w:pPr>
-            <w:r>
-              <w:rPr>
-                <w:rtl w:val="0"/>
-              </w:rPr>
-            </w:r>
-          </w:p>
-          <w:p>
-            <w:pPr>
-              <w:widowControl w:val="0"/>
-              <w:spacing w:line="240" w:lineRule="auto"/>
-              <w:rPr>
-                <w:rFonts w:ascii="Calibri" w:cs="Calibri" w:eastAsia="Calibri" w:hAnsi="Calibri"/>
-                <w:sz w:val="24"/>
-                <w:szCs w:val="24"/>
-              </w:rPr>
-            </w:pPr>
-            <w:r>
-              <w:rPr>
-                <w:rtl w:val="0"/>
-              </w:rPr>
-            </w:r>
-          </w:p>
-          <w:p>
-            <w:pPr>
-              <w:widowControl w:val="0"/>
-              <w:spacing w:line="240" w:lineRule="auto"/>
-              <w:rPr>
-                <w:rFonts w:ascii="Calibri" w:cs="Calibri" w:eastAsia="Calibri" w:hAnsi="Calibri"/>
                 <w:i w:val="1"/>
                 <w:sz w:val="24"/>
                 <w:szCs w:val="24"/>
@@ -1534,6 +3620,22 @@
                 <w:rtl w:val="0"/>
               </w:rPr>
               <w:t xml:space="preserve">Q, K, V, and Self-Attention (78 words)</w:t>
+            </w:r>
+          </w:p>
+          <w:p>
+            <w:pPr>
+              <w:widowControl w:val="0"/>
+              <w:spacing w:line="240" w:lineRule="auto"/>
+              <w:rPr>
+                <w:rFonts w:ascii="Calibri" w:cs="Calibri" w:eastAsia="Calibri" w:hAnsi="Calibri"/>
+                <w:sz w:val="24"/>
+                <w:szCs w:val="24"/>
+              </w:rPr>
+            </w:pPr>
+            <w:r>
+              <w:rPr>
+                <w:rtl w:val="0"/>
+              </w:rPr>
             </w:r>
           </w:p>
           <w:p>
@@ -1561,16 +3663,16 @@
                 <wp:inline distB="114300" distT="114300" distL="114300" distR="114300">
                   <wp:extent cx="1675788" cy="1915186"/>
                   <wp:effectExtent b="0" l="0" r="0" t="0"/>
-                  <wp:docPr id="3" name="image4.png"/>
+                  <wp:docPr id="14" name="image2.png"/>
                   <a:graphic>
                     <a:graphicData uri="http://schemas.openxmlformats.org/drawingml/2006/picture">
                       <pic:pic>
                         <pic:nvPicPr>
-                          <pic:cNvPr id="0" name="image4.png"/>
+                          <pic:cNvPr id="0" name="image2.png"/>
                           <pic:cNvPicPr preferRelativeResize="0"/>
                         </pic:nvPicPr>
                         <pic:blipFill>
-                          <a:blip r:embed="rId12"/>
+                          <a:blip r:embed="rId24"/>
                           <a:srcRect b="0" l="0" r="0" t="0"/>
                           <a:stretch>
                             <a:fillRect/>
@@ -1639,27 +3741,11 @@
             <w:pPr>
               <w:widowControl w:val="0"/>
               <w:spacing w:line="240" w:lineRule="auto"/>
-              <w:rPr>
-                <w:rFonts w:ascii="Calibri" w:cs="Calibri" w:eastAsia="Calibri" w:hAnsi="Calibri"/>
-                <w:sz w:val="24"/>
-                <w:szCs w:val="24"/>
-              </w:rPr>
-            </w:pPr>
-            <w:r>
-              <w:rPr>
-                <w:rtl w:val="0"/>
-              </w:rPr>
-            </w:r>
-          </w:p>
-          <w:p>
-            <w:pPr>
-              <w:widowControl w:val="0"/>
-              <w:spacing w:line="240" w:lineRule="auto"/>
               <w:jc w:val="center"/>
               <w:rPr>
                 <w:rFonts w:ascii="Calibri" w:cs="Calibri" w:eastAsia="Calibri" w:hAnsi="Calibri"/>
-                <w:sz w:val="28"/>
-                <w:szCs w:val="28"/>
+                <w:sz w:val="24"/>
+                <w:szCs w:val="24"/>
               </w:rPr>
             </w:pPr>
             <m:oMath>
@@ -1707,7 +3793,808 @@
                           <w:sz w:val="28"/>
                           <w:szCs w:val="28"/>
                         </w:rPr>
-                        <m:t xml:space="preserve">uery </m:t>
+                        <m:t xml:space="preserve">uery</m:t>
+                      </m:r>
+                      <m:r>
+                        <w:rPr>
+                          <w:rFonts w:ascii="Calibri" w:cs="Calibri" w:eastAsia="Calibri" w:hAnsi="Calibri"/>
+                          <w:sz w:val="28"/>
+                          <w:szCs w:val="28"/>
+                        </w:rPr>
+                        <m:t xml:space="preserve"> </m:t>
+                      </m:r>
+                      <m:r>
+                        <w:rPr>
+                          <w:rFonts w:ascii="Calibri" w:cs="Calibri" w:eastAsia="Calibri" w:hAnsi="Calibri"/>
+                          <w:sz w:val="28"/>
+                          <w:szCs w:val="28"/>
+                        </w:rPr>
+                        <m:t>∙</m:t>
+                      </m:r>
+                      <m:r>
+                        <w:rPr>
+                          <w:rFonts w:ascii="Calibri" w:cs="Calibri" w:eastAsia="Calibri" w:hAnsi="Calibri"/>
+                          <w:sz w:val="28"/>
+                          <w:szCs w:val="28"/>
+                        </w:rPr>
+                        <m:t xml:space="preserve"> Key</m:t>
+                      </m:r>
+                    </m:e>
+                    <m:sup>
+                      <m:r>
+                        <w:rPr>
+                          <w:rFonts w:ascii="Calibri" w:cs="Calibri" w:eastAsia="Calibri" w:hAnsi="Calibri"/>
+                          <w:sz w:val="28"/>
+                          <w:szCs w:val="28"/>
+                        </w:rPr>
+                        <m:t xml:space="preserve">Temperature</m:t>
+                      </m:r>
+                    </m:sup>
+                  </m:sSup>
+                </m:num>
+                <m:den>
+                  <m:rad>
+                    <m:radPr>
+                      <m:degHide m:val="1"/>
+                      <m:ctrlPr>
+                        <w:rPr>
+                          <w:rFonts w:ascii="Calibri" w:cs="Calibri" w:eastAsia="Calibri" w:hAnsi="Calibri"/>
+                          <w:sz w:val="28"/>
+                          <w:szCs w:val="28"/>
+                        </w:rPr>
+                      </m:ctrlPr>
+                    </m:radPr>
+                    <m:e>
+                      <m:sSub>
+                        <m:sSubPr>
+                          <m:ctrlPr>
+                            <w:rPr>
+                              <w:rFonts w:ascii="Calibri" w:cs="Calibri" w:eastAsia="Calibri" w:hAnsi="Calibri"/>
+                              <w:sz w:val="28"/>
+                              <w:szCs w:val="28"/>
+                            </w:rPr>
+                          </m:ctrlPr>
+                        </m:sSubPr>
+                        <m:e>
+                          <m:r>
+                            <w:rPr>
+                              <w:rFonts w:ascii="Calibri" w:cs="Calibri" w:eastAsia="Calibri" w:hAnsi="Calibri"/>
+                              <w:sz w:val="28"/>
+                              <w:szCs w:val="28"/>
+                            </w:rPr>
+                            <m:t xml:space="preserve">d</m:t>
+                          </m:r>
+                        </m:e>
+                        <m:sub>
+                          <m:r>
+                            <w:rPr>
+                              <w:rFonts w:ascii="Calibri" w:cs="Calibri" w:eastAsia="Calibri" w:hAnsi="Calibri"/>
+                              <w:sz w:val="28"/>
+                              <w:szCs w:val="28"/>
+                            </w:rPr>
+                            <m:t xml:space="preserve">k</m:t>
+                          </m:r>
+                        </m:sub>
+                      </m:sSub>
+                    </m:e>
+                  </m:rad>
+                </m:den>
+              </m:f>
+              <m:r>
+                <w:rPr>
+                  <w:rFonts w:ascii="Calibri" w:cs="Calibri" w:eastAsia="Calibri" w:hAnsi="Calibri"/>
+                  <w:sz w:val="28"/>
+                  <w:szCs w:val="28"/>
+                </w:rPr>
+                <m:t xml:space="preserve">)</m:t>
+              </m:r>
+              <m:r>
+                <w:rPr>
+                  <w:rFonts w:ascii="Calibri" w:cs="Calibri" w:eastAsia="Calibri" w:hAnsi="Calibri"/>
+                  <w:sz w:val="28"/>
+                  <w:szCs w:val="28"/>
+                </w:rPr>
+                <m:t>∙</m:t>
+              </m:r>
+              <m:r>
+                <w:rPr>
+                  <w:rFonts w:ascii="Calibri" w:cs="Calibri" w:eastAsia="Calibri" w:hAnsi="Calibri"/>
+                  <w:sz w:val="28"/>
+                  <w:szCs w:val="28"/>
+                </w:rPr>
+                <m:t xml:space="preserve">Value</m:t>
+              </m:r>
+            </m:oMath>
+            <w:r>
+              <w:rPr>
+                <w:rtl w:val="0"/>
+              </w:rPr>
+            </w:r>
+          </w:p>
+          <w:p>
+            <w:pPr>
+              <w:widowControl w:val="0"/>
+              <w:spacing w:line="240" w:lineRule="auto"/>
+              <w:rPr>
+                <w:rFonts w:ascii="Calibri" w:cs="Calibri" w:eastAsia="Calibri" w:hAnsi="Calibri"/>
+                <w:sz w:val="24"/>
+                <w:szCs w:val="24"/>
+              </w:rPr>
+            </w:pPr>
+            <w:r>
+              <w:rPr>
+                <w:rFonts w:ascii="Calibri" w:cs="Calibri" w:eastAsia="Calibri" w:hAnsi="Calibri"/>
+                <w:sz w:val="24"/>
+                <w:szCs w:val="24"/>
+                <w:rtl w:val="0"/>
+              </w:rPr>
+              <w:t xml:space="preserve">First, we need to pass our embeddings into the “Self-Attention mechanism”, which basically tells the model which part of the inputs should the model pay attention to. </w:t>
+            </w:r>
+          </w:p>
+          <w:p>
+            <w:pPr>
+              <w:widowControl w:val="0"/>
+              <w:spacing w:line="240" w:lineRule="auto"/>
+              <w:rPr>
+                <w:rFonts w:ascii="Calibri" w:cs="Calibri" w:eastAsia="Calibri" w:hAnsi="Calibri"/>
+                <w:sz w:val="24"/>
+                <w:szCs w:val="24"/>
+              </w:rPr>
+            </w:pPr>
+            <w:r>
+              <w:rPr>
+                <w:rtl w:val="0"/>
+              </w:rPr>
+            </w:r>
+          </w:p>
+          <w:p>
+            <w:pPr>
+              <w:widowControl w:val="0"/>
+              <w:spacing w:line="240" w:lineRule="auto"/>
+              <w:rPr>
+                <w:rFonts w:ascii="Calibri" w:cs="Calibri" w:eastAsia="Calibri" w:hAnsi="Calibri"/>
+                <w:i w:val="1"/>
+                <w:sz w:val="20"/>
+                <w:szCs w:val="20"/>
+              </w:rPr>
+            </w:pPr>
+            <w:r>
+              <w:rPr>
+                <w:rFonts w:ascii="Calibri" w:cs="Calibri" w:eastAsia="Calibri" w:hAnsi="Calibri"/>
+                <w:i w:val="1"/>
+                <w:sz w:val="20"/>
+                <w:szCs w:val="20"/>
+                <w:rtl w:val="0"/>
+              </w:rPr>
+              <w:t xml:space="preserve">Note: No visual example for this one, since it will be quite cluttered. Less relevant details like </w:t>
+            </w:r>
+            <m:oMath>
+              <m:r>
+                <w:rPr>
+                  <w:rFonts w:ascii="Calibri" w:cs="Calibri" w:eastAsia="Calibri" w:hAnsi="Calibri"/>
+                  <w:i w:val="1"/>
+                  <w:sz w:val="20"/>
+                  <w:szCs w:val="20"/>
+                </w:rPr>
+                <m:t xml:space="preserve">T</m:t>
+              </m:r>
+            </m:oMath>
+            <w:r>
+              <w:rPr>
+                <w:rFonts w:ascii="Calibri" w:cs="Calibri" w:eastAsia="Calibri" w:hAnsi="Calibri"/>
+                <w:i w:val="1"/>
+                <w:sz w:val="20"/>
+                <w:szCs w:val="20"/>
+                <w:rtl w:val="0"/>
+              </w:rPr>
+              <w:t xml:space="preserve"> has been omitted for now, likely adding in appendix?</w:t>
+            </w:r>
+          </w:p>
+          <w:p>
+            <w:pPr>
+              <w:widowControl w:val="0"/>
+              <w:spacing w:after="240" w:before="240" w:line="240" w:lineRule="auto"/>
+              <w:rPr>
+                <w:rFonts w:ascii="Calibri" w:cs="Calibri" w:eastAsia="Calibri" w:hAnsi="Calibri"/>
+                <w:sz w:val="24"/>
+                <w:szCs w:val="24"/>
+              </w:rPr>
+            </w:pPr>
+            <w:r>
+              <w:rPr>
+                <w:rFonts w:ascii="Calibri" w:cs="Calibri" w:eastAsia="Calibri" w:hAnsi="Calibri"/>
+                <w:sz w:val="24"/>
+                <w:szCs w:val="24"/>
+                <w:rtl w:val="0"/>
+              </w:rPr>
+              <w:t xml:space="preserve">How does it work? </w:t>
+            </w:r>
+          </w:p>
+          <w:p>
+            <w:pPr>
+              <w:widowControl w:val="0"/>
+              <w:numPr>
+                <w:ilvl w:val="0"/>
+                <w:numId w:val="1"/>
+              </w:numPr>
+              <w:spacing w:after="0" w:afterAutospacing="0" w:before="240" w:line="240" w:lineRule="auto"/>
+              <w:ind w:left="720" w:hanging="360"/>
+              <w:rPr>
+                <w:u w:val="none"/>
+              </w:rPr>
+            </w:pPr>
+            <m:oMath>
+              <m:r>
+                <w:rPr>
+                  <w:rFonts w:ascii="Calibri" w:cs="Calibri" w:eastAsia="Calibri" w:hAnsi="Calibri"/>
+                  <w:sz w:val="24"/>
+                  <w:szCs w:val="24"/>
+                </w:rPr>
+                <m:t xml:space="preserve">Query, Key, Value</m:t>
+              </m:r>
+            </m:oMath>
+            <w:r>
+              <w:rPr>
+                <w:rFonts w:ascii="Calibri" w:cs="Calibri" w:eastAsia="Calibri" w:hAnsi="Calibri"/>
+                <w:sz w:val="24"/>
+                <w:szCs w:val="24"/>
+                <w:rtl w:val="0"/>
+              </w:rPr>
+              <w:t xml:space="preserve">  matrices are derived from multiplying </w:t>
+            </w:r>
+            <m:oMath>
+              <m:r>
+                <w:rPr/>
+                <m:t xml:space="preserve">Embedding Summation</m:t>
+              </m:r>
+            </m:oMath>
+            <w:r>
+              <w:rPr>
+                <w:rtl w:val="0"/>
+              </w:rPr>
+              <w:t xml:space="preserve"> </w:t>
+            </w:r>
+            <w:r>
+              <w:rPr>
+                <w:rFonts w:ascii="Calibri" w:cs="Calibri" w:eastAsia="Calibri" w:hAnsi="Calibri"/>
+                <w:sz w:val="24"/>
+                <w:szCs w:val="24"/>
+                <w:rtl w:val="0"/>
+              </w:rPr>
+              <w:t xml:space="preserve">to learn matrices. </w:t>
+            </w:r>
+          </w:p>
+          <w:p>
+            <w:pPr>
+              <w:widowControl w:val="0"/>
+              <w:numPr>
+                <w:ilvl w:val="1"/>
+                <w:numId w:val="1"/>
+              </w:numPr>
+              <w:spacing w:after="0" w:afterAutospacing="0" w:before="0" w:beforeAutospacing="0" w:line="240" w:lineRule="auto"/>
+              <w:ind w:left="1440" w:hanging="360"/>
+              <w:rPr>
+                <w:rFonts w:ascii="Calibri" w:cs="Calibri" w:eastAsia="Calibri" w:hAnsi="Calibri"/>
+                <w:sz w:val="24"/>
+                <w:szCs w:val="24"/>
+              </w:rPr>
+            </w:pPr>
+            <m:oMath>
+              <m:r>
+                <w:rPr>
+                  <w:rFonts w:ascii="Calibri" w:cs="Calibri" w:eastAsia="Calibri" w:hAnsi="Calibri"/>
+                  <w:sz w:val="24"/>
+                  <w:szCs w:val="24"/>
+                </w:rPr>
+                <m:t xml:space="preserve">Query</m:t>
+              </m:r>
+            </m:oMath>
+            <w:r>
+              <w:rPr>
+                <w:rFonts w:ascii="Calibri" w:cs="Calibri" w:eastAsia="Calibri" w:hAnsi="Calibri"/>
+                <w:sz w:val="24"/>
+                <w:szCs w:val="24"/>
+                <w:rtl w:val="0"/>
+              </w:rPr>
+              <w:t xml:space="preserve">: It's like a searchlight pointing at something we're interested in.</w:t>
+            </w:r>
+          </w:p>
+          <w:p>
+            <w:pPr>
+              <w:widowControl w:val="0"/>
+              <w:numPr>
+                <w:ilvl w:val="1"/>
+                <w:numId w:val="1"/>
+              </w:numPr>
+              <w:spacing w:after="0" w:afterAutospacing="0" w:before="0" w:beforeAutospacing="0" w:line="240" w:lineRule="auto"/>
+              <w:ind w:left="1440" w:hanging="360"/>
+              <w:rPr>
+                <w:rFonts w:ascii="Calibri" w:cs="Calibri" w:eastAsia="Calibri" w:hAnsi="Calibri"/>
+                <w:sz w:val="24"/>
+                <w:szCs w:val="24"/>
+              </w:rPr>
+            </w:pPr>
+            <m:oMath>
+              <m:r>
+                <w:rPr>
+                  <w:rFonts w:ascii="Calibri" w:cs="Calibri" w:eastAsia="Calibri" w:hAnsi="Calibri"/>
+                  <w:sz w:val="24"/>
+                  <w:szCs w:val="24"/>
+                </w:rPr>
+                <m:t xml:space="preserve">Key</m:t>
+              </m:r>
+            </m:oMath>
+            <w:r>
+              <w:rPr>
+                <w:rFonts w:ascii="Calibri" w:cs="Calibri" w:eastAsia="Calibri" w:hAnsi="Calibri"/>
+                <w:sz w:val="24"/>
+                <w:szCs w:val="24"/>
+                <w:rtl w:val="0"/>
+              </w:rPr>
+              <w:t xml:space="preserve">: It's like labels on items we're searching through.</w:t>
+            </w:r>
+          </w:p>
+          <w:p>
+            <w:pPr>
+              <w:widowControl w:val="0"/>
+              <w:numPr>
+                <w:ilvl w:val="1"/>
+                <w:numId w:val="1"/>
+              </w:numPr>
+              <w:spacing w:after="0" w:afterAutospacing="0" w:before="0" w:beforeAutospacing="0" w:line="240" w:lineRule="auto"/>
+              <w:ind w:left="1440" w:hanging="360"/>
+              <w:rPr>
+                <w:rFonts w:ascii="Calibri" w:cs="Calibri" w:eastAsia="Calibri" w:hAnsi="Calibri"/>
+                <w:sz w:val="24"/>
+                <w:szCs w:val="24"/>
+              </w:rPr>
+            </w:pPr>
+            <m:oMath>
+              <m:r>
+                <w:rPr>
+                  <w:rFonts w:ascii="Calibri" w:cs="Calibri" w:eastAsia="Calibri" w:hAnsi="Calibri"/>
+                  <w:sz w:val="24"/>
+                  <w:szCs w:val="24"/>
+                </w:rPr>
+                <m:t xml:space="preserve">Value</m:t>
+              </m:r>
+            </m:oMath>
+            <w:r>
+              <w:rPr>
+                <w:rFonts w:ascii="Calibri" w:cs="Calibri" w:eastAsia="Calibri" w:hAnsi="Calibri"/>
+                <w:sz w:val="24"/>
+                <w:szCs w:val="24"/>
+                <w:rtl w:val="0"/>
+              </w:rPr>
+              <w:t xml:space="preserve">: Holds the content of each item.</w:t>
+            </w:r>
+          </w:p>
+          <w:p>
+            <w:pPr>
+              <w:widowControl w:val="0"/>
+              <w:numPr>
+                <w:ilvl w:val="1"/>
+                <w:numId w:val="1"/>
+              </w:numPr>
+              <w:spacing w:after="0" w:afterAutospacing="0" w:before="0" w:beforeAutospacing="0" w:line="240" w:lineRule="auto"/>
+              <w:ind w:left="1440" w:hanging="360"/>
+              <w:rPr>
+                <w:rFonts w:ascii="Calibri" w:cs="Calibri" w:eastAsia="Calibri" w:hAnsi="Calibri"/>
+                <w:sz w:val="24"/>
+                <w:szCs w:val="24"/>
+                <w:u w:val="none"/>
+              </w:rPr>
+            </w:pPr>
+            <w:r>
+              <w:rPr>
+                <w:rFonts w:ascii="Calibri" w:cs="Calibri" w:eastAsia="Calibri" w:hAnsi="Calibri"/>
+                <w:sz w:val="24"/>
+                <w:szCs w:val="24"/>
+                <w:rtl w:val="0"/>
+              </w:rPr>
+              <w:t xml:space="preserve">NEED TO REFORMAT THIS. AND WRITE OUT WHAT D_K means</w:t>
+            </w:r>
+          </w:p>
+          <w:p>
+            <w:pPr>
+              <w:widowControl w:val="0"/>
+              <w:numPr>
+                <w:ilvl w:val="0"/>
+                <w:numId w:val="1"/>
+              </w:numPr>
+              <w:spacing w:after="0" w:afterAutospacing="0" w:before="0" w:beforeAutospacing="0" w:line="240" w:lineRule="auto"/>
+              <w:ind w:left="720" w:hanging="360"/>
+              <w:rPr>
+                <w:u w:val="none"/>
+              </w:rPr>
+            </w:pPr>
+            <w:r>
+              <w:rPr>
+                <w:rFonts w:ascii="Calibri" w:cs="Calibri" w:eastAsia="Calibri" w:hAnsi="Calibri"/>
+                <w:sz w:val="24"/>
+                <w:szCs w:val="24"/>
+                <w:rtl w:val="0"/>
+              </w:rPr>
+              <w:t xml:space="preserve">The dot products </w:t>
+            </w:r>
+            <m:oMath>
+              <m:r>
+                <w:rPr>
+                  <w:rFonts w:ascii="Calibri" w:cs="Calibri" w:eastAsia="Calibri" w:hAnsi="Calibri"/>
+                  <w:strike w:val="1"/>
+                  <w:sz w:val="24"/>
+                  <w:szCs w:val="24"/>
+                </w:rPr>
+                <m:t xml:space="preserve">Q</m:t>
+              </m:r>
+              <m:sSup>
+                <m:sSupPr>
+                  <m:ctrlPr>
+                    <w:rPr>
+                      <w:rFonts w:ascii="Calibri" w:cs="Calibri" w:eastAsia="Calibri" w:hAnsi="Calibri"/>
+                      <w:strike w:val="1"/>
+                      <w:sz w:val="24"/>
+                      <w:szCs w:val="24"/>
+                    </w:rPr>
+                  </m:ctrlPr>
+                </m:sSupPr>
+                <m:e>
+                  <m:r>
+                    <w:rPr>
+                      <w:rFonts w:ascii="Calibri" w:cs="Calibri" w:eastAsia="Calibri" w:hAnsi="Calibri"/>
+                      <w:strike w:val="1"/>
+                      <w:sz w:val="24"/>
+                      <w:szCs w:val="24"/>
+                    </w:rPr>
+                    <m:t xml:space="preserve">K</m:t>
+                  </m:r>
+                </m:e>
+                <m:sup>
+                  <m:r>
+                    <w:rPr>
+                      <w:rFonts w:ascii="Calibri" w:cs="Calibri" w:eastAsia="Calibri" w:hAnsi="Calibri"/>
+                      <w:strike w:val="1"/>
+                      <w:sz w:val="24"/>
+                      <w:szCs w:val="24"/>
+                    </w:rPr>
+                    <m:t xml:space="preserve">T</m:t>
+                  </m:r>
+                </m:sup>
+              </m:sSup>
+            </m:oMath>
+            <w:r>
+              <w:rPr>
+                <w:rFonts w:ascii="Calibri" w:cs="Calibri" w:eastAsia="Calibri" w:hAnsi="Calibri"/>
+                <w:sz w:val="24"/>
+                <w:szCs w:val="24"/>
+                <w:rtl w:val="0"/>
+              </w:rPr>
+              <w:t xml:space="preserve"> are scaled by </w:t>
+            </w:r>
+            <m:oMath>
+              <m:rad>
+                <m:radPr>
+                  <m:degHide m:val="1"/>
+                </m:radPr>
+                <m:e>
+                  <m:sSub>
+                    <m:sSubPr>
+                      <m:ctrlPr>
+                        <w:rPr>
+                          <w:rFonts w:ascii="Calibri" w:cs="Calibri" w:eastAsia="Calibri" w:hAnsi="Calibri"/>
+                          <w:sz w:val="24"/>
+                          <w:szCs w:val="24"/>
+                        </w:rPr>
+                      </m:ctrlPr>
+                    </m:sSubPr>
+                    <m:e>
+                      <m:r>
+                        <w:rPr>
+                          <w:rFonts w:ascii="Calibri" w:cs="Calibri" w:eastAsia="Calibri" w:hAnsi="Calibri"/>
+                          <w:sz w:val="24"/>
+                          <w:szCs w:val="24"/>
+                        </w:rPr>
+                        <m:t xml:space="preserve">d</m:t>
+                      </m:r>
+                    </m:e>
+                    <m:sub>
+                      <m:r>
+                        <w:rPr>
+                          <w:rFonts w:ascii="Calibri" w:cs="Calibri" w:eastAsia="Calibri" w:hAnsi="Calibri"/>
+                          <w:sz w:val="24"/>
+                          <w:szCs w:val="24"/>
+                        </w:rPr>
+                        <m:t xml:space="preserve">k</m:t>
+                      </m:r>
+                    </m:sub>
+                  </m:sSub>
+                </m:e>
+              </m:rad>
+            </m:oMath>
+            <w:r>
+              <w:rPr>
+                <w:rFonts w:ascii="Calibri" w:cs="Calibri" w:eastAsia="Calibri" w:hAnsi="Calibri"/>
+                <w:sz w:val="24"/>
+                <w:szCs w:val="24"/>
+                <w:rtl w:val="0"/>
+              </w:rPr>
+              <w:t xml:space="preserve">​​  (</w:t>
+            </w:r>
+            <m:oMath>
+              <m:sSub>
+                <m:sSubPr>
+                  <m:ctrlPr>
+                    <w:rPr>
+                      <w:rFonts w:ascii="Calibri" w:cs="Calibri" w:eastAsia="Calibri" w:hAnsi="Calibri"/>
+                      <w:sz w:val="24"/>
+                      <w:szCs w:val="24"/>
+                    </w:rPr>
+                  </m:ctrlPr>
+                </m:sSubPr>
+                <m:e>
+                  <m:r>
+                    <w:rPr>
+                      <w:rFonts w:ascii="Calibri" w:cs="Calibri" w:eastAsia="Calibri" w:hAnsi="Calibri"/>
+                      <w:sz w:val="24"/>
+                      <w:szCs w:val="24"/>
+                    </w:rPr>
+                    <m:t xml:space="preserve">d</m:t>
+                  </m:r>
+                </m:e>
+                <m:sub>
+                  <m:r>
+                    <w:rPr>
+                      <w:rFonts w:ascii="Calibri" w:cs="Calibri" w:eastAsia="Calibri" w:hAnsi="Calibri"/>
+                      <w:sz w:val="24"/>
+                      <w:szCs w:val="24"/>
+                    </w:rPr>
+                    <m:t xml:space="preserve">k</m:t>
+                  </m:r>
+                </m:sub>
+              </m:sSub>
+              <m:r>
+                <w:rPr>
+                  <w:rFonts w:ascii="Calibri" w:cs="Calibri" w:eastAsia="Calibri" w:hAnsi="Calibri"/>
+                  <w:sz w:val="24"/>
+                  <w:szCs w:val="24"/>
+                </w:rPr>
+                <m:t xml:space="preserve"> =size of feature dimension</m:t>
+              </m:r>
+            </m:oMath>
+            <w:r>
+              <w:rPr>
+                <w:rFonts w:ascii="Calibri" w:cs="Calibri" w:eastAsia="Calibri" w:hAnsi="Calibri"/>
+                <w:sz w:val="24"/>
+                <w:szCs w:val="24"/>
+                <w:rtl w:val="0"/>
+              </w:rPr>
+              <w:t xml:space="preserve">—</w:t>
+            </w:r>
+            <m:oMath>
+              <m:sSub>
+                <m:sSubPr>
+                  <m:ctrlPr>
+                    <w:rPr>
+                      <w:rFonts w:ascii="Calibri" w:cs="Calibri" w:eastAsia="Calibri" w:hAnsi="Calibri"/>
+                      <w:sz w:val="24"/>
+                      <w:szCs w:val="24"/>
+                    </w:rPr>
+                  </m:ctrlPr>
+                </m:sSubPr>
+                <m:e>
+                  <m:r>
+                    <w:rPr>
+                      <w:rFonts w:ascii="Calibri" w:cs="Calibri" w:eastAsia="Calibri" w:hAnsi="Calibri"/>
+                      <w:sz w:val="24"/>
+                      <w:szCs w:val="24"/>
+                    </w:rPr>
+                    <m:t xml:space="preserve">d</m:t>
+                  </m:r>
+                </m:e>
+                <m:sub>
+                  <m:r>
+                    <w:rPr>
+                      <w:rFonts w:ascii="Calibri" w:cs="Calibri" w:eastAsia="Calibri" w:hAnsi="Calibri"/>
+                      <w:sz w:val="24"/>
+                      <w:szCs w:val="24"/>
+                    </w:rPr>
+                    <m:t xml:space="preserve">k</m:t>
+                  </m:r>
+                </m:sub>
+              </m:sSub>
+              <m:r>
+                <w:rPr>
+                  <w:rFonts w:ascii="Calibri" w:cs="Calibri" w:eastAsia="Calibri" w:hAnsi="Calibri"/>
+                  <w:sz w:val="24"/>
+                  <w:szCs w:val="24"/>
+                </w:rPr>
+                <m:t xml:space="preserve">=5</m:t>
+              </m:r>
+            </m:oMath>
+            <w:r>
+              <w:rPr>
+                <w:rFonts w:ascii="Calibri" w:cs="Calibri" w:eastAsia="Calibri" w:hAnsi="Calibri"/>
+                <w:sz w:val="24"/>
+                <w:szCs w:val="24"/>
+                <w:rtl w:val="0"/>
+              </w:rPr>
+              <w:t xml:space="preserve"> for </w:t>
+            </w:r>
+            <m:oMath>
+              <m:r>
+                <w:rPr>
+                  <w:rFonts w:ascii="Calibri" w:cs="Calibri" w:eastAsia="Calibri" w:hAnsi="Calibri"/>
+                  <w:sz w:val="24"/>
+                  <w:szCs w:val="24"/>
+                </w:rPr>
+                <m:t xml:space="preserve">(8)</m:t>
+              </m:r>
+            </m:oMath>
+            <w:r>
+              <w:rPr>
+                <w:rFonts w:ascii="Calibri" w:cs="Calibri" w:eastAsia="Calibri" w:hAnsi="Calibri"/>
+                <w:sz w:val="24"/>
+                <w:szCs w:val="24"/>
+                <w:rtl w:val="0"/>
+              </w:rPr>
+              <w:t xml:space="preserve">) to ensure numerical stability during learning. </w:t>
+            </w:r>
+          </w:p>
+          <w:p>
+            <w:pPr>
+              <w:widowControl w:val="0"/>
+              <w:numPr>
+                <w:ilvl w:val="0"/>
+                <w:numId w:val="1"/>
+              </w:numPr>
+              <w:spacing w:after="0" w:afterAutospacing="0" w:before="0" w:beforeAutospacing="0" w:line="240" w:lineRule="auto"/>
+              <w:ind w:left="720" w:hanging="360"/>
+              <w:rPr>
+                <w:u w:val="none"/>
+              </w:rPr>
+            </w:pPr>
+            <m:oMath>
+              <m:r>
+                <w:rPr>
+                  <w:rFonts w:ascii="Calibri" w:cs="Calibri" w:eastAsia="Calibri" w:hAnsi="Calibri"/>
+                  <w:sz w:val="24"/>
+                  <w:szCs w:val="24"/>
+                </w:rPr>
+                <m:t xml:space="preserve">softmax()</m:t>
+              </m:r>
+            </m:oMath>
+            <w:r>
+              <w:rPr>
+                <w:rFonts w:ascii="Calibri" w:cs="Calibri" w:eastAsia="Calibri" w:hAnsi="Calibri"/>
+                <w:sz w:val="24"/>
+                <w:szCs w:val="24"/>
+                <w:rtl w:val="0"/>
+              </w:rPr>
+              <w:t xml:space="preserve"> normalises these value to </w:t>
+            </w:r>
+            <m:oMath>
+              <m:r>
+                <w:rPr>
+                  <w:rFonts w:ascii="Calibri" w:cs="Calibri" w:eastAsia="Calibri" w:hAnsi="Calibri"/>
+                  <w:sz w:val="24"/>
+                  <w:szCs w:val="24"/>
+                </w:rPr>
+                <m:t xml:space="preserve">[0, 1]</m:t>
+              </m:r>
+            </m:oMath>
+            <w:r>
+              <w:rPr>
+                <w:rFonts w:ascii="Calibri" w:cs="Calibri" w:eastAsia="Calibri" w:hAnsi="Calibri"/>
+                <w:sz w:val="24"/>
+                <w:szCs w:val="24"/>
+                <w:rtl w:val="0"/>
+              </w:rPr>
+              <w:t xml:space="preserve">, effectively selecting the input parts to focus on. </w:t>
+            </w:r>
+          </w:p>
+          <w:p>
+            <w:pPr>
+              <w:widowControl w:val="0"/>
+              <w:numPr>
+                <w:ilvl w:val="0"/>
+                <w:numId w:val="1"/>
+              </w:numPr>
+              <w:spacing w:after="0" w:afterAutospacing="0" w:before="0" w:beforeAutospacing="0" w:line="240" w:lineRule="auto"/>
+              <w:ind w:left="720" w:hanging="360"/>
+              <w:rPr>
+                <w:rFonts w:ascii="Calibri" w:cs="Calibri" w:eastAsia="Calibri" w:hAnsi="Calibri"/>
+                <w:sz w:val="24"/>
+                <w:szCs w:val="24"/>
+              </w:rPr>
+            </w:pPr>
+            <w:r>
+              <w:rPr>
+                <w:rFonts w:ascii="Calibri" w:cs="Calibri" w:eastAsia="Calibri" w:hAnsi="Calibri"/>
+                <w:sz w:val="24"/>
+                <w:szCs w:val="24"/>
+                <w:rtl w:val="0"/>
+              </w:rPr>
+              <w:t xml:space="preserve">Q multiplied by K: Determines how relevant each item's label (Key) is to our searchlight (Query).</w:t>
+            </w:r>
+          </w:p>
+          <w:p>
+            <w:pPr>
+              <w:widowControl w:val="0"/>
+              <w:numPr>
+                <w:ilvl w:val="0"/>
+                <w:numId w:val="1"/>
+              </w:numPr>
+              <w:spacing w:after="240" w:before="0" w:beforeAutospacing="0" w:line="240" w:lineRule="auto"/>
+              <w:ind w:left="720" w:hanging="360"/>
+              <w:rPr>
+                <w:rFonts w:ascii="Calibri" w:cs="Calibri" w:eastAsia="Calibri" w:hAnsi="Calibri"/>
+                <w:sz w:val="24"/>
+                <w:szCs w:val="24"/>
+              </w:rPr>
+            </w:pPr>
+            <w:r>
+              <w:rPr>
+                <w:rFonts w:ascii="Calibri" w:cs="Calibri" w:eastAsia="Calibri" w:hAnsi="Calibri"/>
+                <w:sz w:val="24"/>
+                <w:szCs w:val="24"/>
+                <w:rtl w:val="0"/>
+              </w:rPr>
+              <w:t xml:space="preserve">Multiplying </w:t>
+            </w:r>
+            <m:oMath>
+              <m:r>
+                <w:rPr>
+                  <w:rFonts w:ascii="Calibri" w:cs="Calibri" w:eastAsia="Calibri" w:hAnsi="Calibri"/>
+                  <w:sz w:val="28"/>
+                  <w:szCs w:val="28"/>
+                </w:rPr>
+                <m:t xml:space="preserve">softmax(</m:t>
+              </m:r>
+              <m:f>
+                <m:fPr>
+                  <m:ctrlPr>
+                    <w:rPr>
+                      <w:rFonts w:ascii="Calibri" w:cs="Calibri" w:eastAsia="Calibri" w:hAnsi="Calibri"/>
+                      <w:sz w:val="28"/>
+                      <w:szCs w:val="28"/>
+                    </w:rPr>
+                  </m:ctrlPr>
+                </m:fPr>
+                <m:num>
+                  <m:r>
+                    <w:rPr>
+                      <w:rFonts w:ascii="Calibri" w:cs="Calibri" w:eastAsia="Calibri" w:hAnsi="Calibri"/>
+                      <w:sz w:val="28"/>
+                      <w:szCs w:val="28"/>
+                    </w:rPr>
+                    <m:t xml:space="preserve">Q</m:t>
+                  </m:r>
+                  <m:sSup>
+                    <m:sSupPr>
+                      <m:ctrlPr>
+                        <w:rPr>
+                          <w:rFonts w:ascii="Calibri" w:cs="Calibri" w:eastAsia="Calibri" w:hAnsi="Calibri"/>
+                          <w:sz w:val="28"/>
+                          <w:szCs w:val="28"/>
+                        </w:rPr>
+                      </m:ctrlPr>
+                    </m:sSupPr>
+                    <m:e>
+                      <m:r>
+                        <w:rPr>
+                          <w:rFonts w:ascii="Calibri" w:cs="Calibri" w:eastAsia="Calibri" w:hAnsi="Calibri"/>
+                          <w:sz w:val="28"/>
+                          <w:szCs w:val="28"/>
+                        </w:rPr>
+                        <m:t xml:space="preserve">uery</m:t>
+                      </m:r>
+                      <m:r>
+                        <w:rPr>
+                          <w:rFonts w:ascii="Calibri" w:cs="Calibri" w:eastAsia="Calibri" w:hAnsi="Calibri"/>
+                          <w:sz w:val="28"/>
+                          <w:szCs w:val="28"/>
+                        </w:rPr>
+                        <m:t xml:space="preserve"> </m:t>
                       </m:r>
                       <m:r>
                         <w:rPr>
@@ -1794,166 +4681,20 @@
                 </w:rPr>
                 <m:t xml:space="preserve">)</m:t>
               </m:r>
-              <m:r>
-                <w:rPr>
-                  <w:rFonts w:ascii="Calibri" w:cs="Calibri" w:eastAsia="Calibri" w:hAnsi="Calibri"/>
-                  <w:sz w:val="28"/>
-                  <w:szCs w:val="28"/>
-                </w:rPr>
-                <m:t>⋅</m:t>
-              </m:r>
-              <m:r>
-                <w:rPr>
-                  <w:rFonts w:ascii="Calibri" w:cs="Calibri" w:eastAsia="Calibri" w:hAnsi="Calibri"/>
-                  <w:sz w:val="28"/>
-                  <w:szCs w:val="28"/>
-                </w:rPr>
-                <m:t xml:space="preserve">Value</m:t>
-              </m:r>
             </m:oMath>
             <w:r>
               <w:rPr>
-                <w:rtl w:val="0"/>
-              </w:rPr>
-            </w:r>
-          </w:p>
-          <w:p>
-            <w:pPr>
-              <w:widowControl w:val="0"/>
-              <w:spacing w:line="240" w:lineRule="auto"/>
-              <w:rPr>
-                <w:rFonts w:ascii="Calibri" w:cs="Calibri" w:eastAsia="Calibri" w:hAnsi="Calibri"/>
-                <w:sz w:val="24"/>
-                <w:szCs w:val="24"/>
-              </w:rPr>
-            </w:pPr>
-            <w:r>
-              <w:rPr>
-                <w:rtl w:val="0"/>
-              </w:rPr>
-            </w:r>
-          </w:p>
-          <w:p>
-            <w:pPr>
-              <w:widowControl w:val="0"/>
-              <w:spacing w:after="240" w:before="240" w:line="240" w:lineRule="auto"/>
-              <w:rPr>
-                <w:rFonts w:ascii="Calibri" w:cs="Calibri" w:eastAsia="Calibri" w:hAnsi="Calibri"/>
-                <w:sz w:val="24"/>
-                <w:szCs w:val="24"/>
-              </w:rPr>
-            </w:pPr>
-            <w:r>
-              <w:rPr>
-                <w:rFonts w:ascii="Calibri" w:cs="Calibri" w:eastAsia="Calibri" w:hAnsi="Calibri"/>
-                <w:sz w:val="24"/>
-                <w:szCs w:val="24"/>
-                <w:rtl w:val="0"/>
-              </w:rPr>
-              <w:t xml:space="preserve">Query, Key, Value matrices are derived from multiplying input embeddings by learned matrices.  The dot products </w:t>
-            </w:r>
-            <m:oMath>
-              <m:r>
-                <w:rPr>
-                  <w:rFonts w:ascii="Calibri" w:cs="Calibri" w:eastAsia="Calibri" w:hAnsi="Calibri"/>
-                  <w:strike w:val="1"/>
-                  <w:sz w:val="24"/>
-                  <w:szCs w:val="24"/>
-                </w:rPr>
-                <m:t xml:space="preserve">Q</m:t>
-              </m:r>
-              <m:sSup>
-                <m:sSupPr>
-                  <m:ctrlPr>
-                    <w:rPr>
-                      <w:rFonts w:ascii="Calibri" w:cs="Calibri" w:eastAsia="Calibri" w:hAnsi="Calibri"/>
-                      <w:strike w:val="1"/>
-                      <w:sz w:val="24"/>
-                      <w:szCs w:val="24"/>
-                    </w:rPr>
-                  </m:ctrlPr>
-                </m:sSupPr>
-                <m:e>
-                  <m:r>
-                    <w:rPr>
-                      <w:rFonts w:ascii="Calibri" w:cs="Calibri" w:eastAsia="Calibri" w:hAnsi="Calibri"/>
-                      <w:strike w:val="1"/>
-                      <w:sz w:val="24"/>
-                      <w:szCs w:val="24"/>
-                    </w:rPr>
-                    <m:t xml:space="preserve">K</m:t>
-                  </m:r>
-                </m:e>
-                <m:sup>
-                  <m:r>
-                    <w:rPr>
-                      <w:rFonts w:ascii="Calibri" w:cs="Calibri" w:eastAsia="Calibri" w:hAnsi="Calibri"/>
-                      <w:strike w:val="1"/>
-                      <w:sz w:val="24"/>
-                      <w:szCs w:val="24"/>
-                    </w:rPr>
-                    <m:t xml:space="preserve">T</m:t>
-                  </m:r>
-                </m:sup>
-              </m:sSup>
-            </m:oMath>
-            <w:r>
-              <w:rPr>
-                <w:rFonts w:ascii="Calibri" w:cs="Calibri" w:eastAsia="Calibri" w:hAnsi="Calibri"/>
-                <w:sz w:val="24"/>
-                <w:szCs w:val="24"/>
-                <w:rtl w:val="0"/>
-              </w:rPr>
-              <w:t xml:space="preserve"> are scaled by </w:t>
-            </w:r>
-            <m:oMath>
-              <m:rad>
-                <m:radPr>
-                  <m:degHide m:val="1"/>
-                </m:radPr>
-                <m:e>
-                  <m:sSub>
-                    <m:sSubPr>
-                      <m:ctrlPr>
-                        <w:rPr>
-                          <w:rFonts w:ascii="Calibri" w:cs="Calibri" w:eastAsia="Calibri" w:hAnsi="Calibri"/>
-                          <w:sz w:val="24"/>
-                          <w:szCs w:val="24"/>
-                        </w:rPr>
-                      </m:ctrlPr>
-                    </m:sSubPr>
-                    <m:e>
-                      <m:r>
-                        <w:rPr>
-                          <w:rFonts w:ascii="Calibri" w:cs="Calibri" w:eastAsia="Calibri" w:hAnsi="Calibri"/>
-                          <w:sz w:val="24"/>
-                          <w:szCs w:val="24"/>
-                        </w:rPr>
-                        <m:t xml:space="preserve">d</m:t>
-                      </m:r>
-                    </m:e>
-                    <m:sub>
-                      <m:r>
-                        <w:rPr>
-                          <w:rFonts w:ascii="Calibri" w:cs="Calibri" w:eastAsia="Calibri" w:hAnsi="Calibri"/>
-                          <w:sz w:val="24"/>
-                          <w:szCs w:val="24"/>
-                        </w:rPr>
-                        <m:t xml:space="preserve">k</m:t>
-                      </m:r>
-                    </m:sub>
-                  </m:sSub>
-                </m:e>
-              </m:rad>
-            </m:oMath>
-            <w:r>
-              <w:rPr>
-                <w:rFonts w:ascii="Calibri" w:cs="Calibri" w:eastAsia="Calibri" w:hAnsi="Calibri"/>
-                <w:sz w:val="24"/>
-                <w:szCs w:val="24"/>
-                <w:rtl w:val="0"/>
-              </w:rPr>
-              <w:t xml:space="preserve">​​ to ensure numerical stability during learning. Softmax converts these values into a probability distribution, effectively selecting the input parts to focus on. </w:t>
+                <w:rFonts w:ascii="Calibri" w:cs="Calibri" w:eastAsia="Calibri" w:hAnsi="Calibri"/>
+                <w:sz w:val="24"/>
+                <w:szCs w:val="24"/>
+                <w:rtl w:val="0"/>
+              </w:rPr>
+              <w:t xml:space="preserve"> by V: Retrieves and emphasises the content of relevant items.</w:t>
+            </w:r>
+            <w:r>
+              <w:rPr>
+                <w:rtl w:val="0"/>
+              </w:rPr>
             </w:r>
           </w:p>
           <w:p>
@@ -1975,18 +4716,18 @@
               </w:rPr>
               <w:drawing>
                 <wp:inline distB="114300" distT="114300" distL="114300" distR="114300">
-                  <wp:extent cx="1572600" cy="1572600"/>
+                  <wp:extent cx="2312375" cy="2312375"/>
                   <wp:effectExtent b="0" l="0" r="0" t="0"/>
-                  <wp:docPr id="6" name="image1.png"/>
+                  <wp:docPr id="18" name="image6.png"/>
                   <a:graphic>
                     <a:graphicData uri="http://schemas.openxmlformats.org/drawingml/2006/picture">
                       <pic:pic>
                         <pic:nvPicPr>
-                          <pic:cNvPr id="0" name="image1.png"/>
+                          <pic:cNvPr id="0" name="image6.png"/>
                           <pic:cNvPicPr preferRelativeResize="0"/>
                         </pic:nvPicPr>
                         <pic:blipFill>
-                          <a:blip r:embed="rId13"/>
+                          <a:blip r:embed="rId25"/>
                           <a:srcRect b="0" l="0" r="0" t="0"/>
                           <a:stretch>
                             <a:fillRect/>
@@ -1995,7 +4736,7 @@
                         <pic:spPr>
                           <a:xfrm>
                             <a:off x="0" y="0"/>
-                            <a:ext cx="1572600" cy="1572600"/>
+                            <a:ext cx="2312375" cy="2312375"/>
                           </a:xfrm>
                           <a:prstGeom prst="rect"/>
                           <a:ln/>
@@ -2583,7 +5324,7 @@
               <w:widowControl w:val="0"/>
               <w:numPr>
                 <w:ilvl w:val="0"/>
-                <w:numId w:val="4"/>
+                <w:numId w:val="5"/>
               </w:numPr>
               <w:spacing w:line="240" w:lineRule="auto"/>
               <w:ind w:left="720" w:hanging="360"/>
@@ -2608,7 +5349,7 @@
               <w:widowControl w:val="0"/>
               <w:numPr>
                 <w:ilvl w:val="0"/>
-                <w:numId w:val="4"/>
+                <w:numId w:val="5"/>
               </w:numPr>
               <w:spacing w:line="240" w:lineRule="auto"/>
               <w:ind w:left="720" w:hanging="360"/>
@@ -2633,7 +5374,7 @@
               <w:widowControl w:val="0"/>
               <w:numPr>
                 <w:ilvl w:val="0"/>
-                <w:numId w:val="4"/>
+                <w:numId w:val="5"/>
               </w:numPr>
               <w:spacing w:line="240" w:lineRule="auto"/>
               <w:ind w:left="720" w:hanging="360"/>
@@ -2741,7 +5482,7 @@
               <w:widowControl w:val="0"/>
               <w:numPr>
                 <w:ilvl w:val="0"/>
-                <w:numId w:val="4"/>
+                <w:numId w:val="5"/>
               </w:numPr>
               <w:spacing w:line="240" w:lineRule="auto"/>
               <w:ind w:left="720" w:hanging="360"/>
@@ -2766,7 +5507,7 @@
               <w:widowControl w:val="0"/>
               <w:numPr>
                 <w:ilvl w:val="1"/>
-                <w:numId w:val="4"/>
+                <w:numId w:val="5"/>
               </w:numPr>
               <w:spacing w:line="240" w:lineRule="auto"/>
               <w:ind w:left="1440" w:hanging="360"/>
@@ -2791,7 +5532,7 @@
               <w:widowControl w:val="0"/>
               <w:numPr>
                 <w:ilvl w:val="0"/>
-                <w:numId w:val="4"/>
+                <w:numId w:val="5"/>
               </w:numPr>
               <w:spacing w:line="240" w:lineRule="auto"/>
               <w:ind w:left="720" w:hanging="360"/>
@@ -2816,7 +5557,7 @@
               <w:widowControl w:val="0"/>
               <w:numPr>
                 <w:ilvl w:val="1"/>
-                <w:numId w:val="4"/>
+                <w:numId w:val="5"/>
               </w:numPr>
               <w:spacing w:line="240" w:lineRule="auto"/>
               <w:ind w:left="1440" w:hanging="360"/>
@@ -2841,7 +5582,7 @@
               <w:widowControl w:val="0"/>
               <w:numPr>
                 <w:ilvl w:val="1"/>
-                <w:numId w:val="4"/>
+                <w:numId w:val="5"/>
               </w:numPr>
               <w:spacing w:line="240" w:lineRule="auto"/>
               <w:ind w:left="1440" w:hanging="360"/>
@@ -3357,7 +6098,7 @@
               <w:widowControl w:val="0"/>
               <w:numPr>
                 <w:ilvl w:val="0"/>
-                <w:numId w:val="2"/>
+                <w:numId w:val="3"/>
               </w:numPr>
               <w:pBdr>
                 <w:top w:space="0" w:sz="0" w:val="nil"/>
@@ -3394,7 +6135,7 @@
               <w:widowControl w:val="0"/>
               <w:numPr>
                 <w:ilvl w:val="0"/>
-                <w:numId w:val="2"/>
+                <w:numId w:val="3"/>
               </w:numPr>
               <w:pBdr>
                 <w:top w:space="0" w:sz="0" w:val="nil"/>
@@ -3431,7 +6172,7 @@
               <w:widowControl w:val="0"/>
               <w:numPr>
                 <w:ilvl w:val="1"/>
-                <w:numId w:val="2"/>
+                <w:numId w:val="3"/>
               </w:numPr>
               <w:pBdr>
                 <w:top w:space="0" w:sz="0" w:val="nil"/>
@@ -3468,7 +6209,7 @@
               <w:widowControl w:val="0"/>
               <w:numPr>
                 <w:ilvl w:val="1"/>
-                <w:numId w:val="2"/>
+                <w:numId w:val="3"/>
               </w:numPr>
               <w:pBdr>
                 <w:top w:space="0" w:sz="0" w:val="nil"/>
@@ -3505,7 +6246,7 @@
               <w:widowControl w:val="0"/>
               <w:numPr>
                 <w:ilvl w:val="1"/>
-                <w:numId w:val="2"/>
+                <w:numId w:val="3"/>
               </w:numPr>
               <w:pBdr>
                 <w:top w:space="0" w:sz="0" w:val="nil"/>
@@ -3542,7 +6283,7 @@
               <w:widowControl w:val="0"/>
               <w:numPr>
                 <w:ilvl w:val="1"/>
-                <w:numId w:val="2"/>
+                <w:numId w:val="3"/>
               </w:numPr>
               <w:pBdr>
                 <w:top w:space="0" w:sz="0" w:val="nil"/>
@@ -3579,7 +6320,7 @@
               <w:widowControl w:val="0"/>
               <w:numPr>
                 <w:ilvl w:val="2"/>
-                <w:numId w:val="2"/>
+                <w:numId w:val="3"/>
               </w:numPr>
               <w:pBdr>
                 <w:top w:space="0" w:sz="0" w:val="nil"/>
@@ -3616,7 +6357,7 @@
               <w:widowControl w:val="0"/>
               <w:numPr>
                 <w:ilvl w:val="1"/>
-                <w:numId w:val="2"/>
+                <w:numId w:val="3"/>
               </w:numPr>
               <w:pBdr>
                 <w:top w:space="0" w:sz="0" w:val="nil"/>
@@ -3653,7 +6394,7 @@
               <w:widowControl w:val="0"/>
               <w:numPr>
                 <w:ilvl w:val="1"/>
-                <w:numId w:val="2"/>
+                <w:numId w:val="3"/>
               </w:numPr>
               <w:pBdr>
                 <w:top w:space="0" w:sz="0" w:val="nil"/>
@@ -3690,7 +6431,7 @@
               <w:widowControl w:val="0"/>
               <w:numPr>
                 <w:ilvl w:val="0"/>
-                <w:numId w:val="2"/>
+                <w:numId w:val="3"/>
               </w:numPr>
               <w:pBdr>
                 <w:top w:space="0" w:sz="0" w:val="nil"/>
@@ -3863,7 +6604,7 @@
               <w:widowControl w:val="0"/>
               <w:numPr>
                 <w:ilvl w:val="0"/>
-                <w:numId w:val="3"/>
+                <w:numId w:val="4"/>
               </w:numPr>
               <w:spacing w:line="240" w:lineRule="auto"/>
               <w:ind w:left="720" w:hanging="360"/>
@@ -3888,7 +6629,7 @@
               <w:widowControl w:val="0"/>
               <w:numPr>
                 <w:ilvl w:val="1"/>
-                <w:numId w:val="3"/>
+                <w:numId w:val="4"/>
               </w:numPr>
               <w:spacing w:line="240" w:lineRule="auto"/>
               <w:ind w:left="1440" w:hanging="360"/>
@@ -3913,7 +6654,7 @@
               <w:widowControl w:val="0"/>
               <w:numPr>
                 <w:ilvl w:val="1"/>
-                <w:numId w:val="3"/>
+                <w:numId w:val="4"/>
               </w:numPr>
               <w:spacing w:line="240" w:lineRule="auto"/>
               <w:ind w:left="1440" w:hanging="360"/>
@@ -3938,7 +6679,7 @@
               <w:widowControl w:val="0"/>
               <w:numPr>
                 <w:ilvl w:val="1"/>
-                <w:numId w:val="3"/>
+                <w:numId w:val="4"/>
               </w:numPr>
               <w:spacing w:line="240" w:lineRule="auto"/>
               <w:ind w:left="1440" w:hanging="360"/>
@@ -3963,7 +6704,7 @@
               <w:widowControl w:val="0"/>
               <w:numPr>
                 <w:ilvl w:val="0"/>
-                <w:numId w:val="3"/>
+                <w:numId w:val="4"/>
               </w:numPr>
               <w:spacing w:line="240" w:lineRule="auto"/>
               <w:ind w:left="720" w:hanging="360"/>
@@ -3988,7 +6729,7 @@
               <w:widowControl w:val="0"/>
               <w:numPr>
                 <w:ilvl w:val="0"/>
-                <w:numId w:val="3"/>
+                <w:numId w:val="4"/>
               </w:numPr>
               <w:spacing w:line="240" w:lineRule="auto"/>
               <w:ind w:left="720" w:hanging="360"/>
@@ -4013,7 +6754,7 @@
               <w:widowControl w:val="0"/>
               <w:numPr>
                 <w:ilvl w:val="0"/>
-                <w:numId w:val="3"/>
+                <w:numId w:val="4"/>
               </w:numPr>
               <w:spacing w:line="240" w:lineRule="auto"/>
               <w:ind w:left="720" w:hanging="360"/>
@@ -4127,7 +6868,7 @@
               <w:widowControl w:val="0"/>
               <w:numPr>
                 <w:ilvl w:val="0"/>
-                <w:numId w:val="1"/>
+                <w:numId w:val="2"/>
               </w:numPr>
               <w:pBdr>
                 <w:top w:space="0" w:sz="0" w:val="nil"/>
@@ -4164,7 +6905,7 @@
               <w:widowControl w:val="0"/>
               <w:numPr>
                 <w:ilvl w:val="1"/>
-                <w:numId w:val="1"/>
+                <w:numId w:val="2"/>
               </w:numPr>
               <w:pBdr>
                 <w:top w:space="0" w:sz="0" w:val="nil"/>
@@ -4201,7 +6942,7 @@
               <w:widowControl w:val="0"/>
               <w:numPr>
                 <w:ilvl w:val="1"/>
-                <w:numId w:val="1"/>
+                <w:numId w:val="2"/>
               </w:numPr>
               <w:pBdr>
                 <w:top w:space="0" w:sz="0" w:val="nil"/>
@@ -4238,7 +6979,7 @@
               <w:widowControl w:val="0"/>
               <w:numPr>
                 <w:ilvl w:val="1"/>
-                <w:numId w:val="1"/>
+                <w:numId w:val="2"/>
               </w:numPr>
               <w:pBdr>
                 <w:top w:space="0" w:sz="0" w:val="nil"/>
@@ -4275,7 +7016,7 @@
               <w:widowControl w:val="0"/>
               <w:numPr>
                 <w:ilvl w:val="0"/>
-                <w:numId w:val="1"/>
+                <w:numId w:val="2"/>
               </w:numPr>
               <w:pBdr>
                 <w:top w:space="0" w:sz="0" w:val="nil"/>
@@ -4312,7 +7053,7 @@
               <w:widowControl w:val="0"/>
               <w:numPr>
                 <w:ilvl w:val="1"/>
-                <w:numId w:val="1"/>
+                <w:numId w:val="2"/>
               </w:numPr>
               <w:pBdr>
                 <w:top w:space="0" w:sz="0" w:val="nil"/>
@@ -4349,7 +7090,7 @@
               <w:widowControl w:val="0"/>
               <w:numPr>
                 <w:ilvl w:val="1"/>
-                <w:numId w:val="1"/>
+                <w:numId w:val="2"/>
               </w:numPr>
               <w:pBdr>
                 <w:top w:space="0" w:sz="0" w:val="nil"/>
@@ -4753,16 +7494,16 @@
                 <wp:inline distB="114300" distT="114300" distL="114300" distR="114300">
                   <wp:extent cx="2387624" cy="1573096"/>
                   <wp:effectExtent b="0" l="0" r="0" t="0"/>
-                  <wp:docPr id="5" name="image2.png"/>
+                  <wp:docPr id="17" name="image3.png"/>
                   <a:graphic>
                     <a:graphicData uri="http://schemas.openxmlformats.org/drawingml/2006/picture">
                       <pic:pic>
                         <pic:nvPicPr>
-                          <pic:cNvPr id="0" name="image2.png"/>
+                          <pic:cNvPr id="0" name="image3.png"/>
                           <pic:cNvPicPr preferRelativeResize="0"/>
                         </pic:nvPicPr>
                         <pic:blipFill>
-                          <a:blip r:embed="rId14"/>
+                          <a:blip r:embed="rId26"/>
                           <a:srcRect b="0" l="0" r="0" t="0"/>
                           <a:stretch>
                             <a:fillRect/>
@@ -4794,16 +7535,16 @@
                 <wp:inline distB="114300" distT="114300" distL="114300" distR="114300">
                   <wp:extent cx="2175056" cy="1631292"/>
                   <wp:effectExtent b="0" l="0" r="0" t="0"/>
-                  <wp:docPr id="7" name="image3.png"/>
+                  <wp:docPr id="19" name="image1.png"/>
                   <a:graphic>
                     <a:graphicData uri="http://schemas.openxmlformats.org/drawingml/2006/picture">
                       <pic:pic>
                         <pic:nvPicPr>
-                          <pic:cNvPr id="0" name="image3.png"/>
+                          <pic:cNvPr id="0" name="image1.png"/>
                           <pic:cNvPicPr preferRelativeResize="0"/>
                         </pic:nvPicPr>
                         <pic:blipFill>
-                          <a:blip r:embed="rId15"/>
+                          <a:blip r:embed="rId27"/>
                           <a:srcRect b="0" l="0" r="0" t="0"/>
                           <a:stretch>
                             <a:fillRect/>
@@ -5146,16 +7887,16 @@
                 <wp:inline distB="114300" distT="114300" distL="114300" distR="114300">
                   <wp:extent cx="1675788" cy="1915186"/>
                   <wp:effectExtent b="0" l="0" r="0" t="0"/>
-                  <wp:docPr id="4" name="image4.png"/>
+                  <wp:docPr id="10" name="image2.png"/>
                   <a:graphic>
                     <a:graphicData uri="http://schemas.openxmlformats.org/drawingml/2006/picture">
                       <pic:pic>
                         <pic:nvPicPr>
-                          <pic:cNvPr id="0" name="image4.png"/>
+                          <pic:cNvPr id="0" name="image2.png"/>
                           <pic:cNvPicPr preferRelativeResize="0"/>
                         </pic:nvPicPr>
                         <pic:blipFill>
-                          <a:blip r:embed="rId12"/>
+                          <a:blip r:embed="rId24"/>
                           <a:srcRect b="0" l="0" r="0" t="0"/>
                           <a:stretch>
                             <a:fillRect/>
@@ -5292,7 +8033,15 @@
                           <w:sz w:val="28"/>
                           <w:szCs w:val="28"/>
                         </w:rPr>
-                        <m:t xml:space="preserve">uery </m:t>
+                        <m:t xml:space="preserve">uery</m:t>
+                      </m:r>
+                      <m:r>
+                        <w:rPr>
+                          <w:rFonts w:ascii="Calibri" w:cs="Calibri" w:eastAsia="Calibri" w:hAnsi="Calibri"/>
+                          <w:sz w:val="28"/>
+                          <w:szCs w:val="28"/>
+                        </w:rPr>
+                        <m:t xml:space="preserve"> </m:t>
                       </m:r>
                       <m:r>
                         <w:rPr>
@@ -5562,16 +8311,16 @@
                 <wp:inline distB="114300" distT="114300" distL="114300" distR="114300">
                   <wp:extent cx="1572600" cy="1572600"/>
                   <wp:effectExtent b="0" l="0" r="0" t="0"/>
-                  <wp:docPr id="10" name="image1.png"/>
+                  <wp:docPr id="22" name="image6.png"/>
                   <a:graphic>
                     <a:graphicData uri="http://schemas.openxmlformats.org/drawingml/2006/picture">
                       <pic:pic>
                         <pic:nvPicPr>
-                          <pic:cNvPr id="0" name="image1.png"/>
+                          <pic:cNvPr id="0" name="image6.png"/>
                           <pic:cNvPicPr preferRelativeResize="0"/>
                         </pic:nvPicPr>
                         <pic:blipFill>
-                          <a:blip r:embed="rId13"/>
+                          <a:blip r:embed="rId25"/>
                           <a:srcRect b="0" l="0" r="0" t="0"/>
                           <a:stretch>
                             <a:fillRect/>
@@ -6160,7 +8909,7 @@
       </w:r>
     </w:p>
     <w:sectPr>
-      <w:footerReference r:id="rId16" w:type="default"/>
+      <w:footerReference r:id="rId28" w:type="default"/>
       <w:pgSz w:h="16838" w:w="11906" w:orient="portrait"/>
       <w:pgMar w:bottom="850.3937007874016" w:top="283.46456692913387" w:left="283.46456692913387" w:right="283.46456692913387" w:header="720" w:footer="720"/>
       <w:pgNumType w:start="1"/>
@@ -6197,8 +8946,8 @@
   <w:abstractNum w:abstractNumId="1">
     <w:lvl w:ilvl="0">
       <w:start w:val="1"/>
-      <w:numFmt w:val="bullet"/>
-      <w:lvlText w:val="●"/>
+      <w:numFmt w:val="decimal"/>
+      <w:lvlText w:val="%1."/>
       <w:lvlJc w:val="left"/>
       <w:pPr>
         <w:ind w:left="720" w:hanging="360"/>
@@ -6634,6 +9383,116 @@
       </w:rPr>
     </w:lvl>
   </w:abstractNum>
+  <w:abstractNum w:abstractNumId="5">
+    <w:lvl w:ilvl="0">
+      <w:start w:val="1"/>
+      <w:numFmt w:val="bullet"/>
+      <w:lvlText w:val="●"/>
+      <w:lvlJc w:val="left"/>
+      <w:pPr>
+        <w:ind w:left="720" w:hanging="360"/>
+      </w:pPr>
+      <w:rPr>
+        <w:u w:val="none"/>
+      </w:rPr>
+    </w:lvl>
+    <w:lvl w:ilvl="1">
+      <w:start w:val="1"/>
+      <w:numFmt w:val="bullet"/>
+      <w:lvlText w:val="○"/>
+      <w:lvlJc w:val="left"/>
+      <w:pPr>
+        <w:ind w:left="1440" w:hanging="360"/>
+      </w:pPr>
+      <w:rPr>
+        <w:u w:val="none"/>
+      </w:rPr>
+    </w:lvl>
+    <w:lvl w:ilvl="2">
+      <w:start w:val="1"/>
+      <w:numFmt w:val="bullet"/>
+      <w:lvlText w:val="■"/>
+      <w:lvlJc w:val="left"/>
+      <w:pPr>
+        <w:ind w:left="2160" w:hanging="360"/>
+      </w:pPr>
+      <w:rPr>
+        <w:u w:val="none"/>
+      </w:rPr>
+    </w:lvl>
+    <w:lvl w:ilvl="3">
+      <w:start w:val="1"/>
+      <w:numFmt w:val="bullet"/>
+      <w:lvlText w:val="●"/>
+      <w:lvlJc w:val="left"/>
+      <w:pPr>
+        <w:ind w:left="2880" w:hanging="360"/>
+      </w:pPr>
+      <w:rPr>
+        <w:u w:val="none"/>
+      </w:rPr>
+    </w:lvl>
+    <w:lvl w:ilvl="4">
+      <w:start w:val="1"/>
+      <w:numFmt w:val="bullet"/>
+      <w:lvlText w:val="○"/>
+      <w:lvlJc w:val="left"/>
+      <w:pPr>
+        <w:ind w:left="3600" w:hanging="360"/>
+      </w:pPr>
+      <w:rPr>
+        <w:u w:val="none"/>
+      </w:rPr>
+    </w:lvl>
+    <w:lvl w:ilvl="5">
+      <w:start w:val="1"/>
+      <w:numFmt w:val="bullet"/>
+      <w:lvlText w:val="■"/>
+      <w:lvlJc w:val="left"/>
+      <w:pPr>
+        <w:ind w:left="4320" w:hanging="360"/>
+      </w:pPr>
+      <w:rPr>
+        <w:u w:val="none"/>
+      </w:rPr>
+    </w:lvl>
+    <w:lvl w:ilvl="6">
+      <w:start w:val="1"/>
+      <w:numFmt w:val="bullet"/>
+      <w:lvlText w:val="●"/>
+      <w:lvlJc w:val="left"/>
+      <w:pPr>
+        <w:ind w:left="5040" w:hanging="360"/>
+      </w:pPr>
+      <w:rPr>
+        <w:u w:val="none"/>
+      </w:rPr>
+    </w:lvl>
+    <w:lvl w:ilvl="7">
+      <w:start w:val="1"/>
+      <w:numFmt w:val="bullet"/>
+      <w:lvlText w:val="○"/>
+      <w:lvlJc w:val="left"/>
+      <w:pPr>
+        <w:ind w:left="5760" w:hanging="360"/>
+      </w:pPr>
+      <w:rPr>
+        <w:u w:val="none"/>
+      </w:rPr>
+    </w:lvl>
+    <w:lvl w:ilvl="8">
+      <w:start w:val="1"/>
+      <w:numFmt w:val="bullet"/>
+      <w:lvlText w:val="■"/>
+      <w:lvlJc w:val="left"/>
+      <w:pPr>
+        <w:ind w:left="6480" w:hanging="360"/>
+      </w:pPr>
+      <w:rPr>
+        <w:u w:val="none"/>
+      </w:rPr>
+    </w:lvl>
+  </w:abstractNum>
   <w:num w:numId="1">
     <w:abstractNumId w:val="1"/>
   </w:num>
@@ -6645,6 +9504,9 @@
   </w:num>
   <w:num w:numId="4">
     <w:abstractNumId w:val="4"/>
+  </w:num>
+  <w:num w:numId="5">
+    <w:abstractNumId w:val="5"/>
   </w:num>
 </w:numbering>
 </file>

</xml_diff>

<commit_message>
work done this hr
</commit_message>
<xml_diff>
--- a/Write-up/Project-Valkyrie_ Transformer Extended Essay.docx
+++ b/Write-up/Project-Valkyrie_ Transformer Extended Essay.docx
@@ -224,16 +224,16 @@
                 <wp:inline distB="114300" distT="114300" distL="114300" distR="114300">
                   <wp:extent cx="1265850" cy="3762375"/>
                   <wp:effectExtent b="0" l="0" r="0" t="0"/>
-                  <wp:docPr id="21" name="image7.png"/>
+                  <wp:docPr id="25" name="image11.png"/>
                   <a:graphic>
                     <a:graphicData uri="http://schemas.openxmlformats.org/drawingml/2006/picture">
                       <pic:pic>
                         <pic:nvPicPr>
-                          <pic:cNvPr id="0" name="image7.png"/>
+                          <pic:cNvPr id="0" name="image11.png"/>
                           <pic:cNvPicPr preferRelativeResize="0"/>
                         </pic:nvPicPr>
                         <pic:blipFill>
-                          <a:blip r:embed="rId7"/>
+                          <a:blip r:embed="rId8"/>
                           <a:srcRect b="0" l="45281" r="13735" t="0"/>
                           <a:stretch>
                             <a:fillRect/>
@@ -702,16 +702,16 @@
                       <wp:extent cx="352515" cy="279581"/>
                       <wp:effectExtent b="0" l="0" r="0" t="0"/>
                       <wp:wrapNone/>
-                      <wp:docPr id="3" name="image10.png"/>
+                      <wp:docPr id="3" name="image20.png"/>
                       <a:graphic>
                         <a:graphicData uri="http://schemas.openxmlformats.org/drawingml/2006/picture">
                           <pic:pic>
                             <pic:nvPicPr>
-                              <pic:cNvPr id="0" name="image10.png"/>
+                              <pic:cNvPr id="0" name="image20.png"/>
                               <pic:cNvPicPr preferRelativeResize="0"/>
                             </pic:nvPicPr>
                             <pic:blipFill>
-                              <a:blip r:embed="rId8"/>
+                              <a:blip r:embed="rId9"/>
                               <a:srcRect/>
                               <a:stretch>
                                 <a:fillRect/>
@@ -875,7 +875,7 @@
                       <wp:extent cx="352515" cy="291927"/>
                       <wp:effectExtent b="0" l="0" r="0" t="0"/>
                       <wp:wrapNone/>
-                      <wp:docPr id="6" name=""/>
+                      <wp:docPr id="7" name=""/>
                       <a:graphic>
                         <a:graphicData uri="http://schemas.microsoft.com/office/word/2010/wordprocessingShape">
                           <wps:wsp>
@@ -941,16 +941,16 @@
                       <wp:extent cx="352515" cy="291927"/>
                       <wp:effectExtent b="0" l="0" r="0" t="0"/>
                       <wp:wrapNone/>
-                      <wp:docPr id="6" name="image14.png"/>
+                      <wp:docPr id="7" name="image24.png"/>
                       <a:graphic>
                         <a:graphicData uri="http://schemas.openxmlformats.org/drawingml/2006/picture">
                           <pic:pic>
                             <pic:nvPicPr>
-                              <pic:cNvPr id="0" name="image14.png"/>
+                              <pic:cNvPr id="0" name="image24.png"/>
                               <pic:cNvPicPr preferRelativeResize="0"/>
                             </pic:nvPicPr>
                             <pic:blipFill>
-                              <a:blip r:embed="rId9"/>
+                              <a:blip r:embed="rId10"/>
                               <a:srcRect/>
                               <a:stretch>
                                 <a:fillRect/>
@@ -1185,7 +1185,7 @@
                 <w:szCs w:val="24"/>
                 <w:rtl w:val="0"/>
               </w:rPr>
-              <w:t xml:space="preserve">Since neural networks only work with numbers (high-dimensional vectors to be precise), and we need transformers to operate on natural language (English for example). This process is handled by first converting words into high-dimensional vectors.</w:t>
+              <w:t xml:space="preserve">Since neural networks only work with numbers (high-dimensional vectors to be precise), and we need transformers to operate on natural language (English). We need tokenization! Which converts words into high-dimensional vectors.</w:t>
             </w:r>
           </w:p>
           <w:p>
@@ -1241,7 +1241,7 @@
                 <w:szCs w:val="24"/>
                 <w:rtl w:val="0"/>
               </w:rPr>
-              <w:t xml:space="preserve"> into a list of IDs, which the tokenizer encoder as seen in Figure-1 converts the IDs to embedding vector, which contains the semantic meaning (learnt during training) of the word in high-dimensional space. This process can be seen below:</w:t>
+              <w:t xml:space="preserve"> into a list of IDs, which the tokenizer encoder as seen in Figure-1 converts the IDs to embedding vectors, which contains the semantic meaning (learnt during training) of the word in high-dimensional space. This process can be seen below:</w:t>
             </w:r>
           </w:p>
           <w:p>
@@ -1271,7 +1271,7 @@
                 <w:szCs w:val="24"/>
               </w:rPr>
             </w:pPr>
-            <w:hyperlink r:id="rId10">
+            <w:hyperlink r:id="rId11">
               <w:r>
                 <w:rPr>
                   <w:rFonts w:ascii="Calibri" w:cs="Calibri" w:eastAsia="Calibri" w:hAnsi="Calibri"/>
@@ -1282,16 +1282,16 @@
                   <wp:inline distB="19050" distT="19050" distL="19050" distR="19050">
                     <wp:extent cx="5207000" cy="736600"/>
                     <wp:effectExtent b="0" l="0" r="0" t="0"/>
-                    <wp:docPr id="20" name="image20.png"/>
+                    <wp:docPr id="23" name="image15.png"/>
                     <a:graphic>
                       <a:graphicData uri="http://schemas.openxmlformats.org/drawingml/2006/picture">
                         <pic:pic>
                           <pic:nvPicPr>
-                            <pic:cNvPr id="0" name="image20.png"/>
+                            <pic:cNvPr id="0" name="image15.png"/>
                             <pic:cNvPicPr preferRelativeResize="0"/>
                           </pic:nvPicPr>
                           <pic:blipFill>
-                            <a:blip r:embed="rId11"/>
+                            <a:blip r:embed="rId12"/>
                             <a:srcRect b="0" l="0" r="0" t="0"/>
                             <a:stretch>
                               <a:fillRect/>
@@ -1402,16 +1402,16 @@
                       <wp:extent cx="352515" cy="291927"/>
                       <wp:effectExtent b="0" l="0" r="0" t="0"/>
                       <wp:wrapNone/>
-                      <wp:docPr id="4" name="image11.png"/>
+                      <wp:docPr id="4" name="image21.png"/>
                       <a:graphic>
                         <a:graphicData uri="http://schemas.openxmlformats.org/drawingml/2006/picture">
                           <pic:pic>
                             <pic:nvPicPr>
-                              <pic:cNvPr id="0" name="image11.png"/>
+                              <pic:cNvPr id="0" name="image21.png"/>
                               <pic:cNvPicPr preferRelativeResize="0"/>
                             </pic:nvPicPr>
                             <pic:blipFill>
-                              <a:blip r:embed="rId12"/>
+                              <a:blip r:embed="rId13"/>
                               <a:srcRect/>
                               <a:stretch>
                                 <a:fillRect/>
@@ -1643,7 +1643,7 @@
                       <wp:extent cx="352515" cy="291927"/>
                       <wp:effectExtent b="0" l="0" r="0" t="0"/>
                       <wp:wrapNone/>
-                      <wp:docPr id="7" name=""/>
+                      <wp:docPr id="8" name=""/>
                       <a:graphic>
                         <a:graphicData uri="http://schemas.microsoft.com/office/word/2010/wordprocessingShape">
                           <wps:wsp>
@@ -1709,16 +1709,16 @@
                       <wp:extent cx="352515" cy="291927"/>
                       <wp:effectExtent b="0" l="0" r="0" t="0"/>
                       <wp:wrapNone/>
-                      <wp:docPr id="7" name="image18.png"/>
+                      <wp:docPr id="8" name="image25.png"/>
                       <a:graphic>
                         <a:graphicData uri="http://schemas.openxmlformats.org/drawingml/2006/picture">
                           <pic:pic>
                             <pic:nvPicPr>
-                              <pic:cNvPr id="0" name="image18.png"/>
+                              <pic:cNvPr id="0" name="image25.png"/>
                               <pic:cNvPicPr preferRelativeResize="0"/>
                             </pic:nvPicPr>
                             <pic:blipFill>
-                              <a:blip r:embed="rId13"/>
+                              <a:blip r:embed="rId14"/>
                               <a:srcRect/>
                               <a:stretch>
                                 <a:fillRect/>
@@ -1923,7 +1923,7 @@
                       <wp:extent cx="352515" cy="291927"/>
                       <wp:effectExtent b="0" l="0" r="0" t="0"/>
                       <wp:wrapNone/>
-                      <wp:docPr id="5" name=""/>
+                      <wp:docPr id="6" name=""/>
                       <a:graphic>
                         <a:graphicData uri="http://schemas.microsoft.com/office/word/2010/wordprocessingShape">
                           <wps:wsp>
@@ -1989,16 +1989,16 @@
                       <wp:extent cx="352515" cy="291927"/>
                       <wp:effectExtent b="0" l="0" r="0" t="0"/>
                       <wp:wrapNone/>
-                      <wp:docPr id="5" name="image12.png"/>
+                      <wp:docPr id="6" name="image23.png"/>
                       <a:graphic>
                         <a:graphicData uri="http://schemas.openxmlformats.org/drawingml/2006/picture">
                           <pic:pic>
                             <pic:nvPicPr>
-                              <pic:cNvPr id="0" name="image12.png"/>
+                              <pic:cNvPr id="0" name="image23.png"/>
                               <pic:cNvPicPr preferRelativeResize="0"/>
                             </pic:nvPicPr>
                             <pic:blipFill>
-                              <a:blip r:embed="rId14"/>
+                              <a:blip r:embed="rId15"/>
                               <a:srcRect/>
                               <a:stretch>
                                 <a:fillRect/>
@@ -2291,16 +2291,16 @@
                 <wp:inline distB="114300" distT="114300" distL="114300" distR="114300">
                   <wp:extent cx="6766172" cy="3245217"/>
                   <wp:effectExtent b="0" l="0" r="0" t="0"/>
-                  <wp:docPr id="13" name="image4.png"/>
+                  <wp:docPr id="16" name="image2.png"/>
                   <a:graphic>
                     <a:graphicData uri="http://schemas.openxmlformats.org/drawingml/2006/picture">
                       <pic:pic>
                         <pic:nvPicPr>
-                          <pic:cNvPr id="0" name="image4.png"/>
+                          <pic:cNvPr id="0" name="image2.png"/>
                           <pic:cNvPicPr preferRelativeResize="0"/>
                         </pic:nvPicPr>
                         <pic:blipFill>
-                          <a:blip r:embed="rId15"/>
+                          <a:blip r:embed="rId16"/>
                           <a:srcRect b="0" l="0" r="0" t="0"/>
                           <a:stretch>
                             <a:fillRect/>
@@ -2510,16 +2510,16 @@
                   <wp:extent cx="5067300" cy="736600"/>
                   <wp:effectExtent b="0" l="0" r="0" t="0"/>
                   <wp:wrapSquare wrapText="bothSides" distB="19050" distT="19050" distL="19050" distR="19050"/>
-                  <wp:docPr id="16" name="image16.png"/>
+                  <wp:docPr id="20" name="image17.png"/>
                   <a:graphic>
                     <a:graphicData uri="http://schemas.openxmlformats.org/drawingml/2006/picture">
                       <pic:pic>
                         <pic:nvPicPr>
-                          <pic:cNvPr id="0" name="image16.png"/>
+                          <pic:cNvPr id="0" name="image17.png"/>
                           <pic:cNvPicPr preferRelativeResize="0"/>
                         </pic:nvPicPr>
                         <pic:blipFill>
-                          <a:blip r:embed="rId16"/>
+                          <a:blip r:embed="rId17"/>
                           <a:srcRect b="0" l="0" r="0" t="0"/>
                           <a:stretch>
                             <a:fillRect/>
@@ -2615,16 +2615,16 @@
                   <wp:extent cx="4991100" cy="1028700"/>
                   <wp:effectExtent b="0" l="0" r="0" t="0"/>
                   <wp:wrapSquare wrapText="bothSides" distB="19050" distT="19050" distL="19050" distR="19050"/>
-                  <wp:docPr id="9" name="image17.png"/>
+                  <wp:docPr id="11" name="image18.png"/>
                   <a:graphic>
                     <a:graphicData uri="http://schemas.openxmlformats.org/drawingml/2006/picture">
                       <pic:pic>
                         <pic:nvPicPr>
-                          <pic:cNvPr id="0" name="image17.png"/>
+                          <pic:cNvPr id="0" name="image18.png"/>
                           <pic:cNvPicPr preferRelativeResize="0"/>
                         </pic:nvPicPr>
                         <pic:blipFill>
-                          <a:blip r:embed="rId17"/>
+                          <a:blip r:embed="rId18"/>
                           <a:srcRect b="0" l="0" r="0" t="0"/>
                           <a:stretch>
                             <a:fillRect/>
@@ -2735,16 +2735,16 @@
                   <wp:extent cx="3200400" cy="736600"/>
                   <wp:effectExtent b="0" l="0" r="0" t="0"/>
                   <wp:wrapSquare wrapText="bothSides" distB="19050" distT="19050" distL="19050" distR="19050"/>
-                  <wp:docPr id="11" name="image13.png"/>
+                  <wp:docPr id="13" name="image14.png"/>
                   <a:graphic>
                     <a:graphicData uri="http://schemas.openxmlformats.org/drawingml/2006/picture">
                       <pic:pic>
                         <pic:nvPicPr>
-                          <pic:cNvPr id="0" name="image13.png"/>
+                          <pic:cNvPr id="0" name="image14.png"/>
                           <pic:cNvPicPr preferRelativeResize="0"/>
                         </pic:nvPicPr>
                         <pic:blipFill>
-                          <a:blip r:embed="rId18"/>
+                          <a:blip r:embed="rId19"/>
                           <a:srcRect b="0" l="0" r="0" t="0"/>
                           <a:stretch>
                             <a:fillRect/>
@@ -2790,7 +2790,7 @@
                       <wp:extent cx="352515" cy="291927"/>
                       <wp:effectExtent b="0" l="0" r="0" t="0"/>
                       <wp:wrapNone/>
-                      <wp:docPr id="8" name=""/>
+                      <wp:docPr id="9" name=""/>
                       <a:graphic>
                         <a:graphicData uri="http://schemas.microsoft.com/office/word/2010/wordprocessingShape">
                           <wps:wsp>
@@ -2856,16 +2856,16 @@
                       <wp:extent cx="352515" cy="291927"/>
                       <wp:effectExtent b="0" l="0" r="0" t="0"/>
                       <wp:wrapNone/>
-                      <wp:docPr id="8" name="image19.png"/>
+                      <wp:docPr id="9" name="image26.png"/>
                       <a:graphic>
                         <a:graphicData uri="http://schemas.openxmlformats.org/drawingml/2006/picture">
                           <pic:pic>
                             <pic:nvPicPr>
-                              <pic:cNvPr id="0" name="image19.png"/>
+                              <pic:cNvPr id="0" name="image26.png"/>
                               <pic:cNvPicPr preferRelativeResize="0"/>
                             </pic:nvPicPr>
                             <pic:blipFill>
-                              <a:blip r:embed="rId19"/>
+                              <a:blip r:embed="rId20"/>
                               <a:srcRect/>
                               <a:stretch>
                                 <a:fillRect/>
@@ -3149,16 +3149,16 @@
                       <wp:extent cx="352515" cy="291927"/>
                       <wp:effectExtent b="0" l="0" r="0" t="0"/>
                       <wp:wrapNone/>
-                      <wp:docPr id="1" name="image8.png"/>
+                      <wp:docPr id="1" name="image16.png"/>
                       <a:graphic>
                         <a:graphicData uri="http://schemas.openxmlformats.org/drawingml/2006/picture">
                           <pic:pic>
                             <pic:nvPicPr>
-                              <pic:cNvPr id="0" name="image8.png"/>
+                              <pic:cNvPr id="0" name="image16.png"/>
                               <pic:cNvPicPr preferRelativeResize="0"/>
                             </pic:nvPicPr>
                             <pic:blipFill>
-                              <a:blip r:embed="rId20"/>
+                              <a:blip r:embed="rId21"/>
                               <a:srcRect/>
                               <a:stretch>
                                 <a:fillRect/>
@@ -3297,16 +3297,16 @@
                 <wp:inline distB="19050" distT="19050" distL="19050" distR="19050">
                   <wp:extent cx="5334000" cy="736600"/>
                   <wp:effectExtent b="0" l="0" r="0" t="0"/>
-                  <wp:docPr id="12" name="image15.png"/>
+                  <wp:docPr id="15" name="image12.png"/>
                   <a:graphic>
                     <a:graphicData uri="http://schemas.openxmlformats.org/drawingml/2006/picture">
                       <pic:pic>
                         <pic:nvPicPr>
-                          <pic:cNvPr id="0" name="image15.png"/>
+                          <pic:cNvPr id="0" name="image12.png"/>
                           <pic:cNvPicPr preferRelativeResize="0"/>
                         </pic:nvPicPr>
                         <pic:blipFill>
-                          <a:blip r:embed="rId21"/>
+                          <a:blip r:embed="rId22"/>
                           <a:srcRect b="0" l="0" r="0" t="0"/>
                           <a:stretch>
                             <a:fillRect/>
@@ -3349,10 +3349,10 @@
                     <wp:anchor allowOverlap="1" behindDoc="0" distB="114300" distT="114300" distL="114300" distR="114300" hidden="0" layoutInCell="1" locked="0" relativeHeight="0" simplePos="0">
                       <wp:simplePos x="0" y="0"/>
                       <wp:positionH relativeFrom="column">
-                        <wp:posOffset>6616700</wp:posOffset>
+                        <wp:posOffset>6627495</wp:posOffset>
                       </wp:positionH>
                       <wp:positionV relativeFrom="paragraph">
-                        <wp:posOffset>206375</wp:posOffset>
+                        <wp:posOffset>262890</wp:posOffset>
                       </wp:positionV>
                       <wp:extent cx="352515" cy="291927"/>
                       <wp:effectExtent b="0" l="0" r="0" t="0"/>
@@ -3415,24 +3415,24 @@
                     <wp:anchor allowOverlap="1" behindDoc="0" distB="114300" distT="114300" distL="114300" distR="114300" hidden="0" layoutInCell="1" locked="0" relativeHeight="0" simplePos="0">
                       <wp:simplePos x="0" y="0"/>
                       <wp:positionH relativeFrom="column">
-                        <wp:posOffset>6616700</wp:posOffset>
+                        <wp:posOffset>6627495</wp:posOffset>
                       </wp:positionH>
                       <wp:positionV relativeFrom="paragraph">
-                        <wp:posOffset>206375</wp:posOffset>
+                        <wp:posOffset>262890</wp:posOffset>
                       </wp:positionV>
                       <wp:extent cx="352515" cy="291927"/>
                       <wp:effectExtent b="0" l="0" r="0" t="0"/>
                       <wp:wrapNone/>
-                      <wp:docPr id="2" name="image9.png"/>
+                      <wp:docPr id="2" name="image19.png"/>
                       <a:graphic>
                         <a:graphicData uri="http://schemas.openxmlformats.org/drawingml/2006/picture">
                           <pic:pic>
                             <pic:nvPicPr>
-                              <pic:cNvPr id="0" name="image9.png"/>
+                              <pic:cNvPr id="0" name="image19.png"/>
                               <pic:cNvPicPr preferRelativeResize="0"/>
                             </pic:nvPicPr>
                             <pic:blipFill>
-                              <a:blip r:embed="rId22"/>
+                              <a:blip r:embed="rId23"/>
                               <a:srcRect/>
                               <a:stretch>
                                 <a:fillRect/>
@@ -3467,16 +3467,16 @@
                   <wp:extent cx="2743200" cy="736600"/>
                   <wp:effectExtent b="0" l="0" r="0" t="0"/>
                   <wp:wrapSquare wrapText="bothSides" distB="19050" distT="19050" distL="19050" distR="19050"/>
-                  <wp:docPr id="15" name="image5.png"/>
+                  <wp:docPr id="19" name="image7.png"/>
                   <a:graphic>
                     <a:graphicData uri="http://schemas.openxmlformats.org/drawingml/2006/picture">
                       <pic:pic>
                         <pic:nvPicPr>
-                          <pic:cNvPr id="0" name="image5.png"/>
+                          <pic:cNvPr id="0" name="image7.png"/>
                           <pic:cNvPicPr preferRelativeResize="0"/>
                         </pic:nvPicPr>
                         <pic:blipFill>
-                          <a:blip r:embed="rId23"/>
+                          <a:blip r:embed="rId24"/>
                           <a:srcRect b="0" l="0" r="0" t="0"/>
                           <a:stretch>
                             <a:fillRect/>
@@ -3561,17 +3561,6 @@
               <w:rPr>
                 <w:rtl w:val="0"/>
               </w:rPr>
-            </w:r>
-          </w:p>
-          <w:p>
-            <w:pPr>
-              <w:spacing w:line="240" w:lineRule="auto"/>
-              <w:rPr/>
-            </w:pPr>
-            <w:r>
-              <w:rPr>
-                <w:rtl w:val="0"/>
-              </w:rPr>
               <w:t xml:space="preserve">Great! Now that our input contains both semantic meaning and positional information, we can start processing it to predict the next word!</w:t>
             </w:r>
             <w:r>
@@ -3604,34 +3593,21 @@
               <w:spacing w:line="240" w:lineRule="auto"/>
               <w:rPr>
                 <w:rFonts w:ascii="Calibri" w:cs="Calibri" w:eastAsia="Calibri" w:hAnsi="Calibri"/>
+                <w:sz w:val="24"/>
+                <w:szCs w:val="24"/>
+              </w:rPr>
+            </w:pPr>
+            <w:r>
+              <w:rPr>
+                <w:rFonts w:ascii="Calibri" w:cs="Calibri" w:eastAsia="Calibri" w:hAnsi="Calibri"/>
                 <w:i w:val="1"/>
                 <w:sz w:val="24"/>
                 <w:szCs w:val="24"/>
                 <w:u w:val="single"/>
-              </w:rPr>
-            </w:pPr>
-            <w:r>
-              <w:rPr>
-                <w:rFonts w:ascii="Calibri" w:cs="Calibri" w:eastAsia="Calibri" w:hAnsi="Calibri"/>
-                <w:i w:val="1"/>
-                <w:sz w:val="24"/>
-                <w:szCs w:val="24"/>
-                <w:u w:val="single"/>
-                <w:rtl w:val="0"/>
-              </w:rPr>
-              <w:t xml:space="preserve">Q, K, V, and Self-Attention (78 words)</w:t>
-            </w:r>
-          </w:p>
-          <w:p>
-            <w:pPr>
-              <w:widowControl w:val="0"/>
-              <w:spacing w:line="240" w:lineRule="auto"/>
-              <w:rPr>
-                <w:rFonts w:ascii="Calibri" w:cs="Calibri" w:eastAsia="Calibri" w:hAnsi="Calibri"/>
-                <w:sz w:val="24"/>
-                <w:szCs w:val="24"/>
-              </w:rPr>
-            </w:pPr>
+                <w:rtl w:val="0"/>
+              </w:rPr>
+              <w:t xml:space="preserve">Q, K, V, and Attention (78 words)</w:t>
+            </w:r>
             <w:r>
               <w:rPr>
                 <w:rtl w:val="0"/>
@@ -3661,18 +3637,18 @@
               </w:rPr>
               <w:drawing>
                 <wp:inline distB="114300" distT="114300" distL="114300" distR="114300">
-                  <wp:extent cx="1675788" cy="1915186"/>
+                  <wp:extent cx="1278277" cy="1459851"/>
                   <wp:effectExtent b="0" l="0" r="0" t="0"/>
-                  <wp:docPr id="14" name="image2.png"/>
+                  <wp:docPr id="18" name="image4.png"/>
                   <a:graphic>
                     <a:graphicData uri="http://schemas.openxmlformats.org/drawingml/2006/picture">
                       <pic:pic>
                         <pic:nvPicPr>
-                          <pic:cNvPr id="0" name="image2.png"/>
+                          <pic:cNvPr id="0" name="image4.png"/>
                           <pic:cNvPicPr preferRelativeResize="0"/>
                         </pic:nvPicPr>
                         <pic:blipFill>
-                          <a:blip r:embed="rId24"/>
+                          <a:blip r:embed="rId25"/>
                           <a:srcRect b="0" l="0" r="0" t="0"/>
                           <a:stretch>
                             <a:fillRect/>
@@ -3681,7 +3657,7 @@
                         <pic:spPr>
                           <a:xfrm>
                             <a:off x="0" y="0"/>
-                            <a:ext cx="1675788" cy="1915186"/>
+                            <a:ext cx="1278277" cy="1459851"/>
                           </a:xfrm>
                           <a:prstGeom prst="rect"/>
                           <a:ln/>
@@ -3735,6 +3711,118 @@
               <w:rPr>
                 <w:rtl w:val="0"/>
               </w:rPr>
+            </w:r>
+            <w:r>
+              <mc:AlternateContent>
+                <mc:Choice Requires="wpg">
+                  <w:drawing>
+                    <wp:anchor allowOverlap="1" behindDoc="0" distB="114300" distT="114300" distL="114300" distR="114300" hidden="0" layoutInCell="1" locked="0" relativeHeight="0" simplePos="0">
+                      <wp:simplePos x="0" y="0"/>
+                      <wp:positionH relativeFrom="column">
+                        <wp:posOffset>6724650</wp:posOffset>
+                      </wp:positionH>
+                      <wp:positionV relativeFrom="paragraph">
+                        <wp:posOffset>205740</wp:posOffset>
+                      </wp:positionV>
+                      <wp:extent cx="352515" cy="291927"/>
+                      <wp:effectExtent b="0" l="0" r="0" t="0"/>
+                      <wp:wrapNone/>
+                      <wp:docPr id="10" name=""/>
+                      <a:graphic>
+                        <a:graphicData uri="http://schemas.microsoft.com/office/word/2010/wordprocessingShape">
+                          <wps:wsp>
+                            <wps:cNvSpPr txBox="1"/>
+                            <wps:cNvPr id="2" name="Shape 2"/>
+                            <wps:spPr>
+                              <a:xfrm>
+                                <a:off x="988450" y="793400"/>
+                                <a:ext cx="594900" cy="486000"/>
+                              </a:xfrm>
+                              <a:prstGeom prst="rect">
+                                <a:avLst/>
+                              </a:prstGeom>
+                              <a:noFill/>
+                              <a:ln>
+                                <a:noFill/>
+                              </a:ln>
+                            </wps:spPr>
+                            <wps:txbx>
+                              <w:txbxContent>
+                                <w:p>
+                                  <w:pPr>
+                                    <w:spacing w:after="0" w:before="0" w:line="240"/>
+                                    <w:ind w:left="0" w:right="0" w:firstLine="0"/>
+                                    <w:jc w:val="left"/>
+                                    <w:textDirection w:val="btLr"/>
+                                  </w:pPr>
+                                  <w:r>
+                                    <w:rPr>
+                                      <w:rFonts w:ascii="Arial" w:cs="Arial" w:eastAsia="Arial" w:hAnsi="Arial"/>
+                                      <w:b w:val="0"/>
+                                      <w:i w:val="0"/>
+                                      <w:smallCaps w:val="0"/>
+                                      <w:strike w:val="0"/>
+                                      <w:color w:val="000000"/>
+                                      <w:sz w:val="40"/>
+                                      <w:vertAlign w:val="baseline"/>
+                                    </w:rPr>
+                                    <w:t xml:space="preserve">(9)</w:t>
+                                  </w:r>
+                                </w:p>
+                              </w:txbxContent>
+                            </wps:txbx>
+                            <wps:bodyPr anchorCtr="0" anchor="t" bIns="91425" lIns="91425" spcFirstLastPara="1" rIns="91425" wrap="square" tIns="91425">
+                              <a:noAutofit/>
+                            </wps:bodyPr>
+                          </wps:wsp>
+                        </a:graphicData>
+                      </a:graphic>
+                    </wp:anchor>
+                  </w:drawing>
+                </mc:Choice>
+                <mc:Fallback>
+                  <w:drawing>
+                    <wp:anchor allowOverlap="1" behindDoc="0" distB="114300" distT="114300" distL="114300" distR="114300" hidden="0" layoutInCell="1" locked="0" relativeHeight="0" simplePos="0">
+                      <wp:simplePos x="0" y="0"/>
+                      <wp:positionH relativeFrom="column">
+                        <wp:posOffset>6724650</wp:posOffset>
+                      </wp:positionH>
+                      <wp:positionV relativeFrom="paragraph">
+                        <wp:posOffset>205740</wp:posOffset>
+                      </wp:positionV>
+                      <wp:extent cx="352515" cy="291927"/>
+                      <wp:effectExtent b="0" l="0" r="0" t="0"/>
+                      <wp:wrapNone/>
+                      <wp:docPr id="10" name="image27.png"/>
+                      <a:graphic>
+                        <a:graphicData uri="http://schemas.openxmlformats.org/drawingml/2006/picture">
+                          <pic:pic>
+                            <pic:nvPicPr>
+                              <pic:cNvPr id="0" name="image27.png"/>
+                              <pic:cNvPicPr preferRelativeResize="0"/>
+                            </pic:nvPicPr>
+                            <pic:blipFill>
+                              <a:blip r:embed="rId26"/>
+                              <a:srcRect/>
+                              <a:stretch>
+                                <a:fillRect/>
+                              </a:stretch>
+                            </pic:blipFill>
+                            <pic:spPr>
+                              <a:xfrm>
+                                <a:off x="0" y="0"/>
+                                <a:ext cx="352515" cy="291927"/>
+                              </a:xfrm>
+                              <a:prstGeom prst="rect"/>
+                              <a:ln/>
+                            </pic:spPr>
+                          </pic:pic>
+                        </a:graphicData>
+                      </a:graphic>
+                    </wp:anchor>
+                  </w:drawing>
+                </mc:Fallback>
+              </mc:AlternateContent>
             </w:r>
           </w:p>
           <w:p>
@@ -3845,37 +3933,14 @@
                       </m:ctrlPr>
                     </m:radPr>
                     <m:e>
-                      <m:sSub>
-                        <m:sSubPr>
-                          <m:ctrlPr>
-                            <w:rPr>
-                              <w:rFonts w:ascii="Calibri" w:cs="Calibri" w:eastAsia="Calibri" w:hAnsi="Calibri"/>
-                              <w:sz w:val="28"/>
-                              <w:szCs w:val="28"/>
-                            </w:rPr>
-                          </m:ctrlPr>
-                        </m:sSubPr>
-                        <m:e>
-                          <m:r>
-                            <w:rPr>
-                              <w:rFonts w:ascii="Calibri" w:cs="Calibri" w:eastAsia="Calibri" w:hAnsi="Calibri"/>
-                              <w:sz w:val="28"/>
-                              <w:szCs w:val="28"/>
-                            </w:rPr>
-                            <m:t xml:space="preserve">d</m:t>
-                          </m:r>
-                        </m:e>
-                        <m:sub>
-                          <m:r>
-                            <w:rPr>
-                              <w:rFonts w:ascii="Calibri" w:cs="Calibri" w:eastAsia="Calibri" w:hAnsi="Calibri"/>
-                              <w:sz w:val="28"/>
-                              <w:szCs w:val="28"/>
-                            </w:rPr>
-                            <m:t xml:space="preserve">k</m:t>
-                          </m:r>
-                        </m:sub>
-                      </m:sSub>
+                      <m:r>
+                        <w:rPr>
+                          <w:rFonts w:ascii="Calibri" w:cs="Calibri" w:eastAsia="Calibri" w:hAnsi="Calibri"/>
+                          <w:sz w:val="28"/>
+                          <w:szCs w:val="28"/>
+                        </w:rPr>
+                        <m:t xml:space="preserve">dimensionality of key vectors</m:t>
+                      </m:r>
                     </m:e>
                   </m:rad>
                 </m:den>
@@ -3923,71 +3988,28 @@
             </w:pPr>
             <w:r>
               <w:rPr>
-                <w:rFonts w:ascii="Calibri" w:cs="Calibri" w:eastAsia="Calibri" w:hAnsi="Calibri"/>
-                <w:sz w:val="24"/>
-                <w:szCs w:val="24"/>
-                <w:rtl w:val="0"/>
-              </w:rPr>
-              <w:t xml:space="preserve">First, we need to pass our embeddings into the “Self-Attention mechanism”, which basically tells the model which part of the inputs should the model pay attention to. </w:t>
-            </w:r>
-          </w:p>
-          <w:p>
-            <w:pPr>
-              <w:widowControl w:val="0"/>
-              <w:spacing w:line="240" w:lineRule="auto"/>
-              <w:rPr>
-                <w:rFonts w:ascii="Calibri" w:cs="Calibri" w:eastAsia="Calibri" w:hAnsi="Calibri"/>
-                <w:sz w:val="24"/>
-                <w:szCs w:val="24"/>
-              </w:rPr>
-            </w:pPr>
-            <w:r>
-              <w:rPr>
-                <w:rtl w:val="0"/>
-              </w:rPr>
-            </w:r>
-          </w:p>
-          <w:p>
-            <w:pPr>
-              <w:widowControl w:val="0"/>
-              <w:spacing w:line="240" w:lineRule="auto"/>
-              <w:rPr>
-                <w:rFonts w:ascii="Calibri" w:cs="Calibri" w:eastAsia="Calibri" w:hAnsi="Calibri"/>
-                <w:i w:val="1"/>
-                <w:sz w:val="20"/>
-                <w:szCs w:val="20"/>
-              </w:rPr>
-            </w:pPr>
-            <w:r>
-              <w:rPr>
-                <w:rFonts w:ascii="Calibri" w:cs="Calibri" w:eastAsia="Calibri" w:hAnsi="Calibri"/>
-                <w:i w:val="1"/>
-                <w:sz w:val="20"/>
-                <w:szCs w:val="20"/>
-                <w:rtl w:val="0"/>
-              </w:rPr>
-              <w:t xml:space="preserve">Note: No visual example for this one, since it will be quite cluttered. Less relevant details like </w:t>
-            </w:r>
-            <m:oMath>
-              <m:r>
-                <w:rPr>
-                  <w:rFonts w:ascii="Calibri" w:cs="Calibri" w:eastAsia="Calibri" w:hAnsi="Calibri"/>
-                  <w:i w:val="1"/>
-                  <w:sz w:val="20"/>
-                  <w:szCs w:val="20"/>
-                </w:rPr>
-                <m:t xml:space="preserve">T</m:t>
-              </m:r>
-            </m:oMath>
-            <w:r>
-              <w:rPr>
-                <w:rFonts w:ascii="Calibri" w:cs="Calibri" w:eastAsia="Calibri" w:hAnsi="Calibri"/>
-                <w:i w:val="1"/>
-                <w:sz w:val="20"/>
-                <w:szCs w:val="20"/>
-                <w:rtl w:val="0"/>
-              </w:rPr>
-              <w:t xml:space="preserve"> has been omitted for now, likely adding in appendix?</w:t>
+                <w:rtl w:val="0"/>
+              </w:rPr>
+            </w:r>
+          </w:p>
+          <w:p>
+            <w:pPr>
+              <w:widowControl w:val="0"/>
+              <w:spacing w:line="240" w:lineRule="auto"/>
+              <w:rPr>
+                <w:rFonts w:ascii="Calibri" w:cs="Calibri" w:eastAsia="Calibri" w:hAnsi="Calibri"/>
+                <w:sz w:val="24"/>
+                <w:szCs w:val="24"/>
+              </w:rPr>
+            </w:pPr>
+            <w:r>
+              <w:rPr>
+                <w:rFonts w:ascii="Calibri" w:cs="Calibri" w:eastAsia="Calibri" w:hAnsi="Calibri"/>
+                <w:sz w:val="24"/>
+                <w:szCs w:val="24"/>
+                <w:rtl w:val="0"/>
+              </w:rPr>
+              <w:t xml:space="preserve">First, we need to pass our embeddings into the “Multi-Head attention” which contains multiple “Self-Attention mechanism”: </w:t>
             </w:r>
           </w:p>
           <w:p>
@@ -4002,12 +4024,28 @@
             </w:pPr>
             <w:r>
               <w:rPr>
-                <w:rFonts w:ascii="Calibri" w:cs="Calibri" w:eastAsia="Calibri" w:hAnsi="Calibri"/>
-                <w:sz w:val="24"/>
-                <w:szCs w:val="24"/>
-                <w:rtl w:val="0"/>
-              </w:rPr>
-              <w:t xml:space="preserve">How does it work? </w:t>
+                <w:rtl w:val="0"/>
+              </w:rPr>
+            </w:r>
+          </w:p>
+          <w:p>
+            <w:pPr>
+              <w:widowControl w:val="0"/>
+              <w:spacing w:after="240" w:before="240" w:line="240" w:lineRule="auto"/>
+              <w:rPr>
+                <w:rFonts w:ascii="Calibri" w:cs="Calibri" w:eastAsia="Calibri" w:hAnsi="Calibri"/>
+                <w:sz w:val="24"/>
+                <w:szCs w:val="24"/>
+              </w:rPr>
+            </w:pPr>
+            <w:r>
+              <w:rPr>
+                <w:rFonts w:ascii="Calibri" w:cs="Calibri" w:eastAsia="Calibri" w:hAnsi="Calibri"/>
+                <w:sz w:val="24"/>
+                <w:szCs w:val="24"/>
+                <w:rtl w:val="0"/>
+              </w:rPr>
+              <w:t xml:space="preserve">How does self-attention work? </w:t>
             </w:r>
           </w:p>
           <w:p>
@@ -4015,7 +4053,7 @@
               <w:widowControl w:val="0"/>
               <w:numPr>
                 <w:ilvl w:val="0"/>
-                <w:numId w:val="1"/>
+                <w:numId w:val="4"/>
               </w:numPr>
               <w:spacing w:after="0" w:afterAutospacing="0" w:before="240" w:line="240" w:lineRule="auto"/>
               <w:ind w:left="720" w:hanging="360"/>
@@ -4069,7 +4107,7 @@
               <w:widowControl w:val="0"/>
               <w:numPr>
                 <w:ilvl w:val="1"/>
-                <w:numId w:val="1"/>
+                <w:numId w:val="4"/>
               </w:numPr>
               <w:spacing w:after="0" w:afterAutospacing="0" w:before="0" w:beforeAutospacing="0" w:line="240" w:lineRule="auto"/>
               <w:ind w:left="1440" w:hanging="360"/>
@@ -4104,7 +4142,7 @@
               <w:widowControl w:val="0"/>
               <w:numPr>
                 <w:ilvl w:val="1"/>
-                <w:numId w:val="1"/>
+                <w:numId w:val="4"/>
               </w:numPr>
               <w:spacing w:after="0" w:afterAutospacing="0" w:before="0" w:beforeAutospacing="0" w:line="240" w:lineRule="auto"/>
               <w:ind w:left="1440" w:hanging="360"/>
@@ -4139,7 +4177,7 @@
               <w:widowControl w:val="0"/>
               <w:numPr>
                 <w:ilvl w:val="1"/>
-                <w:numId w:val="1"/>
+                <w:numId w:val="4"/>
               </w:numPr>
               <w:spacing w:after="0" w:afterAutospacing="0" w:before="0" w:beforeAutospacing="0" w:line="240" w:lineRule="auto"/>
               <w:ind w:left="1440" w:hanging="360"/>
@@ -4173,55 +4211,183 @@
             <w:pPr>
               <w:widowControl w:val="0"/>
               <w:numPr>
-                <w:ilvl w:val="1"/>
-                <w:numId w:val="1"/>
-              </w:numPr>
-              <w:spacing w:after="0" w:afterAutospacing="0" w:before="0" w:beforeAutospacing="0" w:line="240" w:lineRule="auto"/>
-              <w:ind w:left="1440" w:hanging="360"/>
-              <w:rPr>
-                <w:rFonts w:ascii="Calibri" w:cs="Calibri" w:eastAsia="Calibri" w:hAnsi="Calibri"/>
-                <w:sz w:val="24"/>
-                <w:szCs w:val="24"/>
-                <w:u w:val="none"/>
-              </w:rPr>
-            </w:pPr>
-            <w:r>
-              <w:rPr>
-                <w:rFonts w:ascii="Calibri" w:cs="Calibri" w:eastAsia="Calibri" w:hAnsi="Calibri"/>
-                <w:sz w:val="24"/>
-                <w:szCs w:val="24"/>
-                <w:rtl w:val="0"/>
-              </w:rPr>
-              <w:t xml:space="preserve">NEED TO REFORMAT THIS. AND WRITE OUT WHAT D_K means</w:t>
-            </w:r>
-          </w:p>
-          <w:p>
-            <w:pPr>
-              <w:widowControl w:val="0"/>
-              <w:numPr>
                 <w:ilvl w:val="0"/>
-                <w:numId w:val="1"/>
+                <w:numId w:val="4"/>
               </w:numPr>
               <w:spacing w:after="0" w:afterAutospacing="0" w:before="0" w:beforeAutospacing="0" w:line="240" w:lineRule="auto"/>
               <w:ind w:left="720" w:hanging="360"/>
               <w:rPr>
+                <w:rFonts w:ascii="Calibri" w:cs="Calibri" w:eastAsia="Calibri" w:hAnsi="Calibri"/>
+                <w:sz w:val="24"/>
+                <w:szCs w:val="24"/>
                 <w:u w:val="none"/>
               </w:rPr>
             </w:pPr>
-            <w:r>
-              <w:rPr>
-                <w:rFonts w:ascii="Calibri" w:cs="Calibri" w:eastAsia="Calibri" w:hAnsi="Calibri"/>
-                <w:sz w:val="24"/>
-                <w:szCs w:val="24"/>
-                <w:rtl w:val="0"/>
-              </w:rPr>
-              <w:t xml:space="preserve">The dot products </w:t>
-            </w:r>
             <m:oMath>
               <m:r>
                 <w:rPr>
                   <w:rFonts w:ascii="Calibri" w:cs="Calibri" w:eastAsia="Calibri" w:hAnsi="Calibri"/>
-                  <w:strike w:val="1"/>
+                  <w:sz w:val="24"/>
+                  <w:szCs w:val="24"/>
+                </w:rPr>
+                <m:t xml:space="preserve">Query</m:t>
+              </m:r>
+              <m:r>
+                <w:rPr>
+                  <w:rFonts w:ascii="Calibri" w:cs="Calibri" w:eastAsia="Calibri" w:hAnsi="Calibri"/>
+                  <w:sz w:val="24"/>
+                  <w:szCs w:val="24"/>
+                </w:rPr>
+                <m:t>∙</m:t>
+              </m:r>
+              <m:r>
+                <w:rPr>
+                  <w:rFonts w:ascii="Calibri" w:cs="Calibri" w:eastAsia="Calibri" w:hAnsi="Calibri"/>
+                  <w:sz w:val="24"/>
+                  <w:szCs w:val="24"/>
+                </w:rPr>
+                <m:t xml:space="preserve">Ke</m:t>
+              </m:r>
+              <m:sSup>
+                <m:sSupPr>
+                  <m:ctrlPr>
+                    <w:rPr>
+                      <w:rFonts w:ascii="Calibri" w:cs="Calibri" w:eastAsia="Calibri" w:hAnsi="Calibri"/>
+                      <w:sz w:val="24"/>
+                      <w:szCs w:val="24"/>
+                    </w:rPr>
+                  </m:ctrlPr>
+                </m:sSupPr>
+                <m:e>
+                  <m:r>
+                    <w:rPr>
+                      <w:rFonts w:ascii="Calibri" w:cs="Calibri" w:eastAsia="Calibri" w:hAnsi="Calibri"/>
+                      <w:sz w:val="24"/>
+                      <w:szCs w:val="24"/>
+                    </w:rPr>
+                    <m:t xml:space="preserve">y</m:t>
+                  </m:r>
+                </m:e>
+                <m:sup>
+                  <m:r>
+                    <w:rPr>
+                      <w:rFonts w:ascii="Calibri" w:cs="Calibri" w:eastAsia="Calibri" w:hAnsi="Calibri"/>
+                      <w:sz w:val="24"/>
+                      <w:szCs w:val="24"/>
+                    </w:rPr>
+                    <m:t xml:space="preserve">Temperature</m:t>
+                  </m:r>
+                </m:sup>
+              </m:sSup>
+              <m:r>
+                <w:rPr>
+                  <w:rFonts w:ascii="Calibri" w:cs="Calibri" w:eastAsia="Calibri" w:hAnsi="Calibri"/>
+                  <w:sz w:val="24"/>
+                  <w:szCs w:val="24"/>
+                </w:rPr>
+                <m:t xml:space="preserve">, Q</m:t>
+              </m:r>
+              <m:sSup>
+                <m:sSupPr>
+                  <m:ctrlPr>
+                    <w:rPr>
+                      <w:rFonts w:ascii="Calibri" w:cs="Calibri" w:eastAsia="Calibri" w:hAnsi="Calibri"/>
+                      <w:sz w:val="24"/>
+                      <w:szCs w:val="24"/>
+                    </w:rPr>
+                  </m:ctrlPr>
+                </m:sSupPr>
+                <m:e>
+                  <m:r>
+                    <w:rPr>
+                      <w:rFonts w:ascii="Calibri" w:cs="Calibri" w:eastAsia="Calibri" w:hAnsi="Calibri"/>
+                      <w:sz w:val="24"/>
+                      <w:szCs w:val="24"/>
+                    </w:rPr>
+                    <m:t xml:space="preserve">K</m:t>
+                  </m:r>
+                </m:e>
+                <m:sup>
+                  <m:r>
+                    <w:rPr>
+                      <w:rFonts w:ascii="Calibri" w:cs="Calibri" w:eastAsia="Calibri" w:hAnsi="Calibri"/>
+                      <w:sz w:val="24"/>
+                      <w:szCs w:val="24"/>
+                    </w:rPr>
+                    <m:t xml:space="preserve">T</m:t>
+                  </m:r>
+                </m:sup>
+              </m:sSup>
+            </m:oMath>
+            <w:r>
+              <w:rPr>
+                <w:rFonts w:ascii="Calibri" w:cs="Calibri" w:eastAsia="Calibri" w:hAnsi="Calibri"/>
+                <w:sz w:val="24"/>
+                <w:szCs w:val="24"/>
+                <w:rtl w:val="0"/>
+              </w:rPr>
+              <w:t xml:space="preserve">: This operation determines how relevant each item’s label </w:t>
+            </w:r>
+            <m:oMath>
+              <m:r>
+                <w:rPr>
+                  <w:rFonts w:ascii="Calibri" w:cs="Calibri" w:eastAsia="Calibri" w:hAnsi="Calibri"/>
+                  <w:sz w:val="24"/>
+                  <w:szCs w:val="24"/>
+                </w:rPr>
+                <m:t xml:space="preserve">(Key)</m:t>
+              </m:r>
+            </m:oMath>
+            <w:r>
+              <w:rPr>
+                <w:rFonts w:ascii="Calibri" w:cs="Calibri" w:eastAsia="Calibri" w:hAnsi="Calibri"/>
+                <w:sz w:val="24"/>
+                <w:szCs w:val="24"/>
+                <w:rtl w:val="0"/>
+              </w:rPr>
+              <w:t xml:space="preserve"> is to our searchlight </w:t>
+            </w:r>
+            <m:oMath>
+              <m:r>
+                <w:rPr>
+                  <w:rFonts w:ascii="Calibri" w:cs="Calibri" w:eastAsia="Calibri" w:hAnsi="Calibri"/>
+                  <w:sz w:val="24"/>
+                  <w:szCs w:val="24"/>
+                </w:rPr>
+                <m:t xml:space="preserve">(Query)</m:t>
+              </m:r>
+            </m:oMath>
+            <w:r>
+              <w:rPr>
+                <w:rFonts w:ascii="Calibri" w:cs="Calibri" w:eastAsia="Calibri" w:hAnsi="Calibri"/>
+                <w:sz w:val="24"/>
+                <w:szCs w:val="24"/>
+                <w:rtl w:val="0"/>
+              </w:rPr>
+              <w:t xml:space="preserve">.</w:t>
+            </w:r>
+          </w:p>
+          <w:p>
+            <w:pPr>
+              <w:widowControl w:val="0"/>
+              <w:numPr>
+                <w:ilvl w:val="0"/>
+                <w:numId w:val="4"/>
+              </w:numPr>
+              <w:spacing w:after="0" w:afterAutospacing="0" w:before="0" w:beforeAutospacing="0" w:line="240" w:lineRule="auto"/>
+              <w:ind w:left="720" w:hanging="360"/>
+              <w:rPr>
+                <w:rFonts w:ascii="Calibri" w:cs="Calibri" w:eastAsia="Calibri" w:hAnsi="Calibri"/>
+                <w:sz w:val="24"/>
+                <w:szCs w:val="24"/>
+                <w:u w:val="none"/>
+              </w:rPr>
+            </w:pPr>
+            <m:oMath>
+              <m:r>
+                <w:rPr>
+                  <w:rFonts w:ascii="Calibri" w:cs="Calibri" w:eastAsia="Calibri" w:hAnsi="Calibri"/>
+                  <w:b w:val="1"/>
                   <w:sz w:val="24"/>
                   <w:szCs w:val="24"/>
                 </w:rPr>
@@ -4232,7 +4398,7 @@
                   <m:ctrlPr>
                     <w:rPr>
                       <w:rFonts w:ascii="Calibri" w:cs="Calibri" w:eastAsia="Calibri" w:hAnsi="Calibri"/>
-                      <w:strike w:val="1"/>
+                      <w:b w:val="1"/>
                       <w:sz w:val="24"/>
                       <w:szCs w:val="24"/>
                     </w:rPr>
@@ -4242,7 +4408,7 @@
                   <m:r>
                     <w:rPr>
                       <w:rFonts w:ascii="Calibri" w:cs="Calibri" w:eastAsia="Calibri" w:hAnsi="Calibri"/>
-                      <w:strike w:val="1"/>
+                      <w:b w:val="1"/>
                       <w:sz w:val="24"/>
                       <w:szCs w:val="24"/>
                     </w:rPr>
@@ -4253,7 +4419,7 @@
                   <m:r>
                     <w:rPr>
                       <w:rFonts w:ascii="Calibri" w:cs="Calibri" w:eastAsia="Calibri" w:hAnsi="Calibri"/>
-                      <w:strike w:val="1"/>
+                      <w:b w:val="1"/>
                       <w:sz w:val="24"/>
                       <w:szCs w:val="24"/>
                     </w:rPr>
@@ -4269,12 +4435,49 @@
                 <w:szCs w:val="24"/>
                 <w:rtl w:val="0"/>
               </w:rPr>
-              <w:t xml:space="preserve"> are scaled by </w:t>
+              <w:t xml:space="preserve"> is scaled by </w:t>
             </w:r>
             <m:oMath>
               <m:rad>
                 <m:radPr>
                   <m:degHide m:val="1"/>
+                  <m:ctrlPr>
+                    <w:rPr>
+                      <w:rFonts w:ascii="Calibri" w:cs="Calibri" w:eastAsia="Calibri" w:hAnsi="Calibri"/>
+                      <w:sz w:val="24"/>
+                      <w:szCs w:val="24"/>
+                    </w:rPr>
+                  </m:ctrlPr>
+                </m:radPr>
+                <m:e>
+                  <m:r>
+                    <w:rPr>
+                      <w:rFonts w:ascii="Calibri" w:cs="Calibri" w:eastAsia="Calibri" w:hAnsi="Calibri"/>
+                      <w:sz w:val="24"/>
+                      <w:szCs w:val="24"/>
+                    </w:rPr>
+                    <m:t xml:space="preserve">dimensionality of key vectors</m:t>
+                  </m:r>
+                </m:e>
+              </m:rad>
+              <m:r>
+                <w:rPr>
+                  <w:rFonts w:ascii="Calibri" w:cs="Calibri" w:eastAsia="Calibri" w:hAnsi="Calibri"/>
+                  <w:sz w:val="24"/>
+                  <w:szCs w:val="24"/>
+                </w:rPr>
+                <m:t xml:space="preserve">, </m:t>
+              </m:r>
+              <m:rad>
+                <m:radPr>
+                  <m:degHide m:val="1"/>
+                  <m:ctrlPr>
+                    <w:rPr>
+                      <w:rFonts w:ascii="Calibri" w:cs="Calibri" w:eastAsia="Calibri" w:hAnsi="Calibri"/>
+                      <w:sz w:val="24"/>
+                      <w:szCs w:val="24"/>
+                    </w:rPr>
+                  </m:ctrlPr>
                 </m:radPr>
                 <m:e>
                   <m:sSub>
@@ -4318,11 +4521,12 @@
                 <w:szCs w:val="24"/>
                 <w:rtl w:val="0"/>
               </w:rPr>
-              <w:t xml:space="preserve">​​  (</w:t>
+              <w:t xml:space="preserve"> ( </w:t>
             </w:r>
             <m:oMath>
-              <m:sSub>
-                <m:sSubPr>
+              <m:rad>
+                <m:radPr>
+                  <m:degHide m:val="1"/>
                   <m:ctrlPr>
                     <w:rPr>
                       <w:rFonts w:ascii="Calibri" w:cs="Calibri" w:eastAsia="Calibri" w:hAnsi="Calibri"/>
@@ -4330,7 +4534,7 @@
                       <w:szCs w:val="24"/>
                     </w:rPr>
                   </m:ctrlPr>
-                </m:sSubPr>
+                </m:radPr>
                 <m:e>
                   <m:r>
                     <w:rPr>
@@ -4338,28 +4542,10 @@
                       <w:sz w:val="24"/>
                       <w:szCs w:val="24"/>
                     </w:rPr>
-                    <m:t xml:space="preserve">d</m:t>
+                    <m:t xml:space="preserve">5</m:t>
                   </m:r>
                 </m:e>
-                <m:sub>
-                  <m:r>
-                    <w:rPr>
-                      <w:rFonts w:ascii="Calibri" w:cs="Calibri" w:eastAsia="Calibri" w:hAnsi="Calibri"/>
-                      <w:sz w:val="24"/>
-                      <w:szCs w:val="24"/>
-                    </w:rPr>
-                    <m:t xml:space="preserve">k</m:t>
-                  </m:r>
-                </m:sub>
-              </m:sSub>
-              <m:r>
-                <w:rPr>
-                  <w:rFonts w:ascii="Calibri" w:cs="Calibri" w:eastAsia="Calibri" w:hAnsi="Calibri"/>
-                  <w:sz w:val="24"/>
-                  <w:szCs w:val="24"/>
-                </w:rPr>
-                <m:t xml:space="preserve"> =size of feature dimension</m:t>
-              </m:r>
+              </m:rad>
             </m:oMath>
             <w:r>
               <w:rPr>
@@ -4368,76 +4554,25 @@
                 <w:szCs w:val="24"/>
                 <w:rtl w:val="0"/>
               </w:rPr>
-              <w:t xml:space="preserve">—</w:t>
-            </w:r>
-            <m:oMath>
-              <m:sSub>
-                <m:sSubPr>
-                  <m:ctrlPr>
-                    <w:rPr>
-                      <w:rFonts w:ascii="Calibri" w:cs="Calibri" w:eastAsia="Calibri" w:hAnsi="Calibri"/>
-                      <w:sz w:val="24"/>
-                      <w:szCs w:val="24"/>
-                    </w:rPr>
-                  </m:ctrlPr>
-                </m:sSubPr>
-                <m:e>
-                  <m:r>
-                    <w:rPr>
-                      <w:rFonts w:ascii="Calibri" w:cs="Calibri" w:eastAsia="Calibri" w:hAnsi="Calibri"/>
-                      <w:sz w:val="24"/>
-                      <w:szCs w:val="24"/>
-                    </w:rPr>
-                    <m:t xml:space="preserve">d</m:t>
-                  </m:r>
-                </m:e>
-                <m:sub>
-                  <m:r>
-                    <w:rPr>
-                      <w:rFonts w:ascii="Calibri" w:cs="Calibri" w:eastAsia="Calibri" w:hAnsi="Calibri"/>
-                      <w:sz w:val="24"/>
-                      <w:szCs w:val="24"/>
-                    </w:rPr>
-                    <m:t xml:space="preserve">k</m:t>
-                  </m:r>
-                </m:sub>
-              </m:sSub>
-              <m:r>
-                <w:rPr>
-                  <w:rFonts w:ascii="Calibri" w:cs="Calibri" w:eastAsia="Calibri" w:hAnsi="Calibri"/>
-                  <w:sz w:val="24"/>
-                  <w:szCs w:val="24"/>
-                </w:rPr>
-                <m:t xml:space="preserve">=5</m:t>
-              </m:r>
-            </m:oMath>
-            <w:r>
-              <w:rPr>
-                <w:rFonts w:ascii="Calibri" w:cs="Calibri" w:eastAsia="Calibri" w:hAnsi="Calibri"/>
-                <w:sz w:val="24"/>
-                <w:szCs w:val="24"/>
-                <w:rtl w:val="0"/>
-              </w:rPr>
-              <w:t xml:space="preserve"> for </w:t>
-            </w:r>
-            <m:oMath>
-              <m:r>
-                <w:rPr>
-                  <w:rFonts w:ascii="Calibri" w:cs="Calibri" w:eastAsia="Calibri" w:hAnsi="Calibri"/>
-                  <w:sz w:val="24"/>
-                  <w:szCs w:val="24"/>
-                </w:rPr>
-                <m:t xml:space="preserve">(8)</m:t>
-              </m:r>
-            </m:oMath>
-            <w:r>
-              <w:rPr>
-                <w:rFonts w:ascii="Calibri" w:cs="Calibri" w:eastAsia="Calibri" w:hAnsi="Calibri"/>
-                <w:sz w:val="24"/>
-                <w:szCs w:val="24"/>
-                <w:rtl w:val="0"/>
-              </w:rPr>
-              <w:t xml:space="preserve">) to ensure numerical stability during learning. </w:t>
+              <w:t xml:space="preserve"> in our case) to ensure numerical stability during learning.</w:t>
+            </w:r>
+            <w:r>
+              <w:rPr>
+                <w:rFonts w:ascii="Calibri" w:cs="Calibri" w:eastAsia="Calibri" w:hAnsi="Calibri"/>
+                <w:sz w:val="24"/>
+                <w:szCs w:val="24"/>
+                <w:vertAlign w:val="superscript"/>
+              </w:rPr>
+              <w:footnoteReference w:customMarkFollows="0" w:id="0"/>
+            </w:r>
+            <w:r>
+              <w:rPr>
+                <w:rFonts w:ascii="Calibri" w:cs="Calibri" w:eastAsia="Calibri" w:hAnsi="Calibri"/>
+                <w:sz w:val="24"/>
+                <w:szCs w:val="24"/>
+                <w:rtl w:val="0"/>
+              </w:rPr>
+              <w:t xml:space="preserve"> </w:t>
             </w:r>
           </w:p>
           <w:p>
@@ -4445,12 +4580,14 @@
               <w:widowControl w:val="0"/>
               <w:numPr>
                 <w:ilvl w:val="0"/>
-                <w:numId w:val="1"/>
+                <w:numId w:val="4"/>
               </w:numPr>
               <w:spacing w:after="0" w:afterAutospacing="0" w:before="0" w:beforeAutospacing="0" w:line="240" w:lineRule="auto"/>
               <w:ind w:left="720" w:hanging="360"/>
               <w:rPr>
-                <w:u w:val="none"/>
+                <w:rFonts w:ascii="Calibri" w:cs="Calibri" w:eastAsia="Calibri" w:hAnsi="Calibri"/>
+                <w:sz w:val="24"/>
+                <w:szCs w:val="24"/>
               </w:rPr>
             </w:pPr>
             <m:oMath>
@@ -4497,32 +4634,7 @@
               <w:widowControl w:val="0"/>
               <w:numPr>
                 <w:ilvl w:val="0"/>
-                <w:numId w:val="1"/>
-              </w:numPr>
-              <w:spacing w:after="0" w:afterAutospacing="0" w:before="0" w:beforeAutospacing="0" w:line="240" w:lineRule="auto"/>
-              <w:ind w:left="720" w:hanging="360"/>
-              <w:rPr>
-                <w:rFonts w:ascii="Calibri" w:cs="Calibri" w:eastAsia="Calibri" w:hAnsi="Calibri"/>
-                <w:sz w:val="24"/>
-                <w:szCs w:val="24"/>
-              </w:rPr>
-            </w:pPr>
-            <w:r>
-              <w:rPr>
-                <w:rFonts w:ascii="Calibri" w:cs="Calibri" w:eastAsia="Calibri" w:hAnsi="Calibri"/>
-                <w:sz w:val="24"/>
-                <w:szCs w:val="24"/>
-                <w:rtl w:val="0"/>
-              </w:rPr>
-              <w:t xml:space="preserve">Q multiplied by K: Determines how relevant each item's label (Key) is to our searchlight (Query).</w:t>
-            </w:r>
-          </w:p>
-          <w:p>
-            <w:pPr>
-              <w:widowControl w:val="0"/>
-              <w:numPr>
-                <w:ilvl w:val="0"/>
-                <w:numId w:val="1"/>
+                <w:numId w:val="4"/>
               </w:numPr>
               <w:spacing w:after="240" w:before="0" w:beforeAutospacing="0" w:line="240" w:lineRule="auto"/>
               <w:ind w:left="720" w:hanging="360"/>
@@ -4586,31 +4698,7 @@
                           <w:sz w:val="28"/>
                           <w:szCs w:val="28"/>
                         </w:rPr>
-                        <m:t xml:space="preserve">uery</m:t>
-                      </m:r>
-                      <m:r>
-                        <w:rPr>
-                          <w:rFonts w:ascii="Calibri" w:cs="Calibri" w:eastAsia="Calibri" w:hAnsi="Calibri"/>
-                          <w:sz w:val="28"/>
-                          <w:szCs w:val="28"/>
-                        </w:rPr>
-                        <m:t xml:space="preserve"> </m:t>
-                      </m:r>
-                      <m:r>
-                        <w:rPr>
-                          <w:rFonts w:ascii="Calibri" w:cs="Calibri" w:eastAsia="Calibri" w:hAnsi="Calibri"/>
-                          <w:sz w:val="28"/>
-                          <w:szCs w:val="28"/>
-                        </w:rPr>
-                        <m:t>∙</m:t>
-                      </m:r>
-                      <m:r>
-                        <w:rPr>
-                          <w:rFonts w:ascii="Calibri" w:cs="Calibri" w:eastAsia="Calibri" w:hAnsi="Calibri"/>
-                          <w:sz w:val="28"/>
-                          <w:szCs w:val="28"/>
-                        </w:rPr>
-                        <m:t xml:space="preserve"> Key</m:t>
+                        <m:t xml:space="preserve">K</m:t>
                       </m:r>
                     </m:e>
                     <m:sup>
@@ -4689,240 +4777,7 @@
                 <w:szCs w:val="24"/>
                 <w:rtl w:val="0"/>
               </w:rPr>
-              <w:t xml:space="preserve"> by V: Retrieves and emphasises the content of relevant items.</w:t>
-            </w:r>
-            <w:r>
-              <w:rPr>
-                <w:rtl w:val="0"/>
-              </w:rPr>
-            </w:r>
-          </w:p>
-          <w:p>
-            <w:pPr>
-              <w:widowControl w:val="0"/>
-              <w:spacing w:after="240" w:before="240" w:line="240" w:lineRule="auto"/>
-              <w:jc w:val="center"/>
-              <w:rPr>
-                <w:rFonts w:ascii="Calibri" w:cs="Calibri" w:eastAsia="Calibri" w:hAnsi="Calibri"/>
-                <w:sz w:val="24"/>
-                <w:szCs w:val="24"/>
-              </w:rPr>
-            </w:pPr>
-            <w:r>
-              <w:rPr>
-                <w:rFonts w:ascii="Calibri" w:cs="Calibri" w:eastAsia="Calibri" w:hAnsi="Calibri"/>
-                <w:sz w:val="24"/>
-                <w:szCs w:val="24"/>
-              </w:rPr>
-              <w:drawing>
-                <wp:inline distB="114300" distT="114300" distL="114300" distR="114300">
-                  <wp:extent cx="2312375" cy="2312375"/>
-                  <wp:effectExtent b="0" l="0" r="0" t="0"/>
-                  <wp:docPr id="18" name="image6.png"/>
-                  <a:graphic>
-                    <a:graphicData uri="http://schemas.openxmlformats.org/drawingml/2006/picture">
-                      <pic:pic>
-                        <pic:nvPicPr>
-                          <pic:cNvPr id="0" name="image6.png"/>
-                          <pic:cNvPicPr preferRelativeResize="0"/>
-                        </pic:nvPicPr>
-                        <pic:blipFill>
-                          <a:blip r:embed="rId25"/>
-                          <a:srcRect b="0" l="0" r="0" t="0"/>
-                          <a:stretch>
-                            <a:fillRect/>
-                          </a:stretch>
-                        </pic:blipFill>
-                        <pic:spPr>
-                          <a:xfrm>
-                            <a:off x="0" y="0"/>
-                            <a:ext cx="2312375" cy="2312375"/>
-                          </a:xfrm>
-                          <a:prstGeom prst="rect"/>
-                          <a:ln/>
-                        </pic:spPr>
-                      </pic:pic>
-                    </a:graphicData>
-                  </a:graphic>
-                </wp:inline>
-              </w:drawing>
-            </w:r>
-            <w:r>
-              <w:rPr>
-                <w:rtl w:val="0"/>
-              </w:rPr>
-            </w:r>
-          </w:p>
-          <w:p>
-            <w:pPr>
-              <w:widowControl w:val="0"/>
-              <w:spacing w:after="240" w:before="240" w:line="240" w:lineRule="auto"/>
-              <w:jc w:val="center"/>
-              <w:rPr>
-                <w:rFonts w:ascii="Calibri" w:cs="Calibri" w:eastAsia="Calibri" w:hAnsi="Calibri"/>
-                <w:sz w:val="24"/>
-                <w:szCs w:val="24"/>
-              </w:rPr>
-            </w:pPr>
-            <w:r>
-              <w:rPr>
-                <w:rFonts w:ascii="Calibri" w:cs="Calibri" w:eastAsia="Calibri" w:hAnsi="Calibri"/>
-                <w:sz w:val="24"/>
-                <w:szCs w:val="24"/>
-                <w:rtl w:val="0"/>
-              </w:rPr>
-              <w:t xml:space="preserve">figure-3</w:t>
-            </w:r>
-          </w:p>
-          <w:p>
-            <w:pPr>
-              <w:widowControl w:val="0"/>
-              <w:spacing w:after="240" w:before="240" w:line="240" w:lineRule="auto"/>
-              <w:rPr>
-                <w:rFonts w:ascii="Calibri" w:cs="Calibri" w:eastAsia="Calibri" w:hAnsi="Calibri"/>
-                <w:sz w:val="24"/>
-                <w:szCs w:val="24"/>
-              </w:rPr>
-            </w:pPr>
-            <w:r>
-              <w:rPr>
-                <w:rFonts w:ascii="Calibri" w:cs="Calibri" w:eastAsia="Calibri" w:hAnsi="Calibri"/>
-                <w:sz w:val="24"/>
-                <w:szCs w:val="24"/>
-                <w:rtl w:val="0"/>
-              </w:rPr>
-              <w:t xml:space="preserve">This operation basically tells the model to pay attention to more contextually significant words. As seen in Figure-4 higher weights from </w:t>
-            </w:r>
-            <m:oMath>
-              <m:r>
-                <w:rPr>
-                  <w:rFonts w:ascii="Calibri" w:cs="Calibri" w:eastAsia="Calibri" w:hAnsi="Calibri"/>
-                  <w:sz w:val="24"/>
-                  <w:szCs w:val="24"/>
-                </w:rPr>
-                <m:t xml:space="preserve">softmax(</m:t>
-              </m:r>
-              <m:f>
-                <m:fPr>
-                  <m:ctrlPr>
-                    <w:rPr>
-                      <w:rFonts w:ascii="Calibri" w:cs="Calibri" w:eastAsia="Calibri" w:hAnsi="Calibri"/>
-                      <w:sz w:val="24"/>
-                      <w:szCs w:val="24"/>
-                    </w:rPr>
-                  </m:ctrlPr>
-                </m:fPr>
-                <m:num>
-                  <m:r>
-                    <w:rPr>
-                      <w:rFonts w:ascii="Calibri" w:cs="Calibri" w:eastAsia="Calibri" w:hAnsi="Calibri"/>
-                      <w:sz w:val="24"/>
-                      <w:szCs w:val="24"/>
-                    </w:rPr>
-                    <m:t xml:space="preserve">Q</m:t>
-                  </m:r>
-                  <m:sSup>
-                    <m:sSupPr>
-                      <m:ctrlPr>
-                        <w:rPr>
-                          <w:rFonts w:ascii="Calibri" w:cs="Calibri" w:eastAsia="Calibri" w:hAnsi="Calibri"/>
-                          <w:sz w:val="24"/>
-                          <w:szCs w:val="24"/>
-                        </w:rPr>
-                      </m:ctrlPr>
-                    </m:sSupPr>
-                    <m:e>
-                      <m:r>
-                        <w:rPr>
-                          <w:rFonts w:ascii="Calibri" w:cs="Calibri" w:eastAsia="Calibri" w:hAnsi="Calibri"/>
-                          <w:sz w:val="24"/>
-                          <w:szCs w:val="24"/>
-                        </w:rPr>
-                        <m:t xml:space="preserve">K</m:t>
-                      </m:r>
-                    </m:e>
-                    <m:sup>
-                      <m:r>
-                        <w:rPr>
-                          <w:rFonts w:ascii="Calibri" w:cs="Calibri" w:eastAsia="Calibri" w:hAnsi="Calibri"/>
-                          <w:sz w:val="24"/>
-                          <w:szCs w:val="24"/>
-                        </w:rPr>
-                        <m:t xml:space="preserve">T</m:t>
-                      </m:r>
-                    </m:sup>
-                  </m:sSup>
-                </m:num>
-                <m:den>
-                  <m:sSub>
-                    <m:sSubPr>
-                      <m:ctrlPr>
-                        <w:rPr>
-                          <w:rFonts w:ascii="Calibri" w:cs="Calibri" w:eastAsia="Calibri" w:hAnsi="Calibri"/>
-                          <w:sz w:val="24"/>
-                          <w:szCs w:val="24"/>
-                        </w:rPr>
-                      </m:ctrlPr>
-                    </m:sSubPr>
-                    <m:e>
-                      <m:r>
-                        <w:rPr>
-                          <w:rFonts w:ascii="Calibri" w:cs="Calibri" w:eastAsia="Calibri" w:hAnsi="Calibri"/>
-                          <w:sz w:val="24"/>
-                          <w:szCs w:val="24"/>
-                        </w:rPr>
-                        <m:t xml:space="preserve">d</m:t>
-                      </m:r>
-                    </m:e>
-                    <m:sub>
-                      <m:r>
-                        <w:rPr>
-                          <w:rFonts w:ascii="Calibri" w:cs="Calibri" w:eastAsia="Calibri" w:hAnsi="Calibri"/>
-                          <w:sz w:val="24"/>
-                          <w:szCs w:val="24"/>
-                        </w:rPr>
-                        <m:t xml:space="preserve">k</m:t>
-                      </m:r>
-                    </m:sub>
-                  </m:sSub>
-                </m:den>
-              </m:f>
-              <m:r>
-                <w:rPr>
-                  <w:rFonts w:ascii="Calibri" w:cs="Calibri" w:eastAsia="Calibri" w:hAnsi="Calibri"/>
-                  <w:sz w:val="24"/>
-                  <w:szCs w:val="24"/>
-                </w:rPr>
-                <m:t xml:space="preserve">)</m:t>
-              </m:r>
-            </m:oMath>
-            <w:r>
-              <w:rPr>
-                <w:rFonts w:ascii="Calibri" w:cs="Calibri" w:eastAsia="Calibri" w:hAnsi="Calibri"/>
-                <w:sz w:val="24"/>
-                <w:szCs w:val="24"/>
-                <w:rtl w:val="0"/>
-              </w:rPr>
-              <w:t xml:space="preserve"> on the word “the” help the model emphasise </w:t>
-            </w:r>
-            <w:r>
-              <w:rPr>
-                <w:rFonts w:ascii="Calibri" w:cs="Calibri" w:eastAsia="Calibri" w:hAnsi="Calibri"/>
-                <w:i w:val="1"/>
-                <w:sz w:val="24"/>
-                <w:szCs w:val="24"/>
-                <w:rtl w:val="0"/>
-              </w:rPr>
-              <w:t xml:space="preserve">the</w:t>
-            </w:r>
-            <w:r>
-              <w:rPr>
-                <w:rFonts w:ascii="Calibri" w:cs="Calibri" w:eastAsia="Calibri" w:hAnsi="Calibri"/>
-                <w:sz w:val="24"/>
-                <w:szCs w:val="24"/>
-                <w:rtl w:val="0"/>
-              </w:rPr>
-              <w:t xml:space="preserve">’s </w:t>
+              <w:t xml:space="preserve"> by </w:t>
             </w:r>
             <m:oMath>
               <m:r>
@@ -4941,43 +4796,814 @@
                 <w:szCs w:val="24"/>
                 <w:rtl w:val="0"/>
               </w:rPr>
-              <w:t xml:space="preserve"> when processing.</w:t>
-            </w:r>
-          </w:p>
-          <w:p>
-            <w:pPr>
-              <w:widowControl w:val="0"/>
-              <w:spacing w:line="240" w:lineRule="auto"/>
+              <w:t xml:space="preserve">: Forms a weighted sum, here based on the relevance of each items—</w:t>
+            </w:r>
+            <m:oMath>
+              <m:r>
+                <w:rPr>
+                  <w:rFonts w:ascii="Calibri" w:cs="Calibri" w:eastAsia="Calibri" w:hAnsi="Calibri"/>
+                  <w:sz w:val="24"/>
+                  <w:szCs w:val="24"/>
+                </w:rPr>
+                <m:t xml:space="preserve">Q</m:t>
+              </m:r>
+              <m:sSup>
+                <m:sSupPr>
+                  <m:ctrlPr>
+                    <w:rPr>
+                      <w:rFonts w:ascii="Calibri" w:cs="Calibri" w:eastAsia="Calibri" w:hAnsi="Calibri"/>
+                      <w:sz w:val="24"/>
+                      <w:szCs w:val="24"/>
+                    </w:rPr>
+                  </m:ctrlPr>
+                </m:sSupPr>
+                <m:e>
+                  <m:r>
+                    <w:rPr>
+                      <w:rFonts w:ascii="Calibri" w:cs="Calibri" w:eastAsia="Calibri" w:hAnsi="Calibri"/>
+                      <w:sz w:val="24"/>
+                      <w:szCs w:val="24"/>
+                    </w:rPr>
+                    <m:t xml:space="preserve">K</m:t>
+                  </m:r>
+                </m:e>
+                <m:sup>
+                  <m:r>
+                    <w:rPr>
+                      <w:rFonts w:ascii="Calibri" w:cs="Calibri" w:eastAsia="Calibri" w:hAnsi="Calibri"/>
+                      <w:sz w:val="24"/>
+                      <w:szCs w:val="24"/>
+                    </w:rPr>
+                    <m:t xml:space="preserve">T</m:t>
+                  </m:r>
+                </m:sup>
+              </m:sSup>
+            </m:oMath>
+            <w:r>
+              <w:rPr>
+                <w:rFonts w:ascii="Calibri" w:cs="Calibri" w:eastAsia="Calibri" w:hAnsi="Calibri"/>
+                <w:sz w:val="24"/>
+                <w:szCs w:val="24"/>
+                <w:rtl w:val="0"/>
+              </w:rPr>
+              <w:t xml:space="preserve">, their respective content </w:t>
+            </w:r>
+            <m:oMath>
+              <m:r>
+                <w:rPr>
+                  <w:rFonts w:ascii="Calibri" w:cs="Calibri" w:eastAsia="Calibri" w:hAnsi="Calibri"/>
+                  <w:sz w:val="24"/>
+                  <w:szCs w:val="24"/>
+                </w:rPr>
+                <m:t xml:space="preserve">(Value)</m:t>
+              </m:r>
+            </m:oMath>
+            <w:r>
+              <w:rPr>
+                <w:rFonts w:ascii="Calibri" w:cs="Calibri" w:eastAsia="Calibri" w:hAnsi="Calibri"/>
+                <w:sz w:val="24"/>
+                <w:szCs w:val="24"/>
+                <w:rtl w:val="0"/>
+              </w:rPr>
+              <w:t xml:space="preserve"> are emphasised.</w:t>
+            </w:r>
+            <w:r>
+              <w:rPr>
+                <w:rtl w:val="0"/>
+              </w:rPr>
+            </w:r>
+          </w:p>
+          <w:p>
+            <w:pPr>
+              <w:widowControl w:val="0"/>
+              <w:spacing w:after="240" w:before="240" w:line="240" w:lineRule="auto"/>
+              <w:jc w:val="center"/>
+              <w:rPr>
+                <w:rFonts w:ascii="Calibri" w:cs="Calibri" w:eastAsia="Calibri" w:hAnsi="Calibri"/>
+                <w:sz w:val="24"/>
+                <w:szCs w:val="24"/>
+              </w:rPr>
+            </w:pPr>
+            <w:r>
+              <w:rPr>
+                <w:rFonts w:ascii="Calibri" w:cs="Calibri" w:eastAsia="Calibri" w:hAnsi="Calibri"/>
+                <w:sz w:val="24"/>
+                <w:szCs w:val="24"/>
+              </w:rPr>
+              <w:drawing>
+                <wp:inline distB="114300" distT="114300" distL="114300" distR="114300">
+                  <wp:extent cx="1981200" cy="832463"/>
+                  <wp:effectExtent b="0" l="0" r="0" t="0"/>
+                  <wp:docPr id="14" name="image6.png"/>
+                  <a:graphic>
+                    <a:graphicData uri="http://schemas.openxmlformats.org/drawingml/2006/picture">
+                      <pic:pic>
+                        <pic:nvPicPr>
+                          <pic:cNvPr id="0" name="image6.png"/>
+                          <pic:cNvPicPr preferRelativeResize="0"/>
+                        </pic:nvPicPr>
+                        <pic:blipFill>
+                          <a:blip r:embed="rId27"/>
+                          <a:srcRect b="7593" l="4492" r="7172" t="8280"/>
+                          <a:stretch>
+                            <a:fillRect/>
+                          </a:stretch>
+                        </pic:blipFill>
+                        <pic:spPr>
+                          <a:xfrm>
+                            <a:off x="0" y="0"/>
+                            <a:ext cx="1981200" cy="832463"/>
+                          </a:xfrm>
+                          <a:prstGeom prst="rect"/>
+                          <a:ln/>
+                        </pic:spPr>
+                      </pic:pic>
+                    </a:graphicData>
+                  </a:graphic>
+                </wp:inline>
+              </w:drawing>
+            </w:r>
+            <w:r>
+              <w:rPr>
+                <w:rFonts w:ascii="Calibri" w:cs="Calibri" w:eastAsia="Calibri" w:hAnsi="Calibri"/>
+                <w:sz w:val="24"/>
+                <w:szCs w:val="24"/>
+              </w:rPr>
+              <w:drawing>
+                <wp:inline distB="114300" distT="114300" distL="114300" distR="114300">
+                  <wp:extent cx="2028825" cy="837225"/>
+                  <wp:effectExtent b="0" l="0" r="0" t="0"/>
+                  <wp:docPr id="17" name="image8.png"/>
+                  <a:graphic>
+                    <a:graphicData uri="http://schemas.openxmlformats.org/drawingml/2006/picture">
+                      <pic:pic>
+                        <pic:nvPicPr>
+                          <pic:cNvPr id="0" name="image8.png"/>
+                          <pic:cNvPicPr preferRelativeResize="0"/>
+                        </pic:nvPicPr>
+                        <pic:blipFill>
+                          <a:blip r:embed="rId28"/>
+                          <a:srcRect b="10992" l="10884" r="10195" t="11412"/>
+                          <a:stretch>
+                            <a:fillRect/>
+                          </a:stretch>
+                        </pic:blipFill>
+                        <pic:spPr>
+                          <a:xfrm>
+                            <a:off x="0" y="0"/>
+                            <a:ext cx="2028825" cy="837225"/>
+                          </a:xfrm>
+                          <a:prstGeom prst="rect"/>
+                          <a:ln/>
+                        </pic:spPr>
+                      </pic:pic>
+                    </a:graphicData>
+                  </a:graphic>
+                </wp:inline>
+              </w:drawing>
+            </w:r>
+            <w:r>
+              <w:rPr>
+                <w:rFonts w:ascii="Calibri" w:cs="Calibri" w:eastAsia="Calibri" w:hAnsi="Calibri"/>
+                <w:sz w:val="24"/>
+                <w:szCs w:val="24"/>
+              </w:rPr>
+              <w:drawing>
+                <wp:inline distB="114300" distT="114300" distL="114300" distR="114300">
+                  <wp:extent cx="1979794" cy="834853"/>
+                  <wp:effectExtent b="0" l="0" r="0" t="0"/>
+                  <wp:docPr id="27" name="image10.png"/>
+                  <a:graphic>
+                    <a:graphicData uri="http://schemas.openxmlformats.org/drawingml/2006/picture">
+                      <pic:pic>
+                        <pic:nvPicPr>
+                          <pic:cNvPr id="0" name="image10.png"/>
+                          <pic:cNvPicPr preferRelativeResize="0"/>
+                        </pic:nvPicPr>
+                        <pic:blipFill>
+                          <a:blip r:embed="rId29"/>
+                          <a:srcRect b="0" l="0" r="0" t="0"/>
+                          <a:stretch>
+                            <a:fillRect/>
+                          </a:stretch>
+                        </pic:blipFill>
+                        <pic:spPr>
+                          <a:xfrm>
+                            <a:off x="0" y="0"/>
+                            <a:ext cx="1979794" cy="834853"/>
+                          </a:xfrm>
+                          <a:prstGeom prst="rect"/>
+                          <a:ln/>
+                        </pic:spPr>
+                      </pic:pic>
+                    </a:graphicData>
+                  </a:graphic>
+                </wp:inline>
+              </w:drawing>
+            </w:r>
+            <w:r>
+              <w:rPr>
+                <w:rtl w:val="0"/>
+              </w:rPr>
+            </w:r>
+          </w:p>
+          <w:p>
+            <w:pPr>
+              <w:widowControl w:val="0"/>
+              <w:spacing w:after="240" w:before="240" w:line="240" w:lineRule="auto"/>
+              <w:jc w:val="center"/>
               <w:rPr>
                 <w:rFonts w:ascii="Calibri" w:cs="Calibri" w:eastAsia="Calibri" w:hAnsi="Calibri"/>
                 <w:i w:val="1"/>
                 <w:sz w:val="24"/>
                 <w:szCs w:val="24"/>
+              </w:rPr>
+            </w:pPr>
+            <w:r>
+              <w:rPr>
+                <w:rFonts w:ascii="Calibri" w:cs="Calibri" w:eastAsia="Calibri" w:hAnsi="Calibri"/>
+                <w:i w:val="1"/>
+                <w:sz w:val="24"/>
+                <w:szCs w:val="24"/>
+                <w:rtl w:val="0"/>
+              </w:rPr>
+              <w:t xml:space="preserve">Figure-3: Visualisation of GPT-2’s self-attention given the input “The brown fox jumps” using BertViz</w:t>
+            </w:r>
+            <w:r>
+              <w:rPr>
+                <w:rFonts w:ascii="Calibri" w:cs="Calibri" w:eastAsia="Calibri" w:hAnsi="Calibri"/>
+                <w:i w:val="1"/>
+                <w:sz w:val="24"/>
+                <w:szCs w:val="24"/>
+                <w:vertAlign w:val="superscript"/>
+              </w:rPr>
+              <w:footnoteReference w:customMarkFollows="0" w:id="1"/>
+            </w:r>
+            <w:r>
+              <w:rPr>
+                <w:rtl w:val="0"/>
+              </w:rPr>
+            </w:r>
+          </w:p>
+          <w:p>
+            <w:pPr>
+              <w:widowControl w:val="0"/>
+              <w:spacing w:after="240" w:before="240" w:line="240" w:lineRule="auto"/>
+              <w:rPr>
+                <w:rFonts w:ascii="Calibri" w:cs="Calibri" w:eastAsia="Calibri" w:hAnsi="Calibri"/>
+                <w:sz w:val="24"/>
+                <w:szCs w:val="24"/>
+              </w:rPr>
+            </w:pPr>
+            <w:r>
+              <w:rPr>
+                <w:rFonts w:ascii="Calibri" w:cs="Calibri" w:eastAsia="Calibri" w:hAnsi="Calibri"/>
+                <w:sz w:val="24"/>
+                <w:szCs w:val="24"/>
+                <w:rtl w:val="0"/>
+              </w:rPr>
+              <w:t xml:space="preserve">Basically, this operation tells the model to pay attention to more contextually significant words. As seen in Figure-3, given our prompt </w:t>
+            </w:r>
+            <m:oMath>
+              <m:r>
+                <w:rPr>
+                  <w:rFonts w:ascii="Calibri" w:cs="Calibri" w:eastAsia="Calibri" w:hAnsi="Calibri"/>
+                  <w:sz w:val="24"/>
+                  <w:szCs w:val="24"/>
+                </w:rPr>
+                <m:t xml:space="preserve">(2)</m:t>
+              </m:r>
+            </m:oMath>
+            <w:r>
+              <w:rPr>
+                <w:rFonts w:ascii="Calibri" w:cs="Calibri" w:eastAsia="Calibri" w:hAnsi="Calibri"/>
+                <w:sz w:val="24"/>
+                <w:szCs w:val="24"/>
+                <w:rtl w:val="0"/>
+              </w:rPr>
+              <w:t xml:space="preserve">, for all words, more “</w:t>
+            </w:r>
+            <w:r>
+              <w:rPr>
+                <w:rFonts w:ascii="Calibri" w:cs="Calibri" w:eastAsia="Calibri" w:hAnsi="Calibri"/>
+                <w:i w:val="1"/>
+                <w:sz w:val="24"/>
+                <w:szCs w:val="24"/>
+                <w:rtl w:val="0"/>
+              </w:rPr>
+              <w:t xml:space="preserve">attention</w:t>
+            </w:r>
+            <w:r>
+              <w:rPr>
+                <w:rFonts w:ascii="Calibri" w:cs="Calibri" w:eastAsia="Calibri" w:hAnsi="Calibri"/>
+                <w:sz w:val="24"/>
+                <w:szCs w:val="24"/>
+                <w:rtl w:val="0"/>
+              </w:rPr>
+              <w:t xml:space="preserve">” is placed on the word “</w:t>
+            </w:r>
+            <m:oMath>
+              <m:r>
+                <w:rPr>
+                  <w:rFonts w:ascii="Calibri" w:cs="Calibri" w:eastAsia="Calibri" w:hAnsi="Calibri"/>
+                  <w:sz w:val="24"/>
+                  <w:szCs w:val="24"/>
+                </w:rPr>
+                <m:t xml:space="preserve">The</m:t>
+              </m:r>
+            </m:oMath>
+            <w:r>
+              <w:rPr>
+                <w:rFonts w:ascii="Calibri" w:cs="Calibri" w:eastAsia="Calibri" w:hAnsi="Calibri"/>
+                <w:sz w:val="24"/>
+                <w:szCs w:val="24"/>
+                <w:rtl w:val="0"/>
+              </w:rPr>
+              <w:t xml:space="preserve">”. </w:t>
+            </w:r>
+          </w:p>
+          <w:p>
+            <w:pPr>
+              <w:widowControl w:val="0"/>
+              <w:spacing w:after="240" w:before="240" w:line="240" w:lineRule="auto"/>
+              <w:jc w:val="center"/>
+              <w:rPr>
+                <w:rFonts w:ascii="Calibri" w:cs="Calibri" w:eastAsia="Calibri" w:hAnsi="Calibri"/>
+                <w:sz w:val="24"/>
+                <w:szCs w:val="24"/>
+              </w:rPr>
+            </w:pPr>
+            <w:r>
+              <w:rPr>
+                <w:rFonts w:ascii="Calibri" w:cs="Calibri" w:eastAsia="Calibri" w:hAnsi="Calibri"/>
+                <w:sz w:val="24"/>
+                <w:szCs w:val="24"/>
+                <w:rtl w:val="0"/>
+              </w:rPr>
+              <w:t xml:space="preserve">The results from the self-attention </w:t>
+            </w:r>
+            <w:r>
+              <w:rPr>
+                <w:rFonts w:ascii="Calibri" w:cs="Calibri" w:eastAsia="Calibri" w:hAnsi="Calibri"/>
+                <w:sz w:val="24"/>
+                <w:szCs w:val="24"/>
+                <w:rtl w:val="0"/>
+              </w:rPr>
+              <w:t xml:space="preserve">heads’ (</w:t>
+            </w:r>
+            <w:r>
+              <w:rPr>
+                <w:rFonts w:ascii="Calibri" w:cs="Calibri" w:eastAsia="Calibri" w:hAnsi="Calibri"/>
+                <w:i w:val="1"/>
+                <w:sz w:val="20"/>
+                <w:szCs w:val="20"/>
+                <w:rtl w:val="0"/>
+              </w:rPr>
+              <w:t xml:space="preserve">as seen in Figure-3, each “Multi-head Attention” layer having multiple “Self-Attention heads”, GPT-2 has 12 heads for example</w:t>
+            </w:r>
+            <w:r>
+              <w:rPr>
+                <w:rFonts w:ascii="Calibri" w:cs="Calibri" w:eastAsia="Calibri" w:hAnsi="Calibri"/>
+                <w:sz w:val="24"/>
+                <w:szCs w:val="24"/>
+                <w:rtl w:val="0"/>
+              </w:rPr>
+              <w:t xml:space="preserve">) are then aggregated, hence “Multi-head attention”</w:t>
+            </w:r>
+            <w:r>
+              <w:rPr>
+                <w:rFonts w:ascii="Calibri" w:cs="Calibri" w:eastAsia="Calibri" w:hAnsi="Calibri"/>
+                <w:sz w:val="24"/>
+                <w:szCs w:val="24"/>
+                <w:rtl w:val="0"/>
+              </w:rPr>
+              <w:t xml:space="preserve">:</w:t>
+            </w:r>
+            <w:r>
+              <w:rPr>
+                <w:rFonts w:ascii="Calibri" w:cs="Calibri" w:eastAsia="Calibri" w:hAnsi="Calibri"/>
+                <w:sz w:val="24"/>
+                <w:szCs w:val="24"/>
+              </w:rPr>
+              <w:drawing>
+                <wp:inline distB="114300" distT="114300" distL="114300" distR="114300">
+                  <wp:extent cx="6235168" cy="1363943"/>
+                  <wp:effectExtent b="0" l="0" r="0" t="0"/>
+                  <wp:docPr id="26" name="image5.png"/>
+                  <a:graphic>
+                    <a:graphicData uri="http://schemas.openxmlformats.org/drawingml/2006/picture">
+                      <pic:pic>
+                        <pic:nvPicPr>
+                          <pic:cNvPr id="0" name="image5.png"/>
+                          <pic:cNvPicPr preferRelativeResize="0"/>
+                        </pic:nvPicPr>
+                        <pic:blipFill>
+                          <a:blip r:embed="rId30"/>
+                          <a:srcRect b="0" l="0" r="0" t="0"/>
+                          <a:stretch>
+                            <a:fillRect/>
+                          </a:stretch>
+                        </pic:blipFill>
+                        <pic:spPr>
+                          <a:xfrm>
+                            <a:off x="0" y="0"/>
+                            <a:ext cx="6235168" cy="1363943"/>
+                          </a:xfrm>
+                          <a:prstGeom prst="rect"/>
+                          <a:ln/>
+                        </pic:spPr>
+                      </pic:pic>
+                    </a:graphicData>
+                  </a:graphic>
+                </wp:inline>
+              </w:drawing>
+            </w:r>
+            <w:r>
+              <w:rPr>
+                <w:rtl w:val="0"/>
+              </w:rPr>
+            </w:r>
+          </w:p>
+          <w:p>
+            <w:pPr>
+              <w:widowControl w:val="0"/>
+              <w:spacing w:after="240" w:before="240" w:line="240" w:lineRule="auto"/>
+              <w:jc w:val="center"/>
+              <w:rPr>
+                <w:rFonts w:ascii="Calibri" w:cs="Calibri" w:eastAsia="Calibri" w:hAnsi="Calibri"/>
+                <w:sz w:val="24"/>
+                <w:szCs w:val="24"/>
+              </w:rPr>
+            </w:pPr>
+            <w:r>
+              <w:rPr>
+                <w:rFonts w:ascii="Calibri" w:cs="Calibri" w:eastAsia="Calibri" w:hAnsi="Calibri"/>
+                <w:sz w:val="24"/>
+                <w:szCs w:val="24"/>
+                <w:rtl w:val="0"/>
+              </w:rPr>
+              <w:t xml:space="preserve">Figure-4: Multi-head Attention formula from “Attention is All you need” paper</w:t>
+            </w:r>
+            <w:r>
+              <w:rPr>
+                <w:rFonts w:ascii="Calibri" w:cs="Calibri" w:eastAsia="Calibri" w:hAnsi="Calibri"/>
+                <w:sz w:val="24"/>
+                <w:szCs w:val="24"/>
+                <w:vertAlign w:val="superscript"/>
+              </w:rPr>
+              <w:footnoteReference w:customMarkFollows="0" w:id="2"/>
+            </w:r>
+            <w:r>
+              <w:rPr>
+                <w:rtl w:val="0"/>
+              </w:rPr>
+            </w:r>
+          </w:p>
+          <w:p>
+            <w:pPr>
+              <w:widowControl w:val="0"/>
+              <w:spacing w:after="240" w:before="240" w:line="240" w:lineRule="auto"/>
+              <w:rPr>
+                <w:rFonts w:ascii="Calibri" w:cs="Calibri" w:eastAsia="Calibri" w:hAnsi="Calibri"/>
+                <w:sz w:val="24"/>
+                <w:szCs w:val="24"/>
+              </w:rPr>
+            </w:pPr>
+            <w:r>
+              <w:rPr>
+                <w:rFonts w:ascii="Calibri" w:cs="Calibri" w:eastAsia="Calibri" w:hAnsi="Calibri"/>
+                <w:sz w:val="24"/>
+                <w:szCs w:val="24"/>
+                <w:rtl w:val="0"/>
+              </w:rPr>
+              <w:t xml:space="preserve">Which, let’s visualise what happens with our </w:t>
+            </w:r>
+            <m:oMath>
+              <m:r>
+                <w:rPr>
+                  <w:rFonts w:ascii="Calibri" w:cs="Calibri" w:eastAsia="Calibri" w:hAnsi="Calibri"/>
+                  <w:sz w:val="24"/>
+                  <w:szCs w:val="24"/>
+                </w:rPr>
+                <m:t xml:space="preserve">embedding summation</m:t>
+              </m:r>
+            </m:oMath>
+            <w:r>
+              <w:rPr>
+                <w:rFonts w:ascii="Calibri" w:cs="Calibri" w:eastAsia="Calibri" w:hAnsi="Calibri"/>
+                <w:sz w:val="24"/>
+                <w:szCs w:val="24"/>
+                <w:rtl w:val="0"/>
+              </w:rPr>
+              <w:t xml:space="preserve">:</w:t>
+            </w:r>
+          </w:p>
+          <w:p>
+            <w:pPr>
+              <w:widowControl w:val="0"/>
+              <w:spacing w:after="240" w:before="240" w:line="240" w:lineRule="auto"/>
+              <w:jc w:val="center"/>
+              <w:rPr>
+                <w:rFonts w:ascii="Calibri" w:cs="Calibri" w:eastAsia="Calibri" w:hAnsi="Calibri"/>
+                <w:sz w:val="24"/>
+                <w:szCs w:val="24"/>
+              </w:rPr>
+            </w:pPr>
+            <w:hyperlink r:id="rId31">
+              <w:r>
+                <w:rPr>
+                  <w:rFonts w:ascii="Calibri" w:cs="Calibri" w:eastAsia="Calibri" w:hAnsi="Calibri"/>
+                  <w:sz w:val="24"/>
+                  <w:szCs w:val="24"/>
+                </w:rPr>
+                <w:drawing>
+                  <wp:inline distB="19050" distT="19050" distL="19050" distR="19050">
+                    <wp:extent cx="5664200" cy="685800"/>
+                    <wp:effectExtent b="0" l="0" r="0" t="0"/>
+                    <wp:docPr id="24" name="image13.png"/>
+                    <a:graphic>
+                      <a:graphicData uri="http://schemas.openxmlformats.org/drawingml/2006/picture">
+                        <pic:pic>
+                          <pic:nvPicPr>
+                            <pic:cNvPr id="0" name="image13.png"/>
+                            <pic:cNvPicPr preferRelativeResize="0"/>
+                          </pic:nvPicPr>
+                          <pic:blipFill>
+                            <a:blip r:embed="rId32"/>
+                            <a:srcRect b="0" l="0" r="0" t="0"/>
+                            <a:stretch>
+                              <a:fillRect/>
+                            </a:stretch>
+                          </pic:blipFill>
+                          <pic:spPr>
+                            <a:xfrm>
+                              <a:off x="0" y="0"/>
+                              <a:ext cx="5664200" cy="685800"/>
+                            </a:xfrm>
+                            <a:prstGeom prst="rect"/>
+                            <a:ln/>
+                          </pic:spPr>
+                        </pic:pic>
+                      </a:graphicData>
+                    </a:graphic>
+                  </wp:inline>
+                </w:drawing>
+              </w:r>
+            </w:hyperlink>
+            <w:r>
+              <w:rPr>
+                <w:rtl w:val="0"/>
+              </w:rPr>
+            </w:r>
+            <w:r>
+              <mc:AlternateContent>
+                <mc:Choice Requires="wpg">
+                  <w:drawing>
+                    <wp:anchor allowOverlap="1" behindDoc="0" distB="114300" distT="114300" distL="114300" distR="114300" hidden="0" layoutInCell="1" locked="0" relativeHeight="0" simplePos="0">
+                      <wp:simplePos x="0" y="0"/>
+                      <wp:positionH relativeFrom="column">
+                        <wp:posOffset>6662738</wp:posOffset>
+                      </wp:positionH>
+                      <wp:positionV relativeFrom="paragraph">
+                        <wp:posOffset>190500</wp:posOffset>
+                      </wp:positionV>
+                      <wp:extent cx="352515" cy="270773"/>
+                      <wp:effectExtent b="0" l="0" r="0" t="0"/>
+                      <wp:wrapNone/>
+                      <wp:docPr id="5" name=""/>
+                      <a:graphic>
+                        <a:graphicData uri="http://schemas.microsoft.com/office/word/2010/wordprocessingShape">
+                          <wps:wsp>
+                            <wps:cNvSpPr txBox="1"/>
+                            <wps:cNvPr id="2" name="Shape 2"/>
+                            <wps:spPr>
+                              <a:xfrm>
+                                <a:off x="988450" y="793400"/>
+                                <a:ext cx="634800" cy="486000"/>
+                              </a:xfrm>
+                              <a:prstGeom prst="rect">
+                                <a:avLst/>
+                              </a:prstGeom>
+                              <a:noFill/>
+                              <a:ln>
+                                <a:noFill/>
+                              </a:ln>
+                            </wps:spPr>
+                            <wps:txbx>
+                              <w:txbxContent>
+                                <w:p>
+                                  <w:pPr>
+                                    <w:spacing w:after="0" w:before="0" w:line="240"/>
+                                    <w:ind w:left="0" w:right="0" w:firstLine="0"/>
+                                    <w:jc w:val="left"/>
+                                    <w:textDirection w:val="btLr"/>
+                                  </w:pPr>
+                                  <w:r>
+                                    <w:rPr>
+                                      <w:rFonts w:ascii="Arial" w:cs="Arial" w:eastAsia="Arial" w:hAnsi="Arial"/>
+                                      <w:b w:val="0"/>
+                                      <w:i w:val="0"/>
+                                      <w:smallCaps w:val="0"/>
+                                      <w:strike w:val="0"/>
+                                      <w:color w:val="000000"/>
+                                      <w:sz w:val="40"/>
+                                      <w:vertAlign w:val="baseline"/>
+                                    </w:rPr>
+                                    <w:t xml:space="preserve">(10)</w:t>
+                                  </w:r>
+                                </w:p>
+                              </w:txbxContent>
+                            </wps:txbx>
+                            <wps:bodyPr anchorCtr="0" anchor="t" bIns="91425" lIns="91425" spcFirstLastPara="1" rIns="91425" wrap="square" tIns="91425">
+                              <a:noAutofit/>
+                            </wps:bodyPr>
+                          </wps:wsp>
+                        </a:graphicData>
+                      </a:graphic>
+                    </wp:anchor>
+                  </w:drawing>
+                </mc:Choice>
+                <mc:Fallback>
+                  <w:drawing>
+                    <wp:anchor allowOverlap="1" behindDoc="0" distB="114300" distT="114300" distL="114300" distR="114300" hidden="0" layoutInCell="1" locked="0" relativeHeight="0" simplePos="0">
+                      <wp:simplePos x="0" y="0"/>
+                      <wp:positionH relativeFrom="column">
+                        <wp:posOffset>6662738</wp:posOffset>
+                      </wp:positionH>
+                      <wp:positionV relativeFrom="paragraph">
+                        <wp:posOffset>190500</wp:posOffset>
+                      </wp:positionV>
+                      <wp:extent cx="352515" cy="270773"/>
+                      <wp:effectExtent b="0" l="0" r="0" t="0"/>
+                      <wp:wrapNone/>
+                      <wp:docPr id="5" name="image22.png"/>
+                      <a:graphic>
+                        <a:graphicData uri="http://schemas.openxmlformats.org/drawingml/2006/picture">
+                          <pic:pic>
+                            <pic:nvPicPr>
+                              <pic:cNvPr id="0" name="image22.png"/>
+                              <pic:cNvPicPr preferRelativeResize="0"/>
+                            </pic:nvPicPr>
+                            <pic:blipFill>
+                              <a:blip r:embed="rId33"/>
+                              <a:srcRect/>
+                              <a:stretch>
+                                <a:fillRect/>
+                              </a:stretch>
+                            </pic:blipFill>
+                            <pic:spPr>
+                              <a:xfrm>
+                                <a:off x="0" y="0"/>
+                                <a:ext cx="352515" cy="270773"/>
+                              </a:xfrm>
+                              <a:prstGeom prst="rect"/>
+                              <a:ln/>
+                            </pic:spPr>
+                          </pic:pic>
+                        </a:graphicData>
+                      </a:graphic>
+                    </wp:anchor>
+                  </w:drawing>
+                </mc:Fallback>
+              </mc:AlternateContent>
+            </w:r>
+          </w:p>
+          <w:p>
+            <w:pPr>
+              <w:widowControl w:val="0"/>
+              <w:spacing w:line="240" w:lineRule="auto"/>
+              <w:rPr>
+                <w:rFonts w:ascii="Calibri" w:cs="Calibri" w:eastAsia="Calibri" w:hAnsi="Calibri"/>
+                <w:sz w:val="24"/>
+                <w:szCs w:val="24"/>
+              </w:rPr>
+            </w:pPr>
+            <w:r>
+              <w:rPr>
+                <w:rFonts w:ascii="Calibri" w:cs="Calibri" w:eastAsia="Calibri" w:hAnsi="Calibri"/>
+                <w:sz w:val="24"/>
+                <w:szCs w:val="24"/>
+                <w:rtl w:val="0"/>
+              </w:rPr>
+              <w:t xml:space="preserve">From </w:t>
+            </w:r>
+            <m:oMath>
+              <m:r>
+                <w:rPr>
+                  <w:rFonts w:ascii="Calibri" w:cs="Calibri" w:eastAsia="Calibri" w:hAnsi="Calibri"/>
+                  <w:sz w:val="24"/>
+                  <w:szCs w:val="24"/>
+                </w:rPr>
+                <m:t xml:space="preserve">(10)</m:t>
+              </m:r>
+            </m:oMath>
+            <w:r>
+              <w:rPr>
+                <w:rFonts w:ascii="Calibri" w:cs="Calibri" w:eastAsia="Calibri" w:hAnsi="Calibri"/>
+                <w:sz w:val="24"/>
+                <w:szCs w:val="24"/>
+                <w:rtl w:val="0"/>
+              </w:rPr>
+              <w:t xml:space="preserve">, you can hence see how the first row, which represents the word </w:t>
+            </w:r>
+            <m:oMath>
+              <m:r>
+                <w:rPr>
+                  <w:rFonts w:ascii="Calibri" w:cs="Calibri" w:eastAsia="Calibri" w:hAnsi="Calibri"/>
+                  <w:sz w:val="24"/>
+                  <w:szCs w:val="24"/>
+                </w:rPr>
+                <m:t xml:space="preserve">"The"</m:t>
+              </m:r>
+            </m:oMath>
+            <w:r>
+              <w:rPr>
+                <w:rFonts w:ascii="Calibri" w:cs="Calibri" w:eastAsia="Calibri" w:hAnsi="Calibri"/>
+                <w:sz w:val="24"/>
+                <w:szCs w:val="24"/>
+                <w:rtl w:val="0"/>
+              </w:rPr>
+              <w:t xml:space="preserve"> retains a heavier weighting than the other 3 rows, which represents </w:t>
+            </w:r>
+            <m:oMath>
+              <m:r>
+                <w:rPr>
+                  <w:rFonts w:ascii="Calibri" w:cs="Calibri" w:eastAsia="Calibri" w:hAnsi="Calibri"/>
+                  <w:sz w:val="24"/>
+                  <w:szCs w:val="24"/>
+                </w:rPr>
+                <m:t xml:space="preserve">"brown fox jumps"</m:t>
+              </m:r>
+            </m:oMath>
+            <w:r>
+              <w:rPr>
+                <w:rFonts w:ascii="Calibri" w:cs="Calibri" w:eastAsia="Calibri" w:hAnsi="Calibri"/>
+                <w:sz w:val="24"/>
+                <w:szCs w:val="24"/>
+                <w:rtl w:val="0"/>
+              </w:rPr>
+              <w:t xml:space="preserve">. Now, our model will pay more attention to </w:t>
+            </w:r>
+            <m:oMath>
+              <m:r>
+                <w:rPr>
+                  <w:rFonts w:ascii="Calibri" w:cs="Calibri" w:eastAsia="Calibri" w:hAnsi="Calibri"/>
+                  <w:sz w:val="24"/>
+                  <w:szCs w:val="24"/>
+                </w:rPr>
+                <m:t xml:space="preserve">"The"</m:t>
+              </m:r>
+            </m:oMath>
+            <w:r>
+              <w:rPr>
+                <w:rFonts w:ascii="Calibri" w:cs="Calibri" w:eastAsia="Calibri" w:hAnsi="Calibri"/>
+                <w:sz w:val="24"/>
+                <w:szCs w:val="24"/>
+                <w:rtl w:val="0"/>
+              </w:rPr>
+              <w:t xml:space="preserve"> during processing, since it has a heavier weight!</w:t>
+            </w:r>
+          </w:p>
+        </w:tc>
+      </w:tr>
+      <w:tr>
+        <w:trPr>
+          <w:cantSplit w:val="0"/>
+          <w:tblHeader w:val="0"/>
+        </w:trPr>
+        <w:tc>
+          <w:tcPr>
+            <w:shd w:fill="auto" w:val="clear"/>
+            <w:tcMar>
+              <w:top w:w="100.0" w:type="dxa"/>
+              <w:left w:w="100.0" w:type="dxa"/>
+              <w:bottom w:w="100.0" w:type="dxa"/>
+              <w:right w:w="100.0" w:type="dxa"/>
+            </w:tcMar>
+            <w:vAlign w:val="top"/>
+          </w:tcPr>
+          <w:p>
+            <w:pPr>
+              <w:widowControl w:val="0"/>
+              <w:spacing w:line="240" w:lineRule="auto"/>
+              <w:rPr>
+                <w:rFonts w:ascii="Calibri" w:cs="Calibri" w:eastAsia="Calibri" w:hAnsi="Calibri"/>
+                <w:i w:val="1"/>
+                <w:sz w:val="24"/>
+                <w:szCs w:val="24"/>
                 <w:u w:val="single"/>
               </w:rPr>
             </w:pPr>
             <w:r>
               <w:rPr>
-                <w:rtl w:val="0"/>
-              </w:rPr>
-            </w:r>
-          </w:p>
-          <w:p>
-            <w:pPr>
-              <w:widowControl w:val="0"/>
-              <w:spacing w:line="240" w:lineRule="auto"/>
-              <w:rPr>
                 <w:rFonts w:ascii="Calibri" w:cs="Calibri" w:eastAsia="Calibri" w:hAnsi="Calibri"/>
                 <w:i w:val="1"/>
                 <w:sz w:val="24"/>
                 <w:szCs w:val="24"/>
                 <w:u w:val="single"/>
-              </w:rPr>
-            </w:pPr>
-            <w:r>
-              <w:rPr>
-                <w:rtl w:val="0"/>
-              </w:rPr>
+                <w:rtl w:val="0"/>
+              </w:rPr>
+              <w:t xml:space="preserve">Layer Normalisation (56 words)</w:t>
             </w:r>
           </w:p>
           <w:p>
@@ -5004,38 +5630,6 @@
               <w:spacing w:line="240" w:lineRule="auto"/>
               <w:rPr>
                 <w:rFonts w:ascii="Calibri" w:cs="Calibri" w:eastAsia="Calibri" w:hAnsi="Calibri"/>
-                <w:sz w:val="24"/>
-                <w:szCs w:val="24"/>
-              </w:rPr>
-            </w:pPr>
-            <w:r>
-              <w:rPr>
-                <w:rtl w:val="0"/>
-              </w:rPr>
-            </w:r>
-          </w:p>
-          <w:p>
-            <w:pPr>
-              <w:widowControl w:val="0"/>
-              <w:spacing w:line="240" w:lineRule="auto"/>
-              <w:rPr>
-                <w:rFonts w:ascii="Calibri" w:cs="Calibri" w:eastAsia="Calibri" w:hAnsi="Calibri"/>
-                <w:sz w:val="24"/>
-                <w:szCs w:val="24"/>
-              </w:rPr>
-            </w:pPr>
-            <w:r>
-              <w:rPr>
-                <w:rtl w:val="0"/>
-              </w:rPr>
-            </w:r>
-          </w:p>
-          <w:p>
-            <w:pPr>
-              <w:widowControl w:val="0"/>
-              <w:spacing w:line="240" w:lineRule="auto"/>
-              <w:rPr>
-                <w:rFonts w:ascii="Calibri" w:cs="Calibri" w:eastAsia="Calibri" w:hAnsi="Calibri"/>
                 <w:i w:val="1"/>
                 <w:sz w:val="24"/>
                 <w:szCs w:val="24"/>
@@ -5044,6 +5638,15 @@
             </w:pPr>
             <w:r>
               <w:rPr>
+                <w:rFonts w:ascii="Calibri" w:cs="Calibri" w:eastAsia="Calibri" w:hAnsi="Calibri"/>
+                <w:sz w:val="24"/>
+                <w:szCs w:val="24"/>
+                <w:rtl w:val="0"/>
+              </w:rPr>
+              <w:t xml:space="preserve">The diagram illustrates layer normalization which standardizes the inputs across the features within a layer. By (jessevig)adjusting and scaling the inputs, layer normalization helps in stabilizing the neural network’s training. It is crucial for combating the internal covariate shift, ensuring that each layer receives data within a scale that prevents the vanishing or exploding gradient problem.</w:t>
+            </w:r>
+            <w:r>
+              <w:rPr>
                 <w:rtl w:val="0"/>
               </w:rPr>
             </w:r>
@@ -5062,11 +5665,45 @@
             </w:pPr>
             <w:r>
               <w:rPr>
+                <w:rtl w:val="0"/>
+              </w:rPr>
+            </w:r>
+          </w:p>
+          <w:p>
+            <w:pPr>
+              <w:widowControl w:val="0"/>
+              <w:spacing w:line="240" w:lineRule="auto"/>
+              <w:rPr>
+                <w:rFonts w:ascii="Calibri" w:cs="Calibri" w:eastAsia="Calibri" w:hAnsi="Calibri"/>
+                <w:sz w:val="24"/>
+                <w:szCs w:val="24"/>
+              </w:rPr>
+            </w:pPr>
+            <w:r>
+              <w:rPr>
+                <w:rtl w:val="0"/>
+              </w:rPr>
+            </w:r>
+          </w:p>
+          <w:p>
+            <w:pPr>
+              <w:widowControl w:val="0"/>
+              <w:spacing w:line="240" w:lineRule="auto"/>
+              <w:rPr>
                 <w:rFonts w:ascii="Calibri" w:cs="Calibri" w:eastAsia="Calibri" w:hAnsi="Calibri"/>
                 <w:i w:val="1"/>
                 <w:sz w:val="24"/>
                 <w:szCs w:val="24"/>
                 <w:u w:val="single"/>
+              </w:rPr>
+            </w:pPr>
+            <w:r>
+              <w:rPr>
+                <w:rFonts w:ascii="Calibri" w:cs="Calibri" w:eastAsia="Calibri" w:hAnsi="Calibri"/>
+                <w:i w:val="1"/>
+                <w:sz w:val="24"/>
+                <w:szCs w:val="24"/>
+                <w:u w:val="single"/>
                 <w:rtl w:val="0"/>
               </w:rPr>
               <w:t xml:space="preserve">Feedforward Networks (54 words)</w:t>
@@ -5148,83 +5785,42 @@
               <w:spacing w:line="240" w:lineRule="auto"/>
               <w:rPr>
                 <w:rFonts w:ascii="Calibri" w:cs="Calibri" w:eastAsia="Calibri" w:hAnsi="Calibri"/>
+                <w:sz w:val="24"/>
+                <w:szCs w:val="24"/>
+              </w:rPr>
+            </w:pPr>
+            <w:r>
+              <w:rPr>
+                <w:rtl w:val="0"/>
+              </w:rPr>
+            </w:r>
+          </w:p>
+          <w:p>
+            <w:pPr>
+              <w:widowControl w:val="0"/>
+              <w:spacing w:line="240" w:lineRule="auto"/>
+              <w:rPr>
+                <w:rFonts w:ascii="Calibri" w:cs="Calibri" w:eastAsia="Calibri" w:hAnsi="Calibri"/>
+                <w:sz w:val="24"/>
+                <w:szCs w:val="24"/>
+              </w:rPr>
+            </w:pPr>
+            <w:r>
+              <w:rPr>
+                <w:rtl w:val="0"/>
+              </w:rPr>
+            </w:r>
+          </w:p>
+          <w:p>
+            <w:pPr>
+              <w:widowControl w:val="0"/>
+              <w:spacing w:line="240" w:lineRule="auto"/>
+              <w:rPr>
+                <w:rFonts w:ascii="Calibri" w:cs="Calibri" w:eastAsia="Calibri" w:hAnsi="Calibri"/>
                 <w:i w:val="1"/>
                 <w:sz w:val="24"/>
                 <w:szCs w:val="24"/>
                 <w:u w:val="single"/>
-              </w:rPr>
-            </w:pPr>
-            <w:r>
-              <w:rPr>
-                <w:rFonts w:ascii="Calibri" w:cs="Calibri" w:eastAsia="Calibri" w:hAnsi="Calibri"/>
-                <w:i w:val="1"/>
-                <w:sz w:val="24"/>
-                <w:szCs w:val="24"/>
-                <w:u w:val="single"/>
-                <w:rtl w:val="0"/>
-              </w:rPr>
-              <w:t xml:space="preserve">Layer Normalisation (56 words)</w:t>
-            </w:r>
-          </w:p>
-          <w:p>
-            <w:pPr>
-              <w:widowControl w:val="0"/>
-              <w:spacing w:line="240" w:lineRule="auto"/>
-              <w:rPr>
-                <w:rFonts w:ascii="Calibri" w:cs="Calibri" w:eastAsia="Calibri" w:hAnsi="Calibri"/>
-                <w:i w:val="1"/>
-                <w:sz w:val="24"/>
-                <w:szCs w:val="24"/>
-                <w:u w:val="single"/>
-              </w:rPr>
-            </w:pPr>
-            <w:r>
-              <w:rPr>
-                <w:rtl w:val="0"/>
-              </w:rPr>
-            </w:r>
-          </w:p>
-          <w:p>
-            <w:pPr>
-              <w:widowControl w:val="0"/>
-              <w:spacing w:line="240" w:lineRule="auto"/>
-              <w:rPr>
-                <w:rFonts w:ascii="Calibri" w:cs="Calibri" w:eastAsia="Calibri" w:hAnsi="Calibri"/>
-                <w:sz w:val="24"/>
-                <w:szCs w:val="24"/>
-              </w:rPr>
-            </w:pPr>
-            <w:r>
-              <w:rPr>
-                <w:rFonts w:ascii="Calibri" w:cs="Calibri" w:eastAsia="Calibri" w:hAnsi="Calibri"/>
-                <w:sz w:val="24"/>
-                <w:szCs w:val="24"/>
-                <w:rtl w:val="0"/>
-              </w:rPr>
-              <w:t xml:space="preserve">The diagram illustrates layer normalization which standardizes the inputs across the features within a layer. By adjusting and scaling the inputs, layer normalization helps in stabilizing the neural network’s training. It is crucial for combating the internal covariate shift, ensuring that each layer receives data within a scale that prevents the vanishing or exploding gradient problem.</w:t>
-            </w:r>
-          </w:p>
-          <w:p>
-            <w:pPr>
-              <w:keepNext w:val="0"/>
-              <w:keepLines w:val="0"/>
-              <w:pageBreakBefore w:val="0"/>
-              <w:widowControl w:val="0"/>
-              <w:pBdr>
-                <w:top w:space="0" w:sz="0" w:val="nil"/>
-                <w:left w:space="0" w:sz="0" w:val="nil"/>
-                <w:bottom w:space="0" w:sz="0" w:val="nil"/>
-                <w:right w:space="0" w:sz="0" w:val="nil"/>
-                <w:between w:space="0" w:sz="0" w:val="nil"/>
-              </w:pBdr>
-              <w:shd w:fill="auto" w:val="clear"/>
-              <w:spacing w:after="0" w:before="0" w:line="240" w:lineRule="auto"/>
-              <w:ind w:left="0" w:right="0" w:firstLine="0"/>
-              <w:jc w:val="left"/>
-              <w:rPr>
-                <w:rFonts w:ascii="Calibri" w:cs="Calibri" w:eastAsia="Calibri" w:hAnsi="Calibri"/>
-                <w:sz w:val="24"/>
-                <w:szCs w:val="24"/>
               </w:rPr>
             </w:pPr>
             <w:r>
@@ -6098,7 +6694,7 @@
               <w:widowControl w:val="0"/>
               <w:numPr>
                 <w:ilvl w:val="0"/>
-                <w:numId w:val="3"/>
+                <w:numId w:val="2"/>
               </w:numPr>
               <w:pBdr>
                 <w:top w:space="0" w:sz="0" w:val="nil"/>
@@ -6135,7 +6731,7 @@
               <w:widowControl w:val="0"/>
               <w:numPr>
                 <w:ilvl w:val="0"/>
-                <w:numId w:val="3"/>
+                <w:numId w:val="2"/>
               </w:numPr>
               <w:pBdr>
                 <w:top w:space="0" w:sz="0" w:val="nil"/>
@@ -6172,7 +6768,7 @@
               <w:widowControl w:val="0"/>
               <w:numPr>
                 <w:ilvl w:val="1"/>
-                <w:numId w:val="3"/>
+                <w:numId w:val="2"/>
               </w:numPr>
               <w:pBdr>
                 <w:top w:space="0" w:sz="0" w:val="nil"/>
@@ -6209,7 +6805,7 @@
               <w:widowControl w:val="0"/>
               <w:numPr>
                 <w:ilvl w:val="1"/>
-                <w:numId w:val="3"/>
+                <w:numId w:val="2"/>
               </w:numPr>
               <w:pBdr>
                 <w:top w:space="0" w:sz="0" w:val="nil"/>
@@ -6246,7 +6842,7 @@
               <w:widowControl w:val="0"/>
               <w:numPr>
                 <w:ilvl w:val="1"/>
-                <w:numId w:val="3"/>
+                <w:numId w:val="2"/>
               </w:numPr>
               <w:pBdr>
                 <w:top w:space="0" w:sz="0" w:val="nil"/>
@@ -6283,7 +6879,7 @@
               <w:widowControl w:val="0"/>
               <w:numPr>
                 <w:ilvl w:val="1"/>
-                <w:numId w:val="3"/>
+                <w:numId w:val="2"/>
               </w:numPr>
               <w:pBdr>
                 <w:top w:space="0" w:sz="0" w:val="nil"/>
@@ -6320,7 +6916,7 @@
               <w:widowControl w:val="0"/>
               <w:numPr>
                 <w:ilvl w:val="2"/>
-                <w:numId w:val="3"/>
+                <w:numId w:val="2"/>
               </w:numPr>
               <w:pBdr>
                 <w:top w:space="0" w:sz="0" w:val="nil"/>
@@ -6357,7 +6953,7 @@
               <w:widowControl w:val="0"/>
               <w:numPr>
                 <w:ilvl w:val="1"/>
-                <w:numId w:val="3"/>
+                <w:numId w:val="2"/>
               </w:numPr>
               <w:pBdr>
                 <w:top w:space="0" w:sz="0" w:val="nil"/>
@@ -6394,7 +6990,7 @@
               <w:widowControl w:val="0"/>
               <w:numPr>
                 <w:ilvl w:val="1"/>
-                <w:numId w:val="3"/>
+                <w:numId w:val="2"/>
               </w:numPr>
               <w:pBdr>
                 <w:top w:space="0" w:sz="0" w:val="nil"/>
@@ -6431,7 +7027,7 @@
               <w:widowControl w:val="0"/>
               <w:numPr>
                 <w:ilvl w:val="0"/>
-                <w:numId w:val="3"/>
+                <w:numId w:val="2"/>
               </w:numPr>
               <w:pBdr>
                 <w:top w:space="0" w:sz="0" w:val="nil"/>
@@ -6604,7 +7200,7 @@
               <w:widowControl w:val="0"/>
               <w:numPr>
                 <w:ilvl w:val="0"/>
-                <w:numId w:val="4"/>
+                <w:numId w:val="3"/>
               </w:numPr>
               <w:spacing w:line="240" w:lineRule="auto"/>
               <w:ind w:left="720" w:hanging="360"/>
@@ -6629,7 +7225,7 @@
               <w:widowControl w:val="0"/>
               <w:numPr>
                 <w:ilvl w:val="1"/>
-                <w:numId w:val="4"/>
+                <w:numId w:val="3"/>
               </w:numPr>
               <w:spacing w:line="240" w:lineRule="auto"/>
               <w:ind w:left="1440" w:hanging="360"/>
@@ -6654,7 +7250,7 @@
               <w:widowControl w:val="0"/>
               <w:numPr>
                 <w:ilvl w:val="1"/>
-                <w:numId w:val="4"/>
+                <w:numId w:val="3"/>
               </w:numPr>
               <w:spacing w:line="240" w:lineRule="auto"/>
               <w:ind w:left="1440" w:hanging="360"/>
@@ -6679,7 +7275,7 @@
               <w:widowControl w:val="0"/>
               <w:numPr>
                 <w:ilvl w:val="1"/>
-                <w:numId w:val="4"/>
+                <w:numId w:val="3"/>
               </w:numPr>
               <w:spacing w:line="240" w:lineRule="auto"/>
               <w:ind w:left="1440" w:hanging="360"/>
@@ -6704,7 +7300,7 @@
               <w:widowControl w:val="0"/>
               <w:numPr>
                 <w:ilvl w:val="0"/>
-                <w:numId w:val="4"/>
+                <w:numId w:val="3"/>
               </w:numPr>
               <w:spacing w:line="240" w:lineRule="auto"/>
               <w:ind w:left="720" w:hanging="360"/>
@@ -6729,7 +7325,7 @@
               <w:widowControl w:val="0"/>
               <w:numPr>
                 <w:ilvl w:val="0"/>
-                <w:numId w:val="4"/>
+                <w:numId w:val="3"/>
               </w:numPr>
               <w:spacing w:line="240" w:lineRule="auto"/>
               <w:ind w:left="720" w:hanging="360"/>
@@ -6754,7 +7350,7 @@
               <w:widowControl w:val="0"/>
               <w:numPr>
                 <w:ilvl w:val="0"/>
-                <w:numId w:val="4"/>
+                <w:numId w:val="3"/>
               </w:numPr>
               <w:spacing w:line="240" w:lineRule="auto"/>
               <w:ind w:left="720" w:hanging="360"/>
@@ -6868,7 +7464,7 @@
               <w:widowControl w:val="0"/>
               <w:numPr>
                 <w:ilvl w:val="0"/>
-                <w:numId w:val="2"/>
+                <w:numId w:val="1"/>
               </w:numPr>
               <w:pBdr>
                 <w:top w:space="0" w:sz="0" w:val="nil"/>
@@ -6905,7 +7501,7 @@
               <w:widowControl w:val="0"/>
               <w:numPr>
                 <w:ilvl w:val="1"/>
-                <w:numId w:val="2"/>
+                <w:numId w:val="1"/>
               </w:numPr>
               <w:pBdr>
                 <w:top w:space="0" w:sz="0" w:val="nil"/>
@@ -6942,7 +7538,7 @@
               <w:widowControl w:val="0"/>
               <w:numPr>
                 <w:ilvl w:val="1"/>
-                <w:numId w:val="2"/>
+                <w:numId w:val="1"/>
               </w:numPr>
               <w:pBdr>
                 <w:top w:space="0" w:sz="0" w:val="nil"/>
@@ -6979,7 +7575,7 @@
               <w:widowControl w:val="0"/>
               <w:numPr>
                 <w:ilvl w:val="1"/>
-                <w:numId w:val="2"/>
+                <w:numId w:val="1"/>
               </w:numPr>
               <w:pBdr>
                 <w:top w:space="0" w:sz="0" w:val="nil"/>
@@ -7016,7 +7612,7 @@
               <w:widowControl w:val="0"/>
               <w:numPr>
                 <w:ilvl w:val="0"/>
-                <w:numId w:val="2"/>
+                <w:numId w:val="1"/>
               </w:numPr>
               <w:pBdr>
                 <w:top w:space="0" w:sz="0" w:val="nil"/>
@@ -7053,7 +7649,7 @@
               <w:widowControl w:val="0"/>
               <w:numPr>
                 <w:ilvl w:val="1"/>
-                <w:numId w:val="2"/>
+                <w:numId w:val="1"/>
               </w:numPr>
               <w:pBdr>
                 <w:top w:space="0" w:sz="0" w:val="nil"/>
@@ -7090,7 +7686,7 @@
               <w:widowControl w:val="0"/>
               <w:numPr>
                 <w:ilvl w:val="1"/>
-                <w:numId w:val="2"/>
+                <w:numId w:val="1"/>
               </w:numPr>
               <w:pBdr>
                 <w:top w:space="0" w:sz="0" w:val="nil"/>
@@ -7494,16 +8090,16 @@
                 <wp:inline distB="114300" distT="114300" distL="114300" distR="114300">
                   <wp:extent cx="2387624" cy="1573096"/>
                   <wp:effectExtent b="0" l="0" r="0" t="0"/>
-                  <wp:docPr id="17" name="image3.png"/>
+                  <wp:docPr id="21" name="image1.png"/>
                   <a:graphic>
                     <a:graphicData uri="http://schemas.openxmlformats.org/drawingml/2006/picture">
                       <pic:pic>
                         <pic:nvPicPr>
-                          <pic:cNvPr id="0" name="image3.png"/>
+                          <pic:cNvPr id="0" name="image1.png"/>
                           <pic:cNvPicPr preferRelativeResize="0"/>
                         </pic:nvPicPr>
                         <pic:blipFill>
-                          <a:blip r:embed="rId26"/>
+                          <a:blip r:embed="rId34"/>
                           <a:srcRect b="0" l="0" r="0" t="0"/>
                           <a:stretch>
                             <a:fillRect/>
@@ -7535,16 +8131,16 @@
                 <wp:inline distB="114300" distT="114300" distL="114300" distR="114300">
                   <wp:extent cx="2175056" cy="1631292"/>
                   <wp:effectExtent b="0" l="0" r="0" t="0"/>
-                  <wp:docPr id="19" name="image1.png"/>
+                  <wp:docPr id="22" name="image3.png"/>
                   <a:graphic>
                     <a:graphicData uri="http://schemas.openxmlformats.org/drawingml/2006/picture">
                       <pic:pic>
                         <pic:nvPicPr>
-                          <pic:cNvPr id="0" name="image1.png"/>
+                          <pic:cNvPr id="0" name="image3.png"/>
                           <pic:cNvPicPr preferRelativeResize="0"/>
                         </pic:nvPicPr>
                         <pic:blipFill>
-                          <a:blip r:embed="rId27"/>
+                          <a:blip r:embed="rId35"/>
                           <a:srcRect b="0" l="0" r="0" t="0"/>
                           <a:stretch>
                             <a:fillRect/>
@@ -7887,16 +8483,16 @@
                 <wp:inline distB="114300" distT="114300" distL="114300" distR="114300">
                   <wp:extent cx="1675788" cy="1915186"/>
                   <wp:effectExtent b="0" l="0" r="0" t="0"/>
-                  <wp:docPr id="10" name="image2.png"/>
+                  <wp:docPr id="12" name="image4.png"/>
                   <a:graphic>
                     <a:graphicData uri="http://schemas.openxmlformats.org/drawingml/2006/picture">
                       <pic:pic>
                         <pic:nvPicPr>
-                          <pic:cNvPr id="0" name="image2.png"/>
+                          <pic:cNvPr id="0" name="image4.png"/>
                           <pic:cNvPicPr preferRelativeResize="0"/>
                         </pic:nvPicPr>
                         <pic:blipFill>
-                          <a:blip r:embed="rId24"/>
+                          <a:blip r:embed="rId25"/>
                           <a:srcRect b="0" l="0" r="0" t="0"/>
                           <a:stretch>
                             <a:fillRect/>
@@ -8311,16 +8907,16 @@
                 <wp:inline distB="114300" distT="114300" distL="114300" distR="114300">
                   <wp:extent cx="1572600" cy="1572600"/>
                   <wp:effectExtent b="0" l="0" r="0" t="0"/>
-                  <wp:docPr id="22" name="image6.png"/>
+                  <wp:docPr id="28" name="image9.png"/>
                   <a:graphic>
                     <a:graphicData uri="http://schemas.openxmlformats.org/drawingml/2006/picture">
                       <pic:pic>
                         <pic:nvPicPr>
-                          <pic:cNvPr id="0" name="image6.png"/>
+                          <pic:cNvPr id="0" name="image9.png"/>
                           <pic:cNvPicPr preferRelativeResize="0"/>
                         </pic:nvPicPr>
                         <pic:blipFill>
-                          <a:blip r:embed="rId25"/>
+                          <a:blip r:embed="rId36"/>
                           <a:srcRect b="0" l="0" r="0" t="0"/>
                           <a:stretch>
                             <a:fillRect/>
@@ -8909,7 +9505,7 @@
       </w:r>
     </w:p>
     <w:sectPr>
-      <w:footerReference r:id="rId28" w:type="default"/>
+      <w:footerReference r:id="rId37" w:type="default"/>
       <w:pgSz w:h="16838" w:w="11906" w:orient="portrait"/>
       <w:pgMar w:bottom="850.3937007874016" w:top="283.46456692913387" w:left="283.46456692913387" w:right="283.46456692913387" w:header="720" w:footer="720"/>
       <w:pgNumType w:start="1"/>
@@ -8941,13 +9537,96 @@
 </w:ftr>
 </file>
 
+<file path=word/footnotes.xml><?xml version="1.0" encoding="utf-8"?>
+<w:footnotes xmlns:mc="http://schemas.openxmlformats.org/markup-compatibility/2006" xmlns:o="urn:schemas-microsoft-com:office:office" xmlns:r="http://schemas.openxmlformats.org/officeDocument/2006/relationships" xmlns:m="http://schemas.openxmlformats.org/officeDocument/2006/math" xmlns:v="urn:schemas-microsoft-com:vml" xmlns:wp="http://schemas.openxmlformats.org/drawingml/2006/wordprocessingDrawing" xmlns:w10="urn:schemas-microsoft-com:office:word" xmlns:w="http://schemas.openxmlformats.org/wordprocessingml/2006/main" xmlns:wne="http://schemas.microsoft.com/office/word/2006/wordml" xmlns:sl="http://schemas.openxmlformats.org/schemaLibrary/2006/main" xmlns:a="http://schemas.openxmlformats.org/drawingml/2006/main" xmlns:pic="http://schemas.openxmlformats.org/drawingml/2006/picture" xmlns:c="http://schemas.openxmlformats.org/drawingml/2006/chart" xmlns:lc="http://schemas.openxmlformats.org/drawingml/2006/lockedCanvas" xmlns:dgm="http://schemas.openxmlformats.org/drawingml/2006/diagram" xmlns:wps="http://schemas.microsoft.com/office/word/2010/wordprocessingShape" xmlns:wpg="http://schemas.microsoft.com/office/word/2010/wordprocessingGroup" xmlns:w14="http://schemas.microsoft.com/office/word/2010/wordml" xmlns:w15="http://schemas.microsoft.com/office/word/2012/wordml" xmlns:w16="http://schemas.microsoft.com/office/word/2018/wordml" xmlns:w16cex="http://schemas.microsoft.com/office/word/2018/wordml/cex" xmlns:w16cid="http://schemas.microsoft.com/office/word/2016/wordml/cid" xmlns="http://schemas.microsoft.com/office/tasks/2019/documenttasks" xmlns:cr="http://schemas.microsoft.com/office/comments/2020/reactions">
+  <w:footnote w:id="0">
+    <w:p>
+      <w:pPr>
+        <w:spacing w:line="240" w:lineRule="auto"/>
+        <w:rPr>
+          <w:sz w:val="20"/>
+          <w:szCs w:val="20"/>
+        </w:rPr>
+      </w:pPr>
+      <w:r>
+        <w:rPr>
+          <w:rStyle w:val="FootnoteReference"/>
+          <w:vertAlign w:val="superscript"/>
+        </w:rPr>
+        <w:footnoteRef/>
+      </w:r>
+      <w:r>
+        <w:rPr>
+          <w:sz w:val="20"/>
+          <w:szCs w:val="20"/>
+          <w:rtl w:val="0"/>
+        </w:rPr>
+        <w:t xml:space="preserve"> (Google Inc #) As mentioned by XX. This is crucial as it to prevents very large values of the dot products from zeroing out gradients during backpropagation</w:t>
+      </w:r>
+    </w:p>
+  </w:footnote>
+  <w:footnote w:id="1">
+    <w:p>
+      <w:pPr>
+        <w:spacing w:line="240" w:lineRule="auto"/>
+        <w:rPr>
+          <w:sz w:val="20"/>
+          <w:szCs w:val="20"/>
+        </w:rPr>
+      </w:pPr>
+      <w:r>
+        <w:rPr>
+          <w:rStyle w:val="FootnoteReference"/>
+          <w:vertAlign w:val="superscript"/>
+        </w:rPr>
+        <w:footnoteRef/>
+      </w:r>
+      <w:r>
+        <w:rPr>
+          <w:sz w:val="20"/>
+          <w:szCs w:val="20"/>
+          <w:rtl w:val="0"/>
+        </w:rPr>
+        <w:t xml:space="preserve"> (jessevig)</w:t>
+      </w:r>
+    </w:p>
+  </w:footnote>
+  <w:footnote w:id="2">
+    <w:p>
+      <w:pPr>
+        <w:spacing w:line="240" w:lineRule="auto"/>
+        <w:rPr>
+          <w:sz w:val="20"/>
+          <w:szCs w:val="20"/>
+        </w:rPr>
+      </w:pPr>
+      <w:r>
+        <w:rPr>
+          <w:rStyle w:val="FootnoteReference"/>
+          <w:vertAlign w:val="superscript"/>
+        </w:rPr>
+        <w:footnoteRef/>
+      </w:r>
+      <w:r>
+        <w:rPr>
+          <w:sz w:val="20"/>
+          <w:szCs w:val="20"/>
+          <w:rtl w:val="0"/>
+        </w:rPr>
+        <w:t xml:space="preserve"> (Google Inc #)</w:t>
+      </w:r>
+    </w:p>
+  </w:footnote>
+</w:footnotes>
+</file>
+
 <file path=word/numbering.xml><?xml version="1.0" encoding="utf-8"?>
 <w:numbering xmlns:mc="http://schemas.openxmlformats.org/markup-compatibility/2006" xmlns:o="urn:schemas-microsoft-com:office:office" xmlns:r="http://schemas.openxmlformats.org/officeDocument/2006/relationships" xmlns:m="http://schemas.openxmlformats.org/officeDocument/2006/math" xmlns:v="urn:schemas-microsoft-com:vml" xmlns:wp="http://schemas.openxmlformats.org/drawingml/2006/wordprocessingDrawing" xmlns:w10="urn:schemas-microsoft-com:office:word" xmlns:w="http://schemas.openxmlformats.org/wordprocessingml/2006/main" xmlns:wne="http://schemas.microsoft.com/office/word/2006/wordml" xmlns:sl="http://schemas.openxmlformats.org/schemaLibrary/2006/main" xmlns:a="http://schemas.openxmlformats.org/drawingml/2006/main" xmlns:pic="http://schemas.openxmlformats.org/drawingml/2006/picture" xmlns:c="http://schemas.openxmlformats.org/drawingml/2006/chart" xmlns:lc="http://schemas.openxmlformats.org/drawingml/2006/lockedCanvas" xmlns:dgm="http://schemas.openxmlformats.org/drawingml/2006/diagram" xmlns:wps="http://schemas.microsoft.com/office/word/2010/wordprocessingShape" xmlns:wpg="http://schemas.microsoft.com/office/word/2010/wordprocessingGroup" xmlns:w14="http://schemas.microsoft.com/office/word/2010/wordml" xmlns:w15="http://schemas.microsoft.com/office/word/2012/wordml" xmlns:w16="http://schemas.microsoft.com/office/word/2018/wordml" xmlns:w16cex="http://schemas.microsoft.com/office/word/2018/wordml/cex" xmlns:w16cid="http://schemas.microsoft.com/office/word/2016/wordml/cid" xmlns="http://schemas.microsoft.com/office/tasks/2019/documenttasks" xmlns:cr="http://schemas.microsoft.com/office/comments/2020/reactions">
   <w:abstractNum w:abstractNumId="1">
     <w:lvl w:ilvl="0">
       <w:start w:val="1"/>
-      <w:numFmt w:val="decimal"/>
-      <w:lvlText w:val="%1."/>
+      <w:numFmt w:val="bullet"/>
+      <w:lvlText w:val="●"/>
       <w:lvlJc w:val="left"/>
       <w:pPr>
         <w:ind w:left="720" w:hanging="360"/>
@@ -9276,8 +9955,8 @@
   <w:abstractNum w:abstractNumId="4">
     <w:lvl w:ilvl="0">
       <w:start w:val="1"/>
-      <w:numFmt w:val="bullet"/>
-      <w:lvlText w:val="●"/>
+      <w:numFmt w:val="decimal"/>
+      <w:lvlText w:val="%1."/>
       <w:lvlJc w:val="left"/>
       <w:pPr>
         <w:ind w:left="720" w:hanging="360"/>
@@ -9288,8 +9967,8 @@
     </w:lvl>
     <w:lvl w:ilvl="1">
       <w:start w:val="1"/>
-      <w:numFmt w:val="bullet"/>
-      <w:lvlText w:val="○"/>
+      <w:numFmt w:val="lowerLetter"/>
+      <w:lvlText w:val="%2."/>
       <w:lvlJc w:val="left"/>
       <w:pPr>
         <w:ind w:left="1440" w:hanging="360"/>
@@ -9300,9 +9979,9 @@
     </w:lvl>
     <w:lvl w:ilvl="2">
       <w:start w:val="1"/>
-      <w:numFmt w:val="bullet"/>
-      <w:lvlText w:val="■"/>
-      <w:lvlJc w:val="left"/>
+      <w:numFmt w:val="lowerRoman"/>
+      <w:lvlText w:val="%3."/>
+      <w:lvlJc w:val="right"/>
       <w:pPr>
         <w:ind w:left="2160" w:hanging="360"/>
       </w:pPr>
@@ -9312,8 +9991,8 @@
     </w:lvl>
     <w:lvl w:ilvl="3">
       <w:start w:val="1"/>
-      <w:numFmt w:val="bullet"/>
-      <w:lvlText w:val="●"/>
+      <w:numFmt w:val="decimal"/>
+      <w:lvlText w:val="%4."/>
       <w:lvlJc w:val="left"/>
       <w:pPr>
         <w:ind w:left="2880" w:hanging="360"/>
@@ -9324,8 +10003,8 @@
     </w:lvl>
     <w:lvl w:ilvl="4">
       <w:start w:val="1"/>
-      <w:numFmt w:val="bullet"/>
-      <w:lvlText w:val="○"/>
+      <w:numFmt w:val="lowerLetter"/>
+      <w:lvlText w:val="%5."/>
       <w:lvlJc w:val="left"/>
       <w:pPr>
         <w:ind w:left="3600" w:hanging="360"/>
@@ -9336,9 +10015,9 @@
     </w:lvl>
     <w:lvl w:ilvl="5">
       <w:start w:val="1"/>
-      <w:numFmt w:val="bullet"/>
-      <w:lvlText w:val="■"/>
-      <w:lvlJc w:val="left"/>
+      <w:numFmt w:val="lowerRoman"/>
+      <w:lvlText w:val="%6."/>
+      <w:lvlJc w:val="right"/>
       <w:pPr>
         <w:ind w:left="4320" w:hanging="360"/>
       </w:pPr>
@@ -9348,8 +10027,8 @@
     </w:lvl>
     <w:lvl w:ilvl="6">
       <w:start w:val="1"/>
-      <w:numFmt w:val="bullet"/>
-      <w:lvlText w:val="●"/>
+      <w:numFmt w:val="decimal"/>
+      <w:lvlText w:val="%7."/>
       <w:lvlJc w:val="left"/>
       <w:pPr>
         <w:ind w:left="5040" w:hanging="360"/>
@@ -9360,8 +10039,8 @@
     </w:lvl>
     <w:lvl w:ilvl="7">
       <w:start w:val="1"/>
-      <w:numFmt w:val="bullet"/>
-      <w:lvlText w:val="○"/>
+      <w:numFmt w:val="lowerLetter"/>
+      <w:lvlText w:val="%8."/>
       <w:lvlJc w:val="left"/>
       <w:pPr>
         <w:ind w:left="5760" w:hanging="360"/>
@@ -9372,9 +10051,9 @@
     </w:lvl>
     <w:lvl w:ilvl="8">
       <w:start w:val="1"/>
-      <w:numFmt w:val="bullet"/>
-      <w:lvlText w:val="■"/>
-      <w:lvlJc w:val="left"/>
+      <w:numFmt w:val="lowerRoman"/>
+      <w:lvlText w:val="%9."/>
+      <w:lvlJc w:val="right"/>
       <w:pPr>
         <w:ind w:left="6480" w:hanging="360"/>
       </w:pPr>
@@ -10029,6 +10708,22 @@
       </b:Author>
     </b:Author>
   </b:Source>
+  <b:Source>
+    <b:Tag>source2</b:Tag>
+    <b:DayAccessed>9</b:DayAccessed>
+    <b:SourceType>DocumentFromInternetSite</b:SourceType>
+    <b:URL>https://github.com/jessevig/bertviz</b:URL>
+    <b:Title>jessevig/bertviz: BertViz: Visualize Attention in NLP Models (BERT, GPT2, BART, etc.)</b:Title>
+    <b:InternetSiteTitle>GitHub</b:InternetSiteTitle>
+    <b:MonthAccessed>August</b:MonthAccessed>
+    <b:YearAccessed>2024</b:YearAccessed>
+    <b:Gdcea>{"AccessedType":"Website"}</b:Gdcea>
+    <b:Author>
+      <b:Author>
+        <b:Corporate>jessevig</b:Corporate>
+      </b:Author>
+    </b:Author>
+  </b:Source>
 </b:Sources>
 </file>
 

</xml_diff>